<commit_message>
Update SRS (5.Feature): + Fix the reviewer's comments + Edit activity diagrams for login : facebook and google + Ask Tai for better images
</commit_message>
<xml_diff>
--- a/Project Documents/SRS/Give and Take [SRS] (Mobile).docx
+++ b/Project Documents/SRS/Give and Take [SRS] (Mobile).docx
@@ -1,6 +1,6 @@
 
 <file path=word/document.xml><?xml version="1.0" encoding="utf-8"?>
-<w:document xmlns:wpc="http://schemas.microsoft.com/office/word/2010/wordprocessingCanvas" xmlns:cx="http://schemas.microsoft.com/office/drawing/2014/chartex" xmlns:cx1="http://schemas.microsoft.com/office/drawing/2015/9/8/chartex" xmlns:mc="http://schemas.openxmlformats.org/markup-compatibility/2006" xmlns:o="urn:schemas-microsoft-com:office:office" xmlns:r="http://schemas.openxmlformats.org/officeDocument/2006/relationships" xmlns:m="http://schemas.openxmlformats.org/officeDocument/2006/math" xmlns:v="urn:schemas-microsoft-com:vml" xmlns:wp14="http://schemas.microsoft.com/office/word/2010/wordprocessingDrawing" xmlns:wp="http://schemas.openxmlformats.org/drawingml/2006/wordprocessingDrawing" xmlns:w10="urn:schemas-microsoft-com:office:word" xmlns:w="http://schemas.openxmlformats.org/wordprocessingml/2006/main" xmlns:w14="http://schemas.microsoft.com/office/word/2010/wordml" xmlns:w15="http://schemas.microsoft.com/office/word/2012/wordml" xmlns:w16se="http://schemas.microsoft.com/office/word/2015/wordml/symex" xmlns:wpg="http://schemas.microsoft.com/office/word/2010/wordprocessingGroup" xmlns:wpi="http://schemas.microsoft.com/office/word/2010/wordprocessingInk" xmlns:wne="http://schemas.microsoft.com/office/word/2006/wordml" xmlns:wps="http://schemas.microsoft.com/office/word/2010/wordprocessingShape" mc:Ignorable="w14 w15 w16se wp14">
+<w:document xmlns:wpc="http://schemas.microsoft.com/office/word/2010/wordprocessingCanvas" xmlns:mc="http://schemas.openxmlformats.org/markup-compatibility/2006" xmlns:o="urn:schemas-microsoft-com:office:office" xmlns:r="http://schemas.openxmlformats.org/officeDocument/2006/relationships" xmlns:m="http://schemas.openxmlformats.org/officeDocument/2006/math" xmlns:v="urn:schemas-microsoft-com:vml" xmlns:wp14="http://schemas.microsoft.com/office/word/2010/wordprocessingDrawing" xmlns:wp="http://schemas.openxmlformats.org/drawingml/2006/wordprocessingDrawing" xmlns:w10="urn:schemas-microsoft-com:office:word" xmlns:w="http://schemas.openxmlformats.org/wordprocessingml/2006/main" xmlns:w14="http://schemas.microsoft.com/office/word/2010/wordml" xmlns:w15="http://schemas.microsoft.com/office/word/2012/wordml" xmlns:wpg="http://schemas.microsoft.com/office/word/2010/wordprocessingGroup" xmlns:wpi="http://schemas.microsoft.com/office/word/2010/wordprocessingInk" xmlns:wne="http://schemas.microsoft.com/office/word/2006/wordml" xmlns:wps="http://schemas.microsoft.com/office/word/2010/wordprocessingShape" mc:Ignorable="w14 w15 wp14">
   <w:body>
     <w:p>
       <w:pPr>
@@ -18,7 +18,7 @@
         <w:rPr>
           <w:rFonts w:ascii="Times New Roman" w:hAnsi="Times New Roman" w:cs="Times New Roman"/>
           <w:noProof/>
-          <w:lang w:val="en-US" w:eastAsia="en-US"/>
+          <w:lang w:val="nl-NL"/>
         </w:rPr>
         <mc:AlternateContent>
           <mc:Choice Requires="wps">
@@ -10803,6 +10803,7 @@
           <w:szCs w:val="22"/>
         </w:rPr>
       </w:pPr>
+      <w:proofErr w:type="gramStart"/>
       <w:r>
         <w:rPr>
           <w:rFonts w:ascii="Times New Roman" w:hAnsi="Times New Roman" w:cs="Times New Roman"/>
@@ -10810,7 +10811,17 @@
           <w:sz w:val="22"/>
           <w:szCs w:val="22"/>
         </w:rPr>
-        <w:t xml:space="preserve">iPad and iPhone with the </w:t>
+        <w:t>iPad</w:t>
+      </w:r>
+      <w:proofErr w:type="gramEnd"/>
+      <w:r>
+        <w:rPr>
+          <w:rFonts w:ascii="Times New Roman" w:hAnsi="Times New Roman" w:cs="Times New Roman"/>
+          <w:color w:val="000000"/>
+          <w:sz w:val="22"/>
+          <w:szCs w:val="22"/>
+        </w:rPr>
+        <w:t xml:space="preserve"> and iPhone with the </w:t>
       </w:r>
       <w:r>
         <w:rPr>
@@ -14245,6 +14256,7 @@
         </w:rPr>
         <w:t xml:space="preserve">, </w:t>
       </w:r>
+      <w:proofErr w:type="gramStart"/>
       <w:r>
         <w:rPr>
           <w:rFonts w:ascii="Times New Roman" w:hAnsi="Times New Roman" w:cs="Times New Roman"/>
@@ -14253,6 +14265,7 @@
         </w:rPr>
         <w:t>state</w:t>
       </w:r>
+      <w:proofErr w:type="gramEnd"/>
       <w:r>
         <w:rPr>
           <w:rFonts w:ascii="Times New Roman" w:hAnsi="Times New Roman" w:cs="Times New Roman"/>
@@ -16713,11 +16726,12 @@
           <w:sz w:val="22"/>
           <w:szCs w:val="22"/>
         </w:rPr>
-        <w:t>message</w:t>
+        <w:t>description</w:t>
       </w:r>
       <w:commentRangeStart w:id="47"/>
       <w:commentRangeStart w:id="48"/>
       <w:commentRangeStart w:id="49"/>
+      <w:commentRangeStart w:id="50"/>
       <w:r>
         <w:rPr>
           <w:rFonts w:ascii="Times New Roman" w:hAnsi="Times New Roman" w:cs="Times New Roman"/>
@@ -16746,6 +16760,13 @@
           <w:rStyle w:val="CommentReference"/>
         </w:rPr>
         <w:commentReference w:id="49"/>
+      </w:r>
+      <w:commentRangeEnd w:id="50"/>
+      <w:r>
+        <w:rPr>
+          <w:rStyle w:val="CommentReference"/>
+        </w:rPr>
+        <w:commentReference w:id="50"/>
       </w:r>
       <w:r>
         <w:rPr>
@@ -16833,14 +16854,14 @@
           <w:rFonts w:ascii="Times New Roman" w:hAnsi="Times New Roman" w:cs="Times New Roman"/>
         </w:rPr>
       </w:pPr>
-      <w:bookmarkStart w:id="50" w:name="_Toc519747625"/>
+      <w:bookmarkStart w:id="51" w:name="_Toc519747625"/>
       <w:r>
         <w:rPr>
           <w:rFonts w:ascii="Times New Roman" w:hAnsi="Times New Roman" w:cs="Times New Roman"/>
         </w:rPr>
         <w:t>Use Cases</w:t>
       </w:r>
-      <w:bookmarkEnd w:id="50"/>
+      <w:bookmarkEnd w:id="51"/>
     </w:p>
     <w:tbl>
       <w:tblPr>
@@ -17708,7 +17729,19 @@
               <w:rPr>
                 <w:rFonts w:ascii="Times New Roman" w:eastAsia="Arial" w:hAnsi="Times New Roman" w:cs="Times New Roman"/>
               </w:rPr>
-              <w:t xml:space="preserve"> :”Are you sure </w:t>
+              <w:t>:”</w:t>
+            </w:r>
+            <w:r>
+              <w:rPr>
+                <w:rFonts w:ascii="Times New Roman" w:eastAsia="Arial" w:hAnsi="Times New Roman" w:cs="Times New Roman"/>
+              </w:rPr>
+              <w:t xml:space="preserve"> </w:t>
+            </w:r>
+            <w:r>
+              <w:rPr>
+                <w:rFonts w:ascii="Times New Roman" w:eastAsia="Arial" w:hAnsi="Times New Roman" w:cs="Times New Roman"/>
+              </w:rPr>
+              <w:t xml:space="preserve">Are you sure </w:t>
             </w:r>
             <w:r>
               <w:rPr>
@@ -18189,10 +18222,11 @@
                 <w:rFonts w:ascii="Times New Roman" w:eastAsia="Arial" w:hAnsi="Times New Roman" w:cs="Times New Roman"/>
               </w:rPr>
             </w:pPr>
-            <w:commentRangeStart w:id="51"/>
             <w:commentRangeStart w:id="52"/>
             <w:commentRangeStart w:id="53"/>
             <w:commentRangeStart w:id="54"/>
+            <w:commentRangeStart w:id="55"/>
+            <w:commentRangeStart w:id="56"/>
             <w:r>
               <w:rPr>
                 <w:rFonts w:ascii="Times New Roman" w:eastAsia="Arial" w:hAnsi="Times New Roman" w:cs="Times New Roman"/>
@@ -18227,49 +18261,64 @@
               <w:rPr>
                 <w:rFonts w:ascii="Times New Roman" w:eastAsia="Arial" w:hAnsi="Times New Roman" w:cs="Times New Roman"/>
               </w:rPr>
-              <w:t>ormation like: telephone number (optional), address and message</w:t>
+              <w:t xml:space="preserve">ormation like: telephone number (optional), address and </w:t>
             </w:r>
             <w:r>
               <w:rPr>
                 <w:rFonts w:ascii="Times New Roman" w:eastAsia="Arial" w:hAnsi="Times New Roman" w:cs="Times New Roman"/>
               </w:rPr>
+              <w:t>description</w:t>
+            </w:r>
+            <w:r>
+              <w:rPr>
+                <w:rFonts w:ascii="Times New Roman" w:eastAsia="Arial" w:hAnsi="Times New Roman" w:cs="Times New Roman"/>
+              </w:rPr>
               <w:t>.</w:t>
             </w:r>
-            <w:commentRangeEnd w:id="51"/>
+            <w:commentRangeEnd w:id="52"/>
             <w:r>
               <w:rPr>
                 <w:rStyle w:val="CommentReference"/>
                 <w:rFonts w:ascii="Arial" w:eastAsia="Arial" w:hAnsi="Arial" w:cs="Arial"/>
                 <w:color w:val="auto"/>
               </w:rPr>
-              <w:commentReference w:id="51"/>
-            </w:r>
-            <w:commentRangeEnd w:id="52"/>
+              <w:commentReference w:id="52"/>
+            </w:r>
+            <w:commentRangeEnd w:id="53"/>
             <w:r>
               <w:rPr>
                 <w:rStyle w:val="CommentReference"/>
                 <w:rFonts w:ascii="Arial" w:eastAsia="Arial" w:hAnsi="Arial" w:cs="Arial"/>
                 <w:color w:val="auto"/>
               </w:rPr>
-              <w:commentReference w:id="52"/>
-            </w:r>
-            <w:commentRangeEnd w:id="53"/>
+              <w:commentReference w:id="53"/>
+            </w:r>
+            <w:commentRangeEnd w:id="54"/>
             <w:r>
               <w:rPr>
                 <w:rStyle w:val="CommentReference"/>
                 <w:rFonts w:ascii="Arial" w:eastAsia="Arial" w:hAnsi="Arial" w:cs="Arial"/>
                 <w:color w:val="auto"/>
               </w:rPr>
-              <w:commentReference w:id="53"/>
-            </w:r>
-            <w:commentRangeEnd w:id="54"/>
+              <w:commentReference w:id="54"/>
+            </w:r>
+            <w:commentRangeEnd w:id="55"/>
             <w:r>
               <w:rPr>
                 <w:rStyle w:val="CommentReference"/>
                 <w:rFonts w:ascii="Arial" w:eastAsia="Arial" w:hAnsi="Arial" w:cs="Arial"/>
                 <w:color w:val="auto"/>
               </w:rPr>
-              <w:commentReference w:id="54"/>
+              <w:commentReference w:id="55"/>
+            </w:r>
+            <w:commentRangeEnd w:id="56"/>
+            <w:r>
+              <w:rPr>
+                <w:rStyle w:val="CommentReference"/>
+                <w:rFonts w:ascii="Arial" w:eastAsia="Arial" w:hAnsi="Arial" w:cs="Arial"/>
+                <w:color w:val="auto"/>
+              </w:rPr>
+              <w:commentReference w:id="56"/>
             </w:r>
           </w:p>
           <w:p>
@@ -18573,7 +18622,7 @@
           <w:rFonts w:ascii="Times New Roman" w:hAnsi="Times New Roman" w:cs="Times New Roman"/>
         </w:rPr>
       </w:pPr>
-      <w:bookmarkStart w:id="55" w:name="_Toc519747626"/>
+      <w:bookmarkStart w:id="57" w:name="_Toc519747626"/>
       <w:r>
         <w:rPr>
           <w:rFonts w:ascii="Times New Roman" w:hAnsi="Times New Roman" w:cs="Times New Roman"/>
@@ -18684,12 +18733,12 @@
         </w:rPr>
         <w:t xml:space="preserve">ser </w:t>
       </w:r>
-      <w:commentRangeStart w:id="56"/>
-      <w:commentRangeStart w:id="57"/>
       <w:commentRangeStart w:id="58"/>
       <w:commentRangeStart w:id="59"/>
       <w:commentRangeStart w:id="60"/>
       <w:commentRangeStart w:id="61"/>
+      <w:commentRangeStart w:id="62"/>
+      <w:commentRangeStart w:id="63"/>
       <w:r>
         <w:rPr>
           <w:rFonts w:ascii="Times New Roman" w:hAnsi="Times New Roman" w:cs="Times New Roman"/>
@@ -18698,47 +18747,47 @@
         </w:rPr>
         <w:t xml:space="preserve">can go to another user’s profile </w:t>
       </w:r>
-      <w:commentRangeEnd w:id="56"/>
+      <w:commentRangeEnd w:id="58"/>
       <w:r>
         <w:rPr>
           <w:rStyle w:val="CommentReference"/>
         </w:rPr>
-        <w:commentReference w:id="56"/>
-      </w:r>
-      <w:commentRangeEnd w:id="57"/>
+        <w:commentReference w:id="58"/>
+      </w:r>
+      <w:commentRangeEnd w:id="59"/>
       <w:r>
         <w:rPr>
           <w:rStyle w:val="CommentReference"/>
         </w:rPr>
-        <w:commentReference w:id="57"/>
-      </w:r>
-      <w:commentRangeEnd w:id="58"/>
+        <w:commentReference w:id="59"/>
+      </w:r>
+      <w:commentRangeEnd w:id="60"/>
       <w:r>
         <w:rPr>
           <w:rStyle w:val="CommentReference"/>
         </w:rPr>
-        <w:commentReference w:id="58"/>
-      </w:r>
-      <w:commentRangeEnd w:id="59"/>
+        <w:commentReference w:id="60"/>
+      </w:r>
+      <w:commentRangeEnd w:id="61"/>
       <w:r>
         <w:rPr>
           <w:rStyle w:val="CommentReference"/>
         </w:rPr>
-        <w:commentReference w:id="59"/>
-      </w:r>
-      <w:commentRangeEnd w:id="60"/>
+        <w:commentReference w:id="61"/>
+      </w:r>
+      <w:commentRangeEnd w:id="62"/>
       <w:r>
         <w:rPr>
           <w:rStyle w:val="CommentReference"/>
         </w:rPr>
-        <w:commentReference w:id="60"/>
-      </w:r>
-      <w:commentRangeEnd w:id="61"/>
+        <w:commentReference w:id="62"/>
+      </w:r>
+      <w:commentRangeEnd w:id="63"/>
       <w:r>
         <w:rPr>
           <w:rStyle w:val="CommentReference"/>
         </w:rPr>
-        <w:commentReference w:id="61"/>
+        <w:commentReference w:id="63"/>
       </w:r>
       <w:r>
         <w:rPr>
@@ -18888,7 +18937,7 @@
         </w:rPr>
         <w:t xml:space="preserve"> management</w:t>
       </w:r>
-      <w:bookmarkEnd w:id="55"/>
+      <w:bookmarkEnd w:id="57"/>
     </w:p>
     <w:p>
       <w:pPr>
@@ -18901,14 +18950,14 @@
           <w:rFonts w:ascii="Times New Roman" w:hAnsi="Times New Roman" w:cs="Times New Roman"/>
         </w:rPr>
       </w:pPr>
-      <w:bookmarkStart w:id="63" w:name="_Toc519747627"/>
+      <w:bookmarkStart w:id="65" w:name="_Toc519747627"/>
       <w:r>
         <w:rPr>
           <w:rFonts w:ascii="Times New Roman" w:hAnsi="Times New Roman" w:cs="Times New Roman"/>
         </w:rPr>
         <w:t>User Interface</w:t>
       </w:r>
-      <w:bookmarkEnd w:id="63"/>
+      <w:bookmarkEnd w:id="65"/>
     </w:p>
     <w:p>
       <w:pPr>
@@ -18921,14 +18970,14 @@
           <w:rFonts w:ascii="Times New Roman" w:hAnsi="Times New Roman" w:cs="Times New Roman"/>
         </w:rPr>
       </w:pPr>
-      <w:bookmarkStart w:id="64" w:name="_Toc519747628"/>
+      <w:bookmarkStart w:id="66" w:name="_Toc519747628"/>
       <w:r>
         <w:rPr>
           <w:rFonts w:ascii="Times New Roman" w:hAnsi="Times New Roman" w:cs="Times New Roman"/>
         </w:rPr>
         <w:t>Business Logic</w:t>
       </w:r>
-      <w:bookmarkEnd w:id="64"/>
+      <w:bookmarkEnd w:id="66"/>
     </w:p>
     <w:p>
       <w:pPr>
@@ -18941,7 +18990,7 @@
           <w:rFonts w:ascii="Times New Roman" w:hAnsi="Times New Roman" w:cs="Times New Roman"/>
         </w:rPr>
       </w:pPr>
-      <w:bookmarkStart w:id="65" w:name="_Toc519747629"/>
+      <w:bookmarkStart w:id="67" w:name="_Toc519747629"/>
       <w:r>
         <w:rPr>
           <w:rFonts w:ascii="Times New Roman" w:hAnsi="Times New Roman" w:cs="Times New Roman"/>
@@ -18960,7 +19009,7 @@
         </w:rPr>
         <w:t>a post</w:t>
       </w:r>
-      <w:bookmarkEnd w:id="65"/>
+      <w:bookmarkEnd w:id="67"/>
     </w:p>
     <w:p>
       <w:pPr>
@@ -18991,7 +19040,7 @@
           <w:rFonts w:ascii="Times New Roman" w:hAnsi="Times New Roman" w:cs="Times New Roman"/>
         </w:rPr>
       </w:pPr>
-      <w:bookmarkStart w:id="66" w:name="_Toc519747630"/>
+      <w:bookmarkStart w:id="68" w:name="_Toc519747630"/>
       <w:r>
         <w:rPr>
           <w:rFonts w:ascii="Times New Roman" w:hAnsi="Times New Roman" w:cs="Times New Roman"/>
@@ -19022,7 +19071,7 @@
         </w:rPr>
         <w:t>posts</w:t>
       </w:r>
-      <w:bookmarkEnd w:id="66"/>
+      <w:bookmarkEnd w:id="68"/>
     </w:p>
     <w:p>
       <w:pPr>
@@ -19033,9 +19082,10 @@
           <w:szCs w:val="22"/>
         </w:rPr>
       </w:pPr>
-      <w:commentRangeStart w:id="67"/>
-      <w:commentRangeStart w:id="68"/>
       <w:commentRangeStart w:id="69"/>
+      <w:commentRangeStart w:id="70"/>
+      <w:commentRangeStart w:id="71"/>
+      <w:commentRangeStart w:id="72"/>
       <w:r>
         <w:rPr>
           <w:rFonts w:ascii="Times New Roman" w:hAnsi="Times New Roman" w:cs="Times New Roman"/>
@@ -19050,6 +19100,14 @@
           <w:sz w:val="22"/>
           <w:szCs w:val="22"/>
         </w:rPr>
+        <w:t xml:space="preserve">there is a list of </w:t>
+      </w:r>
+      <w:r>
+        <w:rPr>
+          <w:rFonts w:ascii="Times New Roman" w:hAnsi="Times New Roman" w:cs="Times New Roman"/>
+          <w:sz w:val="22"/>
+          <w:szCs w:val="22"/>
+        </w:rPr>
         <w:t>reported</w:t>
       </w:r>
       <w:r>
@@ -19074,7 +19132,15 @@
           <w:sz w:val="22"/>
           <w:szCs w:val="22"/>
         </w:rPr>
-        <w:t xml:space="preserve"> are displayed as a list. Each row includes </w:t>
+        <w:t xml:space="preserve"> including</w:t>
+      </w:r>
+      <w:r>
+        <w:rPr>
+          <w:rFonts w:ascii="Times New Roman" w:hAnsi="Times New Roman" w:cs="Times New Roman"/>
+          <w:sz w:val="22"/>
+          <w:szCs w:val="22"/>
+        </w:rPr>
+        <w:t xml:space="preserve"> </w:t>
       </w:r>
       <w:r>
         <w:rPr>
@@ -19254,26 +19320,33 @@
         </w:rPr>
         <w:t>)</w:t>
       </w:r>
-      <w:commentRangeEnd w:id="67"/>
+      <w:commentRangeEnd w:id="69"/>
       <w:r>
         <w:rPr>
           <w:rStyle w:val="CommentReference"/>
         </w:rPr>
-        <w:commentReference w:id="67"/>
-      </w:r>
-      <w:commentRangeEnd w:id="68"/>
+        <w:commentReference w:id="69"/>
+      </w:r>
+      <w:commentRangeEnd w:id="70"/>
       <w:r>
         <w:rPr>
           <w:rStyle w:val="CommentReference"/>
         </w:rPr>
-        <w:commentReference w:id="68"/>
-      </w:r>
-      <w:commentRangeEnd w:id="69"/>
+        <w:commentReference w:id="70"/>
+      </w:r>
+      <w:commentRangeEnd w:id="71"/>
       <w:r>
         <w:rPr>
           <w:rStyle w:val="CommentReference"/>
         </w:rPr>
-        <w:commentReference w:id="69"/>
+        <w:commentReference w:id="71"/>
+      </w:r>
+      <w:commentRangeEnd w:id="72"/>
+      <w:r>
+        <w:rPr>
+          <w:rStyle w:val="CommentReference"/>
+        </w:rPr>
+        <w:commentReference w:id="72"/>
       </w:r>
     </w:p>
     <w:p>
@@ -19570,7 +19643,7 @@
           <w:rFonts w:ascii="Times New Roman" w:hAnsi="Times New Roman" w:cs="Times New Roman"/>
         </w:rPr>
       </w:pPr>
-      <w:bookmarkStart w:id="70" w:name="_Toc519747631"/>
+      <w:bookmarkStart w:id="73" w:name="_Toc519747631"/>
       <w:r>
         <w:rPr>
           <w:rFonts w:ascii="Times New Roman" w:hAnsi="Times New Roman" w:cs="Times New Roman"/>
@@ -19578,9 +19651,9 @@
         <w:lastRenderedPageBreak/>
         <w:t>Use cases</w:t>
       </w:r>
-      <w:bookmarkStart w:id="71" w:name="_m0kv5q50l6g" w:colFirst="0" w:colLast="0"/>
-      <w:bookmarkEnd w:id="70"/>
-      <w:bookmarkEnd w:id="71"/>
+      <w:bookmarkStart w:id="74" w:name="_m0kv5q50l6g" w:colFirst="0" w:colLast="0"/>
+      <w:bookmarkEnd w:id="73"/>
+      <w:bookmarkEnd w:id="74"/>
     </w:p>
     <w:p>
       <w:pPr>
@@ -19588,8 +19661,8 @@
           <w:rFonts w:ascii="Times New Roman" w:hAnsi="Times New Roman" w:cs="Times New Roman"/>
         </w:rPr>
       </w:pPr>
-      <w:bookmarkStart w:id="72" w:name="_1664s55" w:colFirst="0" w:colLast="0"/>
-      <w:bookmarkEnd w:id="72"/>
+      <w:bookmarkStart w:id="75" w:name="_1664s55" w:colFirst="0" w:colLast="0"/>
+      <w:bookmarkEnd w:id="75"/>
     </w:p>
     <w:tbl>
       <w:tblPr>
@@ -20014,8 +20087,8 @@
           <w:rFonts w:ascii="Times New Roman" w:hAnsi="Times New Roman" w:cs="Times New Roman"/>
         </w:rPr>
       </w:pPr>
-      <w:bookmarkStart w:id="73" w:name="_3q5sasy" w:colFirst="0" w:colLast="0"/>
-      <w:bookmarkEnd w:id="73"/>
+      <w:bookmarkStart w:id="76" w:name="_3q5sasy" w:colFirst="0" w:colLast="0"/>
+      <w:bookmarkEnd w:id="76"/>
     </w:p>
     <w:tbl>
       <w:tblPr>
@@ -20855,7 +20928,7 @@
           <w:rFonts w:ascii="Times New Roman" w:hAnsi="Times New Roman" w:cs="Times New Roman"/>
         </w:rPr>
       </w:pPr>
-      <w:bookmarkStart w:id="74" w:name="_Toc519747632"/>
+      <w:bookmarkStart w:id="77" w:name="_Toc519747632"/>
       <w:r>
         <w:rPr>
           <w:rFonts w:ascii="Times New Roman" w:hAnsi="Times New Roman" w:cs="Times New Roman"/>
@@ -20875,7 +20948,7 @@
         </w:rPr>
         <w:t xml:space="preserve"> Management</w:t>
       </w:r>
-      <w:bookmarkEnd w:id="74"/>
+      <w:bookmarkEnd w:id="77"/>
     </w:p>
     <w:p>
       <w:pPr>
@@ -20888,14 +20961,14 @@
           <w:rFonts w:ascii="Times New Roman" w:hAnsi="Times New Roman" w:cs="Times New Roman"/>
         </w:rPr>
       </w:pPr>
-      <w:bookmarkStart w:id="75" w:name="_Toc519747633"/>
+      <w:bookmarkStart w:id="78" w:name="_Toc519747633"/>
       <w:r>
         <w:rPr>
           <w:rFonts w:ascii="Times New Roman" w:hAnsi="Times New Roman" w:cs="Times New Roman"/>
         </w:rPr>
         <w:t>User Interface</w:t>
       </w:r>
-      <w:bookmarkEnd w:id="75"/>
+      <w:bookmarkEnd w:id="78"/>
     </w:p>
     <w:p>
       <w:pPr>
@@ -20923,14 +20996,14 @@
           <w:rFonts w:ascii="Times New Roman" w:hAnsi="Times New Roman" w:cs="Times New Roman"/>
         </w:rPr>
       </w:pPr>
-      <w:bookmarkStart w:id="76" w:name="_Toc519747634"/>
+      <w:bookmarkStart w:id="79" w:name="_Toc519747634"/>
       <w:r>
         <w:rPr>
           <w:rFonts w:ascii="Times New Roman" w:hAnsi="Times New Roman" w:cs="Times New Roman"/>
         </w:rPr>
         <w:t>Business Logic</w:t>
       </w:r>
-      <w:bookmarkEnd w:id="76"/>
+      <w:bookmarkEnd w:id="79"/>
     </w:p>
     <w:p>
       <w:pPr>
@@ -20943,7 +21016,7 @@
           <w:rFonts w:ascii="Times New Roman" w:hAnsi="Times New Roman" w:cs="Times New Roman"/>
         </w:rPr>
       </w:pPr>
-      <w:bookmarkStart w:id="77" w:name="_Toc519747635"/>
+      <w:bookmarkStart w:id="80" w:name="_Toc519747635"/>
       <w:r>
         <w:rPr>
           <w:rFonts w:ascii="Times New Roman" w:hAnsi="Times New Roman" w:cs="Times New Roman"/>
@@ -20962,7 +21035,7 @@
         </w:rPr>
         <w:t xml:space="preserve"> manage category</w:t>
       </w:r>
-      <w:bookmarkEnd w:id="77"/>
+      <w:bookmarkEnd w:id="80"/>
     </w:p>
     <w:p>
       <w:pPr>
@@ -20973,8 +21046,8 @@
           <w:szCs w:val="22"/>
         </w:rPr>
       </w:pPr>
-      <w:commentRangeStart w:id="78"/>
-      <w:commentRangeStart w:id="79"/>
+      <w:commentRangeStart w:id="81"/>
+      <w:commentRangeStart w:id="82"/>
       <w:r>
         <w:rPr>
           <w:rFonts w:ascii="Times New Roman" w:hAnsi="Times New Roman" w:cs="Times New Roman"/>
@@ -21030,7 +21103,7 @@
           <w:szCs w:val="22"/>
         </w:rPr>
       </w:pPr>
-      <w:bookmarkStart w:id="80" w:name="OLE_LINK5"/>
+      <w:bookmarkStart w:id="83" w:name="OLE_LINK5"/>
       <w:r>
         <w:rPr>
           <w:rFonts w:ascii="Times New Roman" w:hAnsi="Times New Roman" w:cs="Times New Roman"/>
@@ -21062,20 +21135,20 @@
         </w:rPr>
         <w:t>Category’s name</w:t>
       </w:r>
-      <w:bookmarkEnd w:id="80"/>
-      <w:commentRangeEnd w:id="78"/>
+      <w:bookmarkEnd w:id="83"/>
+      <w:commentRangeEnd w:id="81"/>
       <w:r>
         <w:rPr>
           <w:rStyle w:val="CommentReference"/>
         </w:rPr>
-        <w:commentReference w:id="78"/>
-      </w:r>
-      <w:commentRangeEnd w:id="79"/>
+        <w:commentReference w:id="81"/>
+      </w:r>
+      <w:commentRangeEnd w:id="82"/>
       <w:r>
         <w:rPr>
           <w:rStyle w:val="CommentReference"/>
         </w:rPr>
-        <w:commentReference w:id="79"/>
+        <w:commentReference w:id="82"/>
       </w:r>
     </w:p>
     <w:p>
@@ -21191,7 +21264,7 @@
           <w:rFonts w:ascii="Times New Roman" w:hAnsi="Times New Roman" w:cs="Times New Roman"/>
         </w:rPr>
       </w:pPr>
-      <w:bookmarkStart w:id="81" w:name="_Toc519747636"/>
+      <w:bookmarkStart w:id="84" w:name="_Toc519747636"/>
       <w:r>
         <w:rPr>
           <w:rFonts w:ascii="Times New Roman" w:hAnsi="Times New Roman" w:cs="Times New Roman"/>
@@ -21204,7 +21277,7 @@
         </w:rPr>
         <w:t xml:space="preserve"> to </w:t>
       </w:r>
-      <w:bookmarkStart w:id="82" w:name="OLE_LINK7"/>
+      <w:bookmarkStart w:id="85" w:name="OLE_LINK7"/>
       <w:r>
         <w:rPr>
           <w:rFonts w:ascii="Times New Roman" w:hAnsi="Times New Roman" w:cs="Times New Roman"/>
@@ -21217,14 +21290,14 @@
         </w:rPr>
         <w:t xml:space="preserve"> </w:t>
       </w:r>
-      <w:bookmarkEnd w:id="82"/>
+      <w:bookmarkEnd w:id="85"/>
       <w:r>
         <w:rPr>
           <w:rFonts w:ascii="Times New Roman" w:hAnsi="Times New Roman" w:cs="Times New Roman"/>
         </w:rPr>
         <w:t>the posts</w:t>
       </w:r>
-      <w:bookmarkEnd w:id="81"/>
+      <w:bookmarkEnd w:id="84"/>
     </w:p>
     <w:p>
       <w:pPr>
@@ -21383,7 +21456,7 @@
           <w:rFonts w:ascii="Times New Roman" w:hAnsi="Times New Roman" w:cs="Times New Roman"/>
         </w:rPr>
       </w:pPr>
-      <w:bookmarkStart w:id="83" w:name="_Toc519747637"/>
+      <w:bookmarkStart w:id="86" w:name="_Toc519747637"/>
       <w:r>
         <w:rPr>
           <w:rFonts w:ascii="Times New Roman" w:hAnsi="Times New Roman" w:cs="Times New Roman"/>
@@ -21403,7 +21476,7 @@
         </w:rPr>
         <w:t xml:space="preserve"> Management</w:t>
       </w:r>
-      <w:bookmarkEnd w:id="83"/>
+      <w:bookmarkEnd w:id="86"/>
     </w:p>
     <w:p>
       <w:pPr>
@@ -21416,14 +21489,14 @@
           <w:rFonts w:ascii="Times New Roman" w:hAnsi="Times New Roman" w:cs="Times New Roman"/>
         </w:rPr>
       </w:pPr>
-      <w:bookmarkStart w:id="84" w:name="_Toc519747638"/>
+      <w:bookmarkStart w:id="87" w:name="_Toc519747638"/>
       <w:r>
         <w:rPr>
           <w:rFonts w:ascii="Times New Roman" w:hAnsi="Times New Roman" w:cs="Times New Roman"/>
         </w:rPr>
         <w:t>User Interface</w:t>
       </w:r>
-      <w:bookmarkEnd w:id="84"/>
+      <w:bookmarkEnd w:id="87"/>
     </w:p>
     <w:p>
       <w:pPr>
@@ -21450,14 +21523,14 @@
           <w:rFonts w:ascii="Times New Roman" w:hAnsi="Times New Roman" w:cs="Times New Roman"/>
         </w:rPr>
       </w:pPr>
-      <w:bookmarkStart w:id="85" w:name="_Toc519747639"/>
+      <w:bookmarkStart w:id="88" w:name="_Toc519747639"/>
       <w:r>
         <w:rPr>
           <w:rFonts w:ascii="Times New Roman" w:hAnsi="Times New Roman" w:cs="Times New Roman"/>
         </w:rPr>
         <w:t>Business Logic</w:t>
       </w:r>
-      <w:bookmarkEnd w:id="85"/>
+      <w:bookmarkEnd w:id="88"/>
     </w:p>
     <w:p>
       <w:pPr>
@@ -21470,14 +21543,14 @@
           <w:rFonts w:ascii="Times New Roman" w:hAnsi="Times New Roman" w:cs="Times New Roman"/>
         </w:rPr>
       </w:pPr>
-      <w:bookmarkStart w:id="86" w:name="_Toc519747640"/>
+      <w:bookmarkStart w:id="89" w:name="_Toc519747640"/>
       <w:r>
         <w:rPr>
           <w:rFonts w:ascii="Times New Roman" w:hAnsi="Times New Roman" w:cs="Times New Roman"/>
         </w:rPr>
         <w:t>Quest create feedbacks</w:t>
       </w:r>
-      <w:bookmarkEnd w:id="86"/>
+      <w:bookmarkEnd w:id="89"/>
     </w:p>
     <w:p>
       <w:pPr>
@@ -21584,14 +21657,14 @@
           <w:rFonts w:ascii="Times New Roman" w:hAnsi="Times New Roman" w:cs="Times New Roman"/>
         </w:rPr>
       </w:pPr>
-      <w:bookmarkStart w:id="87" w:name="_Toc519747641"/>
+      <w:bookmarkStart w:id="90" w:name="_Toc519747641"/>
       <w:r>
         <w:rPr>
           <w:rFonts w:ascii="Times New Roman" w:hAnsi="Times New Roman" w:cs="Times New Roman"/>
         </w:rPr>
         <w:t>Admin read feedbacks</w:t>
       </w:r>
-      <w:bookmarkEnd w:id="87"/>
+      <w:bookmarkEnd w:id="90"/>
     </w:p>
     <w:p>
       <w:pPr>
@@ -21662,14 +21735,14 @@
           <w:rFonts w:ascii="Times New Roman" w:hAnsi="Times New Roman" w:cs="Times New Roman"/>
         </w:rPr>
       </w:pPr>
-      <w:bookmarkStart w:id="88" w:name="_Toc519747642"/>
+      <w:bookmarkStart w:id="91" w:name="_Toc519747642"/>
       <w:r>
         <w:rPr>
           <w:rFonts w:ascii="Times New Roman" w:hAnsi="Times New Roman" w:cs="Times New Roman"/>
         </w:rPr>
         <w:t>Use cases</w:t>
       </w:r>
-      <w:bookmarkEnd w:id="88"/>
+      <w:bookmarkEnd w:id="91"/>
     </w:p>
     <w:p>
       <w:pPr>
@@ -22050,7 +22123,7 @@
           <w:rFonts w:ascii="Times New Roman" w:hAnsi="Times New Roman" w:cs="Times New Roman"/>
         </w:rPr>
       </w:pPr>
-      <w:bookmarkStart w:id="89" w:name="_Toc519747643"/>
+      <w:bookmarkStart w:id="92" w:name="_Toc519747643"/>
       <w:r>
         <w:rPr>
           <w:rFonts w:ascii="Times New Roman" w:hAnsi="Times New Roman" w:cs="Times New Roman"/>
@@ -22064,7 +22137,7 @@
         </w:rPr>
         <w:t>anking system</w:t>
       </w:r>
-      <w:bookmarkEnd w:id="89"/>
+      <w:bookmarkEnd w:id="92"/>
     </w:p>
     <w:p>
       <w:pPr>
@@ -22077,14 +22150,14 @@
           <w:rFonts w:ascii="Times New Roman" w:hAnsi="Times New Roman" w:cs="Times New Roman"/>
         </w:rPr>
       </w:pPr>
-      <w:bookmarkStart w:id="90" w:name="_Toc519747644"/>
+      <w:bookmarkStart w:id="93" w:name="_Toc519747644"/>
       <w:r>
         <w:rPr>
           <w:rFonts w:ascii="Times New Roman" w:hAnsi="Times New Roman" w:cs="Times New Roman"/>
         </w:rPr>
         <w:t>User Interface</w:t>
       </w:r>
-      <w:bookmarkEnd w:id="90"/>
+      <w:bookmarkEnd w:id="93"/>
     </w:p>
     <w:p>
       <w:pPr>
@@ -22111,14 +22184,14 @@
           <w:rFonts w:ascii="Times New Roman" w:hAnsi="Times New Roman" w:cs="Times New Roman"/>
         </w:rPr>
       </w:pPr>
-      <w:bookmarkStart w:id="91" w:name="_Toc519747645"/>
+      <w:bookmarkStart w:id="94" w:name="_Toc519747645"/>
       <w:r>
         <w:rPr>
           <w:rFonts w:ascii="Times New Roman" w:hAnsi="Times New Roman" w:cs="Times New Roman"/>
         </w:rPr>
         <w:t>Business Logic</w:t>
       </w:r>
-      <w:bookmarkEnd w:id="91"/>
+      <w:bookmarkEnd w:id="94"/>
     </w:p>
     <w:p>
       <w:pPr>
@@ -22131,14 +22204,14 @@
           <w:rFonts w:ascii="Times New Roman" w:hAnsi="Times New Roman" w:cs="Times New Roman"/>
         </w:rPr>
       </w:pPr>
-      <w:bookmarkStart w:id="92" w:name="_Toc519747646"/>
+      <w:bookmarkStart w:id="95" w:name="_Toc519747646"/>
       <w:r>
         <w:rPr>
           <w:rFonts w:ascii="Times New Roman" w:hAnsi="Times New Roman" w:cs="Times New Roman"/>
         </w:rPr>
         <w:t>Ranking system for Giver</w:t>
       </w:r>
-      <w:bookmarkEnd w:id="92"/>
+      <w:bookmarkEnd w:id="95"/>
     </w:p>
     <w:p>
       <w:pPr>
@@ -22247,14 +22320,14 @@
           <w:rFonts w:ascii="Times New Roman" w:hAnsi="Times New Roman" w:cs="Times New Roman"/>
         </w:rPr>
       </w:pPr>
-      <w:bookmarkStart w:id="93" w:name="_Toc519747647"/>
+      <w:bookmarkStart w:id="96" w:name="_Toc519747647"/>
       <w:r>
         <w:rPr>
           <w:rFonts w:ascii="Times New Roman" w:hAnsi="Times New Roman" w:cs="Times New Roman"/>
         </w:rPr>
         <w:t>Ranking system for Post</w:t>
       </w:r>
-      <w:bookmarkEnd w:id="93"/>
+      <w:bookmarkEnd w:id="96"/>
     </w:p>
     <w:p>
       <w:pPr>
@@ -22328,12 +22401,12 @@
           <w:numId w:val="19"/>
         </w:numPr>
       </w:pPr>
-      <w:bookmarkStart w:id="94" w:name="_Toc519747648"/>
+      <w:bookmarkStart w:id="97" w:name="_Toc519747648"/>
       <w:r>
         <w:lastRenderedPageBreak/>
         <w:t>Non-functional Requirements</w:t>
       </w:r>
-      <w:bookmarkEnd w:id="94"/>
+      <w:bookmarkEnd w:id="97"/>
     </w:p>
     <w:p>
       <w:pPr>
@@ -22346,14 +22419,14 @@
           <w:rFonts w:ascii="Times New Roman" w:hAnsi="Times New Roman" w:cs="Times New Roman"/>
         </w:rPr>
       </w:pPr>
-      <w:bookmarkStart w:id="95" w:name="_Toc519747649"/>
+      <w:bookmarkStart w:id="98" w:name="_Toc519747649"/>
       <w:r>
         <w:rPr>
           <w:rFonts w:ascii="Times New Roman" w:hAnsi="Times New Roman" w:cs="Times New Roman"/>
         </w:rPr>
         <w:t>Operating System Support</w:t>
       </w:r>
-      <w:bookmarkEnd w:id="95"/>
+      <w:bookmarkEnd w:id="98"/>
     </w:p>
     <w:p>
       <w:pPr>
@@ -22465,11 +22538,12 @@
           <w:numId w:val="19"/>
         </w:numPr>
       </w:pPr>
-      <w:bookmarkStart w:id="96" w:name="_Toc519747650"/>
-      <w:r>
+      <w:bookmarkStart w:id="99" w:name="_Toc519747650"/>
+      <w:r>
+        <w:lastRenderedPageBreak/>
         <w:t>ANALYZE AND DESIGN</w:t>
       </w:r>
-      <w:bookmarkEnd w:id="96"/>
+      <w:bookmarkEnd w:id="99"/>
     </w:p>
     <w:p>
       <w:pPr>
@@ -22482,14 +22556,14 @@
           <w:rFonts w:ascii="Times New Roman" w:hAnsi="Times New Roman" w:cs="Times New Roman"/>
         </w:rPr>
       </w:pPr>
-      <w:bookmarkStart w:id="97" w:name="_Toc519747651"/>
+      <w:bookmarkStart w:id="100" w:name="_Toc519747651"/>
       <w:r>
         <w:rPr>
           <w:rFonts w:ascii="Times New Roman" w:hAnsi="Times New Roman" w:cs="Times New Roman"/>
         </w:rPr>
         <w:t>Activity Diagram</w:t>
       </w:r>
-      <w:bookmarkEnd w:id="97"/>
+      <w:bookmarkEnd w:id="100"/>
     </w:p>
     <w:p>
       <w:pPr>
@@ -22502,29 +22576,42 @@
           <w:rFonts w:ascii="Times New Roman" w:hAnsi="Times New Roman" w:cs="Times New Roman"/>
         </w:rPr>
       </w:pPr>
-      <w:bookmarkStart w:id="98" w:name="_Toc519747652"/>
+      <w:bookmarkStart w:id="101" w:name="_Toc519747652"/>
       <w:r>
         <w:rPr>
           <w:rFonts w:ascii="Times New Roman" w:hAnsi="Times New Roman" w:cs="Times New Roman"/>
         </w:rPr>
         <w:t>Login</w:t>
       </w:r>
-      <w:bookmarkEnd w:id="98"/>
+      <w:bookmarkEnd w:id="101"/>
     </w:p>
     <w:p>
       <w:pPr>
         <w:keepNext/>
-      </w:pPr>
-      <w:commentRangeStart w:id="99"/>
+        <w:jc w:val="center"/>
+      </w:pPr>
+      <w:r>
+        <w:rPr>
+          <w:rStyle w:val="CommentReference"/>
+        </w:rPr>
+        <w:commentReference w:id="102"/>
+      </w:r>
+      <w:r>
+        <w:rPr>
+          <w:rStyle w:val="CommentReference"/>
+        </w:rPr>
+        <w:commentReference w:id="103"/>
+      </w:r>
+      <w:commentRangeStart w:id="104"/>
       <w:r>
         <w:rPr>
           <w:noProof/>
-          <w:lang w:val="en-US" w:eastAsia="en-US"/>
+          <w:lang w:val="nl-NL"/>
         </w:rPr>
         <w:drawing>
-          <wp:inline distT="0" distB="0" distL="0" distR="0" wp14:anchorId="1A908514" wp14:editId="22815393">
-            <wp:extent cx="6119874" cy="4639733"/>
-            <wp:effectExtent l="0" t="0" r="0" b="8890"/>
+          <wp:inline distT="0" distB="0" distL="0" distR="0" wp14:anchorId="0693FEA1" wp14:editId="365579F6">
+            <wp:extent cx="6061868" cy="6217920"/>
+            <wp:effectExtent l="0" t="0" r="0" b="0"/>
             <wp:docPr id="4" name="Picture 4"/>
             <wp:cNvGraphicFramePr>
               <a:graphicFrameLocks xmlns:a="http://schemas.openxmlformats.org/drawingml/2006/main" noChangeAspect="1"/>
@@ -22551,7 +22638,7 @@
                   <pic:spPr>
                     <a:xfrm>
                       <a:off x="0" y="0"/>
-                      <a:ext cx="6120765" cy="4640409"/>
+                      <a:ext cx="6071525" cy="6227826"/>
                     </a:xfrm>
                     <a:prstGeom prst="rect">
                       <a:avLst/>
@@ -22563,19 +22650,14 @@
           </wp:inline>
         </w:drawing>
       </w:r>
-      <w:commentRangeEnd w:id="99"/>
-      <w:r>
-        <w:rPr>
-          <w:rStyle w:val="CommentReference"/>
-        </w:rPr>
-        <w:commentReference w:id="99"/>
-      </w:r>
+      <w:commentRangeEnd w:id="104"/>
     </w:p>
     <w:p>
       <w:pPr>
         <w:pStyle w:val="Caption"/>
       </w:pPr>
-      <w:commentRangeStart w:id="100"/>
+      <w:commentRangeStart w:id="105"/>
+      <w:commentRangeStart w:id="106"/>
       <w:r>
         <w:t xml:space="preserve">Figure </w:t>
       </w:r>
@@ -22651,7 +22733,7 @@
       <w:r>
         <w:t xml:space="preserve"> Using Facebook</w:t>
       </w:r>
-      <w:commentRangeEnd w:id="100"/>
+      <w:commentRangeEnd w:id="105"/>
       <w:r>
         <w:rPr>
           <w:rStyle w:val="CommentReference"/>
@@ -22660,23 +22742,35 @@
           <w:i w:val="0"/>
           <w:color w:val="auto"/>
         </w:rPr>
-        <w:commentReference w:id="100"/>
+        <w:commentReference w:id="105"/>
+      </w:r>
+      <w:commentRangeEnd w:id="106"/>
+      <w:r>
+        <w:rPr>
+          <w:rStyle w:val="CommentReference"/>
+          <w:rFonts w:ascii="Arial" w:hAnsi="Arial"/>
+          <w:bCs w:val="0"/>
+          <w:i w:val="0"/>
+          <w:color w:val="auto"/>
+        </w:rPr>
+        <w:commentReference w:id="106"/>
       </w:r>
     </w:p>
     <w:p>
       <w:pPr>
         <w:keepNext/>
+        <w:jc w:val="center"/>
       </w:pPr>
       <w:r>
         <w:rPr>
           <w:noProof/>
-          <w:lang w:val="en-US" w:eastAsia="en-US"/>
+          <w:lang w:val="nl-NL"/>
         </w:rPr>
         <w:lastRenderedPageBreak/>
         <w:drawing>
-          <wp:inline distT="0" distB="0" distL="0" distR="0" wp14:anchorId="752958ED" wp14:editId="510947BE">
-            <wp:extent cx="6119100" cy="6493933"/>
-            <wp:effectExtent l="0" t="0" r="0" b="2540"/>
+          <wp:inline distT="0" distB="0" distL="0" distR="0" wp14:anchorId="752958ED" wp14:editId="2EAFE4D1">
+            <wp:extent cx="6120402" cy="7358340"/>
+            <wp:effectExtent l="0" t="0" r="0" b="0"/>
             <wp:docPr id="5" name="Picture 5"/>
             <wp:cNvGraphicFramePr>
               <a:graphicFrameLocks xmlns:a="http://schemas.openxmlformats.org/drawingml/2006/main" noChangeAspect="1"/>
@@ -22703,7 +22797,7 @@
                   <pic:spPr>
                     <a:xfrm>
                       <a:off x="0" y="0"/>
-                      <a:ext cx="6116945" cy="6491646"/>
+                      <a:ext cx="6128122" cy="7367622"/>
                     </a:xfrm>
                     <a:prstGeom prst="rect">
                       <a:avLst/>
@@ -22797,7 +22891,7 @@
       <w:r>
         <w:rPr>
           <w:noProof/>
-          <w:lang w:val="en-US" w:eastAsia="en-US"/>
+          <w:lang w:val="nl-NL"/>
         </w:rPr>
         <w:lastRenderedPageBreak/>
         <w:drawing>
@@ -22928,7 +23022,7 @@
           <w:rFonts w:ascii="Times New Roman" w:hAnsi="Times New Roman" w:cs="Times New Roman"/>
         </w:rPr>
       </w:pPr>
-      <w:bookmarkStart w:id="101" w:name="_Toc519747653"/>
+      <w:bookmarkStart w:id="107" w:name="_Toc519747653"/>
       <w:r>
         <w:rPr>
           <w:rFonts w:ascii="Times New Roman" w:hAnsi="Times New Roman" w:cs="Times New Roman"/>
@@ -22936,7 +23030,7 @@
         <w:lastRenderedPageBreak/>
         <w:t>Item Management</w:t>
       </w:r>
-      <w:bookmarkEnd w:id="101"/>
+      <w:bookmarkEnd w:id="107"/>
     </w:p>
     <w:p>
       <w:pPr>
@@ -22945,7 +23039,7 @@
       <w:r>
         <w:rPr>
           <w:noProof/>
-          <w:lang w:val="en-US" w:eastAsia="en-US"/>
+          <w:lang w:val="nl-NL"/>
         </w:rPr>
         <w:drawing>
           <wp:inline distT="0" distB="0" distL="0" distR="0" wp14:anchorId="37148DC7" wp14:editId="3B15D858">
@@ -23071,7 +23165,7 @@
       <w:r>
         <w:rPr>
           <w:noProof/>
-          <w:lang w:val="en-US" w:eastAsia="en-US"/>
+          <w:lang w:val="nl-NL"/>
         </w:rPr>
         <w:lastRenderedPageBreak/>
         <w:drawing>
@@ -23198,7 +23292,7 @@
       <w:r>
         <w:rPr>
           <w:noProof/>
-          <w:lang w:val="en-US" w:eastAsia="en-US"/>
+          <w:lang w:val="nl-NL"/>
         </w:rPr>
         <w:lastRenderedPageBreak/>
         <w:drawing>
@@ -23330,7 +23424,7 @@
           <w:rFonts w:ascii="Times New Roman" w:hAnsi="Times New Roman" w:cs="Times New Roman"/>
         </w:rPr>
       </w:pPr>
-      <w:bookmarkStart w:id="102" w:name="_Toc519747654"/>
+      <w:bookmarkStart w:id="108" w:name="_Toc519747654"/>
       <w:r>
         <w:rPr>
           <w:rFonts w:ascii="Times New Roman" w:hAnsi="Times New Roman" w:cs="Times New Roman"/>
@@ -23338,7 +23432,7 @@
         <w:lastRenderedPageBreak/>
         <w:t>Post Management</w:t>
       </w:r>
-      <w:bookmarkEnd w:id="102"/>
+      <w:bookmarkEnd w:id="108"/>
     </w:p>
     <w:p>
       <w:pPr>
@@ -23347,12 +23441,12 @@
       <w:r>
         <w:rPr>
           <w:noProof/>
-          <w:lang w:val="en-US" w:eastAsia="en-US"/>
+          <w:lang w:val="nl-NL"/>
         </w:rPr>
         <w:drawing>
-          <wp:inline distT="0" distB="0" distL="0" distR="0" wp14:anchorId="035EC1B2" wp14:editId="245ADD8A">
-            <wp:extent cx="6120765" cy="2607945"/>
-            <wp:effectExtent l="0" t="0" r="0" b="1905"/>
+          <wp:inline distT="0" distB="0" distL="0" distR="0" wp14:anchorId="035EC1B2" wp14:editId="54953801">
+            <wp:extent cx="6120765" cy="3775166"/>
+            <wp:effectExtent l="0" t="0" r="0" b="0"/>
             <wp:docPr id="10" name="Picture 10"/>
             <wp:cNvGraphicFramePr>
               <a:graphicFrameLocks xmlns:a="http://schemas.openxmlformats.org/drawingml/2006/main" noChangeAspect="1"/>
@@ -23379,7 +23473,7 @@
                   <pic:spPr>
                     <a:xfrm>
                       <a:off x="0" y="0"/>
-                      <a:ext cx="6120765" cy="2607945"/>
+                      <a:ext cx="6120765" cy="3775166"/>
                     </a:xfrm>
                     <a:prstGeom prst="rect">
                       <a:avLst/>
@@ -23476,13 +23570,13 @@
       <w:r>
         <w:rPr>
           <w:noProof/>
-          <w:lang w:val="en-US" w:eastAsia="en-US"/>
+          <w:lang w:val="nl-NL"/>
         </w:rPr>
         <w:lastRenderedPageBreak/>
         <w:drawing>
-          <wp:inline distT="0" distB="0" distL="0" distR="0" wp14:anchorId="72BFF8B3" wp14:editId="2604AAC8">
-            <wp:extent cx="6120765" cy="5230495"/>
-            <wp:effectExtent l="0" t="0" r="0" b="8255"/>
+          <wp:inline distT="0" distB="0" distL="0" distR="0" wp14:anchorId="72BFF8B3" wp14:editId="27D48C23">
+            <wp:extent cx="6120765" cy="6000750"/>
+            <wp:effectExtent l="0" t="0" r="0" b="0"/>
             <wp:docPr id="11" name="Picture 11"/>
             <wp:cNvGraphicFramePr>
               <a:graphicFrameLocks xmlns:a="http://schemas.openxmlformats.org/drawingml/2006/main" noChangeAspect="1"/>
@@ -23509,7 +23603,7 @@
                   <pic:spPr>
                     <a:xfrm>
                       <a:off x="0" y="0"/>
-                      <a:ext cx="6120765" cy="5230495"/>
+                      <a:ext cx="6120765" cy="6000750"/>
                     </a:xfrm>
                     <a:prstGeom prst="rect">
                       <a:avLst/>
@@ -23603,12 +23697,12 @@
       <w:r>
         <w:rPr>
           <w:noProof/>
-          <w:lang w:val="en-US" w:eastAsia="en-US"/>
+          <w:lang w:val="nl-NL"/>
         </w:rPr>
         <w:lastRenderedPageBreak/>
         <w:drawing>
-          <wp:inline distT="0" distB="0" distL="0" distR="0" wp14:anchorId="3F781D8D" wp14:editId="28B17C5B">
-            <wp:extent cx="6120765" cy="4477385"/>
+          <wp:inline distT="0" distB="0" distL="0" distR="0" wp14:anchorId="3F781D8D" wp14:editId="6DFB0CE6">
+            <wp:extent cx="6120765" cy="5791200"/>
             <wp:effectExtent l="0" t="0" r="0" b="0"/>
             <wp:docPr id="12" name="Picture 12"/>
             <wp:cNvGraphicFramePr>
@@ -23636,7 +23730,7 @@
                   <pic:spPr>
                     <a:xfrm>
                       <a:off x="0" y="0"/>
-                      <a:ext cx="6120765" cy="4477385"/>
+                      <a:ext cx="6120765" cy="5791200"/>
                     </a:xfrm>
                     <a:prstGeom prst="rect">
                       <a:avLst/>
@@ -23734,7 +23828,7 @@
           <w:rFonts w:ascii="Times New Roman" w:hAnsi="Times New Roman" w:cs="Times New Roman"/>
         </w:rPr>
       </w:pPr>
-      <w:bookmarkStart w:id="103" w:name="_Toc519747655"/>
+      <w:bookmarkStart w:id="109" w:name="_Toc519747655"/>
       <w:r>
         <w:rPr>
           <w:rFonts w:ascii="Times New Roman" w:hAnsi="Times New Roman" w:cs="Times New Roman"/>
@@ -23742,7 +23836,7 @@
         <w:lastRenderedPageBreak/>
         <w:t>Request Management</w:t>
       </w:r>
-      <w:bookmarkEnd w:id="103"/>
+      <w:bookmarkEnd w:id="109"/>
     </w:p>
     <w:p>
       <w:pPr>
@@ -23751,12 +23845,12 @@
       <w:r>
         <w:rPr>
           <w:noProof/>
-          <w:lang w:val="en-US" w:eastAsia="en-US"/>
+          <w:lang w:val="nl-NL"/>
         </w:rPr>
         <w:drawing>
-          <wp:inline distT="0" distB="0" distL="0" distR="0" wp14:anchorId="6D834670" wp14:editId="3089A82E">
-            <wp:extent cx="6120765" cy="3923030"/>
-            <wp:effectExtent l="0" t="0" r="0" b="1270"/>
+          <wp:inline distT="0" distB="0" distL="0" distR="0" wp14:anchorId="6D834670" wp14:editId="2BD55A20">
+            <wp:extent cx="6120765" cy="5676900"/>
+            <wp:effectExtent l="0" t="0" r="0" b="0"/>
             <wp:docPr id="13" name="Picture 13"/>
             <wp:cNvGraphicFramePr>
               <a:graphicFrameLocks xmlns:a="http://schemas.openxmlformats.org/drawingml/2006/main" noChangeAspect="1"/>
@@ -23783,7 +23877,7 @@
                   <pic:spPr>
                     <a:xfrm>
                       <a:off x="0" y="0"/>
-                      <a:ext cx="6120765" cy="3923030"/>
+                      <a:ext cx="6120765" cy="5676900"/>
                     </a:xfrm>
                     <a:prstGeom prst="rect">
                       <a:avLst/>
@@ -23877,12 +23971,12 @@
       <w:r>
         <w:rPr>
           <w:noProof/>
-          <w:lang w:val="en-US" w:eastAsia="en-US"/>
+          <w:lang w:val="nl-NL"/>
         </w:rPr>
         <w:lastRenderedPageBreak/>
         <w:drawing>
-          <wp:inline distT="0" distB="0" distL="0" distR="0" wp14:anchorId="5A64E7E1" wp14:editId="0B21232E">
-            <wp:extent cx="6138334" cy="4978139"/>
+          <wp:inline distT="0" distB="0" distL="0" distR="0" wp14:anchorId="5A64E7E1" wp14:editId="5EA038AA">
+            <wp:extent cx="6137873" cy="5724525"/>
             <wp:effectExtent l="0" t="0" r="0" b="0"/>
             <wp:docPr id="14" name="Picture 14"/>
             <wp:cNvGraphicFramePr>
@@ -23910,7 +24004,7 @@
                   <pic:spPr>
                     <a:xfrm>
                       <a:off x="0" y="0"/>
-                      <a:ext cx="6149616" cy="4987289"/>
+                      <a:ext cx="6145515" cy="5731652"/>
                     </a:xfrm>
                     <a:prstGeom prst="rect">
                       <a:avLst/>
@@ -23927,8 +24021,6 @@
       <w:pPr>
         <w:pStyle w:val="Caption"/>
       </w:pPr>
-      <w:bookmarkStart w:id="104" w:name="_GoBack"/>
-      <w:bookmarkEnd w:id="104"/>
       <w:r>
         <w:t xml:space="preserve">Figure </w:t>
       </w:r>
@@ -24006,13 +24098,13 @@
       <w:r>
         <w:rPr>
           <w:noProof/>
-          <w:lang w:val="en-US" w:eastAsia="en-US"/>
+          <w:lang w:val="nl-NL"/>
         </w:rPr>
         <w:lastRenderedPageBreak/>
         <w:drawing>
-          <wp:inline distT="0" distB="0" distL="0" distR="0" wp14:anchorId="36393013" wp14:editId="1A1A72C5">
-            <wp:extent cx="6138334" cy="5752005"/>
-            <wp:effectExtent l="0" t="0" r="0" b="1270"/>
+          <wp:inline distT="0" distB="0" distL="0" distR="0" wp14:anchorId="36393013" wp14:editId="5F813CBF">
+            <wp:extent cx="6137910" cy="6248400"/>
+            <wp:effectExtent l="0" t="0" r="0" b="0"/>
             <wp:docPr id="15" name="Picture 15"/>
             <wp:cNvGraphicFramePr>
               <a:graphicFrameLocks xmlns:a="http://schemas.openxmlformats.org/drawingml/2006/main" noChangeAspect="1"/>
@@ -24039,7 +24131,7 @@
                   <pic:spPr>
                     <a:xfrm>
                       <a:off x="0" y="0"/>
-                      <a:ext cx="6138334" cy="5752005"/>
+                      <a:ext cx="6138335" cy="6248833"/>
                     </a:xfrm>
                     <a:prstGeom prst="rect">
                       <a:avLst/>
@@ -24137,7 +24229,7 @@
           <w:rFonts w:ascii="Times New Roman" w:hAnsi="Times New Roman" w:cs="Times New Roman"/>
         </w:rPr>
       </w:pPr>
-      <w:bookmarkStart w:id="105" w:name="_Toc519747656"/>
+      <w:bookmarkStart w:id="110" w:name="_Toc519747656"/>
       <w:r>
         <w:rPr>
           <w:rFonts w:ascii="Times New Roman" w:hAnsi="Times New Roman" w:cs="Times New Roman"/>
@@ -24145,7 +24237,7 @@
         <w:lastRenderedPageBreak/>
         <w:t>Report Management</w:t>
       </w:r>
-      <w:bookmarkEnd w:id="105"/>
+      <w:bookmarkEnd w:id="110"/>
     </w:p>
     <w:p>
       <w:pPr>
@@ -24154,7 +24246,7 @@
       <w:r>
         <w:rPr>
           <w:noProof/>
-          <w:lang w:val="en-US" w:eastAsia="en-US"/>
+          <w:lang w:val="nl-NL"/>
         </w:rPr>
         <w:drawing>
           <wp:inline distT="0" distB="0" distL="0" distR="0" wp14:anchorId="256DDFD9" wp14:editId="2A8096A7">
@@ -24284,7 +24376,7 @@
           <w:rFonts w:ascii="Times New Roman" w:hAnsi="Times New Roman" w:cs="Times New Roman"/>
         </w:rPr>
       </w:pPr>
-      <w:bookmarkStart w:id="106" w:name="_Toc519747657"/>
+      <w:bookmarkStart w:id="111" w:name="_Toc519747657"/>
       <w:r>
         <w:rPr>
           <w:rFonts w:ascii="Times New Roman" w:hAnsi="Times New Roman" w:cs="Times New Roman"/>
@@ -24298,7 +24390,7 @@
         </w:rPr>
         <w:t xml:space="preserve"> Management</w:t>
       </w:r>
-      <w:bookmarkEnd w:id="106"/>
+      <w:bookmarkEnd w:id="111"/>
     </w:p>
     <w:p>
       <w:pPr>
@@ -24307,12 +24399,12 @@
       <w:r>
         <w:rPr>
           <w:noProof/>
-          <w:lang w:val="en-US" w:eastAsia="en-US"/>
+          <w:lang w:val="nl-NL"/>
         </w:rPr>
         <w:drawing>
-          <wp:inline distT="0" distB="0" distL="0" distR="0" wp14:anchorId="356F5EAB" wp14:editId="58326DE4">
-            <wp:extent cx="6142631" cy="5063067"/>
-            <wp:effectExtent l="0" t="0" r="0" b="4445"/>
+          <wp:inline distT="0" distB="0" distL="0" distR="0" wp14:anchorId="356F5EAB" wp14:editId="1AF600A7">
+            <wp:extent cx="6142355" cy="5915025"/>
+            <wp:effectExtent l="0" t="0" r="0" b="9525"/>
             <wp:docPr id="17" name="Picture 17"/>
             <wp:cNvGraphicFramePr>
               <a:graphicFrameLocks xmlns:a="http://schemas.openxmlformats.org/drawingml/2006/main" noChangeAspect="1"/>
@@ -24339,7 +24431,7 @@
                   <pic:spPr>
                     <a:xfrm>
                       <a:off x="0" y="0"/>
-                      <a:ext cx="6143681" cy="5063932"/>
+                      <a:ext cx="6143683" cy="5916304"/>
                     </a:xfrm>
                     <a:prstGeom prst="rect">
                       <a:avLst/>
@@ -24433,13 +24525,13 @@
       <w:r>
         <w:rPr>
           <w:noProof/>
-          <w:lang w:val="en-US" w:eastAsia="en-US"/>
+          <w:lang w:val="nl-NL"/>
         </w:rPr>
         <w:lastRenderedPageBreak/>
         <w:drawing>
-          <wp:inline distT="0" distB="0" distL="0" distR="0" wp14:anchorId="1ED43C71" wp14:editId="47B05FA6">
-            <wp:extent cx="6131571" cy="5571067"/>
-            <wp:effectExtent l="0" t="0" r="2540" b="0"/>
+          <wp:inline distT="0" distB="0" distL="0" distR="0" wp14:anchorId="1ED43C71" wp14:editId="089E1BBE">
+            <wp:extent cx="6131337" cy="6210300"/>
+            <wp:effectExtent l="0" t="0" r="3175" b="0"/>
             <wp:docPr id="18" name="Picture 18"/>
             <wp:cNvGraphicFramePr>
               <a:graphicFrameLocks xmlns:a="http://schemas.openxmlformats.org/drawingml/2006/main" noChangeAspect="1"/>
@@ -24466,7 +24558,7 @@
                   <pic:spPr>
                     <a:xfrm>
                       <a:off x="0" y="0"/>
-                      <a:ext cx="6130260" cy="5569876"/>
+                      <a:ext cx="6134792" cy="6213800"/>
                     </a:xfrm>
                     <a:prstGeom prst="rect">
                       <a:avLst/>
@@ -24560,13 +24652,13 @@
       <w:r>
         <w:rPr>
           <w:noProof/>
-          <w:lang w:val="en-US" w:eastAsia="en-US"/>
+          <w:lang w:val="nl-NL"/>
         </w:rPr>
         <w:lastRenderedPageBreak/>
         <w:drawing>
-          <wp:inline distT="0" distB="0" distL="0" distR="0" wp14:anchorId="393848AD" wp14:editId="66DCC311">
-            <wp:extent cx="6112934" cy="5554135"/>
-            <wp:effectExtent l="0" t="0" r="2540" b="8890"/>
+          <wp:inline distT="0" distB="0" distL="0" distR="0" wp14:anchorId="393848AD" wp14:editId="3360CD14">
+            <wp:extent cx="6112467" cy="6629400"/>
+            <wp:effectExtent l="0" t="0" r="3175" b="0"/>
             <wp:docPr id="19" name="Picture 19"/>
             <wp:cNvGraphicFramePr>
               <a:graphicFrameLocks xmlns:a="http://schemas.openxmlformats.org/drawingml/2006/main" noChangeAspect="1"/>
@@ -24593,7 +24685,7 @@
                   <pic:spPr>
                     <a:xfrm>
                       <a:off x="0" y="0"/>
-                      <a:ext cx="6113226" cy="5554400"/>
+                      <a:ext cx="6125079" cy="6643079"/>
                     </a:xfrm>
                     <a:prstGeom prst="rect">
                       <a:avLst/>
@@ -24691,7 +24783,7 @@
           <w:rFonts w:ascii="Times New Roman" w:hAnsi="Times New Roman" w:cs="Times New Roman"/>
         </w:rPr>
       </w:pPr>
-      <w:bookmarkStart w:id="107" w:name="_Toc519747658"/>
+      <w:bookmarkStart w:id="112" w:name="_Toc519747658"/>
       <w:r>
         <w:rPr>
           <w:rFonts w:ascii="Times New Roman" w:hAnsi="Times New Roman" w:cs="Times New Roman"/>
@@ -24699,7 +24791,7 @@
         <w:lastRenderedPageBreak/>
         <w:t>Feedbacks Management</w:t>
       </w:r>
-      <w:bookmarkEnd w:id="107"/>
+      <w:bookmarkEnd w:id="112"/>
     </w:p>
     <w:p>
       <w:pPr>
@@ -24708,10 +24800,10 @@
       <w:r>
         <w:rPr>
           <w:noProof/>
-          <w:lang w:val="en-US" w:eastAsia="en-US"/>
+          <w:lang w:val="nl-NL"/>
         </w:rPr>
         <w:drawing>
-          <wp:inline distT="0" distB="0" distL="0" distR="0" wp14:anchorId="620F9EC5" wp14:editId="27479085">
+          <wp:inline distT="0" distB="0" distL="0" distR="0" wp14:anchorId="620F9EC5" wp14:editId="102358C3">
             <wp:extent cx="6104467" cy="5805337"/>
             <wp:effectExtent l="0" t="0" r="0" b="5080"/>
             <wp:docPr id="20" name="Picture 20"/>
@@ -24740,7 +24832,7 @@
                   <pic:spPr>
                     <a:xfrm>
                       <a:off x="0" y="0"/>
-                      <a:ext cx="6128377" cy="5828075"/>
+                      <a:ext cx="6104467" cy="5805337"/>
                     </a:xfrm>
                     <a:prstGeom prst="rect">
                       <a:avLst/>
@@ -24839,7 +24931,7 @@
           <w:rFonts w:ascii="Times New Roman" w:hAnsi="Times New Roman" w:cs="Times New Roman"/>
         </w:rPr>
       </w:pPr>
-      <w:bookmarkStart w:id="108" w:name="_Toc519747659"/>
+      <w:bookmarkStart w:id="113" w:name="_Toc519747659"/>
       <w:r>
         <w:rPr>
           <w:rFonts w:ascii="Times New Roman" w:hAnsi="Times New Roman" w:cs="Times New Roman"/>
@@ -24847,22 +24939,23 @@
         <w:lastRenderedPageBreak/>
         <w:t>Class Diagram</w:t>
       </w:r>
-      <w:bookmarkEnd w:id="108"/>
+      <w:bookmarkEnd w:id="113"/>
     </w:p>
     <w:p>
       <w:pPr>
         <w:keepNext/>
         <w:jc w:val="both"/>
       </w:pPr>
+      <w:bookmarkStart w:id="114" w:name="_GoBack"/>
       <w:r>
         <w:rPr>
           <w:noProof/>
-          <w:lang w:val="en-US" w:eastAsia="en-US"/>
+          <w:lang w:val="nl-NL"/>
         </w:rPr>
         <w:drawing>
-          <wp:inline distT="0" distB="0" distL="0" distR="0" wp14:anchorId="46866598" wp14:editId="6F9B843D">
-            <wp:extent cx="6120765" cy="4638868"/>
-            <wp:effectExtent l="0" t="0" r="0" b="9525"/>
+          <wp:inline distT="0" distB="0" distL="0" distR="0" wp14:anchorId="46866598" wp14:editId="725C1451">
+            <wp:extent cx="6120510" cy="5391150"/>
+            <wp:effectExtent l="0" t="0" r="0" b="0"/>
             <wp:docPr id="21" name="Picture 21" descr="D:\GiveAndTake\Project Documents\SRS\Class Diagram\Give and take-class diagram.png"/>
             <wp:cNvGraphicFramePr>
               <a:graphicFrameLocks xmlns:a="http://schemas.openxmlformats.org/drawingml/2006/main" noChangeAspect="1"/>
@@ -24892,7 +24985,7 @@
                   <pic:spPr bwMode="auto">
                     <a:xfrm>
                       <a:off x="0" y="0"/>
-                      <a:ext cx="6120765" cy="4638868"/>
+                      <a:ext cx="6125705" cy="5395726"/>
                     </a:xfrm>
                     <a:prstGeom prst="rect">
                       <a:avLst/>
@@ -24908,6 +25001,7 @@
           </wp:inline>
         </w:drawing>
       </w:r>
+      <w:bookmarkEnd w:id="114"/>
     </w:p>
     <w:p>
       <w:pPr>
@@ -25006,14 +25100,14 @@
           <w:rFonts w:ascii="Times New Roman" w:hAnsi="Times New Roman" w:cs="Times New Roman"/>
         </w:rPr>
       </w:pPr>
-      <w:bookmarkStart w:id="109" w:name="_Toc519747660"/>
+      <w:bookmarkStart w:id="115" w:name="_Toc519747660"/>
       <w:r>
         <w:rPr>
           <w:rFonts w:ascii="Times New Roman" w:hAnsi="Times New Roman" w:cs="Times New Roman"/>
         </w:rPr>
         <w:t>Database</w:t>
       </w:r>
-      <w:bookmarkEnd w:id="109"/>
+      <w:bookmarkEnd w:id="115"/>
     </w:p>
     <w:p>
       <w:pPr>
@@ -25054,24 +25148,18 @@
     </w:p>
     <w:p>
       <w:pPr>
-        <w:rPr>
-          <w:rFonts w:ascii="Times New Roman" w:hAnsi="Times New Roman" w:cs="Times New Roman"/>
-        </w:rPr>
-      </w:pPr>
-    </w:p>
-    <w:p>
-      <w:pPr>
         <w:pStyle w:val="Heading1"/>
         <w:numPr>
           <w:ilvl w:val="0"/>
           <w:numId w:val="19"/>
         </w:numPr>
       </w:pPr>
-      <w:bookmarkStart w:id="110" w:name="_Toc519747661"/>
-      <w:r>
+      <w:bookmarkStart w:id="116" w:name="_Toc519747661"/>
+      <w:r>
+        <w:lastRenderedPageBreak/>
         <w:t>APPENDIX A: [TBD]</w:t>
       </w:r>
-      <w:bookmarkEnd w:id="110"/>
+      <w:bookmarkEnd w:id="116"/>
     </w:p>
     <w:p>
       <w:pPr>
@@ -25102,7 +25190,7 @@
 </file>
 
 <file path=word/comments.xml><?xml version="1.0" encoding="utf-8"?>
-<w:comments xmlns:wpc="http://schemas.microsoft.com/office/word/2010/wordprocessingCanvas" xmlns:cx="http://schemas.microsoft.com/office/drawing/2014/chartex" xmlns:cx1="http://schemas.microsoft.com/office/drawing/2015/9/8/chartex" xmlns:mc="http://schemas.openxmlformats.org/markup-compatibility/2006" xmlns:o="urn:schemas-microsoft-com:office:office" xmlns:r="http://schemas.openxmlformats.org/officeDocument/2006/relationships" xmlns:m="http://schemas.openxmlformats.org/officeDocument/2006/math" xmlns:v="urn:schemas-microsoft-com:vml" xmlns:wp14="http://schemas.microsoft.com/office/word/2010/wordprocessingDrawing" xmlns:wp="http://schemas.openxmlformats.org/drawingml/2006/wordprocessingDrawing" xmlns:w10="urn:schemas-microsoft-com:office:word" xmlns:w="http://schemas.openxmlformats.org/wordprocessingml/2006/main" xmlns:w14="http://schemas.microsoft.com/office/word/2010/wordml" xmlns:w15="http://schemas.microsoft.com/office/word/2012/wordml" xmlns:w16se="http://schemas.microsoft.com/office/word/2015/wordml/symex" xmlns:wpg="http://schemas.microsoft.com/office/word/2010/wordprocessingGroup" xmlns:wpi="http://schemas.microsoft.com/office/word/2010/wordprocessingInk" xmlns:wne="http://schemas.microsoft.com/office/word/2006/wordml" xmlns:wps="http://schemas.microsoft.com/office/word/2010/wordprocessingShape" mc:Ignorable="w14 w15 w16se wp14">
+<w:comments xmlns:wpc="http://schemas.microsoft.com/office/word/2010/wordprocessingCanvas" xmlns:mc="http://schemas.openxmlformats.org/markup-compatibility/2006" xmlns:o="urn:schemas-microsoft-com:office:office" xmlns:r="http://schemas.openxmlformats.org/officeDocument/2006/relationships" xmlns:m="http://schemas.openxmlformats.org/officeDocument/2006/math" xmlns:v="urn:schemas-microsoft-com:vml" xmlns:wp14="http://schemas.microsoft.com/office/word/2010/wordprocessingDrawing" xmlns:wp="http://schemas.openxmlformats.org/drawingml/2006/wordprocessingDrawing" xmlns:w10="urn:schemas-microsoft-com:office:word" xmlns:w="http://schemas.openxmlformats.org/wordprocessingml/2006/main" xmlns:w14="http://schemas.microsoft.com/office/word/2010/wordml" xmlns:w15="http://schemas.microsoft.com/office/word/2012/wordml" xmlns:wpg="http://schemas.microsoft.com/office/word/2010/wordprocessingGroup" xmlns:wpi="http://schemas.microsoft.com/office/word/2010/wordprocessingInk" xmlns:wne="http://schemas.microsoft.com/office/word/2006/wordml" xmlns:wps="http://schemas.microsoft.com/office/word/2010/wordprocessingShape" mc:Ignorable="w14 w15 wp14">
   <w:comment w:id="47" w:author="Thanh Vo" w:date="2018-07-25T08:40:00Z" w:initials="TV">
     <w:p>
       <w:pPr>
@@ -25164,7 +25252,7 @@
       </w:pPr>
     </w:p>
   </w:comment>
-  <w:comment w:id="51" w:author="Thanh Vo" w:date="2018-07-23T11:02:00Z" w:initials="TV">
+  <w:comment w:id="50" w:author="Lam Nguyen" w:date="2018-07-26T17:10:00Z" w:initials="LN">
     <w:p>
       <w:pPr>
         <w:pStyle w:val="CommentText"/>
@@ -25176,11 +25264,11 @@
         <w:annotationRef/>
       </w:r>
       <w:r>
-        <w:t>Should combine “Giver accept request with contact information”</w:t>
+        <w:t>Done! Sir ;)</w:t>
       </w:r>
     </w:p>
   </w:comment>
-  <w:comment w:id="52" w:author="Lam Nguyen" w:date="2018-07-24T08:27:00Z" w:initials="LN">
+  <w:comment w:id="52" w:author="Thanh Vo" w:date="2018-07-23T11:02:00Z" w:initials="TV">
     <w:p>
       <w:pPr>
         <w:pStyle w:val="CommentText"/>
@@ -25192,11 +25280,11 @@
         <w:annotationRef/>
       </w:r>
       <w:r>
-        <w:t>Done</w:t>
+        <w:t>Should combine “Giver accept request with contact information”</w:t>
       </w:r>
     </w:p>
   </w:comment>
-  <w:comment w:id="53" w:author="Thanh Vo" w:date="2018-07-25T08:49:00Z" w:initials="TV">
+  <w:comment w:id="53" w:author="Lam Nguyen" w:date="2018-07-24T08:27:00Z" w:initials="LN">
     <w:p>
       <w:pPr>
         <w:pStyle w:val="CommentText"/>
@@ -25208,11 +25296,11 @@
         <w:annotationRef/>
       </w:r>
       <w:r>
-        <w:t>Update contact information</w:t>
+        <w:t>Done</w:t>
       </w:r>
     </w:p>
   </w:comment>
-  <w:comment w:id="54" w:author="Lam Nguyen" w:date="2018-07-25T10:53:00Z" w:initials="LN">
+  <w:comment w:id="54" w:author="Thanh Vo" w:date="2018-07-25T08:49:00Z" w:initials="TV">
     <w:p>
       <w:pPr>
         <w:pStyle w:val="CommentText"/>
@@ -25224,11 +25312,11 @@
         <w:annotationRef/>
       </w:r>
       <w:r>
-        <w:t>I changed the description -&gt; message</w:t>
+        <w:t>Update contact information</w:t>
       </w:r>
     </w:p>
   </w:comment>
-  <w:comment w:id="56" w:author="Thanh Vo" w:date="2018-07-20T09:26:00Z" w:initials="TV">
+  <w:comment w:id="55" w:author="Lam Nguyen" w:date="2018-07-25T10:53:00Z" w:initials="LN">
     <w:p>
       <w:pPr>
         <w:pStyle w:val="CommentText"/>
@@ -25240,11 +25328,11 @@
         <w:annotationRef/>
       </w:r>
       <w:r>
-        <w:t>Or having quickly way to send message to give in the post</w:t>
+        <w:t>I changed the description -&gt; message</w:t>
       </w:r>
     </w:p>
   </w:comment>
-  <w:comment w:id="57" w:author="Lam Nguyen" w:date="2018-07-20T10:17:00Z" w:initials="LN">
+  <w:comment w:id="56" w:author="Lam Nguyen" w:date="2018-07-26T17:12:00Z" w:initials="LN">
     <w:p>
       <w:pPr>
         <w:pStyle w:val="CommentText"/>
@@ -25256,11 +25344,17 @@
         <w:annotationRef/>
       </w:r>
       <w:r>
-        <w:t>I think it is the case of ‘Create Request’, the conversation is different!</w:t>
+        <w:rPr>
+          <w:rStyle w:val="CommentReference"/>
+        </w:rPr>
+        <w:annotationRef/>
+      </w:r>
+      <w:r>
+        <w:t>I changed the message -&gt; description</w:t>
       </w:r>
     </w:p>
   </w:comment>
-  <w:comment w:id="58" w:author="Thanh Vo" w:date="2018-07-23T11:08:00Z" w:initials="TV">
+  <w:comment w:id="58" w:author="Thanh Vo" w:date="2018-07-20T09:26:00Z" w:initials="TV">
     <w:p>
       <w:pPr>
         <w:pStyle w:val="CommentText"/>
@@ -25272,11 +25366,11 @@
         <w:annotationRef/>
       </w:r>
       <w:r>
-        <w:t>It is not related. It mean app have quick way for taker to send a message to giver without go to his profile</w:t>
+        <w:t>Or having quickly way to send message to give in the post</w:t>
       </w:r>
     </w:p>
   </w:comment>
-  <w:comment w:id="59" w:author="Lam Nguyen" w:date="2018-07-24T08:27:00Z" w:initials="LN">
+  <w:comment w:id="59" w:author="Lam Nguyen" w:date="2018-07-20T10:17:00Z" w:initials="LN">
     <w:p>
       <w:pPr>
         <w:pStyle w:val="CommentText"/>
@@ -25288,11 +25382,11 @@
         <w:annotationRef/>
       </w:r>
       <w:r>
-        <w:t>Done</w:t>
+        <w:t>I think it is the case of ‘Create Request’, the conversation is different!</w:t>
       </w:r>
     </w:p>
   </w:comment>
-  <w:comment w:id="60" w:author="Thanh Vo" w:date="2018-07-25T09:02:00Z" w:initials="TV">
+  <w:comment w:id="60" w:author="Thanh Vo" w:date="2018-07-23T11:08:00Z" w:initials="TV">
     <w:p>
       <w:pPr>
         <w:pStyle w:val="CommentText"/>
@@ -25304,16 +25398,11 @@
         <w:annotationRef/>
       </w:r>
       <w:r>
-        <w:t xml:space="preserve">Look like we are thinking about design UI. The question: </w:t>
-      </w:r>
-      <w:bookmarkStart w:id="62" w:name="OLE_LINK8"/>
-      <w:r>
-        <w:t>Everyone can send message to giver or just takers whose request are accepted? Because If everyone can send the message to giver, it will be annoying because everyone try to contact giver to get accept from him</w:t>
-      </w:r>
-      <w:bookmarkEnd w:id="62"/>
+        <w:t>It is not related. It mean app have quick way for taker to send a message to giver without go to his profile</w:t>
+      </w:r>
     </w:p>
   </w:comment>
-  <w:comment w:id="61" w:author="Lam Nguyen" w:date="2018-07-25T11:33:00Z" w:initials="LN">
+  <w:comment w:id="61" w:author="Lam Nguyen" w:date="2018-07-24T08:27:00Z" w:initials="LN">
     <w:p>
       <w:pPr>
         <w:pStyle w:val="CommentText"/>
@@ -25325,11 +25414,11 @@
         <w:annotationRef/>
       </w:r>
       <w:r>
-        <w:t>Ask Mr. Huy: Which one you prefer: “User can create chat with any user, or just Takers who is accepted by Giver can chat with Giver”.</w:t>
+        <w:t>Done</w:t>
       </w:r>
     </w:p>
   </w:comment>
-  <w:comment w:id="67" w:author="Thanh Vo" w:date="2018-07-25T09:11:00Z" w:initials="TV">
+  <w:comment w:id="62" w:author="Thanh Vo" w:date="2018-07-25T09:02:00Z" w:initials="TV">
     <w:p>
       <w:pPr>
         <w:pStyle w:val="CommentText"/>
@@ -25341,11 +25430,16 @@
         <w:annotationRef/>
       </w:r>
       <w:r>
-        <w:t>This is more analyse, not business logic</w:t>
-      </w:r>
+        <w:t xml:space="preserve">Look like we are thinking about design UI. The question: </w:t>
+      </w:r>
+      <w:bookmarkStart w:id="64" w:name="OLE_LINK8"/>
+      <w:r>
+        <w:t>Everyone can send message to giver or just takers whose request are accepted? Because If everyone can send the message to giver, it will be annoying because everyone try to contact giver to get accept from him</w:t>
+      </w:r>
+      <w:bookmarkEnd w:id="64"/>
     </w:p>
   </w:comment>
-  <w:comment w:id="68" w:author="Lam Nguyen" w:date="2018-07-25T11:52:00Z" w:initials="LN">
+  <w:comment w:id="63" w:author="Lam Nguyen" w:date="2018-07-25T11:33:00Z" w:initials="LN">
     <w:p>
       <w:pPr>
         <w:pStyle w:val="CommentText"/>
@@ -25357,11 +25451,11 @@
         <w:annotationRef/>
       </w:r>
       <w:r>
-        <w:t>Done, I removed some actions like: Block user, delete post</w:t>
+        <w:t>Ask Mr. Huy: Which one you prefer: “User can create chat with any user, or just Takers who is accepted by Giver can chat with Giver”.</w:t>
       </w:r>
     </w:p>
   </w:comment>
-  <w:comment w:id="69" w:author="Thanh Vo" w:date="2018-07-26T09:28:00Z" w:initials="TV">
+  <w:comment w:id="69" w:author="Thanh Vo" w:date="2018-07-25T09:11:00Z" w:initials="TV">
     <w:p>
       <w:pPr>
         <w:pStyle w:val="CommentText"/>
@@ -25373,11 +25467,75 @@
         <w:annotationRef/>
       </w:r>
       <w:r>
-        <w:t>Each row? Index? How about if ui/ux make it not a row? So just remove this part, it may be in user interface, not business logic</w:t>
+        <w:t>This is more analyse, not business logic</w:t>
       </w:r>
     </w:p>
   </w:comment>
-  <w:comment w:id="78" w:author="Thanh Vo" w:date="2018-07-25T09:15:00Z" w:initials="TV">
+  <w:comment w:id="70" w:author="Lam Nguyen" w:date="2018-07-25T11:52:00Z" w:initials="LN">
+    <w:p>
+      <w:pPr>
+        <w:pStyle w:val="CommentText"/>
+      </w:pPr>
+      <w:r>
+        <w:rPr>
+          <w:rStyle w:val="CommentReference"/>
+        </w:rPr>
+        <w:annotationRef/>
+      </w:r>
+      <w:r>
+        <w:t>Done, I removed some actions like: Block user, delete post</w:t>
+      </w:r>
+    </w:p>
+  </w:comment>
+  <w:comment w:id="71" w:author="Thanh Vo" w:date="2018-07-26T09:28:00Z" w:initials="TV">
+    <w:p>
+      <w:pPr>
+        <w:pStyle w:val="CommentText"/>
+      </w:pPr>
+      <w:r>
+        <w:rPr>
+          <w:rStyle w:val="CommentReference"/>
+        </w:rPr>
+        <w:annotationRef/>
+      </w:r>
+      <w:r>
+        <w:t xml:space="preserve">Each row? Index? How about if </w:t>
+      </w:r>
+      <w:proofErr w:type="spellStart"/>
+      <w:r>
+        <w:t>ui</w:t>
+      </w:r>
+      <w:proofErr w:type="spellEnd"/>
+      <w:r>
+        <w:t>/</w:t>
+      </w:r>
+      <w:proofErr w:type="spellStart"/>
+      <w:r>
+        <w:t>ux</w:t>
+      </w:r>
+      <w:proofErr w:type="spellEnd"/>
+      <w:r>
+        <w:t xml:space="preserve"> make it not a row? So just remove this part, it may be in user interface, not business logic</w:t>
+      </w:r>
+    </w:p>
+  </w:comment>
+  <w:comment w:id="72" w:author="Lam Nguyen" w:date="2018-07-26T17:13:00Z" w:initials="LN">
+    <w:p>
+      <w:pPr>
+        <w:pStyle w:val="CommentText"/>
+      </w:pPr>
+      <w:r>
+        <w:rPr>
+          <w:rStyle w:val="CommentReference"/>
+        </w:rPr>
+        <w:annotationRef/>
+      </w:r>
+      <w:r>
+        <w:t>Done</w:t>
+      </w:r>
+    </w:p>
+  </w:comment>
+  <w:comment w:id="81" w:author="Thanh Vo" w:date="2018-07-25T09:15:00Z" w:initials="TV">
     <w:p>
       <w:pPr>
         <w:pStyle w:val="CommentText"/>
@@ -25433,7 +25591,15 @@
       </w:r>
       <w:r>
         <w:br/>
-        <w:t>Admin can create category in CMS and this category will be available in appp.</w:t>
+        <w:t xml:space="preserve">Admin can create category in CMS and this category will be available in </w:t>
+      </w:r>
+      <w:proofErr w:type="spellStart"/>
+      <w:r>
+        <w:t>appp</w:t>
+      </w:r>
+      <w:proofErr w:type="spellEnd"/>
+      <w:r>
+        <w:t>.</w:t>
       </w:r>
     </w:p>
     <w:p>
@@ -25448,12 +25614,17 @@
       <w:pPr>
         <w:pStyle w:val="CommentText"/>
       </w:pPr>
-      <w:r>
-        <w:t>p/s delete not mean we will delete it from DB, just update status of category</w:t>
+      <w:proofErr w:type="gramStart"/>
+      <w:r>
+        <w:t>p/s</w:t>
+      </w:r>
+      <w:proofErr w:type="gramEnd"/>
+      <w:r>
+        <w:t xml:space="preserve"> delete not mean we will delete it from DB, just update status of category</w:t>
       </w:r>
     </w:p>
   </w:comment>
-  <w:comment w:id="79" w:author="Lam Nguyen" w:date="2018-07-25T11:21:00Z" w:initials="LN">
+  <w:comment w:id="82" w:author="Lam Nguyen" w:date="2018-07-25T11:21:00Z" w:initials="LN">
     <w:p>
       <w:pPr>
         <w:pStyle w:val="CommentText"/>
@@ -25469,7 +25640,7 @@
       </w:r>
     </w:p>
   </w:comment>
-  <w:comment w:id="99" w:author="Thanh Vo" w:date="2018-07-26T09:31:00Z" w:initials="TV">
+  <w:comment w:id="102" w:author="Thanh Vo" w:date="2018-07-26T09:31:00Z" w:initials="TV">
     <w:p>
       <w:pPr>
         <w:pStyle w:val="CommentText"/>
@@ -25485,7 +25656,7 @@
       </w:r>
     </w:p>
   </w:comment>
-  <w:comment w:id="100" w:author="Thanh Vo" w:date="2018-07-26T09:39:00Z" w:initials="TV">
+  <w:comment w:id="103" w:author="Lam Nguyen" w:date="2018-07-26T18:21:00Z" w:initials="LN">
     <w:p>
       <w:pPr>
         <w:pStyle w:val="CommentText"/>
@@ -25497,7 +25668,45 @@
         <w:annotationRef/>
       </w:r>
       <w:r>
+        <w:t xml:space="preserve">Ask Tai for </w:t>
+      </w:r>
+      <w:r>
+        <w:t>better image</w:t>
+      </w:r>
+      <w:r>
+        <w:t>s in login with Facebook and Google</w:t>
+      </w:r>
+    </w:p>
+  </w:comment>
+  <w:comment w:id="105" w:author="Thanh Vo" w:date="2018-07-26T09:39:00Z" w:initials="TV">
+    <w:p>
+      <w:pPr>
+        <w:pStyle w:val="CommentText"/>
+      </w:pPr>
+      <w:r>
+        <w:rPr>
+          <w:rStyle w:val="CommentReference"/>
+        </w:rPr>
+        <w:annotationRef/>
+      </w:r>
+      <w:r>
         <w:t>Too small. Make text size minimum is 11</w:t>
+      </w:r>
+    </w:p>
+  </w:comment>
+  <w:comment w:id="106" w:author="Lam Nguyen" w:date="2018-07-26T17:42:00Z" w:initials="LN">
+    <w:p>
+      <w:pPr>
+        <w:pStyle w:val="CommentText"/>
+      </w:pPr>
+      <w:r>
+        <w:rPr>
+          <w:rStyle w:val="CommentReference"/>
+        </w:rPr>
+        <w:annotationRef/>
+      </w:r>
+      <w:r>
+        <w:t>Done</w:t>
       </w:r>
     </w:p>
   </w:comment>
@@ -25505,14 +25714,16 @@
 </file>
 
 <file path=word/commentsExtended.xml><?xml version="1.0" encoding="utf-8"?>
-<w15:commentsEx xmlns:wpc="http://schemas.microsoft.com/office/word/2010/wordprocessingCanvas" xmlns:cx="http://schemas.microsoft.com/office/drawing/2014/chartex" xmlns:cx1="http://schemas.microsoft.com/office/drawing/2015/9/8/chartex" xmlns:mc="http://schemas.openxmlformats.org/markup-compatibility/2006" xmlns:o="urn:schemas-microsoft-com:office:office" xmlns:r="http://schemas.openxmlformats.org/officeDocument/2006/relationships" xmlns:m="http://schemas.openxmlformats.org/officeDocument/2006/math" xmlns:v="urn:schemas-microsoft-com:vml" xmlns:wp14="http://schemas.microsoft.com/office/word/2010/wordprocessingDrawing" xmlns:wp="http://schemas.openxmlformats.org/drawingml/2006/wordprocessingDrawing" xmlns:w10="urn:schemas-microsoft-com:office:word" xmlns:w="http://schemas.openxmlformats.org/wordprocessingml/2006/main" xmlns:w14="http://schemas.microsoft.com/office/word/2010/wordml" xmlns:w15="http://schemas.microsoft.com/office/word/2012/wordml" xmlns:w16se="http://schemas.microsoft.com/office/word/2015/wordml/symex" xmlns:wpg="http://schemas.microsoft.com/office/word/2010/wordprocessingGroup" xmlns:wpi="http://schemas.microsoft.com/office/word/2010/wordprocessingInk" xmlns:wne="http://schemas.microsoft.com/office/word/2006/wordml" xmlns:wps="http://schemas.microsoft.com/office/word/2010/wordprocessingShape" mc:Ignorable="w14 w15 w16se wp14">
+<w15:commentsEx xmlns:wpc="http://schemas.microsoft.com/office/word/2010/wordprocessingCanvas" xmlns:mc="http://schemas.openxmlformats.org/markup-compatibility/2006" xmlns:o="urn:schemas-microsoft-com:office:office" xmlns:r="http://schemas.openxmlformats.org/officeDocument/2006/relationships" xmlns:m="http://schemas.openxmlformats.org/officeDocument/2006/math" xmlns:v="urn:schemas-microsoft-com:vml" xmlns:wp14="http://schemas.microsoft.com/office/word/2010/wordprocessingDrawing" xmlns:wp="http://schemas.openxmlformats.org/drawingml/2006/wordprocessingDrawing" xmlns:w10="urn:schemas-microsoft-com:office:word" xmlns:w="http://schemas.openxmlformats.org/wordprocessingml/2006/main" xmlns:w14="http://schemas.microsoft.com/office/word/2010/wordml" xmlns:w15="http://schemas.microsoft.com/office/word/2012/wordml" xmlns:wpg="http://schemas.microsoft.com/office/word/2010/wordprocessingGroup" xmlns:wpi="http://schemas.microsoft.com/office/word/2010/wordprocessingInk" xmlns:wne="http://schemas.microsoft.com/office/word/2006/wordml" xmlns:wps="http://schemas.microsoft.com/office/word/2010/wordprocessingShape" mc:Ignorable="w14 w15 wp14">
   <w15:commentEx w15:paraId="216D19D4" w15:done="0"/>
   <w15:commentEx w15:paraId="7760873A" w15:paraIdParent="216D19D4" w15:done="0"/>
   <w15:commentEx w15:paraId="10D40133" w15:paraIdParent="216D19D4" w15:done="0"/>
+  <w15:commentEx w15:paraId="4815A3DB" w15:paraIdParent="216D19D4" w15:done="0"/>
   <w15:commentEx w15:paraId="5F3D63BC" w15:done="0"/>
   <w15:commentEx w15:paraId="0045C34F" w15:paraIdParent="5F3D63BC" w15:done="0"/>
   <w15:commentEx w15:paraId="6C28903F" w15:paraIdParent="5F3D63BC" w15:done="0"/>
   <w15:commentEx w15:paraId="733CDAB5" w15:paraIdParent="5F3D63BC" w15:done="0"/>
+  <w15:commentEx w15:paraId="7C100A02" w15:paraIdParent="5F3D63BC" w15:done="0"/>
   <w15:commentEx w15:paraId="65B0B063" w15:done="0"/>
   <w15:commentEx w15:paraId="71837D1E" w15:paraIdParent="65B0B063" w15:done="0"/>
   <w15:commentEx w15:paraId="45E92CDA" w15:paraIdParent="65B0B063" w15:done="0"/>
@@ -25522,15 +25733,18 @@
   <w15:commentEx w15:paraId="2E4D85B3" w15:done="0"/>
   <w15:commentEx w15:paraId="31A4CFEA" w15:paraIdParent="2E4D85B3" w15:done="0"/>
   <w15:commentEx w15:paraId="7394E8A5" w15:paraIdParent="2E4D85B3" w15:done="0"/>
+  <w15:commentEx w15:paraId="220932D8" w15:paraIdParent="2E4D85B3" w15:done="0"/>
   <w15:commentEx w15:paraId="233C0FEA" w15:done="0"/>
   <w15:commentEx w15:paraId="25E44133" w15:paraIdParent="233C0FEA" w15:done="0"/>
   <w15:commentEx w15:paraId="424E6E3E" w15:done="0"/>
+  <w15:commentEx w15:paraId="74A6BD7A" w15:paraIdParent="424E6E3E" w15:done="0"/>
   <w15:commentEx w15:paraId="21F8566D" w15:done="0"/>
+  <w15:commentEx w15:paraId="0920E37C" w15:paraIdParent="21F8566D" w15:done="0"/>
 </w15:commentsEx>
 </file>
 
 <file path=word/endnotes.xml><?xml version="1.0" encoding="utf-8"?>
-<w:endnotes xmlns:wpc="http://schemas.microsoft.com/office/word/2010/wordprocessingCanvas" xmlns:cx="http://schemas.microsoft.com/office/drawing/2014/chartex" xmlns:cx1="http://schemas.microsoft.com/office/drawing/2015/9/8/chartex" xmlns:mc="http://schemas.openxmlformats.org/markup-compatibility/2006" xmlns:o="urn:schemas-microsoft-com:office:office" xmlns:r="http://schemas.openxmlformats.org/officeDocument/2006/relationships" xmlns:m="http://schemas.openxmlformats.org/officeDocument/2006/math" xmlns:v="urn:schemas-microsoft-com:vml" xmlns:wp14="http://schemas.microsoft.com/office/word/2010/wordprocessingDrawing" xmlns:wp="http://schemas.openxmlformats.org/drawingml/2006/wordprocessingDrawing" xmlns:w10="urn:schemas-microsoft-com:office:word" xmlns:w="http://schemas.openxmlformats.org/wordprocessingml/2006/main" xmlns:w14="http://schemas.microsoft.com/office/word/2010/wordml" xmlns:w15="http://schemas.microsoft.com/office/word/2012/wordml" xmlns:w16se="http://schemas.microsoft.com/office/word/2015/wordml/symex" xmlns:wpg="http://schemas.microsoft.com/office/word/2010/wordprocessingGroup" xmlns:wpi="http://schemas.microsoft.com/office/word/2010/wordprocessingInk" xmlns:wne="http://schemas.microsoft.com/office/word/2006/wordml" xmlns:wps="http://schemas.microsoft.com/office/word/2010/wordprocessingShape" mc:Ignorable="w14 w15 w16se wp14">
+<w:endnotes xmlns:wpc="http://schemas.microsoft.com/office/word/2010/wordprocessingCanvas" xmlns:mc="http://schemas.openxmlformats.org/markup-compatibility/2006" xmlns:o="urn:schemas-microsoft-com:office:office" xmlns:r="http://schemas.openxmlformats.org/officeDocument/2006/relationships" xmlns:m="http://schemas.openxmlformats.org/officeDocument/2006/math" xmlns:v="urn:schemas-microsoft-com:vml" xmlns:wp14="http://schemas.microsoft.com/office/word/2010/wordprocessingDrawing" xmlns:wp="http://schemas.openxmlformats.org/drawingml/2006/wordprocessingDrawing" xmlns:w10="urn:schemas-microsoft-com:office:word" xmlns:w="http://schemas.openxmlformats.org/wordprocessingml/2006/main" xmlns:w14="http://schemas.microsoft.com/office/word/2010/wordml" xmlns:w15="http://schemas.microsoft.com/office/word/2012/wordml" xmlns:wpg="http://schemas.microsoft.com/office/word/2010/wordprocessingGroup" xmlns:wpi="http://schemas.microsoft.com/office/word/2010/wordprocessingInk" xmlns:wne="http://schemas.microsoft.com/office/word/2006/wordml" xmlns:wps="http://schemas.microsoft.com/office/word/2010/wordprocessingShape" mc:Ignorable="w14 w15 wp14">
   <w:endnote w:type="separator" w:id="-1">
     <w:p>
       <w:r>
@@ -25549,7 +25763,7 @@
 </file>
 
 <file path=word/footer1.xml><?xml version="1.0" encoding="utf-8"?>
-<w:ftr xmlns:wpc="http://schemas.microsoft.com/office/word/2010/wordprocessingCanvas" xmlns:cx="http://schemas.microsoft.com/office/drawing/2014/chartex" xmlns:cx1="http://schemas.microsoft.com/office/drawing/2015/9/8/chartex" xmlns:mc="http://schemas.openxmlformats.org/markup-compatibility/2006" xmlns:o="urn:schemas-microsoft-com:office:office" xmlns:r="http://schemas.openxmlformats.org/officeDocument/2006/relationships" xmlns:m="http://schemas.openxmlformats.org/officeDocument/2006/math" xmlns:v="urn:schemas-microsoft-com:vml" xmlns:wp14="http://schemas.microsoft.com/office/word/2010/wordprocessingDrawing" xmlns:wp="http://schemas.openxmlformats.org/drawingml/2006/wordprocessingDrawing" xmlns:w10="urn:schemas-microsoft-com:office:word" xmlns:w="http://schemas.openxmlformats.org/wordprocessingml/2006/main" xmlns:w14="http://schemas.microsoft.com/office/word/2010/wordml" xmlns:w15="http://schemas.microsoft.com/office/word/2012/wordml" xmlns:w16se="http://schemas.microsoft.com/office/word/2015/wordml/symex" xmlns:wpg="http://schemas.microsoft.com/office/word/2010/wordprocessingGroup" xmlns:wpi="http://schemas.microsoft.com/office/word/2010/wordprocessingInk" xmlns:wne="http://schemas.microsoft.com/office/word/2006/wordml" xmlns:wps="http://schemas.microsoft.com/office/word/2010/wordprocessingShape" mc:Ignorable="w14 w15 w16se wp14">
+<w:ftr xmlns:wpc="http://schemas.microsoft.com/office/word/2010/wordprocessingCanvas" xmlns:mc="http://schemas.openxmlformats.org/markup-compatibility/2006" xmlns:o="urn:schemas-microsoft-com:office:office" xmlns:r="http://schemas.openxmlformats.org/officeDocument/2006/relationships" xmlns:m="http://schemas.openxmlformats.org/officeDocument/2006/math" xmlns:v="urn:schemas-microsoft-com:vml" xmlns:wp14="http://schemas.microsoft.com/office/word/2010/wordprocessingDrawing" xmlns:wp="http://schemas.openxmlformats.org/drawingml/2006/wordprocessingDrawing" xmlns:w10="urn:schemas-microsoft-com:office:word" xmlns:w="http://schemas.openxmlformats.org/wordprocessingml/2006/main" xmlns:w14="http://schemas.microsoft.com/office/word/2010/wordml" xmlns:w15="http://schemas.microsoft.com/office/word/2012/wordml" xmlns:wpg="http://schemas.microsoft.com/office/word/2010/wordprocessingGroup" xmlns:wpi="http://schemas.microsoft.com/office/word/2010/wordprocessingInk" xmlns:wne="http://schemas.microsoft.com/office/word/2006/wordml" xmlns:wps="http://schemas.microsoft.com/office/word/2010/wordprocessingShape" mc:Ignorable="w14 w15 wp14">
   <w:p>
     <w:pPr>
       <w:jc w:val="center"/>
@@ -25567,7 +25781,7 @@
       <w:rPr>
         <w:noProof/>
       </w:rPr>
-      <w:t>32</w:t>
+      <w:t>39</w:t>
     </w:r>
     <w:r>
       <w:fldChar w:fldCharType="end"/>
@@ -25582,7 +25796,7 @@
 </file>
 
 <file path=word/footer2.xml><?xml version="1.0" encoding="utf-8"?>
-<w:ftr xmlns:wpc="http://schemas.microsoft.com/office/word/2010/wordprocessingCanvas" xmlns:cx="http://schemas.microsoft.com/office/drawing/2014/chartex" xmlns:cx1="http://schemas.microsoft.com/office/drawing/2015/9/8/chartex" xmlns:mc="http://schemas.openxmlformats.org/markup-compatibility/2006" xmlns:o="urn:schemas-microsoft-com:office:office" xmlns:r="http://schemas.openxmlformats.org/officeDocument/2006/relationships" xmlns:m="http://schemas.openxmlformats.org/officeDocument/2006/math" xmlns:v="urn:schemas-microsoft-com:vml" xmlns:wp14="http://schemas.microsoft.com/office/word/2010/wordprocessingDrawing" xmlns:wp="http://schemas.openxmlformats.org/drawingml/2006/wordprocessingDrawing" xmlns:w10="urn:schemas-microsoft-com:office:word" xmlns:w="http://schemas.openxmlformats.org/wordprocessingml/2006/main" xmlns:w14="http://schemas.microsoft.com/office/word/2010/wordml" xmlns:w15="http://schemas.microsoft.com/office/word/2012/wordml" xmlns:w16se="http://schemas.microsoft.com/office/word/2015/wordml/symex" xmlns:wpg="http://schemas.microsoft.com/office/word/2010/wordprocessingGroup" xmlns:wpi="http://schemas.microsoft.com/office/word/2010/wordprocessingInk" xmlns:wne="http://schemas.microsoft.com/office/word/2006/wordml" xmlns:wps="http://schemas.microsoft.com/office/word/2010/wordprocessingShape" mc:Ignorable="w14 w15 w16se wp14">
+<w:ftr xmlns:wpc="http://schemas.microsoft.com/office/word/2010/wordprocessingCanvas" xmlns:mc="http://schemas.openxmlformats.org/markup-compatibility/2006" xmlns:o="urn:schemas-microsoft-com:office:office" xmlns:r="http://schemas.openxmlformats.org/officeDocument/2006/relationships" xmlns:m="http://schemas.openxmlformats.org/officeDocument/2006/math" xmlns:v="urn:schemas-microsoft-com:vml" xmlns:wp14="http://schemas.microsoft.com/office/word/2010/wordprocessingDrawing" xmlns:wp="http://schemas.openxmlformats.org/drawingml/2006/wordprocessingDrawing" xmlns:w10="urn:schemas-microsoft-com:office:word" xmlns:w="http://schemas.openxmlformats.org/wordprocessingml/2006/main" xmlns:w14="http://schemas.microsoft.com/office/word/2010/wordml" xmlns:w15="http://schemas.microsoft.com/office/word/2012/wordml" xmlns:wpg="http://schemas.microsoft.com/office/word/2010/wordprocessingGroup" xmlns:wpi="http://schemas.microsoft.com/office/word/2010/wordprocessingInk" xmlns:wne="http://schemas.microsoft.com/office/word/2006/wordml" xmlns:wps="http://schemas.microsoft.com/office/word/2010/wordprocessingShape" mc:Ignorable="w14 w15 wp14">
   <w:p>
     <w:pPr>
       <w:jc w:val="right"/>
@@ -25855,7 +26069,23 @@
         <w:sz w:val="13"/>
         <w:szCs w:val="13"/>
       </w:rPr>
-      <w:t>02 Quang Trung</w:t>
+      <w:t xml:space="preserve">02 </w:t>
+    </w:r>
+    <w:proofErr w:type="spellStart"/>
+    <w:r>
+      <w:rPr>
+        <w:sz w:val="13"/>
+        <w:szCs w:val="13"/>
+      </w:rPr>
+      <w:t>Quang</w:t>
+    </w:r>
+    <w:proofErr w:type="spellEnd"/>
+    <w:r>
+      <w:rPr>
+        <w:sz w:val="13"/>
+        <w:szCs w:val="13"/>
+      </w:rPr>
+      <w:t xml:space="preserve"> Trung</w:t>
     </w:r>
   </w:p>
   <w:p>
@@ -25866,12 +26096,21 @@
         <w:szCs w:val="13"/>
       </w:rPr>
     </w:pPr>
+    <w:proofErr w:type="spellStart"/>
     <w:r>
       <w:rPr>
         <w:sz w:val="13"/>
         <w:szCs w:val="13"/>
       </w:rPr>
-      <w:t>Danang city</w:t>
+      <w:t>Danang</w:t>
+    </w:r>
+    <w:proofErr w:type="spellEnd"/>
+    <w:r>
+      <w:rPr>
+        <w:sz w:val="13"/>
+        <w:szCs w:val="13"/>
+      </w:rPr>
+      <w:t xml:space="preserve"> city</w:t>
     </w:r>
   </w:p>
   <w:p>
@@ -25968,7 +26207,7 @@
 </file>
 
 <file path=word/footnotes.xml><?xml version="1.0" encoding="utf-8"?>
-<w:footnotes xmlns:wpc="http://schemas.microsoft.com/office/word/2010/wordprocessingCanvas" xmlns:cx="http://schemas.microsoft.com/office/drawing/2014/chartex" xmlns:cx1="http://schemas.microsoft.com/office/drawing/2015/9/8/chartex" xmlns:mc="http://schemas.openxmlformats.org/markup-compatibility/2006" xmlns:o="urn:schemas-microsoft-com:office:office" xmlns:r="http://schemas.openxmlformats.org/officeDocument/2006/relationships" xmlns:m="http://schemas.openxmlformats.org/officeDocument/2006/math" xmlns:v="urn:schemas-microsoft-com:vml" xmlns:wp14="http://schemas.microsoft.com/office/word/2010/wordprocessingDrawing" xmlns:wp="http://schemas.openxmlformats.org/drawingml/2006/wordprocessingDrawing" xmlns:w10="urn:schemas-microsoft-com:office:word" xmlns:w="http://schemas.openxmlformats.org/wordprocessingml/2006/main" xmlns:w14="http://schemas.microsoft.com/office/word/2010/wordml" xmlns:w15="http://schemas.microsoft.com/office/word/2012/wordml" xmlns:w16se="http://schemas.microsoft.com/office/word/2015/wordml/symex" xmlns:wpg="http://schemas.microsoft.com/office/word/2010/wordprocessingGroup" xmlns:wpi="http://schemas.microsoft.com/office/word/2010/wordprocessingInk" xmlns:wne="http://schemas.microsoft.com/office/word/2006/wordml" xmlns:wps="http://schemas.microsoft.com/office/word/2010/wordprocessingShape" mc:Ignorable="w14 w15 w16se wp14">
+<w:footnotes xmlns:wpc="http://schemas.microsoft.com/office/word/2010/wordprocessingCanvas" xmlns:mc="http://schemas.openxmlformats.org/markup-compatibility/2006" xmlns:o="urn:schemas-microsoft-com:office:office" xmlns:r="http://schemas.openxmlformats.org/officeDocument/2006/relationships" xmlns:m="http://schemas.openxmlformats.org/officeDocument/2006/math" xmlns:v="urn:schemas-microsoft-com:vml" xmlns:wp14="http://schemas.microsoft.com/office/word/2010/wordprocessingDrawing" xmlns:wp="http://schemas.openxmlformats.org/drawingml/2006/wordprocessingDrawing" xmlns:w10="urn:schemas-microsoft-com:office:word" xmlns:w="http://schemas.openxmlformats.org/wordprocessingml/2006/main" xmlns:w14="http://schemas.microsoft.com/office/word/2010/wordml" xmlns:w15="http://schemas.microsoft.com/office/word/2012/wordml" xmlns:wpg="http://schemas.microsoft.com/office/word/2010/wordprocessingGroup" xmlns:wpi="http://schemas.microsoft.com/office/word/2010/wordprocessingInk" xmlns:wne="http://schemas.microsoft.com/office/word/2006/wordml" xmlns:wps="http://schemas.microsoft.com/office/word/2010/wordprocessingShape" mc:Ignorable="w14 w15 wp14">
   <w:footnote w:type="separator" w:id="-1">
     <w:p>
       <w:r>
@@ -25987,7 +26226,7 @@
 </file>
 
 <file path=word/header1.xml><?xml version="1.0" encoding="utf-8"?>
-<w:hdr xmlns:wpc="http://schemas.microsoft.com/office/word/2010/wordprocessingCanvas" xmlns:cx="http://schemas.microsoft.com/office/drawing/2014/chartex" xmlns:cx1="http://schemas.microsoft.com/office/drawing/2015/9/8/chartex" xmlns:mc="http://schemas.openxmlformats.org/markup-compatibility/2006" xmlns:o="urn:schemas-microsoft-com:office:office" xmlns:r="http://schemas.openxmlformats.org/officeDocument/2006/relationships" xmlns:m="http://schemas.openxmlformats.org/officeDocument/2006/math" xmlns:v="urn:schemas-microsoft-com:vml" xmlns:wp14="http://schemas.microsoft.com/office/word/2010/wordprocessingDrawing" xmlns:wp="http://schemas.openxmlformats.org/drawingml/2006/wordprocessingDrawing" xmlns:w10="urn:schemas-microsoft-com:office:word" xmlns:w="http://schemas.openxmlformats.org/wordprocessingml/2006/main" xmlns:w14="http://schemas.microsoft.com/office/word/2010/wordml" xmlns:w15="http://schemas.microsoft.com/office/word/2012/wordml" xmlns:w16se="http://schemas.microsoft.com/office/word/2015/wordml/symex" xmlns:wpg="http://schemas.microsoft.com/office/word/2010/wordprocessingGroup" xmlns:wpi="http://schemas.microsoft.com/office/word/2010/wordprocessingInk" xmlns:wne="http://schemas.microsoft.com/office/word/2006/wordml" xmlns:wps="http://schemas.microsoft.com/office/word/2010/wordprocessingShape" mc:Ignorable="w14 w15 w16se wp14">
+<w:hdr xmlns:wpc="http://schemas.microsoft.com/office/word/2010/wordprocessingCanvas" xmlns:mc="http://schemas.openxmlformats.org/markup-compatibility/2006" xmlns:o="urn:schemas-microsoft-com:office:office" xmlns:r="http://schemas.openxmlformats.org/officeDocument/2006/relationships" xmlns:m="http://schemas.openxmlformats.org/officeDocument/2006/math" xmlns:v="urn:schemas-microsoft-com:vml" xmlns:wp14="http://schemas.microsoft.com/office/word/2010/wordprocessingDrawing" xmlns:wp="http://schemas.openxmlformats.org/drawingml/2006/wordprocessingDrawing" xmlns:w10="urn:schemas-microsoft-com:office:word" xmlns:w="http://schemas.openxmlformats.org/wordprocessingml/2006/main" xmlns:w14="http://schemas.microsoft.com/office/word/2010/wordml" xmlns:w15="http://schemas.microsoft.com/office/word/2012/wordml" xmlns:wpg="http://schemas.microsoft.com/office/word/2010/wordprocessingGroup" xmlns:wpi="http://schemas.microsoft.com/office/word/2010/wordprocessingInk" xmlns:wne="http://schemas.microsoft.com/office/word/2006/wordml" xmlns:wps="http://schemas.microsoft.com/office/word/2010/wordprocessingShape" mc:Ignorable="w14 w15 wp14">
   <w:p>
     <w:pPr>
       <w:keepNext/>
@@ -26011,7 +26250,7 @@
     <w:r>
       <w:rPr>
         <w:noProof/>
-        <w:lang w:val="en-US" w:eastAsia="en-US"/>
+        <w:lang w:val="nl-NL"/>
       </w:rPr>
       <w:drawing>
         <wp:anchor distT="0" distB="0" distL="0" distR="0" simplePos="0" relativeHeight="251658240" behindDoc="0" locked="0" layoutInCell="1" hidden="0" allowOverlap="1" wp14:anchorId="04E03234" wp14:editId="27F2B8C7">
@@ -26062,7 +26301,7 @@
 </file>
 
 <file path=word/numbering.xml><?xml version="1.0" encoding="utf-8"?>
-<w:numbering xmlns:wpc="http://schemas.microsoft.com/office/word/2010/wordprocessingCanvas" xmlns:cx="http://schemas.microsoft.com/office/drawing/2014/chartex" xmlns:cx1="http://schemas.microsoft.com/office/drawing/2015/9/8/chartex" xmlns:mc="http://schemas.openxmlformats.org/markup-compatibility/2006" xmlns:o="urn:schemas-microsoft-com:office:office" xmlns:r="http://schemas.openxmlformats.org/officeDocument/2006/relationships" xmlns:m="http://schemas.openxmlformats.org/officeDocument/2006/math" xmlns:v="urn:schemas-microsoft-com:vml" xmlns:wp14="http://schemas.microsoft.com/office/word/2010/wordprocessingDrawing" xmlns:wp="http://schemas.openxmlformats.org/drawingml/2006/wordprocessingDrawing" xmlns:w10="urn:schemas-microsoft-com:office:word" xmlns:w="http://schemas.openxmlformats.org/wordprocessingml/2006/main" xmlns:w14="http://schemas.microsoft.com/office/word/2010/wordml" xmlns:w15="http://schemas.microsoft.com/office/word/2012/wordml" xmlns:w16se="http://schemas.microsoft.com/office/word/2015/wordml/symex" xmlns:wpg="http://schemas.microsoft.com/office/word/2010/wordprocessingGroup" xmlns:wpi="http://schemas.microsoft.com/office/word/2010/wordprocessingInk" xmlns:wne="http://schemas.microsoft.com/office/word/2006/wordml" xmlns:wps="http://schemas.microsoft.com/office/word/2010/wordprocessingShape" mc:Ignorable="w14 w15 w16se wp14">
+<w:numbering xmlns:wpc="http://schemas.microsoft.com/office/word/2010/wordprocessingCanvas" xmlns:mc="http://schemas.openxmlformats.org/markup-compatibility/2006" xmlns:o="urn:schemas-microsoft-com:office:office" xmlns:r="http://schemas.openxmlformats.org/officeDocument/2006/relationships" xmlns:m="http://schemas.openxmlformats.org/officeDocument/2006/math" xmlns:v="urn:schemas-microsoft-com:vml" xmlns:wp14="http://schemas.microsoft.com/office/word/2010/wordprocessingDrawing" xmlns:wp="http://schemas.openxmlformats.org/drawingml/2006/wordprocessingDrawing" xmlns:w10="urn:schemas-microsoft-com:office:word" xmlns:w="http://schemas.openxmlformats.org/wordprocessingml/2006/main" xmlns:w14="http://schemas.microsoft.com/office/word/2010/wordml" xmlns:w15="http://schemas.microsoft.com/office/word/2012/wordml" xmlns:wpg="http://schemas.microsoft.com/office/word/2010/wordprocessingGroup" xmlns:wpi="http://schemas.microsoft.com/office/word/2010/wordprocessingInk" xmlns:wne="http://schemas.microsoft.com/office/word/2006/wordml" xmlns:wps="http://schemas.microsoft.com/office/word/2010/wordprocessingShape" mc:Ignorable="w14 w15 wp14">
   <w:abstractNum w:abstractNumId="0" w15:restartNumberingAfterBreak="0">
     <w:nsid w:val="009C158E"/>
     <w:multiLevelType w:val="hybridMultilevel"/>
@@ -30705,7 +30944,7 @@
 </file>
 
 <file path=word/people.xml><?xml version="1.0" encoding="utf-8"?>
-<w15:people xmlns:wpc="http://schemas.microsoft.com/office/word/2010/wordprocessingCanvas" xmlns:cx="http://schemas.microsoft.com/office/drawing/2014/chartex" xmlns:cx1="http://schemas.microsoft.com/office/drawing/2015/9/8/chartex" xmlns:mc="http://schemas.openxmlformats.org/markup-compatibility/2006" xmlns:o="urn:schemas-microsoft-com:office:office" xmlns:r="http://schemas.openxmlformats.org/officeDocument/2006/relationships" xmlns:m="http://schemas.openxmlformats.org/officeDocument/2006/math" xmlns:v="urn:schemas-microsoft-com:vml" xmlns:wp14="http://schemas.microsoft.com/office/word/2010/wordprocessingDrawing" xmlns:wp="http://schemas.openxmlformats.org/drawingml/2006/wordprocessingDrawing" xmlns:w10="urn:schemas-microsoft-com:office:word" xmlns:w="http://schemas.openxmlformats.org/wordprocessingml/2006/main" xmlns:w14="http://schemas.microsoft.com/office/word/2010/wordml" xmlns:w15="http://schemas.microsoft.com/office/word/2012/wordml" xmlns:w16se="http://schemas.microsoft.com/office/word/2015/wordml/symex" xmlns:wpg="http://schemas.microsoft.com/office/word/2010/wordprocessingGroup" xmlns:wpi="http://schemas.microsoft.com/office/word/2010/wordprocessingInk" xmlns:wne="http://schemas.microsoft.com/office/word/2006/wordml" xmlns:wps="http://schemas.microsoft.com/office/word/2010/wordprocessingShape" mc:Ignorable="w14 w15 w16se wp14">
+<w15:people xmlns:wpc="http://schemas.microsoft.com/office/word/2010/wordprocessingCanvas" xmlns:mc="http://schemas.openxmlformats.org/markup-compatibility/2006" xmlns:o="urn:schemas-microsoft-com:office:office" xmlns:r="http://schemas.openxmlformats.org/officeDocument/2006/relationships" xmlns:m="http://schemas.openxmlformats.org/officeDocument/2006/math" xmlns:v="urn:schemas-microsoft-com:vml" xmlns:wp14="http://schemas.microsoft.com/office/word/2010/wordprocessingDrawing" xmlns:wp="http://schemas.openxmlformats.org/drawingml/2006/wordprocessingDrawing" xmlns:w10="urn:schemas-microsoft-com:office:word" xmlns:w="http://schemas.openxmlformats.org/wordprocessingml/2006/main" xmlns:w14="http://schemas.microsoft.com/office/word/2010/wordml" xmlns:w15="http://schemas.microsoft.com/office/word/2012/wordml" xmlns:wpg="http://schemas.microsoft.com/office/word/2010/wordprocessingGroup" xmlns:wpi="http://schemas.microsoft.com/office/word/2010/wordprocessingInk" xmlns:wne="http://schemas.microsoft.com/office/word/2006/wordml" xmlns:wps="http://schemas.microsoft.com/office/word/2010/wordprocessingShape" mc:Ignorable="w14 w15 wp14">
   <w15:person w15:author="Thanh Vo">
     <w15:presenceInfo w15:providerId="AD" w15:userId="S-1-5-21-2099073174-2474172591-3531711215-7712"/>
   </w15:person>
@@ -30716,7 +30955,7 @@
 </file>
 
 <file path=word/styles.xml><?xml version="1.0" encoding="utf-8"?>
-<w:styles xmlns:mc="http://schemas.openxmlformats.org/markup-compatibility/2006" xmlns:r="http://schemas.openxmlformats.org/officeDocument/2006/relationships" xmlns:w="http://schemas.openxmlformats.org/wordprocessingml/2006/main" xmlns:w14="http://schemas.microsoft.com/office/word/2010/wordml" xmlns:w15="http://schemas.microsoft.com/office/word/2012/wordml" xmlns:w16se="http://schemas.microsoft.com/office/word/2015/wordml/symex" mc:Ignorable="w14 w15 w16se">
+<w:styles xmlns:mc="http://schemas.openxmlformats.org/markup-compatibility/2006" xmlns:r="http://schemas.openxmlformats.org/officeDocument/2006/relationships" xmlns:w="http://schemas.openxmlformats.org/wordprocessingml/2006/main" xmlns:w14="http://schemas.microsoft.com/office/word/2010/wordml" xmlns:w15="http://schemas.microsoft.com/office/word/2012/wordml" mc:Ignorable="w14 w15">
   <w:docDefaults>
     <w:rPrDefault>
       <w:rPr>
@@ -32568,10 +32807,11 @@
     <w:name w:val="caption"/>
     <w:basedOn w:val="Normal"/>
     <w:next w:val="Normal"/>
+    <w:autoRedefine/>
     <w:uiPriority w:val="35"/>
     <w:unhideWhenUsed/>
     <w:qFormat/>
-    <w:rsid w:val="005224AE"/>
+    <w:rsid w:val="003B180A"/>
     <w:pPr>
       <w:spacing w:after="200"/>
       <w:jc w:val="center"/>
@@ -32581,7 +32821,7 @@
       <w:bCs/>
       <w:i/>
       <w:color w:val="4F81BD" w:themeColor="accent1"/>
-      <w:sz w:val="18"/>
+      <w:sz w:val="22"/>
       <w:szCs w:val="18"/>
     </w:rPr>
   </w:style>
@@ -32913,7 +33153,7 @@
 </file>
 
 <file path=customXml/itemProps1.xml><?xml version="1.0" encoding="utf-8"?>
-<ds:datastoreItem xmlns:ds="http://schemas.openxmlformats.org/officeDocument/2006/customXml" ds:itemID="{09431B28-317D-4DE1-8167-F7E587F10AF4}">
+<ds:datastoreItem xmlns:ds="http://schemas.openxmlformats.org/officeDocument/2006/customXml" ds:itemID="{340419FE-7FDD-4825-9521-63C5B372CFB9}">
   <ds:schemaRefs>
     <ds:schemaRef ds:uri="http://schemas.openxmlformats.org/officeDocument/2006/bibliography"/>
   </ds:schemaRefs>

</xml_diff>

<commit_message>
Update SRS #2 + Fix the reviewer's comments
</commit_message>
<xml_diff>
--- a/Project Documents/SRS/Give and Take [SRS] (Mobile).docx
+++ b/Project Documents/SRS/Give and Take [SRS] (Mobile).docx
@@ -519,6 +519,7 @@
           <w:docPartUnique/>
         </w:docPartObj>
       </w:sdtPr>
+      <w:sdtEndPr/>
       <w:sdtContent>
         <w:p>
           <w:pPr>
@@ -22602,16 +22603,16 @@
         </w:rPr>
         <w:commentReference w:id="103"/>
       </w:r>
-      <w:commentRangeStart w:id="104"/>
+      <w:bookmarkStart w:id="104" w:name="_GoBack"/>
       <w:r>
         <w:rPr>
           <w:noProof/>
           <w:lang w:val="nl-NL"/>
         </w:rPr>
         <w:drawing>
-          <wp:inline distT="0" distB="0" distL="0" distR="0" wp14:anchorId="0693FEA1" wp14:editId="365579F6">
-            <wp:extent cx="6061868" cy="6217920"/>
-            <wp:effectExtent l="0" t="0" r="0" b="0"/>
+          <wp:inline distT="0" distB="0" distL="0" distR="0" wp14:anchorId="0693FEA1" wp14:editId="15C2343D">
+            <wp:extent cx="6076950" cy="6227445"/>
+            <wp:effectExtent l="0" t="0" r="0" b="1905"/>
             <wp:docPr id="4" name="Picture 4"/>
             <wp:cNvGraphicFramePr>
               <a:graphicFrameLocks xmlns:a="http://schemas.openxmlformats.org/drawingml/2006/main" noChangeAspect="1"/>
@@ -22638,7 +22639,7 @@
                   <pic:spPr>
                     <a:xfrm>
                       <a:off x="0" y="0"/>
-                      <a:ext cx="6071525" cy="6227826"/>
+                      <a:ext cx="6076950" cy="6227445"/>
                     </a:xfrm>
                     <a:prstGeom prst="rect">
                       <a:avLst/>
@@ -22650,7 +22651,7 @@
           </wp:inline>
         </w:drawing>
       </w:r>
-      <w:commentRangeEnd w:id="104"/>
+      <w:bookmarkEnd w:id="104"/>
     </w:p>
     <w:p>
       <w:pPr>
@@ -22768,9 +22769,9 @@
         </w:rPr>
         <w:lastRenderedPageBreak/>
         <w:drawing>
-          <wp:inline distT="0" distB="0" distL="0" distR="0" wp14:anchorId="752958ED" wp14:editId="2EAFE4D1">
-            <wp:extent cx="6120402" cy="7358340"/>
-            <wp:effectExtent l="0" t="0" r="0" b="0"/>
+          <wp:inline distT="0" distB="0" distL="0" distR="0" wp14:anchorId="752958ED" wp14:editId="2D2B7BBC">
+            <wp:extent cx="6096000" cy="7305675"/>
+            <wp:effectExtent l="0" t="0" r="0" b="9525"/>
             <wp:docPr id="5" name="Picture 5"/>
             <wp:cNvGraphicFramePr>
               <a:graphicFrameLocks xmlns:a="http://schemas.openxmlformats.org/drawingml/2006/main" noChangeAspect="1"/>
@@ -22797,7 +22798,7 @@
                   <pic:spPr>
                     <a:xfrm>
                       <a:off x="0" y="0"/>
-                      <a:ext cx="6128122" cy="7367622"/>
+                      <a:ext cx="6096296" cy="7306030"/>
                     </a:xfrm>
                     <a:prstGeom prst="rect">
                       <a:avLst/>
@@ -24946,7 +24947,6 @@
         <w:keepNext/>
         <w:jc w:val="both"/>
       </w:pPr>
-      <w:bookmarkStart w:id="114" w:name="_GoBack"/>
       <w:r>
         <w:rPr>
           <w:noProof/>
@@ -25001,7 +25001,6 @@
           </wp:inline>
         </w:drawing>
       </w:r>
-      <w:bookmarkEnd w:id="114"/>
     </w:p>
     <w:p>
       <w:pPr>
@@ -25100,14 +25099,14 @@
           <w:rFonts w:ascii="Times New Roman" w:hAnsi="Times New Roman" w:cs="Times New Roman"/>
         </w:rPr>
       </w:pPr>
-      <w:bookmarkStart w:id="115" w:name="_Toc519747660"/>
+      <w:bookmarkStart w:id="114" w:name="_Toc519747660"/>
       <w:r>
         <w:rPr>
           <w:rFonts w:ascii="Times New Roman" w:hAnsi="Times New Roman" w:cs="Times New Roman"/>
         </w:rPr>
         <w:t>Database</w:t>
       </w:r>
-      <w:bookmarkEnd w:id="115"/>
+      <w:bookmarkEnd w:id="114"/>
     </w:p>
     <w:p>
       <w:pPr>
@@ -25154,12 +25153,12 @@
           <w:numId w:val="19"/>
         </w:numPr>
       </w:pPr>
-      <w:bookmarkStart w:id="116" w:name="_Toc519747661"/>
+      <w:bookmarkStart w:id="115" w:name="_Toc519747661"/>
       <w:r>
         <w:lastRenderedPageBreak/>
         <w:t>APPENDIX A: [TBD]</w:t>
       </w:r>
-      <w:bookmarkEnd w:id="116"/>
+      <w:bookmarkEnd w:id="115"/>
     </w:p>
     <w:p>
       <w:pPr>
@@ -25656,7 +25655,7 @@
       </w:r>
     </w:p>
   </w:comment>
-  <w:comment w:id="103" w:author="Lam Nguyen" w:date="2018-07-26T18:21:00Z" w:initials="LN">
+  <w:comment w:id="103" w:author="Lam Nguyen" w:date="2018-07-27T09:25:00Z" w:initials="LN">
     <w:p>
       <w:pPr>
         <w:pStyle w:val="CommentText"/>
@@ -25668,13 +25667,7 @@
         <w:annotationRef/>
       </w:r>
       <w:r>
-        <w:t xml:space="preserve">Ask Tai for </w:t>
-      </w:r>
-      <w:r>
-        <w:t>better image</w:t>
-      </w:r>
-      <w:r>
-        <w:t>s in login with Facebook and Google</w:t>
+        <w:t>Changed with new image</w:t>
       </w:r>
     </w:p>
   </w:comment>
@@ -25737,7 +25730,7 @@
   <w15:commentEx w15:paraId="233C0FEA" w15:done="0"/>
   <w15:commentEx w15:paraId="25E44133" w15:paraIdParent="233C0FEA" w15:done="0"/>
   <w15:commentEx w15:paraId="424E6E3E" w15:done="0"/>
-  <w15:commentEx w15:paraId="74A6BD7A" w15:paraIdParent="424E6E3E" w15:done="0"/>
+  <w15:commentEx w15:paraId="195228A8" w15:paraIdParent="424E6E3E" w15:done="0"/>
   <w15:commentEx w15:paraId="21F8566D" w15:done="0"/>
   <w15:commentEx w15:paraId="0920E37C" w15:paraIdParent="21F8566D" w15:done="0"/>
 </w15:commentsEx>
@@ -25781,7 +25774,7 @@
       <w:rPr>
         <w:noProof/>
       </w:rPr>
-      <w:t>39</w:t>
+      <w:t>32</w:t>
     </w:r>
     <w:r>
       <w:fldChar w:fldCharType="end"/>
@@ -33153,7 +33146,7 @@
 </file>
 
 <file path=customXml/itemProps1.xml><?xml version="1.0" encoding="utf-8"?>
-<ds:datastoreItem xmlns:ds="http://schemas.openxmlformats.org/officeDocument/2006/customXml" ds:itemID="{340419FE-7FDD-4825-9521-63C5B372CFB9}">
+<ds:datastoreItem xmlns:ds="http://schemas.openxmlformats.org/officeDocument/2006/customXml" ds:itemID="{933A0AE4-F3B0-4969-81BA-175E63366A1D}">
   <ds:schemaRefs>
     <ds:schemaRef ds:uri="http://schemas.openxmlformats.org/officeDocument/2006/bibliography"/>
   </ds:schemaRefs>

</xml_diff>

<commit_message>
Update SRS #3 + Fix the reviewer's comments + Replace old class diagrams + Delete all item diagrams in SRS + Replace old activity diagrams Update activity diagrams: + Edit activity diagrams + Delete old class diagrams ==> all diagrams in SRS are the same as (Sync) all diagrams in project folder
</commit_message>
<xml_diff>
--- a/Project Documents/SRS/Give and Take [SRS] (Mobile).docx
+++ b/Project Documents/SRS/Give and Take [SRS] (Mobile).docx
@@ -519,7 +519,6 @@
           <w:docPartUnique/>
         </w:docPartObj>
       </w:sdtPr>
-      <w:sdtEndPr/>
       <w:sdtContent>
         <w:p>
           <w:pPr>
@@ -22603,7 +22602,6 @@
         </w:rPr>
         <w:commentReference w:id="103"/>
       </w:r>
-      <w:bookmarkStart w:id="104" w:name="_GoBack"/>
       <w:r>
         <w:rPr>
           <w:noProof/>
@@ -22651,14 +22649,13 @@
           </wp:inline>
         </w:drawing>
       </w:r>
-      <w:bookmarkEnd w:id="104"/>
     </w:p>
     <w:p>
       <w:pPr>
         <w:pStyle w:val="Caption"/>
       </w:pPr>
+      <w:commentRangeStart w:id="104"/>
       <w:commentRangeStart w:id="105"/>
-      <w:commentRangeStart w:id="106"/>
       <w:r>
         <w:t xml:space="preserve">Figure </w:t>
       </w:r>
@@ -22734,7 +22731,7 @@
       <w:r>
         <w:t xml:space="preserve"> Using Facebook</w:t>
       </w:r>
-      <w:commentRangeEnd w:id="105"/>
+      <w:commentRangeEnd w:id="104"/>
       <w:r>
         <w:rPr>
           <w:rStyle w:val="CommentReference"/>
@@ -22743,9 +22740,9 @@
           <w:i w:val="0"/>
           <w:color w:val="auto"/>
         </w:rPr>
-        <w:commentReference w:id="105"/>
-      </w:r>
-      <w:commentRangeEnd w:id="106"/>
+        <w:commentReference w:id="104"/>
+      </w:r>
+      <w:commentRangeEnd w:id="105"/>
       <w:r>
         <w:rPr>
           <w:rStyle w:val="CommentReference"/>
@@ -22754,7 +22751,7 @@
           <w:i w:val="0"/>
           <w:color w:val="auto"/>
         </w:rPr>
-        <w:commentReference w:id="106"/>
+        <w:commentReference w:id="105"/>
       </w:r>
     </w:p>
     <w:p>
@@ -23023,19 +23020,20 @@
           <w:rFonts w:ascii="Times New Roman" w:hAnsi="Times New Roman" w:cs="Times New Roman"/>
         </w:rPr>
       </w:pPr>
-      <w:bookmarkStart w:id="107" w:name="_Toc519747653"/>
+      <w:bookmarkStart w:id="106" w:name="_Toc519747654"/>
       <w:r>
         <w:rPr>
           <w:rFonts w:ascii="Times New Roman" w:hAnsi="Times New Roman" w:cs="Times New Roman"/>
         </w:rPr>
         <w:lastRenderedPageBreak/>
-        <w:t>Item Management</w:t>
-      </w:r>
-      <w:bookmarkEnd w:id="107"/>
+        <w:t>Post Management</w:t>
+      </w:r>
+      <w:bookmarkEnd w:id="106"/>
     </w:p>
     <w:p>
       <w:pPr>
         <w:keepNext/>
+        <w:jc w:val="center"/>
       </w:pPr>
       <w:r>
         <w:rPr>
@@ -23043,10 +23041,10 @@
           <w:lang w:val="nl-NL"/>
         </w:rPr>
         <w:drawing>
-          <wp:inline distT="0" distB="0" distL="0" distR="0" wp14:anchorId="37148DC7" wp14:editId="3B15D858">
-            <wp:extent cx="6120765" cy="4539504"/>
-            <wp:effectExtent l="0" t="0" r="0" b="0"/>
-            <wp:docPr id="7" name="Picture 7"/>
+          <wp:inline distT="0" distB="0" distL="0" distR="0" wp14:anchorId="035EC1B2" wp14:editId="043EEACF">
+            <wp:extent cx="6118860" cy="7078345"/>
+            <wp:effectExtent l="0" t="0" r="0" b="8255"/>
+            <wp:docPr id="10" name="Picture 10"/>
             <wp:cNvGraphicFramePr>
               <a:graphicFrameLocks xmlns:a="http://schemas.openxmlformats.org/drawingml/2006/main" noChangeAspect="1"/>
             </wp:cNvGraphicFramePr>
@@ -23054,7 +23052,7 @@
               <a:graphicData uri="http://schemas.openxmlformats.org/drawingml/2006/picture">
                 <pic:pic xmlns:pic="http://schemas.openxmlformats.org/drawingml/2006/picture">
                   <pic:nvPicPr>
-                    <pic:cNvPr id="0" name="CreateItem.png"/>
+                    <pic:cNvPr id="0" name="createPost.png"/>
                     <pic:cNvPicPr/>
                   </pic:nvPicPr>
                   <pic:blipFill>
@@ -23072,7 +23070,7 @@
                   <pic:spPr>
                     <a:xfrm>
                       <a:off x="0" y="0"/>
-                      <a:ext cx="6120765" cy="4539504"/>
+                      <a:ext cx="6143661" cy="7107035"/>
                     </a:xfrm>
                     <a:prstGeom prst="rect">
                       <a:avLst/>
@@ -23147,7 +23145,7 @@
         <w:rPr>
           <w:noProof/>
         </w:rPr>
-        <w:t>4</w:t>
+        <w:t>7</w:t>
       </w:r>
       <w:r>
         <w:rPr>
@@ -23156,7 +23154,10 @@
         <w:fldChar w:fldCharType="end"/>
       </w:r>
       <w:r>
-        <w:t xml:space="preserve"> Activity Diagram_ Create Item</w:t>
+        <w:t xml:space="preserve"> </w:t>
+      </w:r>
+      <w:r>
+        <w:t>Activity Diagram_ Create Post</w:t>
       </w:r>
     </w:p>
     <w:p>
@@ -23170,10 +23171,10 @@
         </w:rPr>
         <w:lastRenderedPageBreak/>
         <w:drawing>
-          <wp:inline distT="0" distB="0" distL="0" distR="0" wp14:anchorId="5B1480DC" wp14:editId="704796A9">
-            <wp:extent cx="6120765" cy="6025515"/>
+          <wp:inline distT="0" distB="0" distL="0" distR="0" wp14:anchorId="72BFF8B3" wp14:editId="07752FE6">
+            <wp:extent cx="6118860" cy="7337425"/>
             <wp:effectExtent l="0" t="0" r="0" b="0"/>
-            <wp:docPr id="8" name="Picture 8"/>
+            <wp:docPr id="11" name="Picture 11"/>
             <wp:cNvGraphicFramePr>
               <a:graphicFrameLocks xmlns:a="http://schemas.openxmlformats.org/drawingml/2006/main" noChangeAspect="1"/>
             </wp:cNvGraphicFramePr>
@@ -23181,7 +23182,7 @@
               <a:graphicData uri="http://schemas.openxmlformats.org/drawingml/2006/picture">
                 <pic:pic xmlns:pic="http://schemas.openxmlformats.org/drawingml/2006/picture">
                   <pic:nvPicPr>
-                    <pic:cNvPr id="0" name="ModifyItem.png"/>
+                    <pic:cNvPr id="0" name="editPost.png"/>
                     <pic:cNvPicPr/>
                   </pic:nvPicPr>
                   <pic:blipFill>
@@ -23199,7 +23200,7 @@
                   <pic:spPr>
                     <a:xfrm>
                       <a:off x="0" y="0"/>
-                      <a:ext cx="6120765" cy="6025515"/>
+                      <a:ext cx="6139175" cy="7361786"/>
                     </a:xfrm>
                     <a:prstGeom prst="rect">
                       <a:avLst/>
@@ -23274,7 +23275,7 @@
         <w:rPr>
           <w:noProof/>
         </w:rPr>
-        <w:t>5</w:t>
+        <w:t>8</w:t>
       </w:r>
       <w:r>
         <w:rPr>
@@ -23283,7 +23284,7 @@
         <w:fldChar w:fldCharType="end"/>
       </w:r>
       <w:r>
-        <w:t xml:space="preserve"> Activity Diagram_ Modify Item</w:t>
+        <w:t xml:space="preserve"> Activity Diagram_ Edit Post</w:t>
       </w:r>
     </w:p>
     <w:p>
@@ -23297,10 +23298,10 @@
         </w:rPr>
         <w:lastRenderedPageBreak/>
         <w:drawing>
-          <wp:inline distT="0" distB="0" distL="0" distR="0" wp14:anchorId="3A787FF7" wp14:editId="11325AAE">
-            <wp:extent cx="6120765" cy="4934912"/>
-            <wp:effectExtent l="0" t="0" r="0" b="0"/>
-            <wp:docPr id="9" name="Picture 9"/>
+          <wp:inline distT="0" distB="0" distL="0" distR="0" wp14:anchorId="3F781D8D" wp14:editId="303A92B8">
+            <wp:extent cx="6111240" cy="7360285"/>
+            <wp:effectExtent l="0" t="0" r="3810" b="0"/>
+            <wp:docPr id="12" name="Picture 12"/>
             <wp:cNvGraphicFramePr>
               <a:graphicFrameLocks xmlns:a="http://schemas.openxmlformats.org/drawingml/2006/main" noChangeAspect="1"/>
             </wp:cNvGraphicFramePr>
@@ -23308,7 +23309,7 @@
               <a:graphicData uri="http://schemas.openxmlformats.org/drawingml/2006/picture">
                 <pic:pic xmlns:pic="http://schemas.openxmlformats.org/drawingml/2006/picture">
                   <pic:nvPicPr>
-                    <pic:cNvPr id="0" name="DeleteItem.png"/>
+                    <pic:cNvPr id="0" name="deletePost.png"/>
                     <pic:cNvPicPr/>
                   </pic:nvPicPr>
                   <pic:blipFill>
@@ -23326,7 +23327,7 @@
                   <pic:spPr>
                     <a:xfrm>
                       <a:off x="0" y="0"/>
-                      <a:ext cx="6120765" cy="4934912"/>
+                      <a:ext cx="6133866" cy="7387535"/>
                     </a:xfrm>
                     <a:prstGeom prst="rect">
                       <a:avLst/>
@@ -23401,7 +23402,7 @@
         <w:rPr>
           <w:noProof/>
         </w:rPr>
-        <w:t>6</w:t>
+        <w:t>9</w:t>
       </w:r>
       <w:r>
         <w:rPr>
@@ -23410,10 +23411,9 @@
         <w:fldChar w:fldCharType="end"/>
       </w:r>
       <w:r>
-        <w:t xml:space="preserve"> Activity Diagram_ Delete Item</w:t>
+        <w:t xml:space="preserve"> Activity Diagram_ Delete Post</w:t>
       </w:r>
     </w:p>
-    <w:p/>
     <w:p>
       <w:pPr>
         <w:pStyle w:val="Heading3"/>
@@ -23425,15 +23425,15 @@
           <w:rFonts w:ascii="Times New Roman" w:hAnsi="Times New Roman" w:cs="Times New Roman"/>
         </w:rPr>
       </w:pPr>
-      <w:bookmarkStart w:id="108" w:name="_Toc519747654"/>
+      <w:bookmarkStart w:id="107" w:name="_Toc519747655"/>
       <w:r>
         <w:rPr>
           <w:rFonts w:ascii="Times New Roman" w:hAnsi="Times New Roman" w:cs="Times New Roman"/>
         </w:rPr>
         <w:lastRenderedPageBreak/>
-        <w:t>Post Management</w:t>
-      </w:r>
-      <w:bookmarkEnd w:id="108"/>
+        <w:t>Request Management</w:t>
+      </w:r>
+      <w:bookmarkEnd w:id="107"/>
     </w:p>
     <w:p>
       <w:pPr>
@@ -23445,10 +23445,10 @@
           <w:lang w:val="nl-NL"/>
         </w:rPr>
         <w:drawing>
-          <wp:inline distT="0" distB="0" distL="0" distR="0" wp14:anchorId="035EC1B2" wp14:editId="54953801">
-            <wp:extent cx="6120765" cy="3775166"/>
+          <wp:inline distT="0" distB="0" distL="0" distR="0" wp14:anchorId="6D834670" wp14:editId="38E7BFF7">
+            <wp:extent cx="6116211" cy="6461760"/>
             <wp:effectExtent l="0" t="0" r="0" b="0"/>
-            <wp:docPr id="10" name="Picture 10"/>
+            <wp:docPr id="13" name="Picture 13"/>
             <wp:cNvGraphicFramePr>
               <a:graphicFrameLocks xmlns:a="http://schemas.openxmlformats.org/drawingml/2006/main" noChangeAspect="1"/>
             </wp:cNvGraphicFramePr>
@@ -23456,7 +23456,7 @@
               <a:graphicData uri="http://schemas.openxmlformats.org/drawingml/2006/picture">
                 <pic:pic xmlns:pic="http://schemas.openxmlformats.org/drawingml/2006/picture">
                   <pic:nvPicPr>
-                    <pic:cNvPr id="0" name="createPost.png"/>
+                    <pic:cNvPr id="0" name="ActivityDiagram-CreateRequest.png"/>
                     <pic:cNvPicPr/>
                   </pic:nvPicPr>
                   <pic:blipFill>
@@ -23474,7 +23474,7 @@
                   <pic:spPr>
                     <a:xfrm>
                       <a:off x="0" y="0"/>
-                      <a:ext cx="6120765" cy="3775166"/>
+                      <a:ext cx="6116211" cy="6461760"/>
                     </a:xfrm>
                     <a:prstGeom prst="rect">
                       <a:avLst/>
@@ -23549,7 +23549,7 @@
         <w:rPr>
           <w:noProof/>
         </w:rPr>
-        <w:t>7</w:t>
+        <w:t>10</w:t>
       </w:r>
       <w:r>
         <w:rPr>
@@ -23558,10 +23558,7 @@
         <w:fldChar w:fldCharType="end"/>
       </w:r>
       <w:r>
-        <w:t xml:space="preserve"> </w:t>
-      </w:r>
-      <w:r>
-        <w:t>Activity Diagram_ Create Post</w:t>
+        <w:t xml:space="preserve"> Activity Diagram_ Create Request</w:t>
       </w:r>
     </w:p>
     <w:p>
@@ -23575,10 +23572,10 @@
         </w:rPr>
         <w:lastRenderedPageBreak/>
         <w:drawing>
-          <wp:inline distT="0" distB="0" distL="0" distR="0" wp14:anchorId="72BFF8B3" wp14:editId="27D48C23">
-            <wp:extent cx="6120765" cy="6000750"/>
-            <wp:effectExtent l="0" t="0" r="0" b="0"/>
-            <wp:docPr id="11" name="Picture 11"/>
+          <wp:inline distT="0" distB="0" distL="0" distR="0" wp14:anchorId="5A64E7E1" wp14:editId="2BB5D0AF">
+            <wp:extent cx="6111240" cy="7360604"/>
+            <wp:effectExtent l="0" t="0" r="3810" b="0"/>
+            <wp:docPr id="14" name="Picture 14"/>
             <wp:cNvGraphicFramePr>
               <a:graphicFrameLocks xmlns:a="http://schemas.openxmlformats.org/drawingml/2006/main" noChangeAspect="1"/>
             </wp:cNvGraphicFramePr>
@@ -23586,7 +23583,7 @@
               <a:graphicData uri="http://schemas.openxmlformats.org/drawingml/2006/picture">
                 <pic:pic xmlns:pic="http://schemas.openxmlformats.org/drawingml/2006/picture">
                   <pic:nvPicPr>
-                    <pic:cNvPr id="0" name="editPost.png"/>
+                    <pic:cNvPr id="0" name="Cho&amp;Nhan_ActivityDiagram-AcceptRequest.png"/>
                     <pic:cNvPicPr/>
                   </pic:nvPicPr>
                   <pic:blipFill>
@@ -23604,7 +23601,7 @@
                   <pic:spPr>
                     <a:xfrm>
                       <a:off x="0" y="0"/>
-                      <a:ext cx="6120765" cy="6000750"/>
+                      <a:ext cx="6133226" cy="7387085"/>
                     </a:xfrm>
                     <a:prstGeom prst="rect">
                       <a:avLst/>
@@ -23679,7 +23676,7 @@
         <w:rPr>
           <w:noProof/>
         </w:rPr>
-        <w:t>8</w:t>
+        <w:t>11</w:t>
       </w:r>
       <w:r>
         <w:rPr>
@@ -23688,7 +23685,7 @@
         <w:fldChar w:fldCharType="end"/>
       </w:r>
       <w:r>
-        <w:t xml:space="preserve"> Activity Diagram_ Edit Post</w:t>
+        <w:t xml:space="preserve"> Activity Diagram_ Accept Request</w:t>
       </w:r>
     </w:p>
     <w:p>
@@ -23702,10 +23699,10 @@
         </w:rPr>
         <w:lastRenderedPageBreak/>
         <w:drawing>
-          <wp:inline distT="0" distB="0" distL="0" distR="0" wp14:anchorId="3F781D8D" wp14:editId="6DFB0CE6">
-            <wp:extent cx="6120765" cy="5791200"/>
+          <wp:inline distT="0" distB="0" distL="0" distR="0" wp14:anchorId="36393013" wp14:editId="73052CE9">
+            <wp:extent cx="6096000" cy="7360603"/>
             <wp:effectExtent l="0" t="0" r="0" b="0"/>
-            <wp:docPr id="12" name="Picture 12"/>
+            <wp:docPr id="15" name="Picture 15"/>
             <wp:cNvGraphicFramePr>
               <a:graphicFrameLocks xmlns:a="http://schemas.openxmlformats.org/drawingml/2006/main" noChangeAspect="1"/>
             </wp:cNvGraphicFramePr>
@@ -23713,7 +23710,7 @@
               <a:graphicData uri="http://schemas.openxmlformats.org/drawingml/2006/picture">
                 <pic:pic xmlns:pic="http://schemas.openxmlformats.org/drawingml/2006/picture">
                   <pic:nvPicPr>
-                    <pic:cNvPr id="0" name="deletePost.png"/>
+                    <pic:cNvPr id="0" name="Cho&amp;Nhan_ActivityDiagram-DeclineRequest.png"/>
                     <pic:cNvPicPr/>
                   </pic:nvPicPr>
                   <pic:blipFill>
@@ -23731,7 +23728,7 @@
                   <pic:spPr>
                     <a:xfrm>
                       <a:off x="0" y="0"/>
-                      <a:ext cx="6120765" cy="5791200"/>
+                      <a:ext cx="6121495" cy="7391387"/>
                     </a:xfrm>
                     <a:prstGeom prst="rect">
                       <a:avLst/>
@@ -23806,7 +23803,7 @@
         <w:rPr>
           <w:noProof/>
         </w:rPr>
-        <w:t>9</w:t>
+        <w:t>12</w:t>
       </w:r>
       <w:r>
         <w:rPr>
@@ -23815,7 +23812,7 @@
         <w:fldChar w:fldCharType="end"/>
       </w:r>
       <w:r>
-        <w:t xml:space="preserve"> Activity Diagram_ Delete Post</w:t>
+        <w:t xml:space="preserve"> Activity Diagram_ Decline Request</w:t>
       </w:r>
     </w:p>
     <w:p>
@@ -23829,15 +23826,15 @@
           <w:rFonts w:ascii="Times New Roman" w:hAnsi="Times New Roman" w:cs="Times New Roman"/>
         </w:rPr>
       </w:pPr>
-      <w:bookmarkStart w:id="109" w:name="_Toc519747655"/>
+      <w:bookmarkStart w:id="108" w:name="_Toc519747656"/>
       <w:r>
         <w:rPr>
           <w:rFonts w:ascii="Times New Roman" w:hAnsi="Times New Roman" w:cs="Times New Roman"/>
         </w:rPr>
         <w:lastRenderedPageBreak/>
-        <w:t>Request Management</w:t>
-      </w:r>
-      <w:bookmarkEnd w:id="109"/>
+        <w:t>Report Management</w:t>
+      </w:r>
+      <w:bookmarkEnd w:id="108"/>
     </w:p>
     <w:p>
       <w:pPr>
@@ -23849,10 +23846,10 @@
           <w:lang w:val="nl-NL"/>
         </w:rPr>
         <w:drawing>
-          <wp:inline distT="0" distB="0" distL="0" distR="0" wp14:anchorId="6D834670" wp14:editId="2BD55A20">
-            <wp:extent cx="6120765" cy="5676900"/>
-            <wp:effectExtent l="0" t="0" r="0" b="0"/>
-            <wp:docPr id="13" name="Picture 13"/>
+          <wp:inline distT="0" distB="0" distL="0" distR="0" wp14:anchorId="256DDFD9" wp14:editId="7DF34B4B">
+            <wp:extent cx="6106462" cy="6941820"/>
+            <wp:effectExtent l="0" t="0" r="8890" b="0"/>
+            <wp:docPr id="16" name="Picture 16"/>
             <wp:cNvGraphicFramePr>
               <a:graphicFrameLocks xmlns:a="http://schemas.openxmlformats.org/drawingml/2006/main" noChangeAspect="1"/>
             </wp:cNvGraphicFramePr>
@@ -23860,11 +23857,11 @@
               <a:graphicData uri="http://schemas.openxmlformats.org/drawingml/2006/picture">
                 <pic:pic xmlns:pic="http://schemas.openxmlformats.org/drawingml/2006/picture">
                   <pic:nvPicPr>
-                    <pic:cNvPr id="0" name="ActivityDiagram-CreateRequest.png"/>
+                    <pic:cNvPr id="0" name="DeleteInvalidPost.jpg"/>
                     <pic:cNvPicPr/>
                   </pic:nvPicPr>
                   <pic:blipFill>
-                    <a:blip r:embed="rId19">
+                    <a:blip r:embed="rId19" cstate="print">
                       <a:extLst>
                         <a:ext uri="{28A0092B-C50C-407E-A947-70E740481C1C}">
                           <a14:useLocalDpi xmlns:a14="http://schemas.microsoft.com/office/drawing/2010/main" val="0"/>
@@ -23878,7 +23875,7 @@
                   <pic:spPr>
                     <a:xfrm>
                       <a:off x="0" y="0"/>
-                      <a:ext cx="6120765" cy="5676900"/>
+                      <a:ext cx="6111772" cy="6947857"/>
                     </a:xfrm>
                     <a:prstGeom prst="rect">
                       <a:avLst/>
@@ -23953,7 +23950,7 @@
         <w:rPr>
           <w:noProof/>
         </w:rPr>
-        <w:t>10</w:t>
+        <w:t>13</w:t>
       </w:r>
       <w:r>
         <w:rPr>
@@ -23962,11 +23959,38 @@
         <w:fldChar w:fldCharType="end"/>
       </w:r>
       <w:r>
-        <w:t xml:space="preserve"> Activity Diagram_ Create Request</w:t>
+        <w:t xml:space="preserve"> Activity Diagram_ Delete Invalid Post</w:t>
       </w:r>
     </w:p>
     <w:p>
       <w:pPr>
+        <w:pStyle w:val="Heading3"/>
+        <w:numPr>
+          <w:ilvl w:val="2"/>
+          <w:numId w:val="19"/>
+        </w:numPr>
+        <w:rPr>
+          <w:rFonts w:ascii="Times New Roman" w:hAnsi="Times New Roman" w:cs="Times New Roman"/>
+        </w:rPr>
+      </w:pPr>
+      <w:bookmarkStart w:id="109" w:name="_Toc519747657"/>
+      <w:r>
+        <w:rPr>
+          <w:rFonts w:ascii="Times New Roman" w:hAnsi="Times New Roman" w:cs="Times New Roman"/>
+        </w:rPr>
+        <w:lastRenderedPageBreak/>
+        <w:t>Category</w:t>
+      </w:r>
+      <w:r>
+        <w:rPr>
+          <w:rFonts w:ascii="Times New Roman" w:hAnsi="Times New Roman" w:cs="Times New Roman"/>
+        </w:rPr>
+        <w:t xml:space="preserve"> Management</w:t>
+      </w:r>
+      <w:bookmarkEnd w:id="109"/>
+    </w:p>
+    <w:p>
+      <w:pPr>
         <w:keepNext/>
       </w:pPr>
       <w:r>
@@ -23974,12 +23998,11 @@
           <w:noProof/>
           <w:lang w:val="nl-NL"/>
         </w:rPr>
-        <w:lastRenderedPageBreak/>
         <w:drawing>
-          <wp:inline distT="0" distB="0" distL="0" distR="0" wp14:anchorId="5A64E7E1" wp14:editId="5EA038AA">
-            <wp:extent cx="6137873" cy="5724525"/>
-            <wp:effectExtent l="0" t="0" r="0" b="0"/>
-            <wp:docPr id="14" name="Picture 14"/>
+          <wp:inline distT="0" distB="0" distL="0" distR="0" wp14:anchorId="356F5EAB" wp14:editId="558CC25A">
+            <wp:extent cx="6088380" cy="7067550"/>
+            <wp:effectExtent l="0" t="0" r="7620" b="0"/>
+            <wp:docPr id="17" name="Picture 17"/>
             <wp:cNvGraphicFramePr>
               <a:graphicFrameLocks xmlns:a="http://schemas.openxmlformats.org/drawingml/2006/main" noChangeAspect="1"/>
             </wp:cNvGraphicFramePr>
@@ -23987,7 +24010,7 @@
               <a:graphicData uri="http://schemas.openxmlformats.org/drawingml/2006/picture">
                 <pic:pic xmlns:pic="http://schemas.openxmlformats.org/drawingml/2006/picture">
                   <pic:nvPicPr>
-                    <pic:cNvPr id="0" name="Cho&amp;Nhan_ActivityDiagram-AcceptRequest.png"/>
+                    <pic:cNvPr id="0" name="CreateCategory.png"/>
                     <pic:cNvPicPr/>
                   </pic:nvPicPr>
                   <pic:blipFill>
@@ -24005,7 +24028,7 @@
                   <pic:spPr>
                     <a:xfrm>
                       <a:off x="0" y="0"/>
-                      <a:ext cx="6145515" cy="5731652"/>
+                      <a:ext cx="6100781" cy="7081945"/>
                     </a:xfrm>
                     <a:prstGeom prst="rect">
                       <a:avLst/>
@@ -24080,7 +24103,7 @@
         <w:rPr>
           <w:noProof/>
         </w:rPr>
-        <w:t>11</w:t>
+        <w:t>14</w:t>
       </w:r>
       <w:r>
         <w:rPr>
@@ -24089,7 +24112,7 @@
         <w:fldChar w:fldCharType="end"/>
       </w:r>
       <w:r>
-        <w:t xml:space="preserve"> Activity Diagram_ Accept Request</w:t>
+        <w:t xml:space="preserve"> Activity Diagram_ Create Category</w:t>
       </w:r>
     </w:p>
     <w:p>
@@ -24103,10 +24126,10 @@
         </w:rPr>
         <w:lastRenderedPageBreak/>
         <w:drawing>
-          <wp:inline distT="0" distB="0" distL="0" distR="0" wp14:anchorId="36393013" wp14:editId="5F813CBF">
-            <wp:extent cx="6137910" cy="6248400"/>
-            <wp:effectExtent l="0" t="0" r="0" b="0"/>
-            <wp:docPr id="15" name="Picture 15"/>
+          <wp:inline distT="0" distB="0" distL="0" distR="0" wp14:anchorId="1ED43C71" wp14:editId="151B3F41">
+            <wp:extent cx="6118860" cy="7346950"/>
+            <wp:effectExtent l="0" t="0" r="0" b="6350"/>
+            <wp:docPr id="18" name="Picture 18"/>
             <wp:cNvGraphicFramePr>
               <a:graphicFrameLocks xmlns:a="http://schemas.openxmlformats.org/drawingml/2006/main" noChangeAspect="1"/>
             </wp:cNvGraphicFramePr>
@@ -24114,7 +24137,7 @@
               <a:graphicData uri="http://schemas.openxmlformats.org/drawingml/2006/picture">
                 <pic:pic xmlns:pic="http://schemas.openxmlformats.org/drawingml/2006/picture">
                   <pic:nvPicPr>
-                    <pic:cNvPr id="0" name="Cho&amp;Nhan_ActivityDiagram-DeclineRequest.png"/>
+                    <pic:cNvPr id="0" name="EditCategory.png"/>
                     <pic:cNvPicPr/>
                   </pic:nvPicPr>
                   <pic:blipFill>
@@ -24132,7 +24155,7 @@
                   <pic:spPr>
                     <a:xfrm>
                       <a:off x="0" y="0"/>
-                      <a:ext cx="6138335" cy="6248833"/>
+                      <a:ext cx="6132883" cy="7363787"/>
                     </a:xfrm>
                     <a:prstGeom prst="rect">
                       <a:avLst/>
@@ -24207,7 +24230,7 @@
         <w:rPr>
           <w:noProof/>
         </w:rPr>
-        <w:t>12</w:t>
+        <w:t>15</w:t>
       </w:r>
       <w:r>
         <w:rPr>
@@ -24216,32 +24239,11 @@
         <w:fldChar w:fldCharType="end"/>
       </w:r>
       <w:r>
-        <w:t xml:space="preserve"> Activity Diagram_ Decline Request</w:t>
+        <w:t xml:space="preserve"> Activity Diagram_ Edit Category</w:t>
       </w:r>
     </w:p>
     <w:p>
       <w:pPr>
-        <w:pStyle w:val="Heading3"/>
-        <w:numPr>
-          <w:ilvl w:val="2"/>
-          <w:numId w:val="19"/>
-        </w:numPr>
-        <w:rPr>
-          <w:rFonts w:ascii="Times New Roman" w:hAnsi="Times New Roman" w:cs="Times New Roman"/>
-        </w:rPr>
-      </w:pPr>
-      <w:bookmarkStart w:id="110" w:name="_Toc519747656"/>
-      <w:r>
-        <w:rPr>
-          <w:rFonts w:ascii="Times New Roman" w:hAnsi="Times New Roman" w:cs="Times New Roman"/>
-        </w:rPr>
-        <w:lastRenderedPageBreak/>
-        <w:t>Report Management</w:t>
-      </w:r>
-      <w:bookmarkEnd w:id="110"/>
-    </w:p>
-    <w:p>
-      <w:pPr>
         <w:keepNext/>
       </w:pPr>
       <w:r>
@@ -24249,11 +24251,12 @@
           <w:noProof/>
           <w:lang w:val="nl-NL"/>
         </w:rPr>
+        <w:lastRenderedPageBreak/>
         <w:drawing>
-          <wp:inline distT="0" distB="0" distL="0" distR="0" wp14:anchorId="256DDFD9" wp14:editId="2A8096A7">
-            <wp:extent cx="6127965" cy="6705600"/>
-            <wp:effectExtent l="0" t="0" r="6350" b="0"/>
-            <wp:docPr id="16" name="Picture 16"/>
+          <wp:inline distT="0" distB="0" distL="0" distR="0" wp14:anchorId="393848AD" wp14:editId="7E21B49C">
+            <wp:extent cx="6080760" cy="7312025"/>
+            <wp:effectExtent l="0" t="0" r="0" b="3175"/>
+            <wp:docPr id="19" name="Picture 19"/>
             <wp:cNvGraphicFramePr>
               <a:graphicFrameLocks xmlns:a="http://schemas.openxmlformats.org/drawingml/2006/main" noChangeAspect="1"/>
             </wp:cNvGraphicFramePr>
@@ -24261,7 +24264,7 @@
               <a:graphicData uri="http://schemas.openxmlformats.org/drawingml/2006/picture">
                 <pic:pic xmlns:pic="http://schemas.openxmlformats.org/drawingml/2006/picture">
                   <pic:nvPicPr>
-                    <pic:cNvPr id="0" name="DeleteInvalidPost.jpg"/>
+                    <pic:cNvPr id="0" name="DeleteCategory.png"/>
                     <pic:cNvPicPr/>
                   </pic:nvPicPr>
                   <pic:blipFill>
@@ -24279,7 +24282,7 @@
                   <pic:spPr>
                     <a:xfrm>
                       <a:off x="0" y="0"/>
-                      <a:ext cx="6129582" cy="6707369"/>
+                      <a:ext cx="6094526" cy="7328579"/>
                     </a:xfrm>
                     <a:prstGeom prst="rect">
                       <a:avLst/>
@@ -24354,7 +24357,7 @@
         <w:rPr>
           <w:noProof/>
         </w:rPr>
-        <w:t>13</w:t>
+        <w:t>16</w:t>
       </w:r>
       <w:r>
         <w:rPr>
@@ -24363,7 +24366,7 @@
         <w:fldChar w:fldCharType="end"/>
       </w:r>
       <w:r>
-        <w:t xml:space="preserve"> Activity Diagram_ Delete Invalid Post</w:t>
+        <w:t xml:space="preserve"> Activity Diagram_ Delete Category</w:t>
       </w:r>
     </w:p>
     <w:p>
@@ -24377,21 +24380,15 @@
           <w:rFonts w:ascii="Times New Roman" w:hAnsi="Times New Roman" w:cs="Times New Roman"/>
         </w:rPr>
       </w:pPr>
-      <w:bookmarkStart w:id="111" w:name="_Toc519747657"/>
+      <w:bookmarkStart w:id="110" w:name="_Toc519747658"/>
       <w:r>
         <w:rPr>
           <w:rFonts w:ascii="Times New Roman" w:hAnsi="Times New Roman" w:cs="Times New Roman"/>
         </w:rPr>
         <w:lastRenderedPageBreak/>
-        <w:t>Category</w:t>
-      </w:r>
-      <w:r>
-        <w:rPr>
-          <w:rFonts w:ascii="Times New Roman" w:hAnsi="Times New Roman" w:cs="Times New Roman"/>
-        </w:rPr>
-        <w:t xml:space="preserve"> Management</w:t>
-      </w:r>
-      <w:bookmarkEnd w:id="111"/>
+        <w:t>Feedbacks Management</w:t>
+      </w:r>
+      <w:bookmarkEnd w:id="110"/>
     </w:p>
     <w:p>
       <w:pPr>
@@ -24403,10 +24400,10 @@
           <w:lang w:val="nl-NL"/>
         </w:rPr>
         <w:drawing>
-          <wp:inline distT="0" distB="0" distL="0" distR="0" wp14:anchorId="356F5EAB" wp14:editId="1AF600A7">
-            <wp:extent cx="6142355" cy="5915025"/>
-            <wp:effectExtent l="0" t="0" r="0" b="9525"/>
-            <wp:docPr id="17" name="Picture 17"/>
+          <wp:inline distT="0" distB="0" distL="0" distR="0" wp14:anchorId="620F9EC5" wp14:editId="0BE440C5">
+            <wp:extent cx="6104466" cy="5805337"/>
+            <wp:effectExtent l="0" t="0" r="0" b="5080"/>
+            <wp:docPr id="20" name="Picture 20"/>
             <wp:cNvGraphicFramePr>
               <a:graphicFrameLocks xmlns:a="http://schemas.openxmlformats.org/drawingml/2006/main" noChangeAspect="1"/>
             </wp:cNvGraphicFramePr>
@@ -24414,7 +24411,7 @@
               <a:graphicData uri="http://schemas.openxmlformats.org/drawingml/2006/picture">
                 <pic:pic xmlns:pic="http://schemas.openxmlformats.org/drawingml/2006/picture">
                   <pic:nvPicPr>
-                    <pic:cNvPr id="0" name="CreateCategory.png"/>
+                    <pic:cNvPr id="0" name="feedback.png"/>
                     <pic:cNvPicPr/>
                   </pic:nvPicPr>
                   <pic:blipFill>
@@ -24432,7 +24429,7 @@
                   <pic:spPr>
                     <a:xfrm>
                       <a:off x="0" y="0"/>
-                      <a:ext cx="6143683" cy="5916304"/>
+                      <a:ext cx="6104466" cy="5805337"/>
                     </a:xfrm>
                     <a:prstGeom prst="rect">
                       <a:avLst/>
@@ -24507,7 +24504,7 @@
         <w:rPr>
           <w:noProof/>
         </w:rPr>
-        <w:t>14</w:t>
+        <w:t>17</w:t>
       </w:r>
       <w:r>
         <w:rPr>
@@ -24516,24 +24513,54 @@
         <w:fldChar w:fldCharType="end"/>
       </w:r>
       <w:r>
-        <w:t xml:space="preserve"> Activity Diagram_ Create Category</w:t>
-      </w:r>
+        <w:t xml:space="preserve"> Activity Diagram_ Create Feedbacks</w:t>
+      </w:r>
+    </w:p>
+    <w:p/>
+    <w:p>
+      <w:pPr>
+        <w:pStyle w:val="Heading2"/>
+        <w:numPr>
+          <w:ilvl w:val="1"/>
+          <w:numId w:val="19"/>
+        </w:numPr>
+        <w:rPr>
+          <w:rFonts w:ascii="Times New Roman" w:hAnsi="Times New Roman" w:cs="Times New Roman"/>
+        </w:rPr>
+      </w:pPr>
+      <w:bookmarkStart w:id="111" w:name="_Toc519747659"/>
+      <w:r>
+        <w:rPr>
+          <w:rFonts w:ascii="Times New Roman" w:hAnsi="Times New Roman" w:cs="Times New Roman"/>
+        </w:rPr>
+        <w:lastRenderedPageBreak/>
+        <w:t>Class Diag</w:t>
+      </w:r>
+      <w:bookmarkStart w:id="112" w:name="_GoBack"/>
+      <w:bookmarkEnd w:id="112"/>
+      <w:r>
+        <w:rPr>
+          <w:rFonts w:ascii="Times New Roman" w:hAnsi="Times New Roman" w:cs="Times New Roman"/>
+        </w:rPr>
+        <w:t>ram</w:t>
+      </w:r>
+      <w:bookmarkEnd w:id="111"/>
     </w:p>
     <w:p>
       <w:pPr>
         <w:keepNext/>
+        <w:jc w:val="both"/>
       </w:pPr>
       <w:r>
         <w:rPr>
           <w:noProof/>
           <w:lang w:val="nl-NL"/>
         </w:rPr>
-        <w:lastRenderedPageBreak/>
         <w:drawing>
-          <wp:inline distT="0" distB="0" distL="0" distR="0" wp14:anchorId="1ED43C71" wp14:editId="089E1BBE">
-            <wp:extent cx="6131337" cy="6210300"/>
-            <wp:effectExtent l="0" t="0" r="3175" b="0"/>
-            <wp:docPr id="18" name="Picture 18"/>
+          <wp:inline distT="0" distB="0" distL="0" distR="0" wp14:anchorId="46866598" wp14:editId="23FD8E28">
+            <wp:extent cx="6124575" cy="4524375"/>
+            <wp:effectExtent l="0" t="0" r="9525" b="9525"/>
+            <wp:docPr id="21" name="Picture 21"/>
             <wp:cNvGraphicFramePr>
               <a:graphicFrameLocks xmlns:a="http://schemas.openxmlformats.org/drawingml/2006/main" noChangeAspect="1"/>
             </wp:cNvGraphicFramePr>
@@ -24541,8 +24568,10 @@
               <a:graphicData uri="http://schemas.openxmlformats.org/drawingml/2006/picture">
                 <pic:pic xmlns:pic="http://schemas.openxmlformats.org/drawingml/2006/picture">
                   <pic:nvPicPr>
-                    <pic:cNvPr id="0" name="EditCategory.png"/>
-                    <pic:cNvPicPr/>
+                    <pic:cNvPr id="0" name="Picture 1" descr="D:\GiveAndTake\Project Documents\SRS\Class Diagram\Give and take-class diagram.png"/>
+                    <pic:cNvPicPr>
+                      <a:picLocks noChangeAspect="1" noChangeArrowheads="1"/>
+                    </pic:cNvPicPr>
                   </pic:nvPicPr>
                   <pic:blipFill>
                     <a:blip r:embed="rId24">
@@ -24556,436 +24585,10 @@
                       <a:fillRect/>
                     </a:stretch>
                   </pic:blipFill>
-                  <pic:spPr>
-                    <a:xfrm>
-                      <a:off x="0" y="0"/>
-                      <a:ext cx="6134792" cy="6213800"/>
-                    </a:xfrm>
-                    <a:prstGeom prst="rect">
-                      <a:avLst/>
-                    </a:prstGeom>
-                  </pic:spPr>
-                </pic:pic>
-              </a:graphicData>
-            </a:graphic>
-          </wp:inline>
-        </w:drawing>
-      </w:r>
-    </w:p>
-    <w:p>
-      <w:pPr>
-        <w:pStyle w:val="Caption"/>
-      </w:pPr>
-      <w:r>
-        <w:t xml:space="preserve">Figure </w:t>
-      </w:r>
-      <w:r>
-        <w:rPr>
-          <w:noProof/>
-        </w:rPr>
-        <w:fldChar w:fldCharType="begin"/>
-      </w:r>
-      <w:r>
-        <w:rPr>
-          <w:noProof/>
-        </w:rPr>
-        <w:instrText xml:space="preserve"> STYLEREF 1 \s </w:instrText>
-      </w:r>
-      <w:r>
-        <w:rPr>
-          <w:noProof/>
-        </w:rPr>
-        <w:fldChar w:fldCharType="separate"/>
-      </w:r>
-      <w:r>
-        <w:rPr>
-          <w:noProof/>
-        </w:rPr>
-        <w:t>7</w:t>
-      </w:r>
-      <w:r>
-        <w:rPr>
-          <w:noProof/>
-        </w:rPr>
-        <w:fldChar w:fldCharType="end"/>
-      </w:r>
-      <w:r>
-        <w:noBreakHyphen/>
-      </w:r>
-      <w:r>
-        <w:rPr>
-          <w:noProof/>
-        </w:rPr>
-        <w:fldChar w:fldCharType="begin"/>
-      </w:r>
-      <w:r>
-        <w:rPr>
-          <w:noProof/>
-        </w:rPr>
-        <w:instrText xml:space="preserve"> SEQ Figure \* ARABIC \s 1 </w:instrText>
-      </w:r>
-      <w:r>
-        <w:rPr>
-          <w:noProof/>
-        </w:rPr>
-        <w:fldChar w:fldCharType="separate"/>
-      </w:r>
-      <w:r>
-        <w:rPr>
-          <w:noProof/>
-        </w:rPr>
-        <w:t>15</w:t>
-      </w:r>
-      <w:r>
-        <w:rPr>
-          <w:noProof/>
-        </w:rPr>
-        <w:fldChar w:fldCharType="end"/>
-      </w:r>
-      <w:r>
-        <w:t xml:space="preserve"> Activity Diagram_ Edit Category</w:t>
-      </w:r>
-    </w:p>
-    <w:p>
-      <w:pPr>
-        <w:keepNext/>
-      </w:pPr>
-      <w:r>
-        <w:rPr>
-          <w:noProof/>
-          <w:lang w:val="nl-NL"/>
-        </w:rPr>
-        <w:lastRenderedPageBreak/>
-        <w:drawing>
-          <wp:inline distT="0" distB="0" distL="0" distR="0" wp14:anchorId="393848AD" wp14:editId="3360CD14">
-            <wp:extent cx="6112467" cy="6629400"/>
-            <wp:effectExtent l="0" t="0" r="3175" b="0"/>
-            <wp:docPr id="19" name="Picture 19"/>
-            <wp:cNvGraphicFramePr>
-              <a:graphicFrameLocks xmlns:a="http://schemas.openxmlformats.org/drawingml/2006/main" noChangeAspect="1"/>
-            </wp:cNvGraphicFramePr>
-            <a:graphic xmlns:a="http://schemas.openxmlformats.org/drawingml/2006/main">
-              <a:graphicData uri="http://schemas.openxmlformats.org/drawingml/2006/picture">
-                <pic:pic xmlns:pic="http://schemas.openxmlformats.org/drawingml/2006/picture">
-                  <pic:nvPicPr>
-                    <pic:cNvPr id="0" name="DeleteCategory.png"/>
-                    <pic:cNvPicPr/>
-                  </pic:nvPicPr>
-                  <pic:blipFill>
-                    <a:blip r:embed="rId25">
-                      <a:extLst>
-                        <a:ext uri="{28A0092B-C50C-407E-A947-70E740481C1C}">
-                          <a14:useLocalDpi xmlns:a14="http://schemas.microsoft.com/office/drawing/2010/main" val="0"/>
-                        </a:ext>
-                      </a:extLst>
-                    </a:blip>
-                    <a:stretch>
-                      <a:fillRect/>
-                    </a:stretch>
-                  </pic:blipFill>
-                  <pic:spPr>
-                    <a:xfrm>
-                      <a:off x="0" y="0"/>
-                      <a:ext cx="6125079" cy="6643079"/>
-                    </a:xfrm>
-                    <a:prstGeom prst="rect">
-                      <a:avLst/>
-                    </a:prstGeom>
-                  </pic:spPr>
-                </pic:pic>
-              </a:graphicData>
-            </a:graphic>
-          </wp:inline>
-        </w:drawing>
-      </w:r>
-    </w:p>
-    <w:p>
-      <w:pPr>
-        <w:pStyle w:val="Caption"/>
-      </w:pPr>
-      <w:r>
-        <w:t xml:space="preserve">Figure </w:t>
-      </w:r>
-      <w:r>
-        <w:rPr>
-          <w:noProof/>
-        </w:rPr>
-        <w:fldChar w:fldCharType="begin"/>
-      </w:r>
-      <w:r>
-        <w:rPr>
-          <w:noProof/>
-        </w:rPr>
-        <w:instrText xml:space="preserve"> STYLEREF 1 \s </w:instrText>
-      </w:r>
-      <w:r>
-        <w:rPr>
-          <w:noProof/>
-        </w:rPr>
-        <w:fldChar w:fldCharType="separate"/>
-      </w:r>
-      <w:r>
-        <w:rPr>
-          <w:noProof/>
-        </w:rPr>
-        <w:t>7</w:t>
-      </w:r>
-      <w:r>
-        <w:rPr>
-          <w:noProof/>
-        </w:rPr>
-        <w:fldChar w:fldCharType="end"/>
-      </w:r>
-      <w:r>
-        <w:noBreakHyphen/>
-      </w:r>
-      <w:r>
-        <w:rPr>
-          <w:noProof/>
-        </w:rPr>
-        <w:fldChar w:fldCharType="begin"/>
-      </w:r>
-      <w:r>
-        <w:rPr>
-          <w:noProof/>
-        </w:rPr>
-        <w:instrText xml:space="preserve"> SEQ Figure \* ARABIC \s 1 </w:instrText>
-      </w:r>
-      <w:r>
-        <w:rPr>
-          <w:noProof/>
-        </w:rPr>
-        <w:fldChar w:fldCharType="separate"/>
-      </w:r>
-      <w:r>
-        <w:rPr>
-          <w:noProof/>
-        </w:rPr>
-        <w:t>16</w:t>
-      </w:r>
-      <w:r>
-        <w:rPr>
-          <w:noProof/>
-        </w:rPr>
-        <w:fldChar w:fldCharType="end"/>
-      </w:r>
-      <w:r>
-        <w:t xml:space="preserve"> Activity Diagram_ Delete Category</w:t>
-      </w:r>
-    </w:p>
-    <w:p>
-      <w:pPr>
-        <w:pStyle w:val="Heading3"/>
-        <w:numPr>
-          <w:ilvl w:val="2"/>
-          <w:numId w:val="19"/>
-        </w:numPr>
-        <w:rPr>
-          <w:rFonts w:ascii="Times New Roman" w:hAnsi="Times New Roman" w:cs="Times New Roman"/>
-        </w:rPr>
-      </w:pPr>
-      <w:bookmarkStart w:id="112" w:name="_Toc519747658"/>
-      <w:r>
-        <w:rPr>
-          <w:rFonts w:ascii="Times New Roman" w:hAnsi="Times New Roman" w:cs="Times New Roman"/>
-        </w:rPr>
-        <w:lastRenderedPageBreak/>
-        <w:t>Feedbacks Management</w:t>
-      </w:r>
-      <w:bookmarkEnd w:id="112"/>
-    </w:p>
-    <w:p>
-      <w:pPr>
-        <w:keepNext/>
-      </w:pPr>
-      <w:r>
-        <w:rPr>
-          <w:noProof/>
-          <w:lang w:val="nl-NL"/>
-        </w:rPr>
-        <w:drawing>
-          <wp:inline distT="0" distB="0" distL="0" distR="0" wp14:anchorId="620F9EC5" wp14:editId="102358C3">
-            <wp:extent cx="6104467" cy="5805337"/>
-            <wp:effectExtent l="0" t="0" r="0" b="5080"/>
-            <wp:docPr id="20" name="Picture 20"/>
-            <wp:cNvGraphicFramePr>
-              <a:graphicFrameLocks xmlns:a="http://schemas.openxmlformats.org/drawingml/2006/main" noChangeAspect="1"/>
-            </wp:cNvGraphicFramePr>
-            <a:graphic xmlns:a="http://schemas.openxmlformats.org/drawingml/2006/main">
-              <a:graphicData uri="http://schemas.openxmlformats.org/drawingml/2006/picture">
-                <pic:pic xmlns:pic="http://schemas.openxmlformats.org/drawingml/2006/picture">
-                  <pic:nvPicPr>
-                    <pic:cNvPr id="0" name="feedback.png"/>
-                    <pic:cNvPicPr/>
-                  </pic:nvPicPr>
-                  <pic:blipFill>
-                    <a:blip r:embed="rId26">
-                      <a:extLst>
-                        <a:ext uri="{28A0092B-C50C-407E-A947-70E740481C1C}">
-                          <a14:useLocalDpi xmlns:a14="http://schemas.microsoft.com/office/drawing/2010/main" val="0"/>
-                        </a:ext>
-                      </a:extLst>
-                    </a:blip>
-                    <a:stretch>
-                      <a:fillRect/>
-                    </a:stretch>
-                  </pic:blipFill>
-                  <pic:spPr>
-                    <a:xfrm>
-                      <a:off x="0" y="0"/>
-                      <a:ext cx="6104467" cy="5805337"/>
-                    </a:xfrm>
-                    <a:prstGeom prst="rect">
-                      <a:avLst/>
-                    </a:prstGeom>
-                  </pic:spPr>
-                </pic:pic>
-              </a:graphicData>
-            </a:graphic>
-          </wp:inline>
-        </w:drawing>
-      </w:r>
-    </w:p>
-    <w:p>
-      <w:pPr>
-        <w:pStyle w:val="Caption"/>
-      </w:pPr>
-      <w:r>
-        <w:t xml:space="preserve">Figure </w:t>
-      </w:r>
-      <w:r>
-        <w:rPr>
-          <w:noProof/>
-        </w:rPr>
-        <w:fldChar w:fldCharType="begin"/>
-      </w:r>
-      <w:r>
-        <w:rPr>
-          <w:noProof/>
-        </w:rPr>
-        <w:instrText xml:space="preserve"> STYLEREF 1 \s </w:instrText>
-      </w:r>
-      <w:r>
-        <w:rPr>
-          <w:noProof/>
-        </w:rPr>
-        <w:fldChar w:fldCharType="separate"/>
-      </w:r>
-      <w:r>
-        <w:rPr>
-          <w:noProof/>
-        </w:rPr>
-        <w:t>7</w:t>
-      </w:r>
-      <w:r>
-        <w:rPr>
-          <w:noProof/>
-        </w:rPr>
-        <w:fldChar w:fldCharType="end"/>
-      </w:r>
-      <w:r>
-        <w:noBreakHyphen/>
-      </w:r>
-      <w:r>
-        <w:rPr>
-          <w:noProof/>
-        </w:rPr>
-        <w:fldChar w:fldCharType="begin"/>
-      </w:r>
-      <w:r>
-        <w:rPr>
-          <w:noProof/>
-        </w:rPr>
-        <w:instrText xml:space="preserve"> SEQ Figure \* ARABIC \s 1 </w:instrText>
-      </w:r>
-      <w:r>
-        <w:rPr>
-          <w:noProof/>
-        </w:rPr>
-        <w:fldChar w:fldCharType="separate"/>
-      </w:r>
-      <w:r>
-        <w:rPr>
-          <w:noProof/>
-        </w:rPr>
-        <w:t>17</w:t>
-      </w:r>
-      <w:r>
-        <w:rPr>
-          <w:noProof/>
-        </w:rPr>
-        <w:fldChar w:fldCharType="end"/>
-      </w:r>
-      <w:r>
-        <w:t xml:space="preserve"> Activity Diagram_ Create Feedbacks</w:t>
-      </w:r>
-    </w:p>
-    <w:p/>
-    <w:p>
-      <w:pPr>
-        <w:pStyle w:val="Heading2"/>
-        <w:numPr>
-          <w:ilvl w:val="1"/>
-          <w:numId w:val="19"/>
-        </w:numPr>
-        <w:rPr>
-          <w:rFonts w:ascii="Times New Roman" w:hAnsi="Times New Roman" w:cs="Times New Roman"/>
-        </w:rPr>
-      </w:pPr>
-      <w:bookmarkStart w:id="113" w:name="_Toc519747659"/>
-      <w:r>
-        <w:rPr>
-          <w:rFonts w:ascii="Times New Roman" w:hAnsi="Times New Roman" w:cs="Times New Roman"/>
-        </w:rPr>
-        <w:lastRenderedPageBreak/>
-        <w:t>Class Diagram</w:t>
-      </w:r>
-      <w:bookmarkEnd w:id="113"/>
-    </w:p>
-    <w:p>
-      <w:pPr>
-        <w:keepNext/>
-        <w:jc w:val="both"/>
-      </w:pPr>
-      <w:r>
-        <w:rPr>
-          <w:noProof/>
-          <w:lang w:val="nl-NL"/>
-        </w:rPr>
-        <w:drawing>
-          <wp:inline distT="0" distB="0" distL="0" distR="0" wp14:anchorId="46866598" wp14:editId="725C1451">
-            <wp:extent cx="6120510" cy="5391150"/>
-            <wp:effectExtent l="0" t="0" r="0" b="0"/>
-            <wp:docPr id="21" name="Picture 21" descr="D:\GiveAndTake\Project Documents\SRS\Class Diagram\Give and take-class diagram.png"/>
-            <wp:cNvGraphicFramePr>
-              <a:graphicFrameLocks xmlns:a="http://schemas.openxmlformats.org/drawingml/2006/main" noChangeAspect="1"/>
-            </wp:cNvGraphicFramePr>
-            <a:graphic xmlns:a="http://schemas.openxmlformats.org/drawingml/2006/main">
-              <a:graphicData uri="http://schemas.openxmlformats.org/drawingml/2006/picture">
-                <pic:pic xmlns:pic="http://schemas.openxmlformats.org/drawingml/2006/picture">
-                  <pic:nvPicPr>
-                    <pic:cNvPr id="0" name="Picture 1" descr="D:\GiveAndTake\Project Documents\SRS\Class Diagram\Give and take-class diagram.png"/>
-                    <pic:cNvPicPr>
-                      <a:picLocks noChangeAspect="1" noChangeArrowheads="1"/>
-                    </pic:cNvPicPr>
-                  </pic:nvPicPr>
-                  <pic:blipFill>
-                    <a:blip r:embed="rId27">
-                      <a:extLst>
-                        <a:ext uri="{28A0092B-C50C-407E-A947-70E740481C1C}">
-                          <a14:useLocalDpi xmlns:a14="http://schemas.microsoft.com/office/drawing/2010/main" val="0"/>
-                        </a:ext>
-                      </a:extLst>
-                    </a:blip>
-                    <a:srcRect/>
-                    <a:stretch>
-                      <a:fillRect/>
-                    </a:stretch>
-                  </pic:blipFill>
                   <pic:spPr bwMode="auto">
                     <a:xfrm>
                       <a:off x="0" y="0"/>
-                      <a:ext cx="6125705" cy="5395726"/>
+                      <a:ext cx="6126037" cy="4525455"/>
                     </a:xfrm>
                     <a:prstGeom prst="rect">
                       <a:avLst/>
@@ -25099,14 +24702,14 @@
           <w:rFonts w:ascii="Times New Roman" w:hAnsi="Times New Roman" w:cs="Times New Roman"/>
         </w:rPr>
       </w:pPr>
-      <w:bookmarkStart w:id="114" w:name="_Toc519747660"/>
+      <w:bookmarkStart w:id="113" w:name="_Toc519747660"/>
       <w:r>
         <w:rPr>
           <w:rFonts w:ascii="Times New Roman" w:hAnsi="Times New Roman" w:cs="Times New Roman"/>
         </w:rPr>
         <w:t>Database</w:t>
       </w:r>
-      <w:bookmarkEnd w:id="114"/>
+      <w:bookmarkEnd w:id="113"/>
     </w:p>
     <w:p>
       <w:pPr>
@@ -25153,12 +24756,11 @@
           <w:numId w:val="19"/>
         </w:numPr>
       </w:pPr>
-      <w:bookmarkStart w:id="115" w:name="_Toc519747661"/>
-      <w:r>
-        <w:lastRenderedPageBreak/>
+      <w:bookmarkStart w:id="114" w:name="_Toc519747661"/>
+      <w:r>
         <w:t>APPENDIX A: [TBD]</w:t>
       </w:r>
-      <w:bookmarkEnd w:id="115"/>
+      <w:bookmarkEnd w:id="114"/>
     </w:p>
     <w:p>
       <w:pPr>
@@ -25176,9 +24778,9 @@
       </w:pPr>
     </w:p>
     <w:sectPr>
-      <w:headerReference w:type="default" r:id="rId28"/>
-      <w:footerReference w:type="default" r:id="rId29"/>
-      <w:footerReference w:type="first" r:id="rId30"/>
+      <w:headerReference w:type="default" r:id="rId25"/>
+      <w:footerReference w:type="default" r:id="rId26"/>
+      <w:footerReference w:type="first" r:id="rId27"/>
       <w:pgSz w:w="11907" w:h="16840"/>
       <w:pgMar w:top="1418" w:right="567" w:bottom="1418" w:left="1701" w:header="340" w:footer="686" w:gutter="0"/>
       <w:pgNumType w:start="1"/>
@@ -25671,7 +25273,7 @@
       </w:r>
     </w:p>
   </w:comment>
-  <w:comment w:id="105" w:author="Thanh Vo" w:date="2018-07-26T09:39:00Z" w:initials="TV">
+  <w:comment w:id="104" w:author="Thanh Vo" w:date="2018-07-26T09:39:00Z" w:initials="TV">
     <w:p>
       <w:pPr>
         <w:pStyle w:val="CommentText"/>
@@ -25687,7 +25289,7 @@
       </w:r>
     </w:p>
   </w:comment>
-  <w:comment w:id="106" w:author="Lam Nguyen" w:date="2018-07-26T17:42:00Z" w:initials="LN">
+  <w:comment w:id="105" w:author="Lam Nguyen" w:date="2018-07-26T17:42:00Z" w:initials="LN">
     <w:p>
       <w:pPr>
         <w:pStyle w:val="CommentText"/>
@@ -25774,7 +25376,7 @@
       <w:rPr>
         <w:noProof/>
       </w:rPr>
-      <w:t>32</w:t>
+      <w:t>36</w:t>
     </w:r>
     <w:r>
       <w:fldChar w:fldCharType="end"/>
@@ -33146,7 +32748,7 @@
 </file>
 
 <file path=customXml/itemProps1.xml><?xml version="1.0" encoding="utf-8"?>
-<ds:datastoreItem xmlns:ds="http://schemas.openxmlformats.org/officeDocument/2006/customXml" ds:itemID="{933A0AE4-F3B0-4969-81BA-175E63366A1D}">
+<ds:datastoreItem xmlns:ds="http://schemas.openxmlformats.org/officeDocument/2006/customXml" ds:itemID="{1ECFFEE1-9527-4CF6-BF2C-0F6EB77F8859}">
   <ds:schemaRefs>
     <ds:schemaRef ds:uri="http://schemas.openxmlformats.org/officeDocument/2006/bibliography"/>
   </ds:schemaRefs>

</xml_diff>

<commit_message>
Update SRS to prepare sending SRS for customer #1 + Add Quoc' question about ranking system
</commit_message>
<xml_diff>
--- a/Project Documents/SRS/Give and Take [SRS] (Mobile).docx
+++ b/Project Documents/SRS/Give and Take [SRS] (Mobile).docx
@@ -1,6 +1,6 @@
 
 <file path=word/document.xml><?xml version="1.0" encoding="utf-8"?>
-<w:document xmlns:wpc="http://schemas.microsoft.com/office/word/2010/wordprocessingCanvas" xmlns:cx="http://schemas.microsoft.com/office/drawing/2014/chartex" xmlns:cx1="http://schemas.microsoft.com/office/drawing/2015/9/8/chartex" xmlns:mc="http://schemas.openxmlformats.org/markup-compatibility/2006" xmlns:o="urn:schemas-microsoft-com:office:office" xmlns:r="http://schemas.openxmlformats.org/officeDocument/2006/relationships" xmlns:m="http://schemas.openxmlformats.org/officeDocument/2006/math" xmlns:v="urn:schemas-microsoft-com:vml" xmlns:wp14="http://schemas.microsoft.com/office/word/2010/wordprocessingDrawing" xmlns:wp="http://schemas.openxmlformats.org/drawingml/2006/wordprocessingDrawing" xmlns:w10="urn:schemas-microsoft-com:office:word" xmlns:w="http://schemas.openxmlformats.org/wordprocessingml/2006/main" xmlns:w14="http://schemas.microsoft.com/office/word/2010/wordml" xmlns:w15="http://schemas.microsoft.com/office/word/2012/wordml" xmlns:w16se="http://schemas.microsoft.com/office/word/2015/wordml/symex" xmlns:wpg="http://schemas.microsoft.com/office/word/2010/wordprocessingGroup" xmlns:wpi="http://schemas.microsoft.com/office/word/2010/wordprocessingInk" xmlns:wne="http://schemas.microsoft.com/office/word/2006/wordml" xmlns:wps="http://schemas.microsoft.com/office/word/2010/wordprocessingShape" mc:Ignorable="w14 w15 w16se wp14">
+<w:document xmlns:wpc="http://schemas.microsoft.com/office/word/2010/wordprocessingCanvas" xmlns:mc="http://schemas.openxmlformats.org/markup-compatibility/2006" xmlns:o="urn:schemas-microsoft-com:office:office" xmlns:r="http://schemas.openxmlformats.org/officeDocument/2006/relationships" xmlns:m="http://schemas.openxmlformats.org/officeDocument/2006/math" xmlns:v="urn:schemas-microsoft-com:vml" xmlns:wp14="http://schemas.microsoft.com/office/word/2010/wordprocessingDrawing" xmlns:wp="http://schemas.openxmlformats.org/drawingml/2006/wordprocessingDrawing" xmlns:w10="urn:schemas-microsoft-com:office:word" xmlns:w="http://schemas.openxmlformats.org/wordprocessingml/2006/main" xmlns:w14="http://schemas.microsoft.com/office/word/2010/wordml" xmlns:w15="http://schemas.microsoft.com/office/word/2012/wordml" xmlns:wpg="http://schemas.microsoft.com/office/word/2010/wordprocessingGroup" xmlns:wpi="http://schemas.microsoft.com/office/word/2010/wordprocessingInk" xmlns:wne="http://schemas.microsoft.com/office/word/2006/wordml" xmlns:wps="http://schemas.microsoft.com/office/word/2010/wordprocessingShape" mc:Ignorable="w14 w15 wp14">
   <w:body>
     <w:p>
       <w:pPr>
@@ -18,7 +18,7 @@
         <w:rPr>
           <w:rFonts w:ascii="Times New Roman" w:hAnsi="Times New Roman" w:cs="Times New Roman"/>
           <w:noProof/>
-          <w:lang w:val="en-US" w:eastAsia="en-US"/>
+          <w:lang w:val="nl-NL"/>
         </w:rPr>
         <mc:AlternateContent>
           <mc:Choice Requires="wps">
@@ -10804,6 +10804,7 @@
           <w:szCs w:val="22"/>
         </w:rPr>
       </w:pPr>
+      <w:proofErr w:type="gramStart"/>
       <w:r>
         <w:rPr>
           <w:rFonts w:ascii="Times New Roman" w:hAnsi="Times New Roman" w:cs="Times New Roman"/>
@@ -10811,7 +10812,17 @@
           <w:sz w:val="22"/>
           <w:szCs w:val="22"/>
         </w:rPr>
-        <w:t xml:space="preserve">iPad and iPhone with the </w:t>
+        <w:t>iPad</w:t>
+      </w:r>
+      <w:proofErr w:type="gramEnd"/>
+      <w:r>
+        <w:rPr>
+          <w:rFonts w:ascii="Times New Roman" w:hAnsi="Times New Roman" w:cs="Times New Roman"/>
+          <w:color w:val="000000"/>
+          <w:sz w:val="22"/>
+          <w:szCs w:val="22"/>
+        </w:rPr>
+        <w:t xml:space="preserve"> and iPhone with the </w:t>
       </w:r>
       <w:r>
         <w:rPr>
@@ -14246,6 +14257,7 @@
         </w:rPr>
         <w:t xml:space="preserve">, </w:t>
       </w:r>
+      <w:proofErr w:type="gramStart"/>
       <w:r>
         <w:rPr>
           <w:rFonts w:ascii="Times New Roman" w:hAnsi="Times New Roman" w:cs="Times New Roman"/>
@@ -14254,6 +14266,7 @@
         </w:rPr>
         <w:t>state</w:t>
       </w:r>
+      <w:proofErr w:type="gramEnd"/>
       <w:r>
         <w:rPr>
           <w:rFonts w:ascii="Times New Roman" w:hAnsi="Times New Roman" w:cs="Times New Roman"/>
@@ -21143,7 +21156,21 @@
         <w:rPr>
           <w:rFonts w:ascii="Times New Roman" w:hAnsi="Times New Roman" w:cs="Times New Roman"/>
         </w:rPr>
-        <w:t>User choose a category</w:t>
+        <w:t>User ch</w:t>
+      </w:r>
+      <w:bookmarkStart w:id="72" w:name="_GoBack"/>
+      <w:r>
+        <w:rPr>
+          <w:rFonts w:ascii="Times New Roman" w:hAnsi="Times New Roman" w:cs="Times New Roman"/>
+        </w:rPr>
+        <w:t>o</w:t>
+      </w:r>
+      <w:bookmarkEnd w:id="72"/>
+      <w:r>
+        <w:rPr>
+          <w:rFonts w:ascii="Times New Roman" w:hAnsi="Times New Roman" w:cs="Times New Roman"/>
+        </w:rPr>
+        <w:t>ose a category</w:t>
       </w:r>
       <w:r>
         <w:rPr>
@@ -21151,7 +21178,7 @@
         </w:rPr>
         <w:t xml:space="preserve"> to </w:t>
       </w:r>
-      <w:bookmarkStart w:id="72" w:name="OLE_LINK7"/>
+      <w:bookmarkStart w:id="73" w:name="OLE_LINK7"/>
       <w:r>
         <w:rPr>
           <w:rFonts w:ascii="Times New Roman" w:hAnsi="Times New Roman" w:cs="Times New Roman"/>
@@ -21164,7 +21191,7 @@
         </w:rPr>
         <w:t xml:space="preserve"> </w:t>
       </w:r>
-      <w:bookmarkEnd w:id="72"/>
+      <w:bookmarkEnd w:id="73"/>
       <w:r>
         <w:rPr>
           <w:rFonts w:ascii="Times New Roman" w:hAnsi="Times New Roman" w:cs="Times New Roman"/>
@@ -21330,7 +21357,7 @@
           <w:rFonts w:ascii="Times New Roman" w:hAnsi="Times New Roman" w:cs="Times New Roman"/>
         </w:rPr>
       </w:pPr>
-      <w:bookmarkStart w:id="73" w:name="_Toc519747637"/>
+      <w:bookmarkStart w:id="74" w:name="_Toc519747637"/>
       <w:r>
         <w:rPr>
           <w:rFonts w:ascii="Times New Roman" w:hAnsi="Times New Roman" w:cs="Times New Roman"/>
@@ -21350,7 +21377,7 @@
         </w:rPr>
         <w:t xml:space="preserve"> Management</w:t>
       </w:r>
-      <w:bookmarkEnd w:id="73"/>
+      <w:bookmarkEnd w:id="74"/>
     </w:p>
     <w:p>
       <w:pPr>
@@ -21363,14 +21390,14 @@
           <w:rFonts w:ascii="Times New Roman" w:hAnsi="Times New Roman" w:cs="Times New Roman"/>
         </w:rPr>
       </w:pPr>
-      <w:bookmarkStart w:id="74" w:name="_Toc519747638"/>
+      <w:bookmarkStart w:id="75" w:name="_Toc519747638"/>
       <w:r>
         <w:rPr>
           <w:rFonts w:ascii="Times New Roman" w:hAnsi="Times New Roman" w:cs="Times New Roman"/>
         </w:rPr>
         <w:t>User Interface</w:t>
       </w:r>
-      <w:bookmarkEnd w:id="74"/>
+      <w:bookmarkEnd w:id="75"/>
     </w:p>
     <w:p>
       <w:pPr>
@@ -21397,14 +21424,14 @@
           <w:rFonts w:ascii="Times New Roman" w:hAnsi="Times New Roman" w:cs="Times New Roman"/>
         </w:rPr>
       </w:pPr>
-      <w:bookmarkStart w:id="75" w:name="_Toc519747639"/>
+      <w:bookmarkStart w:id="76" w:name="_Toc519747639"/>
       <w:r>
         <w:rPr>
           <w:rFonts w:ascii="Times New Roman" w:hAnsi="Times New Roman" w:cs="Times New Roman"/>
         </w:rPr>
         <w:t>Business Logic</w:t>
       </w:r>
-      <w:bookmarkEnd w:id="75"/>
+      <w:bookmarkEnd w:id="76"/>
     </w:p>
     <w:p>
       <w:pPr>
@@ -21417,14 +21444,14 @@
           <w:rFonts w:ascii="Times New Roman" w:hAnsi="Times New Roman" w:cs="Times New Roman"/>
         </w:rPr>
       </w:pPr>
-      <w:bookmarkStart w:id="76" w:name="_Toc519747640"/>
+      <w:bookmarkStart w:id="77" w:name="_Toc519747640"/>
       <w:r>
         <w:rPr>
           <w:rFonts w:ascii="Times New Roman" w:hAnsi="Times New Roman" w:cs="Times New Roman"/>
         </w:rPr>
         <w:t>Quest create feedbacks</w:t>
       </w:r>
-      <w:bookmarkEnd w:id="76"/>
+      <w:bookmarkEnd w:id="77"/>
     </w:p>
     <w:p>
       <w:pPr>
@@ -21531,14 +21558,14 @@
           <w:rFonts w:ascii="Times New Roman" w:hAnsi="Times New Roman" w:cs="Times New Roman"/>
         </w:rPr>
       </w:pPr>
-      <w:bookmarkStart w:id="77" w:name="_Toc519747641"/>
+      <w:bookmarkStart w:id="78" w:name="_Toc519747641"/>
       <w:r>
         <w:rPr>
           <w:rFonts w:ascii="Times New Roman" w:hAnsi="Times New Roman" w:cs="Times New Roman"/>
         </w:rPr>
         <w:t>Admin read feedbacks</w:t>
       </w:r>
-      <w:bookmarkEnd w:id="77"/>
+      <w:bookmarkEnd w:id="78"/>
     </w:p>
     <w:p>
       <w:pPr>
@@ -21609,14 +21636,14 @@
           <w:rFonts w:ascii="Times New Roman" w:hAnsi="Times New Roman" w:cs="Times New Roman"/>
         </w:rPr>
       </w:pPr>
-      <w:bookmarkStart w:id="78" w:name="_Toc519747642"/>
+      <w:bookmarkStart w:id="79" w:name="_Toc519747642"/>
       <w:r>
         <w:rPr>
           <w:rFonts w:ascii="Times New Roman" w:hAnsi="Times New Roman" w:cs="Times New Roman"/>
         </w:rPr>
         <w:t>Use cases</w:t>
       </w:r>
-      <w:bookmarkEnd w:id="78"/>
+      <w:bookmarkEnd w:id="79"/>
     </w:p>
     <w:p>
       <w:pPr>
@@ -21997,7 +22024,7 @@
           <w:rFonts w:ascii="Times New Roman" w:hAnsi="Times New Roman" w:cs="Times New Roman"/>
         </w:rPr>
       </w:pPr>
-      <w:bookmarkStart w:id="79" w:name="_Toc519747643"/>
+      <w:bookmarkStart w:id="80" w:name="_Toc519747643"/>
       <w:r>
         <w:rPr>
           <w:rFonts w:ascii="Times New Roman" w:hAnsi="Times New Roman" w:cs="Times New Roman"/>
@@ -22011,7 +22038,7 @@
         </w:rPr>
         <w:t>anking system</w:t>
       </w:r>
-      <w:bookmarkEnd w:id="79"/>
+      <w:bookmarkEnd w:id="80"/>
     </w:p>
     <w:p>
       <w:pPr>
@@ -22024,14 +22051,14 @@
           <w:rFonts w:ascii="Times New Roman" w:hAnsi="Times New Roman" w:cs="Times New Roman"/>
         </w:rPr>
       </w:pPr>
-      <w:bookmarkStart w:id="80" w:name="_Toc519747644"/>
+      <w:bookmarkStart w:id="81" w:name="_Toc519747644"/>
       <w:r>
         <w:rPr>
           <w:rFonts w:ascii="Times New Roman" w:hAnsi="Times New Roman" w:cs="Times New Roman"/>
         </w:rPr>
         <w:t>User Interface</w:t>
       </w:r>
-      <w:bookmarkEnd w:id="80"/>
+      <w:bookmarkEnd w:id="81"/>
     </w:p>
     <w:p>
       <w:pPr>
@@ -22058,14 +22085,14 @@
           <w:rFonts w:ascii="Times New Roman" w:hAnsi="Times New Roman" w:cs="Times New Roman"/>
         </w:rPr>
       </w:pPr>
-      <w:bookmarkStart w:id="81" w:name="_Toc519747645"/>
+      <w:bookmarkStart w:id="82" w:name="_Toc519747645"/>
       <w:r>
         <w:rPr>
           <w:rFonts w:ascii="Times New Roman" w:hAnsi="Times New Roman" w:cs="Times New Roman"/>
         </w:rPr>
         <w:t>Business Logic</w:t>
       </w:r>
-      <w:bookmarkEnd w:id="81"/>
+      <w:bookmarkEnd w:id="82"/>
     </w:p>
     <w:p>
       <w:pPr>
@@ -22078,14 +22105,14 @@
           <w:rFonts w:ascii="Times New Roman" w:hAnsi="Times New Roman" w:cs="Times New Roman"/>
         </w:rPr>
       </w:pPr>
-      <w:bookmarkStart w:id="82" w:name="_Toc519747646"/>
+      <w:bookmarkStart w:id="83" w:name="_Toc519747646"/>
       <w:r>
         <w:rPr>
           <w:rFonts w:ascii="Times New Roman" w:hAnsi="Times New Roman" w:cs="Times New Roman"/>
         </w:rPr>
         <w:t>Ranking system for Giver</w:t>
       </w:r>
-      <w:bookmarkEnd w:id="82"/>
+      <w:bookmarkEnd w:id="83"/>
     </w:p>
     <w:p>
       <w:pPr>
@@ -22148,6 +22175,7 @@
           <w:szCs w:val="22"/>
         </w:rPr>
       </w:pPr>
+      <w:commentRangeStart w:id="84"/>
       <w:r>
         <w:rPr>
           <w:rFonts w:ascii="Times New Roman" w:hAnsi="Times New Roman" w:cs="Times New Roman"/>
@@ -22163,6 +22191,13 @@
           <w:szCs w:val="22"/>
         </w:rPr>
         <w:t>average number of stars Givers have and marks it on their profiles.</w:t>
+      </w:r>
+      <w:commentRangeEnd w:id="84"/>
+      <w:r>
+        <w:rPr>
+          <w:rStyle w:val="CommentReference"/>
+        </w:rPr>
+        <w:commentReference w:id="84"/>
       </w:r>
     </w:p>
     <w:p>
@@ -22194,14 +22229,14 @@
           <w:rFonts w:ascii="Times New Roman" w:hAnsi="Times New Roman" w:cs="Times New Roman"/>
         </w:rPr>
       </w:pPr>
-      <w:bookmarkStart w:id="83" w:name="_Toc519747647"/>
+      <w:bookmarkStart w:id="85" w:name="_Toc519747647"/>
       <w:r>
         <w:rPr>
           <w:rFonts w:ascii="Times New Roman" w:hAnsi="Times New Roman" w:cs="Times New Roman"/>
         </w:rPr>
         <w:t>Ranking system for Post</w:t>
       </w:r>
-      <w:bookmarkEnd w:id="83"/>
+      <w:bookmarkEnd w:id="85"/>
     </w:p>
     <w:p>
       <w:pPr>
@@ -22275,12 +22310,12 @@
           <w:numId w:val="19"/>
         </w:numPr>
       </w:pPr>
-      <w:bookmarkStart w:id="84" w:name="_Toc519747648"/>
+      <w:bookmarkStart w:id="86" w:name="_Toc519747648"/>
       <w:r>
         <w:lastRenderedPageBreak/>
         <w:t>Non-functional Requirements</w:t>
       </w:r>
-      <w:bookmarkEnd w:id="84"/>
+      <w:bookmarkEnd w:id="86"/>
     </w:p>
     <w:p>
       <w:pPr>
@@ -22293,14 +22328,14 @@
           <w:rFonts w:ascii="Times New Roman" w:hAnsi="Times New Roman" w:cs="Times New Roman"/>
         </w:rPr>
       </w:pPr>
-      <w:bookmarkStart w:id="85" w:name="_Toc519747649"/>
+      <w:bookmarkStart w:id="87" w:name="_Toc519747649"/>
       <w:r>
         <w:rPr>
           <w:rFonts w:ascii="Times New Roman" w:hAnsi="Times New Roman" w:cs="Times New Roman"/>
         </w:rPr>
         <w:t>Operating System Support</w:t>
       </w:r>
-      <w:bookmarkEnd w:id="85"/>
+      <w:bookmarkEnd w:id="87"/>
     </w:p>
     <w:p>
       <w:pPr>
@@ -22412,12 +22447,12 @@
           <w:numId w:val="19"/>
         </w:numPr>
       </w:pPr>
-      <w:bookmarkStart w:id="86" w:name="_Toc519747650"/>
+      <w:bookmarkStart w:id="88" w:name="_Toc519747650"/>
       <w:r>
         <w:lastRenderedPageBreak/>
         <w:t>ANALYZE AND DESIGN</w:t>
       </w:r>
-      <w:bookmarkEnd w:id="86"/>
+      <w:bookmarkEnd w:id="88"/>
     </w:p>
     <w:p>
       <w:pPr>
@@ -22430,14 +22465,14 @@
           <w:rFonts w:ascii="Times New Roman" w:hAnsi="Times New Roman" w:cs="Times New Roman"/>
         </w:rPr>
       </w:pPr>
-      <w:bookmarkStart w:id="87" w:name="_Toc519747651"/>
+      <w:bookmarkStart w:id="89" w:name="_Toc519747651"/>
       <w:r>
         <w:rPr>
           <w:rFonts w:ascii="Times New Roman" w:hAnsi="Times New Roman" w:cs="Times New Roman"/>
         </w:rPr>
         <w:t>Activity Diagram</w:t>
       </w:r>
-      <w:bookmarkEnd w:id="87"/>
+      <w:bookmarkEnd w:id="89"/>
     </w:p>
     <w:p>
       <w:pPr>
@@ -22450,14 +22485,14 @@
           <w:rFonts w:ascii="Times New Roman" w:hAnsi="Times New Roman" w:cs="Times New Roman"/>
         </w:rPr>
       </w:pPr>
-      <w:bookmarkStart w:id="88" w:name="_Toc519747652"/>
+      <w:bookmarkStart w:id="90" w:name="_Toc519747652"/>
       <w:r>
         <w:rPr>
           <w:rFonts w:ascii="Times New Roman" w:hAnsi="Times New Roman" w:cs="Times New Roman"/>
         </w:rPr>
         <w:t>Login</w:t>
       </w:r>
-      <w:bookmarkEnd w:id="88"/>
+      <w:bookmarkEnd w:id="90"/>
     </w:p>
     <w:p>
       <w:pPr>
@@ -22467,7 +22502,7 @@
       <w:r>
         <w:rPr>
           <w:noProof/>
-          <w:lang w:val="en-US" w:eastAsia="en-US"/>
+          <w:lang w:val="nl-NL"/>
         </w:rPr>
         <w:drawing>
           <wp:inline distT="0" distB="0" distL="0" distR="0" wp14:anchorId="0693FEA1" wp14:editId="15C2343D">
@@ -22591,8 +22626,6 @@
       <w:r>
         <w:t xml:space="preserve"> Using Facebook</w:t>
       </w:r>
-      <w:bookmarkStart w:id="89" w:name="_GoBack"/>
-      <w:bookmarkEnd w:id="89"/>
     </w:p>
     <w:p>
       <w:pPr>
@@ -22602,7 +22635,7 @@
       <w:r>
         <w:rPr>
           <w:noProof/>
-          <w:lang w:val="en-US" w:eastAsia="en-US"/>
+          <w:lang w:val="nl-NL"/>
         </w:rPr>
         <w:lastRenderedPageBreak/>
         <w:drawing>
@@ -22729,7 +22762,7 @@
       <w:r>
         <w:rPr>
           <w:noProof/>
-          <w:lang w:val="en-US" w:eastAsia="en-US"/>
+          <w:lang w:val="nl-NL"/>
         </w:rPr>
         <w:lastRenderedPageBreak/>
         <w:drawing>
@@ -22860,7 +22893,7 @@
           <w:rFonts w:ascii="Times New Roman" w:hAnsi="Times New Roman" w:cs="Times New Roman"/>
         </w:rPr>
       </w:pPr>
-      <w:bookmarkStart w:id="90" w:name="_Toc519747654"/>
+      <w:bookmarkStart w:id="91" w:name="_Toc519747654"/>
       <w:r>
         <w:rPr>
           <w:rFonts w:ascii="Times New Roman" w:hAnsi="Times New Roman" w:cs="Times New Roman"/>
@@ -22868,7 +22901,7 @@
         <w:lastRenderedPageBreak/>
         <w:t>Post Management</w:t>
       </w:r>
-      <w:bookmarkEnd w:id="90"/>
+      <w:bookmarkEnd w:id="91"/>
     </w:p>
     <w:p>
       <w:pPr>
@@ -22878,7 +22911,7 @@
       <w:r>
         <w:rPr>
           <w:noProof/>
-          <w:lang w:val="en-US" w:eastAsia="en-US"/>
+          <w:lang w:val="nl-NL"/>
         </w:rPr>
         <w:drawing>
           <wp:inline distT="0" distB="0" distL="0" distR="0" wp14:anchorId="035EC1B2" wp14:editId="043EEACF">
@@ -23007,7 +23040,7 @@
       <w:r>
         <w:rPr>
           <w:noProof/>
-          <w:lang w:val="en-US" w:eastAsia="en-US"/>
+          <w:lang w:val="nl-NL"/>
         </w:rPr>
         <w:lastRenderedPageBreak/>
         <w:drawing>
@@ -23134,7 +23167,7 @@
       <w:r>
         <w:rPr>
           <w:noProof/>
-          <w:lang w:val="en-US" w:eastAsia="en-US"/>
+          <w:lang w:val="nl-NL"/>
         </w:rPr>
         <w:lastRenderedPageBreak/>
         <w:drawing>
@@ -23265,7 +23298,7 @@
           <w:rFonts w:ascii="Times New Roman" w:hAnsi="Times New Roman" w:cs="Times New Roman"/>
         </w:rPr>
       </w:pPr>
-      <w:bookmarkStart w:id="91" w:name="_Toc519747655"/>
+      <w:bookmarkStart w:id="92" w:name="_Toc519747655"/>
       <w:r>
         <w:rPr>
           <w:rFonts w:ascii="Times New Roman" w:hAnsi="Times New Roman" w:cs="Times New Roman"/>
@@ -23273,7 +23306,7 @@
         <w:lastRenderedPageBreak/>
         <w:t>Request Management</w:t>
       </w:r>
-      <w:bookmarkEnd w:id="91"/>
+      <w:bookmarkEnd w:id="92"/>
     </w:p>
     <w:p>
       <w:pPr>
@@ -23282,7 +23315,7 @@
       <w:r>
         <w:rPr>
           <w:noProof/>
-          <w:lang w:val="en-US" w:eastAsia="en-US"/>
+          <w:lang w:val="nl-NL"/>
         </w:rPr>
         <w:drawing>
           <wp:inline distT="0" distB="0" distL="0" distR="0" wp14:anchorId="6D834670" wp14:editId="38E7BFF7">
@@ -23408,7 +23441,7 @@
       <w:r>
         <w:rPr>
           <w:noProof/>
-          <w:lang w:val="en-US" w:eastAsia="en-US"/>
+          <w:lang w:val="nl-NL"/>
         </w:rPr>
         <w:lastRenderedPageBreak/>
         <w:drawing>
@@ -23535,7 +23568,7 @@
       <w:r>
         <w:rPr>
           <w:noProof/>
-          <w:lang w:val="en-US" w:eastAsia="en-US"/>
+          <w:lang w:val="nl-NL"/>
         </w:rPr>
         <w:lastRenderedPageBreak/>
         <w:drawing>
@@ -23666,7 +23699,7 @@
           <w:rFonts w:ascii="Times New Roman" w:hAnsi="Times New Roman" w:cs="Times New Roman"/>
         </w:rPr>
       </w:pPr>
-      <w:bookmarkStart w:id="92" w:name="_Toc519747656"/>
+      <w:bookmarkStart w:id="93" w:name="_Toc519747656"/>
       <w:r>
         <w:rPr>
           <w:rFonts w:ascii="Times New Roman" w:hAnsi="Times New Roman" w:cs="Times New Roman"/>
@@ -23674,7 +23707,7 @@
         <w:lastRenderedPageBreak/>
         <w:t>Report Management</w:t>
       </w:r>
-      <w:bookmarkEnd w:id="92"/>
+      <w:bookmarkEnd w:id="93"/>
     </w:p>
     <w:p>
       <w:pPr>
@@ -23683,7 +23716,7 @@
       <w:r>
         <w:rPr>
           <w:noProof/>
-          <w:lang w:val="en-US" w:eastAsia="en-US"/>
+          <w:lang w:val="nl-NL"/>
         </w:rPr>
         <w:drawing>
           <wp:inline distT="0" distB="0" distL="0" distR="0" wp14:anchorId="256DDFD9" wp14:editId="7DF34B4B">
@@ -23813,7 +23846,7 @@
           <w:rFonts w:ascii="Times New Roman" w:hAnsi="Times New Roman" w:cs="Times New Roman"/>
         </w:rPr>
       </w:pPr>
-      <w:bookmarkStart w:id="93" w:name="_Toc519747657"/>
+      <w:bookmarkStart w:id="94" w:name="_Toc519747657"/>
       <w:r>
         <w:rPr>
           <w:rFonts w:ascii="Times New Roman" w:hAnsi="Times New Roman" w:cs="Times New Roman"/>
@@ -23827,7 +23860,7 @@
         </w:rPr>
         <w:t xml:space="preserve"> Management</w:t>
       </w:r>
-      <w:bookmarkEnd w:id="93"/>
+      <w:bookmarkEnd w:id="94"/>
     </w:p>
     <w:p>
       <w:pPr>
@@ -23836,7 +23869,7 @@
       <w:r>
         <w:rPr>
           <w:noProof/>
-          <w:lang w:val="en-US" w:eastAsia="en-US"/>
+          <w:lang w:val="nl-NL"/>
         </w:rPr>
         <w:drawing>
           <wp:inline distT="0" distB="0" distL="0" distR="0" wp14:anchorId="356F5EAB" wp14:editId="558CC25A">
@@ -23962,7 +23995,7 @@
       <w:r>
         <w:rPr>
           <w:noProof/>
-          <w:lang w:val="en-US" w:eastAsia="en-US"/>
+          <w:lang w:val="nl-NL"/>
         </w:rPr>
         <w:lastRenderedPageBreak/>
         <w:drawing>
@@ -24089,7 +24122,7 @@
       <w:r>
         <w:rPr>
           <w:noProof/>
-          <w:lang w:val="en-US" w:eastAsia="en-US"/>
+          <w:lang w:val="nl-NL"/>
         </w:rPr>
         <w:lastRenderedPageBreak/>
         <w:drawing>
@@ -24220,7 +24253,7 @@
           <w:rFonts w:ascii="Times New Roman" w:hAnsi="Times New Roman" w:cs="Times New Roman"/>
         </w:rPr>
       </w:pPr>
-      <w:bookmarkStart w:id="94" w:name="_Toc519747658"/>
+      <w:bookmarkStart w:id="95" w:name="_Toc519747658"/>
       <w:r>
         <w:rPr>
           <w:rFonts w:ascii="Times New Roman" w:hAnsi="Times New Roman" w:cs="Times New Roman"/>
@@ -24228,7 +24261,7 @@
         <w:lastRenderedPageBreak/>
         <w:t>Feedbacks Management</w:t>
       </w:r>
-      <w:bookmarkEnd w:id="94"/>
+      <w:bookmarkEnd w:id="95"/>
     </w:p>
     <w:p>
       <w:pPr>
@@ -24237,7 +24270,7 @@
       <w:r>
         <w:rPr>
           <w:noProof/>
-          <w:lang w:val="en-US" w:eastAsia="en-US"/>
+          <w:lang w:val="nl-NL"/>
         </w:rPr>
         <w:drawing>
           <wp:inline distT="0" distB="0" distL="0" distR="0" wp14:anchorId="620F9EC5" wp14:editId="0BE440C5">
@@ -24368,7 +24401,7 @@
           <w:rFonts w:ascii="Times New Roman" w:hAnsi="Times New Roman" w:cs="Times New Roman"/>
         </w:rPr>
       </w:pPr>
-      <w:bookmarkStart w:id="95" w:name="_Toc519747659"/>
+      <w:bookmarkStart w:id="96" w:name="_Toc519747659"/>
       <w:r>
         <w:rPr>
           <w:rFonts w:ascii="Times New Roman" w:hAnsi="Times New Roman" w:cs="Times New Roman"/>
@@ -24376,7 +24409,7 @@
         <w:lastRenderedPageBreak/>
         <w:t>Class Diagram</w:t>
       </w:r>
-      <w:bookmarkEnd w:id="95"/>
+      <w:bookmarkEnd w:id="96"/>
     </w:p>
     <w:p>
       <w:pPr>
@@ -24386,7 +24419,7 @@
       <w:r>
         <w:rPr>
           <w:noProof/>
-          <w:lang w:val="en-US" w:eastAsia="en-US"/>
+          <w:lang w:val="nl-NL"/>
         </w:rPr>
         <w:drawing>
           <wp:inline distT="0" distB="0" distL="0" distR="0" wp14:anchorId="46866598" wp14:editId="23FD8E28">
@@ -24534,14 +24567,14 @@
           <w:rFonts w:ascii="Times New Roman" w:hAnsi="Times New Roman" w:cs="Times New Roman"/>
         </w:rPr>
       </w:pPr>
-      <w:bookmarkStart w:id="96" w:name="_Toc519747660"/>
+      <w:bookmarkStart w:id="97" w:name="_Toc519747660"/>
       <w:r>
         <w:rPr>
           <w:rFonts w:ascii="Times New Roman" w:hAnsi="Times New Roman" w:cs="Times New Roman"/>
         </w:rPr>
         <w:t>Database</w:t>
       </w:r>
-      <w:bookmarkEnd w:id="96"/>
+      <w:bookmarkEnd w:id="97"/>
     </w:p>
     <w:p>
       <w:pPr>
@@ -24588,11 +24621,11 @@
           <w:numId w:val="19"/>
         </w:numPr>
       </w:pPr>
-      <w:bookmarkStart w:id="97" w:name="_Toc519747661"/>
+      <w:bookmarkStart w:id="98" w:name="_Toc519747661"/>
       <w:r>
         <w:t>APPENDIX A: [TBD]</w:t>
       </w:r>
-      <w:bookmarkEnd w:id="97"/>
+      <w:bookmarkEnd w:id="98"/>
     </w:p>
     <w:p>
       <w:pPr>
@@ -24623,7 +24656,7 @@
 </file>
 
 <file path=word/comments.xml><?xml version="1.0" encoding="utf-8"?>
-<w:comments xmlns:wpc="http://schemas.microsoft.com/office/word/2010/wordprocessingCanvas" xmlns:cx="http://schemas.microsoft.com/office/drawing/2014/chartex" xmlns:cx1="http://schemas.microsoft.com/office/drawing/2015/9/8/chartex" xmlns:mc="http://schemas.openxmlformats.org/markup-compatibility/2006" xmlns:o="urn:schemas-microsoft-com:office:office" xmlns:r="http://schemas.openxmlformats.org/officeDocument/2006/relationships" xmlns:m="http://schemas.openxmlformats.org/officeDocument/2006/math" xmlns:v="urn:schemas-microsoft-com:vml" xmlns:wp14="http://schemas.microsoft.com/office/word/2010/wordprocessingDrawing" xmlns:wp="http://schemas.openxmlformats.org/drawingml/2006/wordprocessingDrawing" xmlns:w10="urn:schemas-microsoft-com:office:word" xmlns:w="http://schemas.openxmlformats.org/wordprocessingml/2006/main" xmlns:w14="http://schemas.microsoft.com/office/word/2010/wordml" xmlns:w15="http://schemas.microsoft.com/office/word/2012/wordml" xmlns:w16se="http://schemas.microsoft.com/office/word/2015/wordml/symex" xmlns:wpg="http://schemas.microsoft.com/office/word/2010/wordprocessingGroup" xmlns:wpi="http://schemas.microsoft.com/office/word/2010/wordprocessingInk" xmlns:wne="http://schemas.microsoft.com/office/word/2006/wordml" xmlns:wps="http://schemas.microsoft.com/office/word/2010/wordprocessingShape" mc:Ignorable="w14 w15 w16se wp14">
+<w:comments xmlns:wpc="http://schemas.microsoft.com/office/word/2010/wordprocessingCanvas" xmlns:mc="http://schemas.openxmlformats.org/markup-compatibility/2006" xmlns:o="urn:schemas-microsoft-com:office:office" xmlns:r="http://schemas.openxmlformats.org/officeDocument/2006/relationships" xmlns:m="http://schemas.openxmlformats.org/officeDocument/2006/math" xmlns:v="urn:schemas-microsoft-com:vml" xmlns:wp14="http://schemas.microsoft.com/office/word/2010/wordprocessingDrawing" xmlns:wp="http://schemas.openxmlformats.org/drawingml/2006/wordprocessingDrawing" xmlns:w10="urn:schemas-microsoft-com:office:word" xmlns:w="http://schemas.openxmlformats.org/wordprocessingml/2006/main" xmlns:w14="http://schemas.microsoft.com/office/word/2010/wordml" xmlns:w15="http://schemas.microsoft.com/office/word/2012/wordml" xmlns:wpg="http://schemas.microsoft.com/office/word/2010/wordprocessingGroup" xmlns:wpi="http://schemas.microsoft.com/office/word/2010/wordprocessingInk" xmlns:wne="http://schemas.microsoft.com/office/word/2006/wordml" xmlns:wps="http://schemas.microsoft.com/office/word/2010/wordprocessingShape" mc:Ignorable="w14 w15 wp14">
   <w:comment w:id="49" w:author="Thanh Vo" w:date="2018-07-20T09:26:00Z" w:initials="TV">
     <w:p>
       <w:pPr>
@@ -24721,7 +24754,21 @@
         <w:annotationRef/>
       </w:r>
       <w:r>
-        <w:t>Ask Mr. Huy: Which one you prefer: “User can create chat with any user, or just Takers who is accepted by Giver can chat with Giver”.</w:t>
+        <w:t xml:space="preserve">Ask Mr. </w:t>
+      </w:r>
+      <w:proofErr w:type="spellStart"/>
+      <w:r>
+        <w:t>Huy</w:t>
+      </w:r>
+      <w:proofErr w:type="spellEnd"/>
+      <w:r>
+        <w:t xml:space="preserve">: Which one you prefer: “User can create chat with any user, or just Takers who is accepted by Giver can chat with </w:t>
+      </w:r>
+      <w:r>
+        <w:t xml:space="preserve">the </w:t>
+      </w:r>
+      <w:r>
+        <w:t>Giver”.</w:t>
       </w:r>
     </w:p>
   </w:comment>
@@ -24781,7 +24828,13 @@
       </w:r>
       <w:r>
         <w:br/>
-        <w:t>Admin can create category in CMS and this category will be available in appp.</w:t>
+        <w:t xml:space="preserve">Admin can create category in CMS and this category will </w:t>
+      </w:r>
+      <w:r>
+        <w:t>be available in app</w:t>
+      </w:r>
+      <w:r>
+        <w:t>.</w:t>
       </w:r>
     </w:p>
     <w:p>
@@ -24796,8 +24849,16 @@
       <w:pPr>
         <w:pStyle w:val="CommentText"/>
       </w:pPr>
-      <w:r>
-        <w:t>p/s delete not mean we will delete it from DB, just update status of category</w:t>
+      <w:proofErr w:type="gramStart"/>
+      <w:r>
+        <w:t>p/s</w:t>
+      </w:r>
+      <w:proofErr w:type="gramEnd"/>
+      <w:r>
+        <w:t>:</w:t>
+      </w:r>
+      <w:r>
+        <w:t xml:space="preserve"> delete not mean we will delete it from DB, just update status of category</w:t>
       </w:r>
     </w:p>
   </w:comment>
@@ -24813,7 +24874,233 @@
         <w:annotationRef/>
       </w:r>
       <w:r>
-        <w:t>Ask Mr. Huy: “Can admin delete a category which has posts”, and:” If admin can do this, what will happen to posts in this category”</w:t>
+        <w:t xml:space="preserve">Ask Mr. </w:t>
+      </w:r>
+      <w:proofErr w:type="spellStart"/>
+      <w:r>
+        <w:t>Huy</w:t>
+      </w:r>
+      <w:proofErr w:type="spellEnd"/>
+      <w:r>
+        <w:t>: “Can admin delete a category which has posts</w:t>
+      </w:r>
+      <w:r>
+        <w:t xml:space="preserve"> and requests</w:t>
+      </w:r>
+      <w:r>
+        <w:t>”, and:” If admin can do this, what will happen to posts in this category”</w:t>
+      </w:r>
+      <w:r>
+        <w:t>.</w:t>
+      </w:r>
+    </w:p>
+    <w:p>
+      <w:pPr>
+        <w:pStyle w:val="CommentText"/>
+      </w:pPr>
+    </w:p>
+    <w:p>
+      <w:pPr>
+        <w:pStyle w:val="CommentText"/>
+      </w:pPr>
+      <w:r>
+        <w:t>Our proposal: “</w:t>
+      </w:r>
+      <w:r>
+        <w:t xml:space="preserve">Admin can’t </w:t>
+      </w:r>
+      <w:r>
+        <w:t>delete a category which has posts and requests</w:t>
+      </w:r>
+      <w:r>
+        <w:t>.</w:t>
+      </w:r>
+    </w:p>
+  </w:comment>
+  <w:comment w:id="84" w:author="Lam Nguyen" w:date="2018-07-30T09:27:00Z" w:initials="LN">
+    <w:p>
+      <w:pPr>
+        <w:pStyle w:val="CommentText"/>
+        <w:rPr>
+          <w:color w:val="FFFFFF"/>
+          <w:spacing w:val="-3"/>
+          <w:sz w:val="21"/>
+          <w:szCs w:val="21"/>
+          <w:shd w:val="clear" w:color="auto" w:fill="FFFFFF"/>
+        </w:rPr>
+      </w:pPr>
+      <w:r>
+        <w:rPr>
+          <w:rStyle w:val="CommentReference"/>
+        </w:rPr>
+        <w:annotationRef/>
+      </w:r>
+      <w:r>
+        <w:rPr>
+          <w:color w:val="FFFFFF"/>
+          <w:spacing w:val="-3"/>
+          <w:sz w:val="21"/>
+          <w:szCs w:val="21"/>
+          <w:shd w:val="clear" w:color="auto" w:fill="FFFFFF"/>
+        </w:rPr>
+        <w:t xml:space="preserve">Ask Mr. </w:t>
+      </w:r>
+      <w:proofErr w:type="spellStart"/>
+      <w:r>
+        <w:rPr>
+          <w:color w:val="FFFFFF"/>
+          <w:spacing w:val="-3"/>
+          <w:sz w:val="21"/>
+          <w:szCs w:val="21"/>
+          <w:shd w:val="clear" w:color="auto" w:fill="FFFFFF"/>
+        </w:rPr>
+        <w:t>Huy</w:t>
+      </w:r>
+      <w:proofErr w:type="spellEnd"/>
+      <w:r>
+        <w:rPr>
+          <w:color w:val="FFFFFF"/>
+          <w:spacing w:val="-3"/>
+          <w:sz w:val="21"/>
+          <w:szCs w:val="21"/>
+          <w:shd w:val="clear" w:color="auto" w:fill="FFFFFF"/>
+        </w:rPr>
+        <w:t xml:space="preserve">: In the user’s profile, there are </w:t>
+      </w:r>
+      <w:r>
+        <w:rPr>
+          <w:color w:val="FFFFFF"/>
+          <w:spacing w:val="-3"/>
+          <w:sz w:val="21"/>
+          <w:szCs w:val="21"/>
+          <w:shd w:val="clear" w:color="auto" w:fill="FFFFFF"/>
+        </w:rPr>
+        <w:t>2 options of showing the rank:</w:t>
+      </w:r>
+    </w:p>
+    <w:p>
+      <w:pPr>
+        <w:pStyle w:val="CommentText"/>
+        <w:rPr>
+          <w:color w:val="FFFFFF"/>
+          <w:spacing w:val="-3"/>
+          <w:sz w:val="21"/>
+          <w:szCs w:val="21"/>
+          <w:shd w:val="clear" w:color="auto" w:fill="FFFFFF"/>
+        </w:rPr>
+      </w:pPr>
+      <w:r>
+        <w:rPr>
+          <w:color w:val="FFFFFF"/>
+          <w:spacing w:val="-3"/>
+          <w:sz w:val="21"/>
+          <w:szCs w:val="21"/>
+          <w:shd w:val="clear" w:color="auto" w:fill="FFFFFF"/>
+        </w:rPr>
+        <w:t xml:space="preserve">- Just </w:t>
+      </w:r>
+      <w:r>
+        <w:rPr>
+          <w:color w:val="FFFFFF"/>
+          <w:spacing w:val="-3"/>
+          <w:sz w:val="21"/>
+          <w:szCs w:val="21"/>
+          <w:shd w:val="clear" w:color="auto" w:fill="FFFFFF"/>
+        </w:rPr>
+        <w:t>show the average ranking number</w:t>
+      </w:r>
+    </w:p>
+    <w:p>
+      <w:pPr>
+        <w:pStyle w:val="CommentText"/>
+        <w:rPr>
+          <w:color w:val="FFFFFF"/>
+          <w:spacing w:val="-3"/>
+          <w:sz w:val="21"/>
+          <w:szCs w:val="21"/>
+          <w:shd w:val="clear" w:color="auto" w:fill="FFFFFF"/>
+        </w:rPr>
+      </w:pPr>
+      <w:r>
+        <w:rPr>
+          <w:color w:val="FFFFFF"/>
+          <w:spacing w:val="-3"/>
+          <w:sz w:val="21"/>
+          <w:szCs w:val="21"/>
+          <w:shd w:val="clear" w:color="auto" w:fill="FFFFFF"/>
+        </w:rPr>
+        <w:t>- Show the detailed ranks including each rank’s number and message like the app</w:t>
+      </w:r>
+      <w:r>
+        <w:rPr>
+          <w:color w:val="FFFFFF"/>
+          <w:spacing w:val="-3"/>
+          <w:sz w:val="21"/>
+          <w:szCs w:val="21"/>
+          <w:shd w:val="clear" w:color="auto" w:fill="FFFFFF"/>
+        </w:rPr>
+        <w:t xml:space="preserve"> </w:t>
+      </w:r>
+      <w:r>
+        <w:rPr>
+          <w:color w:val="FFFFFF"/>
+          <w:spacing w:val="-3"/>
+          <w:sz w:val="21"/>
+          <w:szCs w:val="21"/>
+          <w:shd w:val="clear" w:color="auto" w:fill="FFFFFF"/>
+        </w:rPr>
+        <w:t>store</w:t>
+      </w:r>
+      <w:r>
+        <w:rPr>
+          <w:color w:val="FFFFFF"/>
+          <w:spacing w:val="-3"/>
+          <w:sz w:val="21"/>
+          <w:szCs w:val="21"/>
+          <w:shd w:val="clear" w:color="auto" w:fill="FFFFFF"/>
+        </w:rPr>
+        <w:t xml:space="preserve">, like the image:  </w:t>
+      </w:r>
+      <w:r>
+        <w:rPr>
+          <w:noProof/>
+          <w:lang w:val="nl-NL"/>
+        </w:rPr>
+        <w:drawing>
+          <wp:inline distT="0" distB="0" distL="0" distR="0" wp14:anchorId="29E8F4DA" wp14:editId="4CC95D3F">
+            <wp:extent cx="2378865" cy="2233256"/>
+            <wp:effectExtent l="0" t="0" r="2540" b="0"/>
+            <wp:docPr id="3" name="Picture 3"/>
+            <wp:cNvGraphicFramePr>
+              <a:graphicFrameLocks xmlns:a="http://schemas.openxmlformats.org/drawingml/2006/main" noChangeAspect="1"/>
+            </wp:cNvGraphicFramePr>
+            <a:graphic xmlns:a="http://schemas.openxmlformats.org/drawingml/2006/main">
+              <a:graphicData uri="http://schemas.openxmlformats.org/drawingml/2006/picture">
+                <pic:pic xmlns:pic="http://schemas.openxmlformats.org/drawingml/2006/picture">
+                  <pic:nvPicPr>
+                    <pic:cNvPr id="1" name=""/>
+                    <pic:cNvPicPr/>
+                  </pic:nvPicPr>
+                  <pic:blipFill>
+                    <a:blip r:embed="rId1"/>
+                    <a:stretch>
+                      <a:fillRect/>
+                    </a:stretch>
+                  </pic:blipFill>
+                  <pic:spPr>
+                    <a:xfrm>
+                      <a:off x="0" y="0"/>
+                      <a:ext cx="2397189" cy="2250459"/>
+                    </a:xfrm>
+                    <a:prstGeom prst="rect">
+                      <a:avLst/>
+                    </a:prstGeom>
+                  </pic:spPr>
+                </pic:pic>
+              </a:graphicData>
+            </a:graphic>
+          </wp:inline>
+        </w:drawing>
       </w:r>
     </w:p>
   </w:comment>
@@ -24821,7 +25108,7 @@
 </file>
 
 <file path=word/commentsExtended.xml><?xml version="1.0" encoding="utf-8"?>
-<w15:commentsEx xmlns:wpc="http://schemas.microsoft.com/office/word/2010/wordprocessingCanvas" xmlns:cx="http://schemas.microsoft.com/office/drawing/2014/chartex" xmlns:cx1="http://schemas.microsoft.com/office/drawing/2015/9/8/chartex" xmlns:mc="http://schemas.openxmlformats.org/markup-compatibility/2006" xmlns:o="urn:schemas-microsoft-com:office:office" xmlns:r="http://schemas.openxmlformats.org/officeDocument/2006/relationships" xmlns:m="http://schemas.openxmlformats.org/officeDocument/2006/math" xmlns:v="urn:schemas-microsoft-com:vml" xmlns:wp14="http://schemas.microsoft.com/office/word/2010/wordprocessingDrawing" xmlns:wp="http://schemas.openxmlformats.org/drawingml/2006/wordprocessingDrawing" xmlns:w10="urn:schemas-microsoft-com:office:word" xmlns:w="http://schemas.openxmlformats.org/wordprocessingml/2006/main" xmlns:w14="http://schemas.microsoft.com/office/word/2010/wordml" xmlns:w15="http://schemas.microsoft.com/office/word/2012/wordml" xmlns:w16se="http://schemas.microsoft.com/office/word/2015/wordml/symex" xmlns:wpg="http://schemas.microsoft.com/office/word/2010/wordprocessingGroup" xmlns:wpi="http://schemas.microsoft.com/office/word/2010/wordprocessingInk" xmlns:wne="http://schemas.microsoft.com/office/word/2006/wordml" xmlns:wps="http://schemas.microsoft.com/office/word/2010/wordprocessingShape" mc:Ignorable="w14 w15 w16se wp14">
+<w15:commentsEx xmlns:wpc="http://schemas.microsoft.com/office/word/2010/wordprocessingCanvas" xmlns:mc="http://schemas.openxmlformats.org/markup-compatibility/2006" xmlns:o="urn:schemas-microsoft-com:office:office" xmlns:r="http://schemas.openxmlformats.org/officeDocument/2006/relationships" xmlns:m="http://schemas.openxmlformats.org/officeDocument/2006/math" xmlns:v="urn:schemas-microsoft-com:vml" xmlns:wp14="http://schemas.microsoft.com/office/word/2010/wordprocessingDrawing" xmlns:wp="http://schemas.openxmlformats.org/drawingml/2006/wordprocessingDrawing" xmlns:w10="urn:schemas-microsoft-com:office:word" xmlns:w="http://schemas.openxmlformats.org/wordprocessingml/2006/main" xmlns:w14="http://schemas.microsoft.com/office/word/2010/wordml" xmlns:w15="http://schemas.microsoft.com/office/word/2012/wordml" xmlns:wpg="http://schemas.microsoft.com/office/word/2010/wordprocessingGroup" xmlns:wpi="http://schemas.microsoft.com/office/word/2010/wordprocessingInk" xmlns:wne="http://schemas.microsoft.com/office/word/2006/wordml" xmlns:wps="http://schemas.microsoft.com/office/word/2010/wordprocessingShape" mc:Ignorable="w14 w15 wp14">
   <w15:commentEx w15:paraId="65B0B063" w15:done="0"/>
   <w15:commentEx w15:paraId="71837D1E" w15:paraIdParent="65B0B063" w15:done="0"/>
   <w15:commentEx w15:paraId="45E92CDA" w15:paraIdParent="65B0B063" w15:done="0"/>
@@ -24830,11 +25117,12 @@
   <w15:commentEx w15:paraId="58040869" w15:paraIdParent="65B0B063" w15:done="0"/>
   <w15:commentEx w15:paraId="233C0FEA" w15:done="0"/>
   <w15:commentEx w15:paraId="25E44133" w15:paraIdParent="233C0FEA" w15:done="0"/>
+  <w15:commentEx w15:paraId="0E06561F" w15:done="0"/>
 </w15:commentsEx>
 </file>
 
 <file path=word/endnotes.xml><?xml version="1.0" encoding="utf-8"?>
-<w:endnotes xmlns:wpc="http://schemas.microsoft.com/office/word/2010/wordprocessingCanvas" xmlns:cx="http://schemas.microsoft.com/office/drawing/2014/chartex" xmlns:cx1="http://schemas.microsoft.com/office/drawing/2015/9/8/chartex" xmlns:mc="http://schemas.openxmlformats.org/markup-compatibility/2006" xmlns:o="urn:schemas-microsoft-com:office:office" xmlns:r="http://schemas.openxmlformats.org/officeDocument/2006/relationships" xmlns:m="http://schemas.openxmlformats.org/officeDocument/2006/math" xmlns:v="urn:schemas-microsoft-com:vml" xmlns:wp14="http://schemas.microsoft.com/office/word/2010/wordprocessingDrawing" xmlns:wp="http://schemas.openxmlformats.org/drawingml/2006/wordprocessingDrawing" xmlns:w10="urn:schemas-microsoft-com:office:word" xmlns:w="http://schemas.openxmlformats.org/wordprocessingml/2006/main" xmlns:w14="http://schemas.microsoft.com/office/word/2010/wordml" xmlns:w15="http://schemas.microsoft.com/office/word/2012/wordml" xmlns:w16se="http://schemas.microsoft.com/office/word/2015/wordml/symex" xmlns:wpg="http://schemas.microsoft.com/office/word/2010/wordprocessingGroup" xmlns:wpi="http://schemas.microsoft.com/office/word/2010/wordprocessingInk" xmlns:wne="http://schemas.microsoft.com/office/word/2006/wordml" xmlns:wps="http://schemas.microsoft.com/office/word/2010/wordprocessingShape" mc:Ignorable="w14 w15 w16se wp14">
+<w:endnotes xmlns:wpc="http://schemas.microsoft.com/office/word/2010/wordprocessingCanvas" xmlns:mc="http://schemas.openxmlformats.org/markup-compatibility/2006" xmlns:o="urn:schemas-microsoft-com:office:office" xmlns:r="http://schemas.openxmlformats.org/officeDocument/2006/relationships" xmlns:m="http://schemas.openxmlformats.org/officeDocument/2006/math" xmlns:v="urn:schemas-microsoft-com:vml" xmlns:wp14="http://schemas.microsoft.com/office/word/2010/wordprocessingDrawing" xmlns:wp="http://schemas.openxmlformats.org/drawingml/2006/wordprocessingDrawing" xmlns:w10="urn:schemas-microsoft-com:office:word" xmlns:w="http://schemas.openxmlformats.org/wordprocessingml/2006/main" xmlns:w14="http://schemas.microsoft.com/office/word/2010/wordml" xmlns:w15="http://schemas.microsoft.com/office/word/2012/wordml" xmlns:wpg="http://schemas.microsoft.com/office/word/2010/wordprocessingGroup" xmlns:wpi="http://schemas.microsoft.com/office/word/2010/wordprocessingInk" xmlns:wne="http://schemas.microsoft.com/office/word/2006/wordml" xmlns:wps="http://schemas.microsoft.com/office/word/2010/wordprocessingShape" mc:Ignorable="w14 w15 wp14">
   <w:endnote w:type="separator" w:id="-1">
     <w:p>
       <w:r>
@@ -24853,7 +25141,7 @@
 </file>
 
 <file path=word/footer1.xml><?xml version="1.0" encoding="utf-8"?>
-<w:ftr xmlns:wpc="http://schemas.microsoft.com/office/word/2010/wordprocessingCanvas" xmlns:cx="http://schemas.microsoft.com/office/drawing/2014/chartex" xmlns:cx1="http://schemas.microsoft.com/office/drawing/2015/9/8/chartex" xmlns:mc="http://schemas.openxmlformats.org/markup-compatibility/2006" xmlns:o="urn:schemas-microsoft-com:office:office" xmlns:r="http://schemas.openxmlformats.org/officeDocument/2006/relationships" xmlns:m="http://schemas.openxmlformats.org/officeDocument/2006/math" xmlns:v="urn:schemas-microsoft-com:vml" xmlns:wp14="http://schemas.microsoft.com/office/word/2010/wordprocessingDrawing" xmlns:wp="http://schemas.openxmlformats.org/drawingml/2006/wordprocessingDrawing" xmlns:w10="urn:schemas-microsoft-com:office:word" xmlns:w="http://schemas.openxmlformats.org/wordprocessingml/2006/main" xmlns:w14="http://schemas.microsoft.com/office/word/2010/wordml" xmlns:w15="http://schemas.microsoft.com/office/word/2012/wordml" xmlns:w16se="http://schemas.microsoft.com/office/word/2015/wordml/symex" xmlns:wpg="http://schemas.microsoft.com/office/word/2010/wordprocessingGroup" xmlns:wpi="http://schemas.microsoft.com/office/word/2010/wordprocessingInk" xmlns:wne="http://schemas.microsoft.com/office/word/2006/wordml" xmlns:wps="http://schemas.microsoft.com/office/word/2010/wordprocessingShape" mc:Ignorable="w14 w15 w16se wp14">
+<w:ftr xmlns:wpc="http://schemas.microsoft.com/office/word/2010/wordprocessingCanvas" xmlns:mc="http://schemas.openxmlformats.org/markup-compatibility/2006" xmlns:o="urn:schemas-microsoft-com:office:office" xmlns:r="http://schemas.openxmlformats.org/officeDocument/2006/relationships" xmlns:m="http://schemas.openxmlformats.org/officeDocument/2006/math" xmlns:v="urn:schemas-microsoft-com:vml" xmlns:wp14="http://schemas.microsoft.com/office/word/2010/wordprocessingDrawing" xmlns:wp="http://schemas.openxmlformats.org/drawingml/2006/wordprocessingDrawing" xmlns:w10="urn:schemas-microsoft-com:office:word" xmlns:w="http://schemas.openxmlformats.org/wordprocessingml/2006/main" xmlns:w14="http://schemas.microsoft.com/office/word/2010/wordml" xmlns:w15="http://schemas.microsoft.com/office/word/2012/wordml" xmlns:wpg="http://schemas.microsoft.com/office/word/2010/wordprocessingGroup" xmlns:wpi="http://schemas.microsoft.com/office/word/2010/wordprocessingInk" xmlns:wne="http://schemas.microsoft.com/office/word/2006/wordml" xmlns:wps="http://schemas.microsoft.com/office/word/2010/wordprocessingShape" mc:Ignorable="w14 w15 wp14">
   <w:p>
     <w:pPr>
       <w:jc w:val="center"/>
@@ -24871,7 +25159,7 @@
       <w:rPr>
         <w:noProof/>
       </w:rPr>
-      <w:t>22</w:t>
+      <w:t>18</w:t>
     </w:r>
     <w:r>
       <w:fldChar w:fldCharType="end"/>
@@ -24886,7 +25174,7 @@
 </file>
 
 <file path=word/footer2.xml><?xml version="1.0" encoding="utf-8"?>
-<w:ftr xmlns:wpc="http://schemas.microsoft.com/office/word/2010/wordprocessingCanvas" xmlns:cx="http://schemas.microsoft.com/office/drawing/2014/chartex" xmlns:cx1="http://schemas.microsoft.com/office/drawing/2015/9/8/chartex" xmlns:mc="http://schemas.openxmlformats.org/markup-compatibility/2006" xmlns:o="urn:schemas-microsoft-com:office:office" xmlns:r="http://schemas.openxmlformats.org/officeDocument/2006/relationships" xmlns:m="http://schemas.openxmlformats.org/officeDocument/2006/math" xmlns:v="urn:schemas-microsoft-com:vml" xmlns:wp14="http://schemas.microsoft.com/office/word/2010/wordprocessingDrawing" xmlns:wp="http://schemas.openxmlformats.org/drawingml/2006/wordprocessingDrawing" xmlns:w10="urn:schemas-microsoft-com:office:word" xmlns:w="http://schemas.openxmlformats.org/wordprocessingml/2006/main" xmlns:w14="http://schemas.microsoft.com/office/word/2010/wordml" xmlns:w15="http://schemas.microsoft.com/office/word/2012/wordml" xmlns:w16se="http://schemas.microsoft.com/office/word/2015/wordml/symex" xmlns:wpg="http://schemas.microsoft.com/office/word/2010/wordprocessingGroup" xmlns:wpi="http://schemas.microsoft.com/office/word/2010/wordprocessingInk" xmlns:wne="http://schemas.microsoft.com/office/word/2006/wordml" xmlns:wps="http://schemas.microsoft.com/office/word/2010/wordprocessingShape" mc:Ignorable="w14 w15 w16se wp14">
+<w:ftr xmlns:wpc="http://schemas.microsoft.com/office/word/2010/wordprocessingCanvas" xmlns:mc="http://schemas.openxmlformats.org/markup-compatibility/2006" xmlns:o="urn:schemas-microsoft-com:office:office" xmlns:r="http://schemas.openxmlformats.org/officeDocument/2006/relationships" xmlns:m="http://schemas.openxmlformats.org/officeDocument/2006/math" xmlns:v="urn:schemas-microsoft-com:vml" xmlns:wp14="http://schemas.microsoft.com/office/word/2010/wordprocessingDrawing" xmlns:wp="http://schemas.openxmlformats.org/drawingml/2006/wordprocessingDrawing" xmlns:w10="urn:schemas-microsoft-com:office:word" xmlns:w="http://schemas.openxmlformats.org/wordprocessingml/2006/main" xmlns:w14="http://schemas.microsoft.com/office/word/2010/wordml" xmlns:w15="http://schemas.microsoft.com/office/word/2012/wordml" xmlns:wpg="http://schemas.microsoft.com/office/word/2010/wordprocessingGroup" xmlns:wpi="http://schemas.microsoft.com/office/word/2010/wordprocessingInk" xmlns:wne="http://schemas.microsoft.com/office/word/2006/wordml" xmlns:wps="http://schemas.microsoft.com/office/word/2010/wordprocessingShape" mc:Ignorable="w14 w15 wp14">
   <w:p>
     <w:pPr>
       <w:jc w:val="right"/>
@@ -25159,8 +25447,33 @@
         <w:sz w:val="13"/>
         <w:szCs w:val="13"/>
       </w:rPr>
-      <w:t>02 Quang Trung</w:t>
+      <w:t xml:space="preserve">02 </w:t>
     </w:r>
+    <w:proofErr w:type="spellStart"/>
+    <w:r>
+      <w:rPr>
+        <w:sz w:val="13"/>
+        <w:szCs w:val="13"/>
+      </w:rPr>
+      <w:t>Quang</w:t>
+    </w:r>
+    <w:proofErr w:type="spellEnd"/>
+    <w:r>
+      <w:rPr>
+        <w:sz w:val="13"/>
+        <w:szCs w:val="13"/>
+      </w:rPr>
+      <w:t xml:space="preserve"> </w:t>
+    </w:r>
+    <w:proofErr w:type="spellStart"/>
+    <w:r>
+      <w:rPr>
+        <w:sz w:val="13"/>
+        <w:szCs w:val="13"/>
+      </w:rPr>
+      <w:t>Trung</w:t>
+    </w:r>
+    <w:proofErr w:type="spellEnd"/>
   </w:p>
   <w:p>
     <w:pPr>
@@ -25170,12 +25483,21 @@
         <w:szCs w:val="13"/>
       </w:rPr>
     </w:pPr>
+    <w:proofErr w:type="spellStart"/>
     <w:r>
       <w:rPr>
         <w:sz w:val="13"/>
         <w:szCs w:val="13"/>
       </w:rPr>
-      <w:t>Danang city</w:t>
+      <w:t>Danang</w:t>
+    </w:r>
+    <w:proofErr w:type="spellEnd"/>
+    <w:r>
+      <w:rPr>
+        <w:sz w:val="13"/>
+        <w:szCs w:val="13"/>
+      </w:rPr>
+      <w:t xml:space="preserve"> city</w:t>
     </w:r>
   </w:p>
   <w:p>
@@ -25272,7 +25594,7 @@
 </file>
 
 <file path=word/footnotes.xml><?xml version="1.0" encoding="utf-8"?>
-<w:footnotes xmlns:wpc="http://schemas.microsoft.com/office/word/2010/wordprocessingCanvas" xmlns:cx="http://schemas.microsoft.com/office/drawing/2014/chartex" xmlns:cx1="http://schemas.microsoft.com/office/drawing/2015/9/8/chartex" xmlns:mc="http://schemas.openxmlformats.org/markup-compatibility/2006" xmlns:o="urn:schemas-microsoft-com:office:office" xmlns:r="http://schemas.openxmlformats.org/officeDocument/2006/relationships" xmlns:m="http://schemas.openxmlformats.org/officeDocument/2006/math" xmlns:v="urn:schemas-microsoft-com:vml" xmlns:wp14="http://schemas.microsoft.com/office/word/2010/wordprocessingDrawing" xmlns:wp="http://schemas.openxmlformats.org/drawingml/2006/wordprocessingDrawing" xmlns:w10="urn:schemas-microsoft-com:office:word" xmlns:w="http://schemas.openxmlformats.org/wordprocessingml/2006/main" xmlns:w14="http://schemas.microsoft.com/office/word/2010/wordml" xmlns:w15="http://schemas.microsoft.com/office/word/2012/wordml" xmlns:w16se="http://schemas.microsoft.com/office/word/2015/wordml/symex" xmlns:wpg="http://schemas.microsoft.com/office/word/2010/wordprocessingGroup" xmlns:wpi="http://schemas.microsoft.com/office/word/2010/wordprocessingInk" xmlns:wne="http://schemas.microsoft.com/office/word/2006/wordml" xmlns:wps="http://schemas.microsoft.com/office/word/2010/wordprocessingShape" mc:Ignorable="w14 w15 w16se wp14">
+<w:footnotes xmlns:wpc="http://schemas.microsoft.com/office/word/2010/wordprocessingCanvas" xmlns:mc="http://schemas.openxmlformats.org/markup-compatibility/2006" xmlns:o="urn:schemas-microsoft-com:office:office" xmlns:r="http://schemas.openxmlformats.org/officeDocument/2006/relationships" xmlns:m="http://schemas.openxmlformats.org/officeDocument/2006/math" xmlns:v="urn:schemas-microsoft-com:vml" xmlns:wp14="http://schemas.microsoft.com/office/word/2010/wordprocessingDrawing" xmlns:wp="http://schemas.openxmlformats.org/drawingml/2006/wordprocessingDrawing" xmlns:w10="urn:schemas-microsoft-com:office:word" xmlns:w="http://schemas.openxmlformats.org/wordprocessingml/2006/main" xmlns:w14="http://schemas.microsoft.com/office/word/2010/wordml" xmlns:w15="http://schemas.microsoft.com/office/word/2012/wordml" xmlns:wpg="http://schemas.microsoft.com/office/word/2010/wordprocessingGroup" xmlns:wpi="http://schemas.microsoft.com/office/word/2010/wordprocessingInk" xmlns:wne="http://schemas.microsoft.com/office/word/2006/wordml" xmlns:wps="http://schemas.microsoft.com/office/word/2010/wordprocessingShape" mc:Ignorable="w14 w15 wp14">
   <w:footnote w:type="separator" w:id="-1">
     <w:p>
       <w:r>
@@ -25291,7 +25613,7 @@
 </file>
 
 <file path=word/header1.xml><?xml version="1.0" encoding="utf-8"?>
-<w:hdr xmlns:wpc="http://schemas.microsoft.com/office/word/2010/wordprocessingCanvas" xmlns:cx="http://schemas.microsoft.com/office/drawing/2014/chartex" xmlns:cx1="http://schemas.microsoft.com/office/drawing/2015/9/8/chartex" xmlns:mc="http://schemas.openxmlformats.org/markup-compatibility/2006" xmlns:o="urn:schemas-microsoft-com:office:office" xmlns:r="http://schemas.openxmlformats.org/officeDocument/2006/relationships" xmlns:m="http://schemas.openxmlformats.org/officeDocument/2006/math" xmlns:v="urn:schemas-microsoft-com:vml" xmlns:wp14="http://schemas.microsoft.com/office/word/2010/wordprocessingDrawing" xmlns:wp="http://schemas.openxmlformats.org/drawingml/2006/wordprocessingDrawing" xmlns:w10="urn:schemas-microsoft-com:office:word" xmlns:w="http://schemas.openxmlformats.org/wordprocessingml/2006/main" xmlns:w14="http://schemas.microsoft.com/office/word/2010/wordml" xmlns:w15="http://schemas.microsoft.com/office/word/2012/wordml" xmlns:w16se="http://schemas.microsoft.com/office/word/2015/wordml/symex" xmlns:wpg="http://schemas.microsoft.com/office/word/2010/wordprocessingGroup" xmlns:wpi="http://schemas.microsoft.com/office/word/2010/wordprocessingInk" xmlns:wne="http://schemas.microsoft.com/office/word/2006/wordml" xmlns:wps="http://schemas.microsoft.com/office/word/2010/wordprocessingShape" mc:Ignorable="w14 w15 w16se wp14">
+<w:hdr xmlns:wpc="http://schemas.microsoft.com/office/word/2010/wordprocessingCanvas" xmlns:mc="http://schemas.openxmlformats.org/markup-compatibility/2006" xmlns:o="urn:schemas-microsoft-com:office:office" xmlns:r="http://schemas.openxmlformats.org/officeDocument/2006/relationships" xmlns:m="http://schemas.openxmlformats.org/officeDocument/2006/math" xmlns:v="urn:schemas-microsoft-com:vml" xmlns:wp14="http://schemas.microsoft.com/office/word/2010/wordprocessingDrawing" xmlns:wp="http://schemas.openxmlformats.org/drawingml/2006/wordprocessingDrawing" xmlns:w10="urn:schemas-microsoft-com:office:word" xmlns:w="http://schemas.openxmlformats.org/wordprocessingml/2006/main" xmlns:w14="http://schemas.microsoft.com/office/word/2010/wordml" xmlns:w15="http://schemas.microsoft.com/office/word/2012/wordml" xmlns:wpg="http://schemas.microsoft.com/office/word/2010/wordprocessingGroup" xmlns:wpi="http://schemas.microsoft.com/office/word/2010/wordprocessingInk" xmlns:wne="http://schemas.microsoft.com/office/word/2006/wordml" xmlns:wps="http://schemas.microsoft.com/office/word/2010/wordprocessingShape" mc:Ignorable="w14 w15 wp14">
   <w:p>
     <w:pPr>
       <w:keepNext/>
@@ -25315,7 +25637,7 @@
     <w:r>
       <w:rPr>
         <w:noProof/>
-        <w:lang w:val="en-US" w:eastAsia="en-US"/>
+        <w:lang w:val="nl-NL"/>
       </w:rPr>
       <w:drawing>
         <wp:anchor distT="0" distB="0" distL="0" distR="0" simplePos="0" relativeHeight="251658240" behindDoc="0" locked="0" layoutInCell="1" hidden="0" allowOverlap="1" wp14:anchorId="04E03234" wp14:editId="27F2B8C7">
@@ -25366,7 +25688,7 @@
 </file>
 
 <file path=word/numbering.xml><?xml version="1.0" encoding="utf-8"?>
-<w:numbering xmlns:wpc="http://schemas.microsoft.com/office/word/2010/wordprocessingCanvas" xmlns:cx="http://schemas.microsoft.com/office/drawing/2014/chartex" xmlns:cx1="http://schemas.microsoft.com/office/drawing/2015/9/8/chartex" xmlns:mc="http://schemas.openxmlformats.org/markup-compatibility/2006" xmlns:o="urn:schemas-microsoft-com:office:office" xmlns:r="http://schemas.openxmlformats.org/officeDocument/2006/relationships" xmlns:m="http://schemas.openxmlformats.org/officeDocument/2006/math" xmlns:v="urn:schemas-microsoft-com:vml" xmlns:wp14="http://schemas.microsoft.com/office/word/2010/wordprocessingDrawing" xmlns:wp="http://schemas.openxmlformats.org/drawingml/2006/wordprocessingDrawing" xmlns:w10="urn:schemas-microsoft-com:office:word" xmlns:w="http://schemas.openxmlformats.org/wordprocessingml/2006/main" xmlns:w14="http://schemas.microsoft.com/office/word/2010/wordml" xmlns:w15="http://schemas.microsoft.com/office/word/2012/wordml" xmlns:w16se="http://schemas.microsoft.com/office/word/2015/wordml/symex" xmlns:wpg="http://schemas.microsoft.com/office/word/2010/wordprocessingGroup" xmlns:wpi="http://schemas.microsoft.com/office/word/2010/wordprocessingInk" xmlns:wne="http://schemas.microsoft.com/office/word/2006/wordml" xmlns:wps="http://schemas.microsoft.com/office/word/2010/wordprocessingShape" mc:Ignorable="w14 w15 w16se wp14">
+<w:numbering xmlns:wpc="http://schemas.microsoft.com/office/word/2010/wordprocessingCanvas" xmlns:mc="http://schemas.openxmlformats.org/markup-compatibility/2006" xmlns:o="urn:schemas-microsoft-com:office:office" xmlns:r="http://schemas.openxmlformats.org/officeDocument/2006/relationships" xmlns:m="http://schemas.openxmlformats.org/officeDocument/2006/math" xmlns:v="urn:schemas-microsoft-com:vml" xmlns:wp14="http://schemas.microsoft.com/office/word/2010/wordprocessingDrawing" xmlns:wp="http://schemas.openxmlformats.org/drawingml/2006/wordprocessingDrawing" xmlns:w10="urn:schemas-microsoft-com:office:word" xmlns:w="http://schemas.openxmlformats.org/wordprocessingml/2006/main" xmlns:w14="http://schemas.microsoft.com/office/word/2010/wordml" xmlns:w15="http://schemas.microsoft.com/office/word/2012/wordml" xmlns:wpg="http://schemas.microsoft.com/office/word/2010/wordprocessingGroup" xmlns:wpi="http://schemas.microsoft.com/office/word/2010/wordprocessingInk" xmlns:wne="http://schemas.microsoft.com/office/word/2006/wordml" xmlns:wps="http://schemas.microsoft.com/office/word/2010/wordprocessingShape" mc:Ignorable="w14 w15 wp14">
   <w:abstractNum w:abstractNumId="0" w15:restartNumberingAfterBreak="0">
     <w:nsid w:val="009C158E"/>
     <w:multiLevelType w:val="hybridMultilevel"/>
@@ -30009,7 +30331,7 @@
 </file>
 
 <file path=word/people.xml><?xml version="1.0" encoding="utf-8"?>
-<w15:people xmlns:wpc="http://schemas.microsoft.com/office/word/2010/wordprocessingCanvas" xmlns:cx="http://schemas.microsoft.com/office/drawing/2014/chartex" xmlns:cx1="http://schemas.microsoft.com/office/drawing/2015/9/8/chartex" xmlns:mc="http://schemas.openxmlformats.org/markup-compatibility/2006" xmlns:o="urn:schemas-microsoft-com:office:office" xmlns:r="http://schemas.openxmlformats.org/officeDocument/2006/relationships" xmlns:m="http://schemas.openxmlformats.org/officeDocument/2006/math" xmlns:v="urn:schemas-microsoft-com:vml" xmlns:wp14="http://schemas.microsoft.com/office/word/2010/wordprocessingDrawing" xmlns:wp="http://schemas.openxmlformats.org/drawingml/2006/wordprocessingDrawing" xmlns:w10="urn:schemas-microsoft-com:office:word" xmlns:w="http://schemas.openxmlformats.org/wordprocessingml/2006/main" xmlns:w14="http://schemas.microsoft.com/office/word/2010/wordml" xmlns:w15="http://schemas.microsoft.com/office/word/2012/wordml" xmlns:w16se="http://schemas.microsoft.com/office/word/2015/wordml/symex" xmlns:wpg="http://schemas.microsoft.com/office/word/2010/wordprocessingGroup" xmlns:wpi="http://schemas.microsoft.com/office/word/2010/wordprocessingInk" xmlns:wne="http://schemas.microsoft.com/office/word/2006/wordml" xmlns:wps="http://schemas.microsoft.com/office/word/2010/wordprocessingShape" mc:Ignorable="w14 w15 w16se wp14">
+<w15:people xmlns:wpc="http://schemas.microsoft.com/office/word/2010/wordprocessingCanvas" xmlns:mc="http://schemas.openxmlformats.org/markup-compatibility/2006" xmlns:o="urn:schemas-microsoft-com:office:office" xmlns:r="http://schemas.openxmlformats.org/officeDocument/2006/relationships" xmlns:m="http://schemas.openxmlformats.org/officeDocument/2006/math" xmlns:v="urn:schemas-microsoft-com:vml" xmlns:wp14="http://schemas.microsoft.com/office/word/2010/wordprocessingDrawing" xmlns:wp="http://schemas.openxmlformats.org/drawingml/2006/wordprocessingDrawing" xmlns:w10="urn:schemas-microsoft-com:office:word" xmlns:w="http://schemas.openxmlformats.org/wordprocessingml/2006/main" xmlns:w14="http://schemas.microsoft.com/office/word/2010/wordml" xmlns:w15="http://schemas.microsoft.com/office/word/2012/wordml" xmlns:wpg="http://schemas.microsoft.com/office/word/2010/wordprocessingGroup" xmlns:wpi="http://schemas.microsoft.com/office/word/2010/wordprocessingInk" xmlns:wne="http://schemas.microsoft.com/office/word/2006/wordml" xmlns:wps="http://schemas.microsoft.com/office/word/2010/wordprocessingShape" mc:Ignorable="w14 w15 wp14">
   <w15:person w15:author="Thanh Vo">
     <w15:presenceInfo w15:providerId="AD" w15:userId="S-1-5-21-2099073174-2474172591-3531711215-7712"/>
   </w15:person>
@@ -30020,7 +30342,7 @@
 </file>
 
 <file path=word/styles.xml><?xml version="1.0" encoding="utf-8"?>
-<w:styles xmlns:mc="http://schemas.openxmlformats.org/markup-compatibility/2006" xmlns:r="http://schemas.openxmlformats.org/officeDocument/2006/relationships" xmlns:w="http://schemas.openxmlformats.org/wordprocessingml/2006/main" xmlns:w14="http://schemas.microsoft.com/office/word/2010/wordml" xmlns:w15="http://schemas.microsoft.com/office/word/2012/wordml" xmlns:w16se="http://schemas.microsoft.com/office/word/2015/wordml/symex" mc:Ignorable="w14 w15 w16se">
+<w:styles xmlns:mc="http://schemas.openxmlformats.org/markup-compatibility/2006" xmlns:r="http://schemas.openxmlformats.org/officeDocument/2006/relationships" xmlns:w="http://schemas.openxmlformats.org/wordprocessingml/2006/main" xmlns:w14="http://schemas.microsoft.com/office/word/2010/wordml" xmlns:w15="http://schemas.microsoft.com/office/word/2012/wordml" mc:Ignorable="w14 w15">
   <w:docDefaults>
     <w:rPrDefault>
       <w:rPr>
@@ -32218,7 +32540,7 @@
 </file>
 
 <file path=customXml/itemProps1.xml><?xml version="1.0" encoding="utf-8"?>
-<ds:datastoreItem xmlns:ds="http://schemas.openxmlformats.org/officeDocument/2006/customXml" ds:itemID="{B108FC8C-0E76-4D27-9EB4-20E0D74C6B4F}">
+<ds:datastoreItem xmlns:ds="http://schemas.openxmlformats.org/officeDocument/2006/customXml" ds:itemID="{46BE8C7F-DF06-47F4-8EA5-034B04FF3CCE}">
   <ds:schemaRefs>
     <ds:schemaRef ds:uri="http://schemas.openxmlformats.org/officeDocument/2006/bibliography"/>
   </ds:schemaRefs>

</xml_diff>

<commit_message>
Update SRS to prepare sending SRS for customer #2
</commit_message>
<xml_diff>
--- a/Project Documents/SRS/Give and Take [SRS] (Mobile).docx
+++ b/Project Documents/SRS/Give and Take [SRS] (Mobile).docx
@@ -10804,7 +10804,6 @@
           <w:szCs w:val="22"/>
         </w:rPr>
       </w:pPr>
-      <w:proofErr w:type="gramStart"/>
       <w:r>
         <w:rPr>
           <w:rFonts w:ascii="Times New Roman" w:hAnsi="Times New Roman" w:cs="Times New Roman"/>
@@ -10812,17 +10811,7 @@
           <w:sz w:val="22"/>
           <w:szCs w:val="22"/>
         </w:rPr>
-        <w:t>iPad</w:t>
-      </w:r>
-      <w:proofErr w:type="gramEnd"/>
-      <w:r>
-        <w:rPr>
-          <w:rFonts w:ascii="Times New Roman" w:hAnsi="Times New Roman" w:cs="Times New Roman"/>
-          <w:color w:val="000000"/>
-          <w:sz w:val="22"/>
-          <w:szCs w:val="22"/>
-        </w:rPr>
-        <w:t xml:space="preserve"> and iPhone with the </w:t>
+        <w:t xml:space="preserve">iPad and iPhone with the </w:t>
       </w:r>
       <w:r>
         <w:rPr>
@@ -14257,7 +14246,6 @@
         </w:rPr>
         <w:t xml:space="preserve">, </w:t>
       </w:r>
-      <w:proofErr w:type="gramStart"/>
       <w:r>
         <w:rPr>
           <w:rFonts w:ascii="Times New Roman" w:hAnsi="Times New Roman" w:cs="Times New Roman"/>
@@ -14266,7 +14254,6 @@
         </w:rPr>
         <w:t>state</w:t>
       </w:r>
-      <w:proofErr w:type="gramEnd"/>
       <w:r>
         <w:rPr>
           <w:rFonts w:ascii="Times New Roman" w:hAnsi="Times New Roman" w:cs="Times New Roman"/>
@@ -21156,49 +21143,37 @@
         <w:rPr>
           <w:rFonts w:ascii="Times New Roman" w:hAnsi="Times New Roman" w:cs="Times New Roman"/>
         </w:rPr>
-        <w:t>User ch</w:t>
-      </w:r>
-      <w:bookmarkStart w:id="72" w:name="_GoBack"/>
-      <w:r>
-        <w:rPr>
-          <w:rFonts w:ascii="Times New Roman" w:hAnsi="Times New Roman" w:cs="Times New Roman"/>
-        </w:rPr>
-        <w:t>o</w:t>
+        <w:t>User choose a category</w:t>
+      </w:r>
+      <w:r>
+        <w:rPr>
+          <w:rFonts w:ascii="Times New Roman" w:hAnsi="Times New Roman" w:cs="Times New Roman"/>
+        </w:rPr>
+        <w:t xml:space="preserve"> to </w:t>
+      </w:r>
+      <w:bookmarkStart w:id="72" w:name="OLE_LINK7"/>
+      <w:r>
+        <w:rPr>
+          <w:rFonts w:ascii="Times New Roman" w:hAnsi="Times New Roman" w:cs="Times New Roman"/>
+        </w:rPr>
+        <w:t>filtrate</w:t>
+      </w:r>
+      <w:r>
+        <w:rPr>
+          <w:rFonts w:ascii="Times New Roman" w:hAnsi="Times New Roman" w:cs="Times New Roman"/>
+        </w:rPr>
+        <w:t xml:space="preserve"> </w:t>
       </w:r>
       <w:bookmarkEnd w:id="72"/>
       <w:r>
         <w:rPr>
           <w:rFonts w:ascii="Times New Roman" w:hAnsi="Times New Roman" w:cs="Times New Roman"/>
         </w:rPr>
-        <w:t>ose a category</w:t>
-      </w:r>
-      <w:r>
-        <w:rPr>
-          <w:rFonts w:ascii="Times New Roman" w:hAnsi="Times New Roman" w:cs="Times New Roman"/>
-        </w:rPr>
-        <w:t xml:space="preserve"> to </w:t>
-      </w:r>
-      <w:bookmarkStart w:id="73" w:name="OLE_LINK7"/>
-      <w:r>
-        <w:rPr>
-          <w:rFonts w:ascii="Times New Roman" w:hAnsi="Times New Roman" w:cs="Times New Roman"/>
-        </w:rPr>
-        <w:t>filtrate</w:t>
-      </w:r>
-      <w:r>
-        <w:rPr>
-          <w:rFonts w:ascii="Times New Roman" w:hAnsi="Times New Roman" w:cs="Times New Roman"/>
-        </w:rPr>
-        <w:t xml:space="preserve"> </w:t>
-      </w:r>
+        <w:t>the posts</w:t>
+      </w:r>
+      <w:bookmarkStart w:id="73" w:name="_GoBack"/>
+      <w:bookmarkEnd w:id="71"/>
       <w:bookmarkEnd w:id="73"/>
-      <w:r>
-        <w:rPr>
-          <w:rFonts w:ascii="Times New Roman" w:hAnsi="Times New Roman" w:cs="Times New Roman"/>
-        </w:rPr>
-        <w:t>the posts</w:t>
-      </w:r>
-      <w:bookmarkEnd w:id="71"/>
     </w:p>
     <w:p>
       <w:pPr>
@@ -24754,15 +24729,7 @@
         <w:annotationRef/>
       </w:r>
       <w:r>
-        <w:t xml:space="preserve">Ask Mr. </w:t>
-      </w:r>
-      <w:proofErr w:type="spellStart"/>
-      <w:r>
-        <w:t>Huy</w:t>
-      </w:r>
-      <w:proofErr w:type="spellEnd"/>
-      <w:r>
-        <w:t xml:space="preserve">: Which one you prefer: “User can create chat with any user, or just Takers who is accepted by Giver can chat with </w:t>
+        <w:t xml:space="preserve">Ask Mr. Huy: Which one you prefer: “User can create chat with any user, or just Takers who is accepted by Giver can chat with </w:t>
       </w:r>
       <w:r>
         <w:t xml:space="preserve">the </w:t>
@@ -24849,11 +24816,9 @@
       <w:pPr>
         <w:pStyle w:val="CommentText"/>
       </w:pPr>
-      <w:proofErr w:type="gramStart"/>
       <w:r>
         <w:t>p/s</w:t>
       </w:r>
-      <w:proofErr w:type="gramEnd"/>
       <w:r>
         <w:t>:</w:t>
       </w:r>
@@ -24874,15 +24839,7 @@
         <w:annotationRef/>
       </w:r>
       <w:r>
-        <w:t xml:space="preserve">Ask Mr. </w:t>
-      </w:r>
-      <w:proofErr w:type="spellStart"/>
-      <w:r>
-        <w:t>Huy</w:t>
-      </w:r>
-      <w:proofErr w:type="spellEnd"/>
-      <w:r>
-        <w:t>: “Can admin delete a category which has posts</w:t>
+        <w:t>Ask Mr. Huy: “Can admin delete a category which has posts</w:t>
       </w:r>
       <w:r>
         <w:t xml:space="preserve"> and requests</w:t>
@@ -24901,19 +24858,73 @@
     </w:p>
     <w:p>
       <w:pPr>
-        <w:pStyle w:val="CommentText"/>
+        <w:spacing w:line="330" w:lineRule="atLeast"/>
+        <w:rPr>
+          <w:rFonts w:eastAsia="Times New Roman"/>
+          <w:color w:val="FFFFFF"/>
+          <w:spacing w:val="-3"/>
+          <w:sz w:val="21"/>
+          <w:szCs w:val="21"/>
+          <w:lang w:val="nl-NL"/>
+        </w:rPr>
       </w:pPr>
       <w:r>
         <w:t>Our proposal: “</w:t>
       </w:r>
       <w:r>
-        <w:t xml:space="preserve">Admin can’t </w:t>
-      </w:r>
-      <w:r>
-        <w:t>delete a category which has posts and requests</w:t>
-      </w:r>
-      <w:r>
-        <w:t>.</w:t>
+        <w:rPr>
+          <w:rFonts w:eastAsia="Times New Roman"/>
+          <w:color w:val="FFFFFF"/>
+          <w:spacing w:val="-3"/>
+          <w:sz w:val="21"/>
+          <w:szCs w:val="21"/>
+          <w:lang w:val="en-US"/>
+        </w:rPr>
+        <w:t>Admin can disable category, this category will be invisible in app and all posts are belong to the category will be invisible too. The owner post will receive a notification that all his/her posts of this category will be not available anymore. Admin can enable category. This c</w:t>
+      </w:r>
+      <w:r>
+        <w:rPr>
+          <w:rFonts w:eastAsia="Times New Roman"/>
+          <w:color w:val="FFFFFF"/>
+          <w:spacing w:val="-3"/>
+          <w:sz w:val="21"/>
+          <w:szCs w:val="21"/>
+          <w:lang w:val="en-US"/>
+        </w:rPr>
+        <w:t xml:space="preserve">ategory will be visible in app. </w:t>
+      </w:r>
+      <w:r>
+        <w:rPr>
+          <w:rFonts w:eastAsia="Times New Roman"/>
+          <w:color w:val="FFFFFF"/>
+          <w:spacing w:val="-3"/>
+          <w:sz w:val="21"/>
+          <w:szCs w:val="21"/>
+          <w:lang w:val="nl-NL"/>
+        </w:rPr>
+        <w:t>A notification will be sent</w:t>
+      </w:r>
+      <w:r>
+        <w:rPr>
+          <w:rFonts w:eastAsia="Times New Roman"/>
+          <w:color w:val="FFFFFF"/>
+          <w:spacing w:val="-3"/>
+          <w:sz w:val="21"/>
+          <w:szCs w:val="21"/>
+          <w:lang w:val="nl-NL"/>
+        </w:rPr>
+        <w:t xml:space="preserve"> to all users</w:t>
+      </w:r>
+      <w:r>
+        <w:rPr>
+          <w:rFonts w:eastAsia="Times New Roman"/>
+          <w:color w:val="FFFFFF"/>
+          <w:spacing w:val="-3"/>
+          <w:sz w:val="21"/>
+          <w:szCs w:val="21"/>
+          <w:lang w:val="nl-NL"/>
+        </w:rPr>
+        <w:t>”</w:t>
       </w:r>
     </w:p>
   </w:comment>
@@ -24943,10 +24954,12 @@
           <w:szCs w:val="21"/>
           <w:shd w:val="clear" w:color="auto" w:fill="FFFFFF"/>
         </w:rPr>
-        <w:t xml:space="preserve">Ask Mr. </w:t>
-      </w:r>
-      <w:proofErr w:type="spellStart"/>
-      <w:r>
+        <w:t>Ask Mr. Huy: In the user’s profile, there are 2 options of showing the rank:</w:t>
+      </w:r>
+    </w:p>
+    <w:p>
+      <w:pPr>
+        <w:pStyle w:val="CommentText"/>
         <w:rPr>
           <w:color w:val="FFFFFF"/>
           <w:spacing w:val="-3"/>
@@ -24954,9 +24967,7 @@
           <w:szCs w:val="21"/>
           <w:shd w:val="clear" w:color="auto" w:fill="FFFFFF"/>
         </w:rPr>
-        <w:t>Huy</w:t>
-      </w:r>
-      <w:proofErr w:type="spellEnd"/>
+      </w:pPr>
       <w:r>
         <w:rPr>
           <w:color w:val="FFFFFF"/>
@@ -24965,9 +24976,12 @@
           <w:szCs w:val="21"/>
           <w:shd w:val="clear" w:color="auto" w:fill="FFFFFF"/>
         </w:rPr>
-        <w:t xml:space="preserve">: In the user’s profile, there are </w:t>
-      </w:r>
-      <w:r>
+        <w:t>- Just show the average ranking number</w:t>
+      </w:r>
+    </w:p>
+    <w:p>
+      <w:pPr>
+        <w:pStyle w:val="CommentText"/>
         <w:rPr>
           <w:color w:val="FFFFFF"/>
           <w:spacing w:val="-3"/>
@@ -24975,12 +24989,8 @@
           <w:szCs w:val="21"/>
           <w:shd w:val="clear" w:color="auto" w:fill="FFFFFF"/>
         </w:rPr>
-        <w:t>2 options of showing the rank:</w:t>
-      </w:r>
-    </w:p>
-    <w:p>
-      <w:pPr>
-        <w:pStyle w:val="CommentText"/>
+      </w:pPr>
+      <w:r>
         <w:rPr>
           <w:color w:val="FFFFFF"/>
           <w:spacing w:val="-3"/>
@@ -24988,78 +24998,7 @@
           <w:szCs w:val="21"/>
           <w:shd w:val="clear" w:color="auto" w:fill="FFFFFF"/>
         </w:rPr>
-      </w:pPr>
-      <w:r>
-        <w:rPr>
-          <w:color w:val="FFFFFF"/>
-          <w:spacing w:val="-3"/>
-          <w:sz w:val="21"/>
-          <w:szCs w:val="21"/>
-          <w:shd w:val="clear" w:color="auto" w:fill="FFFFFF"/>
-        </w:rPr>
-        <w:t xml:space="preserve">- Just </w:t>
-      </w:r>
-      <w:r>
-        <w:rPr>
-          <w:color w:val="FFFFFF"/>
-          <w:spacing w:val="-3"/>
-          <w:sz w:val="21"/>
-          <w:szCs w:val="21"/>
-          <w:shd w:val="clear" w:color="auto" w:fill="FFFFFF"/>
-        </w:rPr>
-        <w:t>show the average ranking number</w:t>
-      </w:r>
-    </w:p>
-    <w:p>
-      <w:pPr>
-        <w:pStyle w:val="CommentText"/>
-        <w:rPr>
-          <w:color w:val="FFFFFF"/>
-          <w:spacing w:val="-3"/>
-          <w:sz w:val="21"/>
-          <w:szCs w:val="21"/>
-          <w:shd w:val="clear" w:color="auto" w:fill="FFFFFF"/>
-        </w:rPr>
-      </w:pPr>
-      <w:r>
-        <w:rPr>
-          <w:color w:val="FFFFFF"/>
-          <w:spacing w:val="-3"/>
-          <w:sz w:val="21"/>
-          <w:szCs w:val="21"/>
-          <w:shd w:val="clear" w:color="auto" w:fill="FFFFFF"/>
-        </w:rPr>
-        <w:t>- Show the detailed ranks including each rank’s number and message like the app</w:t>
-      </w:r>
-      <w:r>
-        <w:rPr>
-          <w:color w:val="FFFFFF"/>
-          <w:spacing w:val="-3"/>
-          <w:sz w:val="21"/>
-          <w:szCs w:val="21"/>
-          <w:shd w:val="clear" w:color="auto" w:fill="FFFFFF"/>
-        </w:rPr>
-        <w:t xml:space="preserve"> </w:t>
-      </w:r>
-      <w:r>
-        <w:rPr>
-          <w:color w:val="FFFFFF"/>
-          <w:spacing w:val="-3"/>
-          <w:sz w:val="21"/>
-          <w:szCs w:val="21"/>
-          <w:shd w:val="clear" w:color="auto" w:fill="FFFFFF"/>
-        </w:rPr>
-        <w:t>store</w:t>
-      </w:r>
-      <w:r>
-        <w:rPr>
-          <w:color w:val="FFFFFF"/>
-          <w:spacing w:val="-3"/>
-          <w:sz w:val="21"/>
-          <w:szCs w:val="21"/>
-          <w:shd w:val="clear" w:color="auto" w:fill="FFFFFF"/>
-        </w:rPr>
-        <w:t xml:space="preserve">, like the image:  </w:t>
+        <w:t xml:space="preserve">- Show the detailed ranks including each rank’s number and message like the app store, like the image:  </w:t>
       </w:r>
       <w:r>
         <w:rPr>
@@ -25159,7 +25098,7 @@
       <w:rPr>
         <w:noProof/>
       </w:rPr>
-      <w:t>18</w:t>
+      <w:t>1</w:t>
     </w:r>
     <w:r>
       <w:fldChar w:fldCharType="end"/>
@@ -25447,33 +25386,8 @@
         <w:sz w:val="13"/>
         <w:szCs w:val="13"/>
       </w:rPr>
-      <w:t xml:space="preserve">02 </w:t>
+      <w:t>02 Quang Trung</w:t>
     </w:r>
-    <w:proofErr w:type="spellStart"/>
-    <w:r>
-      <w:rPr>
-        <w:sz w:val="13"/>
-        <w:szCs w:val="13"/>
-      </w:rPr>
-      <w:t>Quang</w:t>
-    </w:r>
-    <w:proofErr w:type="spellEnd"/>
-    <w:r>
-      <w:rPr>
-        <w:sz w:val="13"/>
-        <w:szCs w:val="13"/>
-      </w:rPr>
-      <w:t xml:space="preserve"> </w:t>
-    </w:r>
-    <w:proofErr w:type="spellStart"/>
-    <w:r>
-      <w:rPr>
-        <w:sz w:val="13"/>
-        <w:szCs w:val="13"/>
-      </w:rPr>
-      <w:t>Trung</w:t>
-    </w:r>
-    <w:proofErr w:type="spellEnd"/>
   </w:p>
   <w:p>
     <w:pPr>
@@ -25483,21 +25397,12 @@
         <w:szCs w:val="13"/>
       </w:rPr>
     </w:pPr>
-    <w:proofErr w:type="spellStart"/>
     <w:r>
       <w:rPr>
         <w:sz w:val="13"/>
         <w:szCs w:val="13"/>
       </w:rPr>
-      <w:t>Danang</w:t>
-    </w:r>
-    <w:proofErr w:type="spellEnd"/>
-    <w:r>
-      <w:rPr>
-        <w:sz w:val="13"/>
-        <w:szCs w:val="13"/>
-      </w:rPr>
-      <w:t xml:space="preserve"> city</w:t>
+      <w:t>Danang city</w:t>
     </w:r>
   </w:p>
   <w:p>
@@ -32540,7 +32445,7 @@
 </file>
 
 <file path=customXml/itemProps1.xml><?xml version="1.0" encoding="utf-8"?>
-<ds:datastoreItem xmlns:ds="http://schemas.openxmlformats.org/officeDocument/2006/customXml" ds:itemID="{46BE8C7F-DF06-47F4-8EA5-034B04FF3CCE}">
+<ds:datastoreItem xmlns:ds="http://schemas.openxmlformats.org/officeDocument/2006/customXml" ds:itemID="{452F8F17-59B9-42D0-8F8E-6C4006141BD5}">
   <ds:schemaRefs>
     <ds:schemaRef ds:uri="http://schemas.openxmlformats.org/officeDocument/2006/bibliography"/>
   </ds:schemaRefs>

</xml_diff>

<commit_message>
update document and diagrams
</commit_message>
<xml_diff>
--- a/Project Documents/SRS/Give and Take [SRS] (Mobile).docx
+++ b/Project Documents/SRS/Give and Take [SRS] (Mobile).docx
@@ -1,6 +1,6 @@
 
 <file path=word/document.xml><?xml version="1.0" encoding="utf-8"?>
-<w:document xmlns:wpc="http://schemas.microsoft.com/office/word/2010/wordprocessingCanvas" xmlns:cx="http://schemas.microsoft.com/office/drawing/2014/chartex" xmlns:cx1="http://schemas.microsoft.com/office/drawing/2015/9/8/chartex" xmlns:mc="http://schemas.openxmlformats.org/markup-compatibility/2006" xmlns:o="urn:schemas-microsoft-com:office:office" xmlns:r="http://schemas.openxmlformats.org/officeDocument/2006/relationships" xmlns:m="http://schemas.openxmlformats.org/officeDocument/2006/math" xmlns:v="urn:schemas-microsoft-com:vml" xmlns:wp14="http://schemas.microsoft.com/office/word/2010/wordprocessingDrawing" xmlns:wp="http://schemas.openxmlformats.org/drawingml/2006/wordprocessingDrawing" xmlns:w10="urn:schemas-microsoft-com:office:word" xmlns:w="http://schemas.openxmlformats.org/wordprocessingml/2006/main" xmlns:w14="http://schemas.microsoft.com/office/word/2010/wordml" xmlns:w15="http://schemas.microsoft.com/office/word/2012/wordml" xmlns:w16se="http://schemas.microsoft.com/office/word/2015/wordml/symex" xmlns:wpg="http://schemas.microsoft.com/office/word/2010/wordprocessingGroup" xmlns:wpi="http://schemas.microsoft.com/office/word/2010/wordprocessingInk" xmlns:wne="http://schemas.microsoft.com/office/word/2006/wordml" xmlns:wps="http://schemas.microsoft.com/office/word/2010/wordprocessingShape" mc:Ignorable="w14 w15 w16se wp14">
+<w:document xmlns:wpc="http://schemas.microsoft.com/office/word/2010/wordprocessingCanvas" xmlns:mc="http://schemas.openxmlformats.org/markup-compatibility/2006" xmlns:o="urn:schemas-microsoft-com:office:office" xmlns:r="http://schemas.openxmlformats.org/officeDocument/2006/relationships" xmlns:m="http://schemas.openxmlformats.org/officeDocument/2006/math" xmlns:v="urn:schemas-microsoft-com:vml" xmlns:wp14="http://schemas.microsoft.com/office/word/2010/wordprocessingDrawing" xmlns:wp="http://schemas.openxmlformats.org/drawingml/2006/wordprocessingDrawing" xmlns:w10="urn:schemas-microsoft-com:office:word" xmlns:w="http://schemas.openxmlformats.org/wordprocessingml/2006/main" xmlns:w14="http://schemas.microsoft.com/office/word/2010/wordml" xmlns:w15="http://schemas.microsoft.com/office/word/2012/wordml" xmlns:wpg="http://schemas.microsoft.com/office/word/2010/wordprocessingGroup" xmlns:wpi="http://schemas.microsoft.com/office/word/2010/wordprocessingInk" xmlns:wne="http://schemas.microsoft.com/office/word/2006/wordml" xmlns:wps="http://schemas.microsoft.com/office/word/2010/wordprocessingShape" mc:Ignorable="w14 w15 wp14">
   <w:body>
     <w:p>
       <w:pPr>
@@ -18,21 +18,21 @@
         <w:rPr>
           <w:rFonts w:ascii="Times New Roman" w:eastAsia="Arial" w:hAnsi="Times New Roman"/>
           <w:noProof/>
-          <w:lang w:val="en-US" w:eastAsia="en-US"/>
+          <w:lang w:val="nl-NL"/>
         </w:rPr>
         <mc:AlternateContent>
           <mc:Choice Requires="wps">
             <w:drawing>
-              <wp:anchor distT="0" distB="0" distL="114300" distR="114300" simplePos="0" relativeHeight="251659264" behindDoc="1" locked="0" layoutInCell="1" hidden="0" allowOverlap="1" wp14:anchorId="706D3A15" wp14:editId="1C89C9D2">
+              <wp:anchor distT="0" distB="0" distL="114300" distR="114300" simplePos="0" relativeHeight="251659264" behindDoc="1" locked="0" layoutInCell="1" hidden="0" allowOverlap="1" wp14:anchorId="706D3A15" wp14:editId="79AEB78A">
                 <wp:simplePos x="0" y="0"/>
                 <wp:positionH relativeFrom="margin">
-                  <wp:align>center</wp:align>
+                  <wp:posOffset>647700</wp:posOffset>
                 </wp:positionH>
                 <wp:positionV relativeFrom="paragraph">
-                  <wp:posOffset>990600</wp:posOffset>
+                  <wp:posOffset>993775</wp:posOffset>
                 </wp:positionV>
-                <wp:extent cx="4648200" cy="1828800"/>
-                <wp:effectExtent l="0" t="0" r="0" b="0"/>
+                <wp:extent cx="4968875" cy="1828800"/>
+                <wp:effectExtent l="0" t="0" r="3175" b="0"/>
                 <wp:wrapTopAndBottom distT="0" distB="0"/>
                 <wp:docPr id="32" name="Rectangle 32"/>
                 <wp:cNvGraphicFramePr/>
@@ -43,7 +43,7 @@
                       <wps:spPr>
                         <a:xfrm>
                           <a:off x="0" y="0"/>
-                          <a:ext cx="4648200" cy="1828800"/>
+                          <a:ext cx="4968875" cy="1828800"/>
                         </a:xfrm>
                         <a:prstGeom prst="rect">
                           <a:avLst/>
@@ -60,7 +60,6 @@
                           <w:p>
                             <w:pPr>
                               <w:spacing w:after="240"/>
-                              <w:jc w:val="center"/>
                               <w:textDirection w:val="btLr"/>
                               <w:rPr>
                                 <w:rFonts w:ascii="Times New Roman" w:hAnsi="Times New Roman"/>
@@ -94,7 +93,77 @@
                                 <w:color w:val="000000"/>
                                 <w:sz w:val="32"/>
                               </w:rPr>
-                              <w:t>REQUIRMENT SPECIFICATION</w:t>
+                              <w:t xml:space="preserve">  </w:t>
+                            </w:r>
+                            <w:r>
+                              <w:rPr>
+                                <w:rFonts w:ascii="Times New Roman" w:hAnsi="Times New Roman"/>
+                                <w:b/>
+                                <w:smallCaps/>
+                                <w:color w:val="000000"/>
+                                <w:sz w:val="32"/>
+                              </w:rPr>
+                              <w:t>REQUIR</w:t>
+                            </w:r>
+                            <w:r>
+                              <w:rPr>
+                                <w:rFonts w:ascii="Times New Roman" w:hAnsi="Times New Roman"/>
+                                <w:b/>
+                                <w:smallCaps/>
+                                <w:color w:val="000000"/>
+                                <w:sz w:val="32"/>
+                              </w:rPr>
+                              <w:t>E</w:t>
+                            </w:r>
+                            <w:r>
+                              <w:rPr>
+                                <w:rFonts w:ascii="Times New Roman" w:hAnsi="Times New Roman"/>
+                                <w:b/>
+                                <w:smallCaps/>
+                                <w:color w:val="000000"/>
+                                <w:sz w:val="32"/>
+                              </w:rPr>
+                              <w:t>MENT</w:t>
+                            </w:r>
+                            <w:r>
+                              <w:rPr>
+                                <w:rFonts w:ascii="Times New Roman" w:hAnsi="Times New Roman"/>
+                                <w:b/>
+                                <w:smallCaps/>
+                                <w:color w:val="000000"/>
+                                <w:sz w:val="32"/>
+                              </w:rPr>
+                              <w:t>S</w:t>
+                            </w:r>
+                            <w:r>
+                              <w:rPr>
+                                <w:rFonts w:ascii="Times New Roman" w:hAnsi="Times New Roman"/>
+                                <w:b/>
+                                <w:smallCaps/>
+                                <w:color w:val="000000"/>
+                                <w:sz w:val="32"/>
+                              </w:rPr>
+                              <w:t xml:space="preserve"> </w:t>
+                            </w:r>
+                            <w:r>
+                              <w:rPr>
+                                <w:rFonts w:ascii="Times New Roman" w:hAnsi="Times New Roman"/>
+                                <w:b/>
+                                <w:smallCaps/>
+                                <w:color w:val="000000"/>
+                                <w:sz w:val="32"/>
+                              </w:rPr>
+                              <w:t xml:space="preserve">  </w:t>
+                            </w:r>
+                            <w:r>
+                              <w:rPr>
+                                <w:rFonts w:ascii="Times New Roman" w:hAnsi="Times New Roman"/>
+                                <w:b/>
+                                <w:smallCaps/>
+                                <w:color w:val="000000"/>
+                                <w:sz w:val="32"/>
+                              </w:rPr>
+                              <w:t>SPECIFICATION</w:t>
                             </w:r>
                           </w:p>
                           <w:p/>
@@ -411,13 +480,12 @@
           </mc:Choice>
           <mc:Fallback>
             <w:pict>
-              <v:rect w14:anchorId="706D3A15" id="Rectangle 32" o:spid="_x0000_s1026" style="position:absolute;margin-left:0;margin-top:78pt;width:366pt;height:2in;z-index:-251657216;visibility:visible;mso-wrap-style:square;mso-width-percent:0;mso-wrap-distance-left:9pt;mso-wrap-distance-top:0;mso-wrap-distance-right:9pt;mso-wrap-distance-bottom:0;mso-position-horizontal:center;mso-position-horizontal-relative:margin;mso-position-vertical:absolute;mso-position-vertical-relative:text;mso-width-percent:0;mso-width-relative:margin;v-text-anchor:top" o:gfxdata="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" stroked="f">
+              <v:rect w14:anchorId="706D3A15" id="Rectangle 32" o:spid="_x0000_s1026" style="position:absolute;margin-left:51pt;margin-top:78.25pt;width:391.25pt;height:2in;z-index:-251657216;visibility:visible;mso-wrap-style:square;mso-width-percent:0;mso-wrap-distance-left:9pt;mso-wrap-distance-top:0;mso-wrap-distance-right:9pt;mso-wrap-distance-bottom:0;mso-position-horizontal:absolute;mso-position-horizontal-relative:margin;mso-position-vertical:absolute;mso-position-vertical-relative:text;mso-width-percent:0;mso-width-relative:margin;v-text-anchor:top" o:gfxdata="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" stroked="f">
                 <v:textbox inset="2.53958mm,1.2694mm,2.53958mm,1.2694mm">
                   <w:txbxContent>
                     <w:p>
                       <w:pPr>
                         <w:spacing w:after="240"/>
-                        <w:jc w:val="center"/>
                         <w:textDirection w:val="btLr"/>
                         <w:rPr>
                           <w:rFonts w:ascii="Times New Roman" w:hAnsi="Times New Roman"/>
@@ -451,7 +519,77 @@
                           <w:color w:val="000000"/>
                           <w:sz w:val="32"/>
                         </w:rPr>
-                        <w:t>REQUIRMENT SPECIFICATION</w:t>
+                        <w:t xml:space="preserve">  </w:t>
+                      </w:r>
+                      <w:r>
+                        <w:rPr>
+                          <w:rFonts w:ascii="Times New Roman" w:hAnsi="Times New Roman"/>
+                          <w:b/>
+                          <w:smallCaps/>
+                          <w:color w:val="000000"/>
+                          <w:sz w:val="32"/>
+                        </w:rPr>
+                        <w:t>REQUIR</w:t>
+                      </w:r>
+                      <w:r>
+                        <w:rPr>
+                          <w:rFonts w:ascii="Times New Roman" w:hAnsi="Times New Roman"/>
+                          <w:b/>
+                          <w:smallCaps/>
+                          <w:color w:val="000000"/>
+                          <w:sz w:val="32"/>
+                        </w:rPr>
+                        <w:t>E</w:t>
+                      </w:r>
+                      <w:r>
+                        <w:rPr>
+                          <w:rFonts w:ascii="Times New Roman" w:hAnsi="Times New Roman"/>
+                          <w:b/>
+                          <w:smallCaps/>
+                          <w:color w:val="000000"/>
+                          <w:sz w:val="32"/>
+                        </w:rPr>
+                        <w:t>MENT</w:t>
+                      </w:r>
+                      <w:r>
+                        <w:rPr>
+                          <w:rFonts w:ascii="Times New Roman" w:hAnsi="Times New Roman"/>
+                          <w:b/>
+                          <w:smallCaps/>
+                          <w:color w:val="000000"/>
+                          <w:sz w:val="32"/>
+                        </w:rPr>
+                        <w:t>S</w:t>
+                      </w:r>
+                      <w:r>
+                        <w:rPr>
+                          <w:rFonts w:ascii="Times New Roman" w:hAnsi="Times New Roman"/>
+                          <w:b/>
+                          <w:smallCaps/>
+                          <w:color w:val="000000"/>
+                          <w:sz w:val="32"/>
+                        </w:rPr>
+                        <w:t xml:space="preserve"> </w:t>
+                      </w:r>
+                      <w:r>
+                        <w:rPr>
+                          <w:rFonts w:ascii="Times New Roman" w:hAnsi="Times New Roman"/>
+                          <w:b/>
+                          <w:smallCaps/>
+                          <w:color w:val="000000"/>
+                          <w:sz w:val="32"/>
+                        </w:rPr>
+                        <w:t xml:space="preserve">  </w:t>
+                      </w:r>
+                      <w:r>
+                        <w:rPr>
+                          <w:rFonts w:ascii="Times New Roman" w:hAnsi="Times New Roman"/>
+                          <w:b/>
+                          <w:smallCaps/>
+                          <w:color w:val="000000"/>
+                          <w:sz w:val="32"/>
+                        </w:rPr>
+                        <w:t>SPECIFICATION</w:t>
                       </w:r>
                     </w:p>
                     <w:p/>
@@ -1188,8 +1326,8 @@
           <w:szCs w:val="32"/>
         </w:rPr>
       </w:pPr>
-      <w:bookmarkStart w:id="8" w:name="_30j0zll" w:colFirst="0" w:colLast="0"/>
-      <w:bookmarkEnd w:id="8"/>
+      <w:bookmarkStart w:id="7" w:name="_30j0zll" w:colFirst="0" w:colLast="0"/>
+      <w:bookmarkEnd w:id="7"/>
       <w:r>
         <w:rPr>
           <w:rFonts w:ascii="Times New Roman" w:eastAsia="Arial" w:hAnsi="Times New Roman"/>
@@ -9434,7 +9572,7 @@
           <w:szCs w:val="32"/>
         </w:rPr>
       </w:pPr>
-      <w:bookmarkStart w:id="9" w:name="_Toc520818126"/>
+      <w:bookmarkStart w:id="8" w:name="_Toc520818126"/>
       <w:r>
         <w:rPr>
           <w:rFonts w:ascii="Times New Roman" w:hAnsi="Times New Roman"/>
@@ -9445,7 +9583,7 @@
         </w:rPr>
         <w:t>INTRODUCTION</w:t>
       </w:r>
-      <w:bookmarkEnd w:id="9"/>
+      <w:bookmarkEnd w:id="8"/>
     </w:p>
     <w:p>
       <w:pPr>
@@ -9463,7 +9601,7 @@
           <w:szCs w:val="28"/>
         </w:rPr>
       </w:pPr>
-      <w:bookmarkStart w:id="10" w:name="_Toc520818127"/>
+      <w:bookmarkStart w:id="9" w:name="_Toc520818127"/>
       <w:r>
         <w:rPr>
           <w:rFonts w:ascii="Times New Roman" w:eastAsia="Arial" w:hAnsi="Times New Roman"/>
@@ -9473,7 +9611,7 @@
         </w:rPr>
         <w:t>Purpose</w:t>
       </w:r>
-      <w:bookmarkEnd w:id="10"/>
+      <w:bookmarkEnd w:id="9"/>
     </w:p>
     <w:p>
       <w:pPr>
@@ -9509,7 +9647,7 @@
           <w:szCs w:val="28"/>
         </w:rPr>
       </w:pPr>
-      <w:bookmarkStart w:id="11" w:name="_Toc520818128"/>
+      <w:bookmarkStart w:id="10" w:name="_Toc520818128"/>
       <w:r>
         <w:rPr>
           <w:rFonts w:ascii="Times New Roman" w:eastAsia="Arial" w:hAnsi="Times New Roman"/>
@@ -9519,7 +9657,7 @@
         </w:rPr>
         <w:t>Scope</w:t>
       </w:r>
-      <w:bookmarkEnd w:id="11"/>
+      <w:bookmarkEnd w:id="10"/>
     </w:p>
     <w:p>
       <w:pPr>
@@ -9547,8 +9685,8 @@
         </w:rPr>
         <w:t xml:space="preserve">This document is intended for anyone in direct relation to the </w:t>
       </w:r>
+      <w:commentRangeStart w:id="11"/>
       <w:commentRangeStart w:id="12"/>
-      <w:commentRangeStart w:id="13"/>
       <w:r>
         <w:rPr>
           <w:rFonts w:ascii="Times New Roman" w:eastAsia="Arial" w:hAnsi="Times New Roman"/>
@@ -9558,23 +9696,23 @@
         </w:rPr>
         <w:t xml:space="preserve">Give and Take </w:t>
       </w:r>
-      <w:commentRangeEnd w:id="12"/>
+      <w:commentRangeEnd w:id="11"/>
       <w:r>
         <w:rPr>
           <w:rFonts w:eastAsia="Arial" w:cs="Arial"/>
           <w:sz w:val="16"/>
           <w:szCs w:val="16"/>
         </w:rPr>
-        <w:commentReference w:id="12"/>
-      </w:r>
-      <w:commentRangeEnd w:id="13"/>
+        <w:commentReference w:id="11"/>
+      </w:r>
+      <w:commentRangeEnd w:id="12"/>
       <w:r>
         <w:rPr>
           <w:rFonts w:eastAsia="Arial" w:cs="Arial"/>
           <w:sz w:val="16"/>
           <w:szCs w:val="16"/>
         </w:rPr>
-        <w:commentReference w:id="13"/>
+        <w:commentReference w:id="12"/>
       </w:r>
       <w:r>
         <w:rPr>
@@ -9602,7 +9740,7 @@
           <w:szCs w:val="28"/>
         </w:rPr>
       </w:pPr>
-      <w:bookmarkStart w:id="14" w:name="_Toc520818129"/>
+      <w:bookmarkStart w:id="13" w:name="_Toc520818129"/>
       <w:r>
         <w:rPr>
           <w:rFonts w:ascii="Times New Roman" w:eastAsia="Arial" w:hAnsi="Times New Roman"/>
@@ -9612,7 +9750,7 @@
         </w:rPr>
         <w:t>Abbreviation</w:t>
       </w:r>
-      <w:bookmarkEnd w:id="14"/>
+      <w:bookmarkEnd w:id="13"/>
     </w:p>
     <w:tbl>
       <w:tblPr>
@@ -9725,7 +9863,23 @@
                 <w:sz w:val="22"/>
                 <w:szCs w:val="22"/>
               </w:rPr>
-              <w:t>Software Requirement Specification</w:t>
+              <w:t>Software Requirement</w:t>
+            </w:r>
+            <w:r>
+              <w:rPr>
+                <w:rFonts w:ascii="Times New Roman" w:hAnsi="Times New Roman"/>
+                <w:sz w:val="22"/>
+                <w:szCs w:val="22"/>
+              </w:rPr>
+              <w:t>s</w:t>
+            </w:r>
+            <w:r>
+              <w:rPr>
+                <w:rFonts w:ascii="Times New Roman" w:hAnsi="Times New Roman"/>
+                <w:sz w:val="22"/>
+                <w:szCs w:val="22"/>
+              </w:rPr>
+              <w:t xml:space="preserve"> Specification</w:t>
             </w:r>
           </w:p>
         </w:tc>
@@ -9886,7 +10040,7 @@
           <w:szCs w:val="32"/>
         </w:rPr>
       </w:pPr>
-      <w:bookmarkStart w:id="15" w:name="_Toc520818130"/>
+      <w:bookmarkStart w:id="14" w:name="_Toc520818130"/>
       <w:r>
         <w:rPr>
           <w:rFonts w:ascii="Times New Roman" w:hAnsi="Times New Roman"/>
@@ -9897,7 +10051,7 @@
         </w:rPr>
         <w:t>REFERENCED DOCUMENTS</w:t>
       </w:r>
-      <w:bookmarkEnd w:id="15"/>
+      <w:bookmarkEnd w:id="14"/>
     </w:p>
     <w:p>
       <w:pPr>
@@ -9915,7 +10069,7 @@
           <w:szCs w:val="28"/>
         </w:rPr>
       </w:pPr>
-      <w:bookmarkStart w:id="16" w:name="_Toc520818131"/>
+      <w:bookmarkStart w:id="15" w:name="_Toc520818131"/>
       <w:r>
         <w:rPr>
           <w:rFonts w:ascii="Times New Roman" w:eastAsia="Arial" w:hAnsi="Times New Roman"/>
@@ -9925,7 +10079,7 @@
         </w:rPr>
         <w:t>Controlling Documents</w:t>
       </w:r>
-      <w:bookmarkEnd w:id="16"/>
+      <w:bookmarkEnd w:id="15"/>
     </w:p>
     <w:p>
       <w:pPr>
@@ -9958,15 +10112,15 @@
           <w:sz w:val="22"/>
           <w:szCs w:val="22"/>
         </w:rPr>
+        <w:commentReference w:id="16"/>
+      </w:r>
+      <w:r>
+        <w:rPr>
+          <w:rFonts w:ascii="Times New Roman" w:eastAsia="Arial" w:hAnsi="Times New Roman"/>
+          <w:sz w:val="22"/>
+          <w:szCs w:val="22"/>
+        </w:rPr>
         <w:commentReference w:id="17"/>
-      </w:r>
-      <w:r>
-        <w:rPr>
-          <w:rFonts w:ascii="Times New Roman" w:eastAsia="Arial" w:hAnsi="Times New Roman"/>
-          <w:sz w:val="22"/>
-          <w:szCs w:val="22"/>
-        </w:rPr>
-        <w:commentReference w:id="18"/>
       </w:r>
     </w:p>
     <w:p>
@@ -9983,8 +10137,8 @@
           <w:color w:val="000000"/>
         </w:rPr>
       </w:pPr>
-      <w:bookmarkStart w:id="19" w:name="_1t3h5sf" w:colFirst="0" w:colLast="0"/>
-      <w:bookmarkEnd w:id="19"/>
+      <w:bookmarkStart w:id="18" w:name="_1t3h5sf" w:colFirst="0" w:colLast="0"/>
+      <w:bookmarkEnd w:id="18"/>
     </w:p>
     <w:tbl>
       <w:tblPr>
@@ -10028,12 +10182,12 @@
                 <w:rFonts w:ascii="Times New Roman" w:eastAsia="Arial" w:hAnsi="Times New Roman"/>
               </w:rPr>
             </w:pPr>
-            <w:bookmarkStart w:id="20" w:name="2s8eyo1" w:colFirst="0" w:colLast="0"/>
-            <w:bookmarkStart w:id="21" w:name="4d34og8" w:colFirst="0" w:colLast="0"/>
-            <w:bookmarkStart w:id="22" w:name="_17dp8vu" w:colFirst="0" w:colLast="0"/>
+            <w:bookmarkStart w:id="19" w:name="2s8eyo1" w:colFirst="0" w:colLast="0"/>
+            <w:bookmarkStart w:id="20" w:name="4d34og8" w:colFirst="0" w:colLast="0"/>
+            <w:bookmarkStart w:id="21" w:name="_17dp8vu" w:colFirst="0" w:colLast="0"/>
+            <w:bookmarkEnd w:id="19"/>
             <w:bookmarkEnd w:id="20"/>
             <w:bookmarkEnd w:id="21"/>
-            <w:bookmarkEnd w:id="22"/>
             <w:r>
               <w:rPr>
                 <w:rFonts w:ascii="Times New Roman" w:eastAsia="Arial" w:hAnsi="Times New Roman"/>
@@ -10527,9 +10681,9 @@
           <w:szCs w:val="28"/>
         </w:rPr>
       </w:pPr>
-      <w:bookmarkStart w:id="23" w:name="_Toc520818132"/>
+      <w:bookmarkStart w:id="22" w:name="_Toc520818132"/>
+      <w:commentRangeStart w:id="23"/>
       <w:commentRangeStart w:id="24"/>
-      <w:commentRangeStart w:id="25"/>
       <w:r>
         <w:rPr>
           <w:rFonts w:ascii="Times New Roman" w:eastAsia="Arial" w:hAnsi="Times New Roman"/>
@@ -10539,25 +10693,25 @@
         </w:rPr>
         <w:t>Controlled Documents</w:t>
       </w:r>
-      <w:commentRangeEnd w:id="24"/>
+      <w:commentRangeEnd w:id="23"/>
       <w:r>
         <w:rPr>
           <w:rFonts w:eastAsia="Arial" w:cs="Arial"/>
           <w:sz w:val="16"/>
           <w:szCs w:val="16"/>
         </w:rPr>
-        <w:commentReference w:id="24"/>
-      </w:r>
-      <w:commentRangeEnd w:id="25"/>
+        <w:commentReference w:id="23"/>
+      </w:r>
+      <w:commentRangeEnd w:id="24"/>
       <w:r>
         <w:rPr>
           <w:rFonts w:eastAsia="Arial" w:cs="Arial"/>
           <w:sz w:val="16"/>
           <w:szCs w:val="16"/>
         </w:rPr>
-        <w:commentReference w:id="25"/>
-      </w:r>
-      <w:bookmarkEnd w:id="23"/>
+        <w:commentReference w:id="24"/>
+      </w:r>
+      <w:bookmarkEnd w:id="22"/>
     </w:p>
     <w:p>
       <w:pPr>
@@ -10808,7 +10962,7 @@
           <w:szCs w:val="28"/>
         </w:rPr>
       </w:pPr>
-      <w:bookmarkStart w:id="26" w:name="_Toc520818133"/>
+      <w:bookmarkStart w:id="25" w:name="_Toc520818133"/>
       <w:r>
         <w:rPr>
           <w:rFonts w:ascii="Times New Roman" w:eastAsia="Arial" w:hAnsi="Times New Roman"/>
@@ -10818,7 +10972,7 @@
         </w:rPr>
         <w:t>Background Information</w:t>
       </w:r>
-      <w:bookmarkEnd w:id="26"/>
+      <w:bookmarkEnd w:id="25"/>
     </w:p>
     <w:p>
       <w:pPr>
@@ -10883,8 +11037,8 @@
           <w:szCs w:val="22"/>
         </w:rPr>
       </w:pPr>
-      <w:bookmarkStart w:id="27" w:name="lnxbz9" w:colFirst="0" w:colLast="0"/>
-      <w:bookmarkEnd w:id="27"/>
+      <w:bookmarkStart w:id="26" w:name="lnxbz9" w:colFirst="0" w:colLast="0"/>
+      <w:bookmarkEnd w:id="26"/>
       <w:r>
         <w:rPr>
           <w:rFonts w:ascii="Times New Roman" w:eastAsia="Arial" w:hAnsi="Times New Roman"/>
@@ -10993,7 +11147,7 @@
           <w:szCs w:val="32"/>
         </w:rPr>
       </w:pPr>
-      <w:bookmarkStart w:id="28" w:name="_Toc520818134"/>
+      <w:bookmarkStart w:id="27" w:name="_Toc520818134"/>
       <w:r>
         <w:rPr>
           <w:rFonts w:ascii="Times New Roman" w:hAnsi="Times New Roman"/>
@@ -11004,7 +11158,7 @@
         </w:rPr>
         <w:t>OVERVIEW</w:t>
       </w:r>
-      <w:bookmarkEnd w:id="28"/>
+      <w:bookmarkEnd w:id="27"/>
     </w:p>
     <w:p>
       <w:pPr>
@@ -11021,7 +11175,7 @@
           <w:sz w:val="16"/>
           <w:szCs w:val="16"/>
         </w:rPr>
-        <w:commentReference w:id="29"/>
+        <w:commentReference w:id="28"/>
       </w:r>
       <w:r>
         <w:rPr>
@@ -11206,7 +11360,7 @@
       <w:r>
         <w:rPr>
           <w:noProof/>
-          <w:lang w:val="en-US" w:eastAsia="en-US"/>
+          <w:lang w:val="nl-NL"/>
         </w:rPr>
         <w:drawing>
           <wp:inline distT="0" distB="0" distL="0" distR="0" wp14:anchorId="7485CE1C" wp14:editId="1FF9A221">
@@ -11644,7 +11798,7 @@
           <w:szCs w:val="28"/>
         </w:rPr>
       </w:pPr>
-      <w:bookmarkStart w:id="30" w:name="_Toc520818135"/>
+      <w:bookmarkStart w:id="29" w:name="_Toc520818135"/>
       <w:r>
         <w:rPr>
           <w:rFonts w:ascii="Times New Roman" w:eastAsia="Arial" w:hAnsi="Times New Roman"/>
@@ -11654,7 +11808,7 @@
         </w:rPr>
         <w:t>Actors</w:t>
       </w:r>
-      <w:bookmarkEnd w:id="30"/>
+      <w:bookmarkEnd w:id="29"/>
     </w:p>
     <w:p>
       <w:pPr>
@@ -11834,24 +11988,24 @@
               </w:rPr>
               <w:t xml:space="preserve">Who control </w:t>
             </w:r>
+            <w:commentRangeStart w:id="30"/>
             <w:commentRangeStart w:id="31"/>
-            <w:commentRangeStart w:id="32"/>
             <w:r>
               <w:rPr>
                 <w:rFonts w:ascii="Times New Roman" w:hAnsi="Times New Roman"/>
               </w:rPr>
               <w:t xml:space="preserve">CMS </w:t>
             </w:r>
-            <w:commentRangeEnd w:id="31"/>
+            <w:commentRangeEnd w:id="30"/>
             <w:r>
               <w:rPr>
                 <w:rFonts w:cs="Arial"/>
                 <w:sz w:val="16"/>
                 <w:szCs w:val="16"/>
               </w:rPr>
-              <w:commentReference w:id="31"/>
-            </w:r>
-            <w:commentRangeEnd w:id="32"/>
+              <w:commentReference w:id="30"/>
+            </w:r>
+            <w:commentRangeEnd w:id="31"/>
             <w:r>
               <w:rPr>
                 <w:rStyle w:val="CommentReference"/>
@@ -11859,7 +12013,7 @@
                 <w:color w:val="auto"/>
                 <w:szCs w:val="20"/>
               </w:rPr>
-              <w:commentReference w:id="32"/>
+              <w:commentReference w:id="31"/>
             </w:r>
             <w:r>
               <w:rPr>
@@ -11931,24 +12085,24 @@
               </w:rPr>
               <w:t xml:space="preserve">The user who can be both Giver and </w:t>
             </w:r>
+            <w:commentRangeStart w:id="32"/>
             <w:commentRangeStart w:id="33"/>
-            <w:commentRangeStart w:id="34"/>
             <w:r>
               <w:rPr>
                 <w:rFonts w:ascii="Times New Roman" w:hAnsi="Times New Roman"/>
               </w:rPr>
               <w:t xml:space="preserve">Taker </w:t>
             </w:r>
-            <w:commentRangeEnd w:id="33"/>
+            <w:commentRangeEnd w:id="32"/>
             <w:r>
               <w:rPr>
                 <w:rFonts w:cs="Arial"/>
                 <w:sz w:val="16"/>
                 <w:szCs w:val="16"/>
               </w:rPr>
-              <w:commentReference w:id="33"/>
-            </w:r>
-            <w:commentRangeEnd w:id="34"/>
+              <w:commentReference w:id="32"/>
+            </w:r>
+            <w:commentRangeEnd w:id="33"/>
             <w:r>
               <w:rPr>
                 <w:rStyle w:val="CommentReference"/>
@@ -11956,7 +12110,7 @@
                 <w:color w:val="auto"/>
                 <w:szCs w:val="20"/>
               </w:rPr>
-              <w:commentReference w:id="34"/>
+              <w:commentReference w:id="33"/>
             </w:r>
             <w:r>
               <w:rPr>
@@ -12050,7 +12204,7 @@
           <w:szCs w:val="32"/>
         </w:rPr>
       </w:pPr>
-      <w:bookmarkStart w:id="35" w:name="_Toc520818136"/>
+      <w:bookmarkStart w:id="34" w:name="_Toc520818136"/>
       <w:r>
         <w:rPr>
           <w:rFonts w:ascii="Times New Roman" w:hAnsi="Times New Roman"/>
@@ -12061,7 +12215,7 @@
         </w:rPr>
         <w:t>FEATURES</w:t>
       </w:r>
-      <w:bookmarkEnd w:id="35"/>
+      <w:bookmarkEnd w:id="34"/>
     </w:p>
     <w:p>
       <w:pPr>
@@ -12079,7 +12233,7 @@
           <w:szCs w:val="28"/>
         </w:rPr>
       </w:pPr>
-      <w:bookmarkStart w:id="36" w:name="_Toc520818137"/>
+      <w:bookmarkStart w:id="35" w:name="_Toc520818137"/>
       <w:r>
         <w:rPr>
           <w:rFonts w:ascii="Times New Roman" w:eastAsia="Arial" w:hAnsi="Times New Roman"/>
@@ -12089,7 +12243,7 @@
         </w:rPr>
         <w:t>Device Orientation</w:t>
       </w:r>
-      <w:bookmarkEnd w:id="36"/>
+      <w:bookmarkEnd w:id="35"/>
     </w:p>
     <w:p>
       <w:pPr>
@@ -12108,8 +12262,8 @@
           <w:szCs w:val="22"/>
         </w:rPr>
       </w:pPr>
+      <w:commentRangeStart w:id="36"/>
       <w:commentRangeStart w:id="37"/>
-      <w:commentRangeStart w:id="38"/>
       <w:r>
         <w:rPr>
           <w:rFonts w:ascii="Times New Roman" w:eastAsia="Arial" w:hAnsi="Times New Roman"/>
@@ -12146,7 +12300,7 @@
         </w:rPr>
         <w:t xml:space="preserve">supports Portrait mode for </w:t>
       </w:r>
-      <w:bookmarkStart w:id="39" w:name="OLE_LINK9"/>
+      <w:bookmarkStart w:id="38" w:name="OLE_LINK9"/>
       <w:r>
         <w:rPr>
           <w:rFonts w:ascii="Times New Roman" w:eastAsia="Arial" w:hAnsi="Times New Roman"/>
@@ -12156,7 +12310,7 @@
         </w:rPr>
         <w:t>supported devices</w:t>
       </w:r>
-      <w:bookmarkEnd w:id="39"/>
+      <w:bookmarkEnd w:id="38"/>
       <w:r>
         <w:rPr>
           <w:rFonts w:ascii="Times New Roman" w:eastAsia="Arial" w:hAnsi="Times New Roman"/>
@@ -12481,21 +12635,21 @@
         </w:rPr>
         <w:t>.</w:t>
       </w:r>
-      <w:commentRangeEnd w:id="37"/>
+      <w:commentRangeEnd w:id="36"/>
       <w:r>
         <w:rPr>
           <w:rFonts w:eastAsia="Arial" w:cs="Arial"/>
           <w:sz w:val="16"/>
           <w:szCs w:val="16"/>
         </w:rPr>
+        <w:commentReference w:id="36"/>
+      </w:r>
+      <w:commentRangeEnd w:id="37"/>
+      <w:r>
+        <w:rPr>
+          <w:rStyle w:val="CommentReference"/>
+        </w:rPr>
         <w:commentReference w:id="37"/>
-      </w:r>
-      <w:commentRangeEnd w:id="38"/>
-      <w:r>
-        <w:rPr>
-          <w:rStyle w:val="CommentReference"/>
-        </w:rPr>
-        <w:commentReference w:id="38"/>
       </w:r>
     </w:p>
     <w:p>
@@ -12514,7 +12668,7 @@
           <w:szCs w:val="28"/>
         </w:rPr>
       </w:pPr>
-      <w:bookmarkStart w:id="40" w:name="_Toc520818138"/>
+      <w:bookmarkStart w:id="39" w:name="_Toc520818138"/>
       <w:r>
         <w:rPr>
           <w:rFonts w:ascii="Times New Roman" w:eastAsia="Arial" w:hAnsi="Times New Roman"/>
@@ -12524,7 +12678,7 @@
         </w:rPr>
         <w:t>Start up</w:t>
       </w:r>
-      <w:bookmarkEnd w:id="40"/>
+      <w:bookmarkEnd w:id="39"/>
     </w:p>
     <w:p>
       <w:pPr>
@@ -12542,7 +12696,7 @@
           <w:szCs w:val="24"/>
         </w:rPr>
       </w:pPr>
-      <w:bookmarkStart w:id="41" w:name="_Toc520818139"/>
+      <w:bookmarkStart w:id="40" w:name="_Toc520818139"/>
       <w:r>
         <w:rPr>
           <w:rFonts w:ascii="Times New Roman" w:eastAsia="Arial" w:hAnsi="Times New Roman"/>
@@ -12552,7 +12706,7 @@
         </w:rPr>
         <w:t>User Interface</w:t>
       </w:r>
-      <w:bookmarkEnd w:id="41"/>
+      <w:bookmarkEnd w:id="40"/>
     </w:p>
     <w:p>
       <w:pPr>
@@ -12724,7 +12878,7 @@
           <w:szCs w:val="24"/>
         </w:rPr>
       </w:pPr>
-      <w:bookmarkStart w:id="42" w:name="_Toc520818140"/>
+      <w:bookmarkStart w:id="41" w:name="_Toc520818140"/>
       <w:r>
         <w:rPr>
           <w:rFonts w:ascii="Times New Roman" w:eastAsia="Arial" w:hAnsi="Times New Roman"/>
@@ -12734,7 +12888,7 @@
         </w:rPr>
         <w:t>Business Logic</w:t>
       </w:r>
-      <w:bookmarkEnd w:id="42"/>
+      <w:bookmarkEnd w:id="41"/>
     </w:p>
     <w:p>
       <w:pPr>
@@ -12823,9 +12977,9 @@
         </w:rPr>
         <w:t xml:space="preserve">Once the app is finished loading, it will show </w:t>
       </w:r>
+      <w:commentRangeStart w:id="42"/>
       <w:commentRangeStart w:id="43"/>
       <w:commentRangeStart w:id="44"/>
-      <w:commentRangeStart w:id="45"/>
       <w:r>
         <w:rPr>
           <w:rFonts w:ascii="Times New Roman" w:eastAsia="Arial" w:hAnsi="Times New Roman"/>
@@ -12844,13 +12998,20 @@
         </w:rPr>
         <w:t>new feeds</w:t>
       </w:r>
-      <w:commentRangeEnd w:id="43"/>
+      <w:commentRangeEnd w:id="42"/>
       <w:r>
         <w:rPr>
           <w:rFonts w:eastAsia="Arial" w:cs="Arial"/>
           <w:sz w:val="16"/>
           <w:szCs w:val="16"/>
         </w:rPr>
+        <w:commentReference w:id="42"/>
+      </w:r>
+      <w:commentRangeEnd w:id="43"/>
+      <w:r>
+        <w:rPr>
+          <w:rStyle w:val="CommentReference"/>
+        </w:rPr>
         <w:commentReference w:id="43"/>
       </w:r>
       <w:commentRangeEnd w:id="44"/>
@@ -12859,13 +13020,6 @@
           <w:rStyle w:val="CommentReference"/>
         </w:rPr>
         <w:commentReference w:id="44"/>
-      </w:r>
-      <w:commentRangeEnd w:id="45"/>
-      <w:r>
-        <w:rPr>
-          <w:rStyle w:val="CommentReference"/>
-        </w:rPr>
-        <w:commentReference w:id="45"/>
       </w:r>
       <w:r>
         <w:rPr>
@@ -12949,7 +13103,7 @@
           <w:szCs w:val="28"/>
         </w:rPr>
       </w:pPr>
-      <w:bookmarkStart w:id="47" w:name="_Toc520818141"/>
+      <w:bookmarkStart w:id="46" w:name="_Toc520818141"/>
       <w:r>
         <w:rPr>
           <w:rFonts w:ascii="Times New Roman" w:eastAsia="Arial" w:hAnsi="Times New Roman"/>
@@ -12960,7 +13114,7 @@
         <w:lastRenderedPageBreak/>
         <w:t>Login</w:t>
       </w:r>
-      <w:bookmarkEnd w:id="47"/>
+      <w:bookmarkEnd w:id="46"/>
     </w:p>
     <w:p>
       <w:pPr>
@@ -12978,7 +13132,7 @@
           <w:szCs w:val="24"/>
         </w:rPr>
       </w:pPr>
-      <w:bookmarkStart w:id="48" w:name="_Toc520818142"/>
+      <w:bookmarkStart w:id="47" w:name="_Toc520818142"/>
       <w:r>
         <w:rPr>
           <w:rFonts w:ascii="Times New Roman" w:eastAsia="Arial" w:hAnsi="Times New Roman"/>
@@ -12988,7 +13142,7 @@
         </w:rPr>
         <w:t>User Interface</w:t>
       </w:r>
-      <w:bookmarkEnd w:id="48"/>
+      <w:bookmarkEnd w:id="47"/>
     </w:p>
     <w:p>
       <w:pPr>
@@ -13169,7 +13323,7 @@
           <w:szCs w:val="24"/>
         </w:rPr>
       </w:pPr>
-      <w:bookmarkStart w:id="49" w:name="_Toc520818143"/>
+      <w:bookmarkStart w:id="48" w:name="_Toc520818143"/>
       <w:r>
         <w:rPr>
           <w:rFonts w:ascii="Times New Roman" w:eastAsia="Arial" w:hAnsi="Times New Roman"/>
@@ -13179,7 +13333,7 @@
         </w:rPr>
         <w:t>Business Logic</w:t>
       </w:r>
-      <w:bookmarkEnd w:id="49"/>
+      <w:bookmarkEnd w:id="48"/>
     </w:p>
     <w:p>
       <w:pPr>
@@ -13231,19 +13385,19 @@
           <w:szCs w:val="22"/>
         </w:rPr>
       </w:pPr>
-      <w:bookmarkStart w:id="50" w:name="_qkbol2dnjlt6" w:colFirst="0" w:colLast="0"/>
-      <w:bookmarkStart w:id="51" w:name="_Toc520818144"/>
+      <w:bookmarkStart w:id="49" w:name="_qkbol2dnjlt6" w:colFirst="0" w:colLast="0"/>
+      <w:bookmarkStart w:id="50" w:name="_Toc520818144"/>
+      <w:bookmarkEnd w:id="49"/>
+      <w:r>
+        <w:rPr>
+          <w:rFonts w:ascii="Times New Roman" w:eastAsia="Arial" w:hAnsi="Times New Roman"/>
+          <w:b/>
+          <w:sz w:val="22"/>
+          <w:szCs w:val="22"/>
+        </w:rPr>
+        <w:t>Login using Facebook account</w:t>
+      </w:r>
       <w:bookmarkEnd w:id="50"/>
-      <w:r>
-        <w:rPr>
-          <w:rFonts w:ascii="Times New Roman" w:eastAsia="Arial" w:hAnsi="Times New Roman"/>
-          <w:b/>
-          <w:sz w:val="22"/>
-          <w:szCs w:val="22"/>
-        </w:rPr>
-        <w:t>Login using Facebook account</w:t>
-      </w:r>
-      <w:bookmarkEnd w:id="51"/>
     </w:p>
     <w:p>
       <w:pPr>
@@ -13348,19 +13502,19 @@
           <w:szCs w:val="22"/>
         </w:rPr>
       </w:pPr>
-      <w:bookmarkStart w:id="52" w:name="_su8j1pp0qwqk" w:colFirst="0" w:colLast="0"/>
-      <w:bookmarkStart w:id="53" w:name="_Toc520818145"/>
+      <w:bookmarkStart w:id="51" w:name="_su8j1pp0qwqk" w:colFirst="0" w:colLast="0"/>
+      <w:bookmarkStart w:id="52" w:name="_Toc520818145"/>
+      <w:bookmarkEnd w:id="51"/>
+      <w:r>
+        <w:rPr>
+          <w:rFonts w:ascii="Times New Roman" w:eastAsia="Arial" w:hAnsi="Times New Roman"/>
+          <w:b/>
+          <w:sz w:val="22"/>
+          <w:szCs w:val="22"/>
+        </w:rPr>
+        <w:t>Login using Google+ account</w:t>
+      </w:r>
       <w:bookmarkEnd w:id="52"/>
-      <w:r>
-        <w:rPr>
-          <w:rFonts w:ascii="Times New Roman" w:eastAsia="Arial" w:hAnsi="Times New Roman"/>
-          <w:b/>
-          <w:sz w:val="22"/>
-          <w:szCs w:val="22"/>
-        </w:rPr>
-        <w:t>Login using Google+ account</w:t>
-      </w:r>
-      <w:bookmarkEnd w:id="53"/>
     </w:p>
     <w:p>
       <w:pPr>
@@ -13465,7 +13619,7 @@
           <w:szCs w:val="22"/>
         </w:rPr>
       </w:pPr>
-      <w:bookmarkStart w:id="54" w:name="_Toc520818146"/>
+      <w:bookmarkStart w:id="53" w:name="_Toc520818146"/>
       <w:r>
         <w:rPr>
           <w:rFonts w:ascii="Times New Roman" w:eastAsia="Arial" w:hAnsi="Times New Roman"/>
@@ -13475,7 +13629,7 @@
         </w:rPr>
         <w:t>Remember credentials</w:t>
       </w:r>
-      <w:bookmarkEnd w:id="54"/>
+      <w:bookmarkEnd w:id="53"/>
     </w:p>
     <w:p>
       <w:pPr>
@@ -13529,7 +13683,7 @@
           <w:szCs w:val="24"/>
         </w:rPr>
       </w:pPr>
-      <w:bookmarkStart w:id="55" w:name="_Toc520818147"/>
+      <w:bookmarkStart w:id="54" w:name="_Toc520818147"/>
       <w:r>
         <w:rPr>
           <w:rFonts w:ascii="Times New Roman" w:eastAsia="Arial" w:hAnsi="Times New Roman"/>
@@ -13540,7 +13694,7 @@
         <w:lastRenderedPageBreak/>
         <w:t>Use Cases</w:t>
       </w:r>
-      <w:bookmarkEnd w:id="55"/>
+      <w:bookmarkEnd w:id="54"/>
     </w:p>
     <w:p>
       <w:pPr>
@@ -13548,10 +13702,10 @@
           <w:rFonts w:ascii="Times New Roman" w:eastAsia="Arial" w:hAnsi="Times New Roman"/>
         </w:rPr>
       </w:pPr>
-      <w:bookmarkStart w:id="56" w:name="_s5rjm5qq7qcc" w:colFirst="0" w:colLast="0"/>
-      <w:bookmarkStart w:id="57" w:name="_3o7alnk" w:colFirst="0" w:colLast="0"/>
+      <w:bookmarkStart w:id="55" w:name="_s5rjm5qq7qcc" w:colFirst="0" w:colLast="0"/>
+      <w:bookmarkStart w:id="56" w:name="_3o7alnk" w:colFirst="0" w:colLast="0"/>
+      <w:bookmarkEnd w:id="55"/>
       <w:bookmarkEnd w:id="56"/>
-      <w:bookmarkEnd w:id="57"/>
     </w:p>
     <w:tbl>
       <w:tblPr>
@@ -14246,8 +14400,8 @@
           <w:rFonts w:ascii="Times New Roman" w:eastAsia="Arial" w:hAnsi="Times New Roman"/>
         </w:rPr>
       </w:pPr>
-      <w:bookmarkStart w:id="58" w:name="_23ckvvd" w:colFirst="0" w:colLast="0"/>
-      <w:bookmarkEnd w:id="58"/>
+      <w:bookmarkStart w:id="57" w:name="_23ckvvd" w:colFirst="0" w:colLast="0"/>
+      <w:bookmarkEnd w:id="57"/>
     </w:p>
     <w:tbl>
       <w:tblPr>
@@ -14726,8 +14880,8 @@
                 <w:rFonts w:ascii="Times New Roman" w:hAnsi="Times New Roman"/>
               </w:rPr>
             </w:pPr>
-            <w:bookmarkStart w:id="59" w:name="_ihv636" w:colFirst="0" w:colLast="0"/>
-            <w:bookmarkEnd w:id="59"/>
+            <w:bookmarkStart w:id="58" w:name="_ihv636" w:colFirst="0" w:colLast="0"/>
+            <w:bookmarkEnd w:id="58"/>
             <w:r>
               <w:rPr>
                 <w:rFonts w:ascii="Times New Roman" w:hAnsi="Times New Roman"/>
@@ -14936,9 +15090,9 @@
           <w:szCs w:val="28"/>
         </w:rPr>
       </w:pPr>
-      <w:bookmarkStart w:id="60" w:name="_3tbugp1" w:colFirst="0" w:colLast="0"/>
-      <w:bookmarkStart w:id="61" w:name="_Toc520818148"/>
-      <w:bookmarkEnd w:id="60"/>
+      <w:bookmarkStart w:id="59" w:name="_3tbugp1" w:colFirst="0" w:colLast="0"/>
+      <w:bookmarkStart w:id="60" w:name="_Toc520818148"/>
+      <w:bookmarkEnd w:id="59"/>
       <w:r>
         <w:rPr>
           <w:rFonts w:ascii="Times New Roman" w:eastAsia="Arial" w:hAnsi="Times New Roman"/>
@@ -14948,7 +15102,7 @@
         </w:rPr>
         <w:t>Post Management</w:t>
       </w:r>
-      <w:bookmarkEnd w:id="61"/>
+      <w:bookmarkEnd w:id="60"/>
     </w:p>
     <w:p>
       <w:pPr>
@@ -14966,7 +15120,7 @@
           <w:szCs w:val="24"/>
         </w:rPr>
       </w:pPr>
-      <w:bookmarkStart w:id="62" w:name="_Toc520818149"/>
+      <w:bookmarkStart w:id="61" w:name="_Toc520818149"/>
       <w:r>
         <w:rPr>
           <w:rFonts w:ascii="Times New Roman" w:eastAsia="Arial" w:hAnsi="Times New Roman"/>
@@ -14976,7 +15130,7 @@
         </w:rPr>
         <w:t>User Interface</w:t>
       </w:r>
-      <w:bookmarkEnd w:id="62"/>
+      <w:bookmarkEnd w:id="61"/>
     </w:p>
     <w:p>
       <w:pPr>
@@ -14994,7 +15148,7 @@
           <w:szCs w:val="24"/>
         </w:rPr>
       </w:pPr>
-      <w:bookmarkStart w:id="63" w:name="_Toc520818150"/>
+      <w:bookmarkStart w:id="62" w:name="_Toc520818150"/>
       <w:r>
         <w:rPr>
           <w:rFonts w:ascii="Times New Roman" w:eastAsia="Arial" w:hAnsi="Times New Roman"/>
@@ -15004,7 +15158,7 @@
         </w:rPr>
         <w:t>Business Logic</w:t>
       </w:r>
-      <w:bookmarkEnd w:id="63"/>
+      <w:bookmarkEnd w:id="62"/>
     </w:p>
     <w:p>
       <w:pPr>
@@ -15092,8 +15246,8 @@
           <w:szCs w:val="22"/>
         </w:rPr>
       </w:pPr>
+      <w:commentRangeStart w:id="63"/>
       <w:commentRangeStart w:id="64"/>
-      <w:commentRangeStart w:id="65"/>
       <w:r>
         <w:rPr>
           <w:rFonts w:ascii="Times New Roman" w:eastAsia="Arial" w:hAnsi="Times New Roman"/>
@@ -15102,8 +15256,8 @@
         </w:rPr>
         <w:t>Location (default is “Da Nang”)</w:t>
       </w:r>
+      <w:commentRangeEnd w:id="63"/>
       <w:commentRangeEnd w:id="64"/>
-      <w:commentRangeEnd w:id="65"/>
       <w:r>
         <w:rPr>
           <w:rFonts w:ascii="Times New Roman" w:eastAsia="Arial" w:hAnsi="Times New Roman"/>
@@ -15118,13 +15272,13 @@
           <w:sz w:val="16"/>
           <w:szCs w:val="16"/>
         </w:rPr>
+        <w:commentReference w:id="63"/>
+      </w:r>
+      <w:r>
+        <w:rPr>
+          <w:rStyle w:val="CommentReference"/>
+        </w:rPr>
         <w:commentReference w:id="64"/>
-      </w:r>
-      <w:r>
-        <w:rPr>
-          <w:rStyle w:val="CommentReference"/>
-        </w:rPr>
-        <w:commentReference w:id="65"/>
       </w:r>
       <w:r>
         <w:rPr>
@@ -15211,26 +15365,26 @@
           <w:szCs w:val="22"/>
         </w:rPr>
       </w:pPr>
-      <w:bookmarkStart w:id="66" w:name="_Giver_modify_a"/>
+      <w:bookmarkStart w:id="65" w:name="_Giver_modify_a"/>
+      <w:bookmarkEnd w:id="65"/>
+      <w:r>
+        <w:rPr>
+          <w:rFonts w:ascii="Times New Roman" w:eastAsia="Arial" w:hAnsi="Times New Roman"/>
+          <w:sz w:val="22"/>
+          <w:szCs w:val="22"/>
+        </w:rPr>
+        <w:t>Givers modify their posts by changing post’s fields: title, description, location, state, add or remove photos. Givers can update description, image, location, and category to inform the status of items in the post to Takers. Besides that, after Givers send all their giving items to takers, Givers can update the status of their post to “Closed”, so Takers can aware that the post is no longer opening to send a request. After they submit the changes, a notification will be sent to all takers who sent the r</w:t>
+      </w:r>
+      <w:bookmarkStart w:id="66" w:name="OLE_LINK2"/>
+      <w:r>
+        <w:rPr>
+          <w:rFonts w:ascii="Times New Roman" w:eastAsia="Arial" w:hAnsi="Times New Roman"/>
+          <w:sz w:val="22"/>
+          <w:szCs w:val="22"/>
+        </w:rPr>
+        <w:t>eques</w:t>
+      </w:r>
       <w:bookmarkEnd w:id="66"/>
-      <w:r>
-        <w:rPr>
-          <w:rFonts w:ascii="Times New Roman" w:eastAsia="Arial" w:hAnsi="Times New Roman"/>
-          <w:sz w:val="22"/>
-          <w:szCs w:val="22"/>
-        </w:rPr>
-        <w:t>Givers modify their posts by changing post’s fields: title, description, location, state, add or remove photos. Givers can update description, image, location, and category to inform the status of items in the post to Takers. Besides that, after Givers send all their giving items to takers, Givers can update the status of their post to “Closed”, so Takers can aware that the post is no longer opening to send a request. After they submit the changes, a notification will be sent to all takers who sent the r</w:t>
-      </w:r>
-      <w:bookmarkStart w:id="67" w:name="OLE_LINK2"/>
-      <w:r>
-        <w:rPr>
-          <w:rFonts w:ascii="Times New Roman" w:eastAsia="Arial" w:hAnsi="Times New Roman"/>
-          <w:sz w:val="22"/>
-          <w:szCs w:val="22"/>
-        </w:rPr>
-        <w:t>eques</w:t>
-      </w:r>
-      <w:bookmarkEnd w:id="67"/>
       <w:r>
         <w:rPr>
           <w:rFonts w:ascii="Times New Roman" w:eastAsia="Arial" w:hAnsi="Times New Roman"/>
@@ -15334,7 +15488,7 @@
           <w:szCs w:val="22"/>
         </w:rPr>
       </w:pPr>
-      <w:bookmarkStart w:id="68" w:name="OLE_LINK1"/>
+      <w:bookmarkStart w:id="67" w:name="OLE_LINK1"/>
       <w:r>
         <w:rPr>
           <w:rFonts w:ascii="Times New Roman" w:eastAsia="Arial" w:hAnsi="Times New Roman"/>
@@ -15344,7 +15498,7 @@
         <w:t>Users can delete their posts. If users want to delete a post which is in “Opening” status and has requests, they must confirm a warning: “This post has been requested by takers. Are you sure you want to delete this post? ”.</w:t>
       </w:r>
     </w:p>
-    <w:bookmarkEnd w:id="68"/>
+    <w:bookmarkEnd w:id="67"/>
     <w:p>
       <w:pPr>
         <w:jc w:val="both"/>
@@ -15425,7 +15579,7 @@
           <w:szCs w:val="24"/>
         </w:rPr>
       </w:pPr>
-      <w:bookmarkStart w:id="69" w:name="_Toc520818151"/>
+      <w:bookmarkStart w:id="68" w:name="_Toc520818151"/>
       <w:r>
         <w:rPr>
           <w:rFonts w:ascii="Times New Roman" w:eastAsia="Arial" w:hAnsi="Times New Roman"/>
@@ -15436,7 +15590,7 @@
         <w:lastRenderedPageBreak/>
         <w:t>Use Cases</w:t>
       </w:r>
-      <w:bookmarkEnd w:id="69"/>
+      <w:bookmarkEnd w:id="68"/>
     </w:p>
     <w:p>
       <w:pPr>
@@ -16204,7 +16358,7 @@
               <w:rPr>
                 <w:rFonts w:ascii="Times New Roman" w:hAnsi="Times New Roman"/>
               </w:rPr>
-              <w:t>Alternative scenario 1</w:t>
+              <w:t>lternative scenario 1</w:t>
             </w:r>
           </w:p>
         </w:tc>
@@ -16643,9 +16797,9 @@
           <w:szCs w:val="28"/>
         </w:rPr>
       </w:pPr>
-      <w:bookmarkStart w:id="70" w:name="_206ipza" w:colFirst="0" w:colLast="0"/>
-      <w:bookmarkStart w:id="71" w:name="_Toc520818152"/>
-      <w:bookmarkEnd w:id="70"/>
+      <w:bookmarkStart w:id="69" w:name="_206ipza" w:colFirst="0" w:colLast="0"/>
+      <w:bookmarkStart w:id="70" w:name="_Toc520818152"/>
+      <w:bookmarkEnd w:id="69"/>
       <w:r>
         <w:rPr>
           <w:rFonts w:ascii="Times New Roman" w:eastAsia="Arial" w:hAnsi="Times New Roman"/>
@@ -16656,7 +16810,7 @@
         <w:lastRenderedPageBreak/>
         <w:t>Request Management</w:t>
       </w:r>
-      <w:bookmarkEnd w:id="71"/>
+      <w:bookmarkEnd w:id="70"/>
     </w:p>
     <w:p>
       <w:pPr>
@@ -16674,7 +16828,7 @@
           <w:szCs w:val="24"/>
         </w:rPr>
       </w:pPr>
-      <w:bookmarkStart w:id="72" w:name="_Toc520818153"/>
+      <w:bookmarkStart w:id="71" w:name="_Toc520818153"/>
       <w:r>
         <w:rPr>
           <w:rFonts w:ascii="Times New Roman" w:eastAsia="Arial" w:hAnsi="Times New Roman"/>
@@ -16684,7 +16838,7 @@
         </w:rPr>
         <w:t>User Interface</w:t>
       </w:r>
-      <w:bookmarkEnd w:id="72"/>
+      <w:bookmarkEnd w:id="71"/>
     </w:p>
     <w:p>
       <w:pPr>
@@ -16702,7 +16856,7 @@
           <w:szCs w:val="24"/>
         </w:rPr>
       </w:pPr>
-      <w:bookmarkStart w:id="73" w:name="_Toc520818154"/>
+      <w:bookmarkStart w:id="72" w:name="_Toc520818154"/>
       <w:r>
         <w:rPr>
           <w:rFonts w:ascii="Times New Roman" w:eastAsia="Arial" w:hAnsi="Times New Roman"/>
@@ -16712,7 +16866,7 @@
         </w:rPr>
         <w:t>Business Logic</w:t>
       </w:r>
-      <w:bookmarkEnd w:id="73"/>
+      <w:bookmarkEnd w:id="72"/>
     </w:p>
     <w:p>
       <w:pPr>
@@ -16816,7 +16970,7 @@
         </w:rPr>
         <w:t xml:space="preserve">Givers can see all the requests of their posts including the request’s message and requester’s profile. Givers decide who they want to give. Givers accept the request by sending </w:t>
       </w:r>
-      <w:bookmarkStart w:id="74" w:name="OLE_LINK3"/>
+      <w:bookmarkStart w:id="73" w:name="OLE_LINK3"/>
       <w:r>
         <w:rPr>
           <w:rFonts w:ascii="Times New Roman" w:eastAsia="Arial" w:hAnsi="Times New Roman"/>
@@ -16825,7 +16979,7 @@
         </w:rPr>
         <w:t xml:space="preserve">contact information </w:t>
       </w:r>
-      <w:bookmarkEnd w:id="74"/>
+      <w:bookmarkEnd w:id="73"/>
       <w:r>
         <w:rPr>
           <w:rFonts w:ascii="Times New Roman" w:eastAsia="Arial" w:hAnsi="Times New Roman"/>
@@ -16877,7 +17031,7 @@
           <w:szCs w:val="24"/>
         </w:rPr>
       </w:pPr>
-      <w:bookmarkStart w:id="75" w:name="_Toc520818155"/>
+      <w:bookmarkStart w:id="74" w:name="_Toc520818155"/>
       <w:r>
         <w:rPr>
           <w:rFonts w:ascii="Times New Roman" w:eastAsia="Arial" w:hAnsi="Times New Roman"/>
@@ -16887,7 +17041,7 @@
         </w:rPr>
         <w:t>Use Cases</w:t>
       </w:r>
-      <w:bookmarkEnd w:id="75"/>
+      <w:bookmarkEnd w:id="74"/>
     </w:p>
     <w:tbl>
       <w:tblPr>
@@ -18230,7 +18384,7 @@
           <w:szCs w:val="28"/>
         </w:rPr>
       </w:pPr>
-      <w:bookmarkStart w:id="76" w:name="_Toc520818156"/>
+      <w:bookmarkStart w:id="75" w:name="_Toc520818156"/>
       <w:r>
         <w:rPr>
           <w:rFonts w:ascii="Times New Roman" w:eastAsia="Arial" w:hAnsi="Times New Roman"/>
@@ -18241,7 +18395,7 @@
         <w:lastRenderedPageBreak/>
         <w:t>Conversation Management</w:t>
       </w:r>
-      <w:bookmarkEnd w:id="76"/>
+      <w:bookmarkEnd w:id="75"/>
     </w:p>
     <w:p>
       <w:pPr>
@@ -18259,7 +18413,7 @@
           <w:szCs w:val="24"/>
         </w:rPr>
       </w:pPr>
-      <w:bookmarkStart w:id="77" w:name="_Toc520818157"/>
+      <w:bookmarkStart w:id="76" w:name="_Toc520818157"/>
       <w:r>
         <w:rPr>
           <w:rFonts w:ascii="Times New Roman" w:eastAsia="Arial" w:hAnsi="Times New Roman"/>
@@ -18269,7 +18423,7 @@
         </w:rPr>
         <w:t>User Interface</w:t>
       </w:r>
-      <w:bookmarkEnd w:id="77"/>
+      <w:bookmarkEnd w:id="76"/>
     </w:p>
     <w:p>
       <w:pPr>
@@ -18287,7 +18441,7 @@
           <w:szCs w:val="24"/>
         </w:rPr>
       </w:pPr>
-      <w:bookmarkStart w:id="78" w:name="_Toc520818158"/>
+      <w:bookmarkStart w:id="77" w:name="_Toc520818158"/>
       <w:r>
         <w:rPr>
           <w:rFonts w:ascii="Times New Roman" w:eastAsia="Arial" w:hAnsi="Times New Roman"/>
@@ -18297,7 +18451,7 @@
         </w:rPr>
         <w:t>Business Logic</w:t>
       </w:r>
-      <w:bookmarkEnd w:id="78"/>
+      <w:bookmarkEnd w:id="77"/>
     </w:p>
     <w:p>
       <w:pPr>
@@ -18341,13 +18495,13 @@
         </w:rPr>
         <w:t xml:space="preserve">A user </w:t>
       </w:r>
+      <w:commentRangeStart w:id="78"/>
       <w:commentRangeStart w:id="79"/>
       <w:commentRangeStart w:id="80"/>
       <w:commentRangeStart w:id="81"/>
       <w:commentRangeStart w:id="82"/>
       <w:commentRangeStart w:id="83"/>
       <w:commentRangeStart w:id="84"/>
-      <w:commentRangeStart w:id="85"/>
       <w:r>
         <w:rPr>
           <w:rFonts w:ascii="Times New Roman" w:eastAsia="Arial" w:hAnsi="Times New Roman"/>
@@ -18356,66 +18510,66 @@
         </w:rPr>
         <w:t xml:space="preserve">can go to another user’s profile </w:t>
       </w:r>
-      <w:commentRangeEnd w:id="79"/>
+      <w:commentRangeEnd w:id="78"/>
       <w:r>
         <w:rPr>
           <w:rFonts w:eastAsia="Arial" w:cs="Arial"/>
           <w:sz w:val="16"/>
           <w:szCs w:val="16"/>
         </w:rPr>
-        <w:commentReference w:id="79"/>
-      </w:r>
-      <w:commentRangeEnd w:id="80"/>
+        <w:commentReference w:id="78"/>
+      </w:r>
+      <w:commentRangeEnd w:id="79"/>
       <w:r>
         <w:rPr>
           <w:rFonts w:eastAsia="Arial" w:cs="Arial"/>
           <w:sz w:val="16"/>
           <w:szCs w:val="16"/>
         </w:rPr>
-        <w:commentReference w:id="80"/>
-      </w:r>
-      <w:commentRangeEnd w:id="81"/>
+        <w:commentReference w:id="79"/>
+      </w:r>
+      <w:commentRangeEnd w:id="80"/>
       <w:r>
         <w:rPr>
           <w:rFonts w:eastAsia="Arial" w:cs="Arial"/>
           <w:sz w:val="16"/>
           <w:szCs w:val="16"/>
         </w:rPr>
-        <w:commentReference w:id="81"/>
-      </w:r>
-      <w:commentRangeEnd w:id="82"/>
+        <w:commentReference w:id="80"/>
+      </w:r>
+      <w:commentRangeEnd w:id="81"/>
       <w:r>
         <w:rPr>
           <w:rFonts w:eastAsia="Arial" w:cs="Arial"/>
           <w:sz w:val="16"/>
           <w:szCs w:val="16"/>
         </w:rPr>
-        <w:commentReference w:id="82"/>
-      </w:r>
-      <w:commentRangeEnd w:id="83"/>
+        <w:commentReference w:id="81"/>
+      </w:r>
+      <w:commentRangeEnd w:id="82"/>
       <w:r>
         <w:rPr>
           <w:rFonts w:eastAsia="Arial" w:cs="Arial"/>
           <w:sz w:val="16"/>
           <w:szCs w:val="16"/>
         </w:rPr>
-        <w:commentReference w:id="83"/>
-      </w:r>
-      <w:commentRangeEnd w:id="84"/>
+        <w:commentReference w:id="82"/>
+      </w:r>
+      <w:commentRangeEnd w:id="83"/>
       <w:r>
         <w:rPr>
           <w:rFonts w:eastAsia="Arial" w:cs="Arial"/>
           <w:sz w:val="16"/>
           <w:szCs w:val="16"/>
         </w:rPr>
+        <w:commentReference w:id="83"/>
+      </w:r>
+      <w:commentRangeEnd w:id="84"/>
+      <w:r>
+        <w:rPr>
+          <w:rStyle w:val="CommentReference"/>
+        </w:rPr>
         <w:commentReference w:id="84"/>
-      </w:r>
-      <w:commentRangeEnd w:id="85"/>
-      <w:r>
-        <w:rPr>
-          <w:rStyle w:val="CommentReference"/>
-        </w:rPr>
-        <w:commentReference w:id="85"/>
       </w:r>
       <w:r>
         <w:rPr>
@@ -18567,7 +18721,7 @@
           <w:szCs w:val="28"/>
         </w:rPr>
       </w:pPr>
-      <w:bookmarkStart w:id="87" w:name="_Toc520818159"/>
+      <w:bookmarkStart w:id="86" w:name="_Toc520818159"/>
       <w:r>
         <w:rPr>
           <w:rFonts w:ascii="Times New Roman" w:eastAsia="Arial" w:hAnsi="Times New Roman"/>
@@ -18577,7 +18731,7 @@
         </w:rPr>
         <w:t>Report management</w:t>
       </w:r>
-      <w:bookmarkEnd w:id="87"/>
+      <w:bookmarkEnd w:id="86"/>
     </w:p>
     <w:p>
       <w:pPr>
@@ -18595,7 +18749,7 @@
           <w:szCs w:val="24"/>
         </w:rPr>
       </w:pPr>
-      <w:bookmarkStart w:id="88" w:name="_Toc520818160"/>
+      <w:bookmarkStart w:id="87" w:name="_Toc520818160"/>
       <w:r>
         <w:rPr>
           <w:rFonts w:ascii="Times New Roman" w:eastAsia="Arial" w:hAnsi="Times New Roman"/>
@@ -18605,7 +18759,7 @@
         </w:rPr>
         <w:t>User Interface</w:t>
       </w:r>
-      <w:bookmarkEnd w:id="88"/>
+      <w:bookmarkEnd w:id="87"/>
     </w:p>
     <w:p>
       <w:pPr>
@@ -18623,7 +18777,7 @@
           <w:szCs w:val="24"/>
         </w:rPr>
       </w:pPr>
-      <w:bookmarkStart w:id="89" w:name="_Toc520818161"/>
+      <w:bookmarkStart w:id="88" w:name="_Toc520818161"/>
       <w:r>
         <w:rPr>
           <w:rFonts w:ascii="Times New Roman" w:eastAsia="Arial" w:hAnsi="Times New Roman"/>
@@ -18633,7 +18787,7 @@
         </w:rPr>
         <w:t>Business Logic</w:t>
       </w:r>
-      <w:bookmarkEnd w:id="89"/>
+      <w:bookmarkEnd w:id="88"/>
     </w:p>
     <w:p>
       <w:pPr>
@@ -18651,7 +18805,7 @@
           <w:szCs w:val="22"/>
         </w:rPr>
       </w:pPr>
-      <w:bookmarkStart w:id="90" w:name="_Toc520818162"/>
+      <w:bookmarkStart w:id="89" w:name="_Toc520818162"/>
       <w:r>
         <w:rPr>
           <w:rFonts w:ascii="Times New Roman" w:eastAsia="Arial" w:hAnsi="Times New Roman"/>
@@ -18661,7 +18815,7 @@
         </w:rPr>
         <w:t>User report a post</w:t>
       </w:r>
-      <w:bookmarkEnd w:id="90"/>
+      <w:bookmarkEnd w:id="89"/>
     </w:p>
     <w:p>
       <w:pPr>
@@ -18697,7 +18851,7 @@
           <w:szCs w:val="22"/>
         </w:rPr>
       </w:pPr>
-      <w:bookmarkStart w:id="91" w:name="_Toc520818163"/>
+      <w:bookmarkStart w:id="90" w:name="_Toc520818163"/>
       <w:r>
         <w:rPr>
           <w:rFonts w:ascii="Times New Roman" w:eastAsia="Arial" w:hAnsi="Times New Roman"/>
@@ -18707,7 +18861,7 @@
         </w:rPr>
         <w:t>Admin manage a list of reported posts</w:t>
       </w:r>
-      <w:bookmarkEnd w:id="91"/>
+      <w:bookmarkEnd w:id="90"/>
     </w:p>
     <w:p>
       <w:pPr>
@@ -18961,7 +19115,7 @@
           <w:szCs w:val="24"/>
         </w:rPr>
       </w:pPr>
-      <w:bookmarkStart w:id="92" w:name="_Toc520818164"/>
+      <w:bookmarkStart w:id="91" w:name="_Toc520818164"/>
       <w:r>
         <w:rPr>
           <w:rFonts w:ascii="Times New Roman" w:eastAsia="Arial" w:hAnsi="Times New Roman"/>
@@ -18972,9 +19126,9 @@
         <w:lastRenderedPageBreak/>
         <w:t>Use cases</w:t>
       </w:r>
-      <w:bookmarkStart w:id="93" w:name="_m0kv5q50l6g" w:colFirst="0" w:colLast="0"/>
+      <w:bookmarkStart w:id="92" w:name="_m0kv5q50l6g" w:colFirst="0" w:colLast="0"/>
+      <w:bookmarkEnd w:id="91"/>
       <w:bookmarkEnd w:id="92"/>
-      <w:bookmarkEnd w:id="93"/>
     </w:p>
     <w:p>
       <w:pPr>
@@ -18982,8 +19136,8 @@
           <w:rFonts w:ascii="Times New Roman" w:eastAsia="Arial" w:hAnsi="Times New Roman"/>
         </w:rPr>
       </w:pPr>
-      <w:bookmarkStart w:id="94" w:name="_1664s55" w:colFirst="0" w:colLast="0"/>
-      <w:bookmarkEnd w:id="94"/>
+      <w:bookmarkStart w:id="93" w:name="_1664s55" w:colFirst="0" w:colLast="0"/>
+      <w:bookmarkEnd w:id="93"/>
     </w:p>
     <w:tbl>
       <w:tblPr>
@@ -19395,8 +19549,8 @@
           <w:rFonts w:ascii="Times New Roman" w:eastAsia="Arial" w:hAnsi="Times New Roman"/>
         </w:rPr>
       </w:pPr>
-      <w:bookmarkStart w:id="95" w:name="_3q5sasy" w:colFirst="0" w:colLast="0"/>
-      <w:bookmarkEnd w:id="95"/>
+      <w:bookmarkStart w:id="94" w:name="_3q5sasy" w:colFirst="0" w:colLast="0"/>
+      <w:bookmarkEnd w:id="94"/>
     </w:p>
     <w:tbl>
       <w:tblPr>
@@ -20233,7 +20387,7 @@
           <w:szCs w:val="28"/>
         </w:rPr>
       </w:pPr>
-      <w:bookmarkStart w:id="96" w:name="_Toc520818165"/>
+      <w:bookmarkStart w:id="95" w:name="_Toc520818165"/>
       <w:r>
         <w:rPr>
           <w:rFonts w:ascii="Times New Roman" w:eastAsia="Arial" w:hAnsi="Times New Roman"/>
@@ -20244,7 +20398,7 @@
         <w:lastRenderedPageBreak/>
         <w:t>Category Management</w:t>
       </w:r>
-      <w:bookmarkEnd w:id="96"/>
+      <w:bookmarkEnd w:id="95"/>
     </w:p>
     <w:p>
       <w:pPr>
@@ -20262,7 +20416,7 @@
           <w:szCs w:val="24"/>
         </w:rPr>
       </w:pPr>
-      <w:bookmarkStart w:id="97" w:name="_Toc520818166"/>
+      <w:bookmarkStart w:id="96" w:name="_Toc520818166"/>
       <w:r>
         <w:rPr>
           <w:rFonts w:ascii="Times New Roman" w:eastAsia="Arial" w:hAnsi="Times New Roman"/>
@@ -20272,7 +20426,7 @@
         </w:rPr>
         <w:t>User Interface</w:t>
       </w:r>
-      <w:bookmarkEnd w:id="97"/>
+      <w:bookmarkEnd w:id="96"/>
     </w:p>
     <w:p>
       <w:pPr>
@@ -20305,7 +20459,7 @@
           <w:szCs w:val="24"/>
         </w:rPr>
       </w:pPr>
-      <w:bookmarkStart w:id="98" w:name="_Toc520818167"/>
+      <w:bookmarkStart w:id="97" w:name="_Toc520818167"/>
       <w:r>
         <w:rPr>
           <w:rFonts w:ascii="Times New Roman" w:eastAsia="Arial" w:hAnsi="Times New Roman"/>
@@ -20315,7 +20469,7 @@
         </w:rPr>
         <w:t>Business Logic</w:t>
       </w:r>
-      <w:bookmarkEnd w:id="98"/>
+      <w:bookmarkEnd w:id="97"/>
     </w:p>
     <w:p>
       <w:pPr>
@@ -20333,7 +20487,7 @@
           <w:szCs w:val="22"/>
         </w:rPr>
       </w:pPr>
-      <w:bookmarkStart w:id="99" w:name="_Toc520818168"/>
+      <w:bookmarkStart w:id="98" w:name="_Toc520818168"/>
       <w:r>
         <w:rPr>
           <w:rFonts w:ascii="Times New Roman" w:eastAsia="Arial" w:hAnsi="Times New Roman"/>
@@ -20343,7 +20497,7 @@
         </w:rPr>
         <w:t>Admin manage category</w:t>
       </w:r>
-      <w:bookmarkEnd w:id="99"/>
+      <w:bookmarkEnd w:id="98"/>
     </w:p>
     <w:p>
       <w:pPr>
@@ -20354,9 +20508,9 @@
           <w:szCs w:val="22"/>
         </w:rPr>
       </w:pPr>
+      <w:commentRangeStart w:id="99"/>
       <w:commentRangeStart w:id="100"/>
       <w:commentRangeStart w:id="101"/>
-      <w:commentRangeStart w:id="102"/>
       <w:r>
         <w:rPr>
           <w:rFonts w:ascii="Times New Roman" w:eastAsia="Arial" w:hAnsi="Times New Roman"/>
@@ -20380,7 +20534,7 @@
           <w:szCs w:val="22"/>
         </w:rPr>
       </w:pPr>
-      <w:bookmarkStart w:id="103" w:name="OLE_LINK5"/>
+      <w:bookmarkStart w:id="102" w:name="OLE_LINK5"/>
       <w:r>
         <w:rPr>
           <w:rFonts w:ascii="Times New Roman" w:eastAsia="Arial" w:hAnsi="Times New Roman"/>
@@ -20412,31 +20566,54 @@
         </w:rPr>
         <w:t>Category’s name</w:t>
       </w:r>
-      <w:bookmarkEnd w:id="103"/>
-      <w:commentRangeEnd w:id="100"/>
+      <w:bookmarkEnd w:id="102"/>
+      <w:commentRangeEnd w:id="99"/>
       <w:r>
         <w:rPr>
           <w:rFonts w:eastAsia="Arial" w:cs="Arial"/>
           <w:sz w:val="16"/>
           <w:szCs w:val="16"/>
         </w:rPr>
-        <w:commentReference w:id="100"/>
-      </w:r>
-      <w:commentRangeEnd w:id="101"/>
+        <w:commentReference w:id="99"/>
+      </w:r>
+      <w:commentRangeEnd w:id="100"/>
+    </w:p>
+    <w:p>
+      <w:pPr>
+        <w:numPr>
+          <w:ilvl w:val="0"/>
+          <w:numId w:val="9"/>
+        </w:numPr>
+        <w:contextualSpacing/>
+        <w:jc w:val="both"/>
+        <w:rPr>
+          <w:rFonts w:ascii="Times New Roman" w:eastAsia="Arial" w:hAnsi="Times New Roman"/>
+          <w:sz w:val="22"/>
+          <w:szCs w:val="22"/>
+        </w:rPr>
+      </w:pPr>
+      <w:r>
+        <w:rPr>
+          <w:rFonts w:ascii="Times New Roman" w:eastAsia="Arial" w:hAnsi="Times New Roman"/>
+          <w:sz w:val="22"/>
+          <w:szCs w:val="22"/>
+        </w:rPr>
+        <w:t>Category image</w:t>
+      </w:r>
       <w:r>
         <w:rPr>
           <w:rFonts w:eastAsia="Arial" w:cs="Arial"/>
           <w:sz w:val="16"/>
           <w:szCs w:val="16"/>
         </w:rPr>
+        <w:commentReference w:id="100"/>
+      </w:r>
+      <w:commentRangeEnd w:id="101"/>
+      <w:r>
+        <w:rPr>
+          <w:rStyle w:val="CommentReference"/>
+        </w:rPr>
         <w:commentReference w:id="101"/>
-      </w:r>
-      <w:commentRangeEnd w:id="102"/>
-      <w:r>
-        <w:rPr>
-          <w:rStyle w:val="CommentReference"/>
-        </w:rPr>
-        <w:commentReference w:id="102"/>
       </w:r>
     </w:p>
     <w:p>
@@ -20668,7 +20845,23 @@
           <w:sz w:val="22"/>
           <w:szCs w:val="22"/>
         </w:rPr>
-        <w:t>So other people cannot request these posts. However, the owner of these post can see them it his/ her post list.</w:t>
+        <w:t>So other people cannot request these posts. However, the own</w:t>
+      </w:r>
+      <w:r>
+        <w:rPr>
+          <w:rFonts w:ascii="Times New Roman" w:eastAsia="Arial" w:hAnsi="Times New Roman"/>
+          <w:sz w:val="22"/>
+          <w:szCs w:val="22"/>
+        </w:rPr>
+        <w:t>er of these post can see them in</w:t>
+      </w:r>
+      <w:r>
+        <w:rPr>
+          <w:rFonts w:ascii="Times New Roman" w:eastAsia="Arial" w:hAnsi="Times New Roman"/>
+          <w:sz w:val="22"/>
+          <w:szCs w:val="22"/>
+        </w:rPr>
+        <w:t xml:space="preserve"> his/ her post list.</w:t>
       </w:r>
     </w:p>
     <w:p>
@@ -20723,7 +20916,7 @@
           <w:szCs w:val="22"/>
         </w:rPr>
       </w:pPr>
-      <w:bookmarkStart w:id="104" w:name="_Toc520818169"/>
+      <w:bookmarkStart w:id="103" w:name="_Toc520818169"/>
       <w:r>
         <w:rPr>
           <w:rFonts w:ascii="Times New Roman" w:eastAsia="Arial" w:hAnsi="Times New Roman"/>
@@ -20733,7 +20926,7 @@
         </w:rPr>
         <w:t xml:space="preserve">User choose a category to </w:t>
       </w:r>
-      <w:bookmarkStart w:id="105" w:name="OLE_LINK7"/>
+      <w:bookmarkStart w:id="104" w:name="OLE_LINK7"/>
       <w:r>
         <w:rPr>
           <w:rFonts w:ascii="Times New Roman" w:eastAsia="Arial" w:hAnsi="Times New Roman"/>
@@ -20743,7 +20936,7 @@
         </w:rPr>
         <w:t xml:space="preserve">filtrate </w:t>
       </w:r>
-      <w:bookmarkEnd w:id="105"/>
+      <w:bookmarkEnd w:id="104"/>
       <w:r>
         <w:rPr>
           <w:rFonts w:ascii="Times New Roman" w:eastAsia="Arial" w:hAnsi="Times New Roman"/>
@@ -20753,7 +20946,7 @@
         </w:rPr>
         <w:t>the posts</w:t>
       </w:r>
-      <w:bookmarkEnd w:id="104"/>
+      <w:bookmarkEnd w:id="103"/>
     </w:p>
     <w:p>
       <w:pPr>
@@ -20853,7 +21046,7 @@
           <w:szCs w:val="28"/>
         </w:rPr>
       </w:pPr>
-      <w:bookmarkStart w:id="106" w:name="_Toc520818170"/>
+      <w:bookmarkStart w:id="105" w:name="_Toc520818170"/>
       <w:r>
         <w:rPr>
           <w:rFonts w:ascii="Times New Roman" w:eastAsia="Arial" w:hAnsi="Times New Roman"/>
@@ -20864,7 +21057,7 @@
         <w:lastRenderedPageBreak/>
         <w:t>Feedbacks Management</w:t>
       </w:r>
-      <w:bookmarkEnd w:id="106"/>
+      <w:bookmarkEnd w:id="105"/>
     </w:p>
     <w:p>
       <w:pPr>
@@ -20882,7 +21075,7 @@
           <w:szCs w:val="24"/>
         </w:rPr>
       </w:pPr>
-      <w:bookmarkStart w:id="107" w:name="_Toc520818171"/>
+      <w:bookmarkStart w:id="106" w:name="_Toc520818171"/>
       <w:r>
         <w:rPr>
           <w:rFonts w:ascii="Times New Roman" w:eastAsia="Arial" w:hAnsi="Times New Roman"/>
@@ -20892,7 +21085,7 @@
         </w:rPr>
         <w:t>User Interface</w:t>
       </w:r>
-      <w:bookmarkEnd w:id="107"/>
+      <w:bookmarkEnd w:id="106"/>
     </w:p>
     <w:p>
       <w:pPr>
@@ -20924,7 +21117,7 @@
           <w:szCs w:val="24"/>
         </w:rPr>
       </w:pPr>
-      <w:bookmarkStart w:id="108" w:name="_Toc520818172"/>
+      <w:bookmarkStart w:id="107" w:name="_Toc520818172"/>
       <w:r>
         <w:rPr>
           <w:rFonts w:ascii="Times New Roman" w:eastAsia="Arial" w:hAnsi="Times New Roman"/>
@@ -20934,7 +21127,7 @@
         </w:rPr>
         <w:t>Business Logic</w:t>
       </w:r>
-      <w:bookmarkEnd w:id="108"/>
+      <w:bookmarkEnd w:id="107"/>
     </w:p>
     <w:p>
       <w:pPr>
@@ -20952,7 +21145,7 @@
           <w:szCs w:val="22"/>
         </w:rPr>
       </w:pPr>
-      <w:bookmarkStart w:id="109" w:name="_Toc520818173"/>
+      <w:bookmarkStart w:id="108" w:name="_Toc520818173"/>
       <w:r>
         <w:rPr>
           <w:rFonts w:ascii="Times New Roman" w:eastAsia="Arial" w:hAnsi="Times New Roman"/>
@@ -20962,7 +21155,7 @@
         </w:rPr>
         <w:t>Quest create feedbacks</w:t>
       </w:r>
-      <w:bookmarkEnd w:id="109"/>
+      <w:bookmarkEnd w:id="108"/>
     </w:p>
     <w:p>
       <w:pPr>
@@ -21026,7 +21219,7 @@
           <w:szCs w:val="22"/>
         </w:rPr>
       </w:pPr>
-      <w:bookmarkStart w:id="110" w:name="_Toc520818174"/>
+      <w:bookmarkStart w:id="109" w:name="_Toc520818174"/>
       <w:r>
         <w:rPr>
           <w:rFonts w:ascii="Times New Roman" w:eastAsia="Arial" w:hAnsi="Times New Roman"/>
@@ -21036,7 +21229,7 @@
         </w:rPr>
         <w:t>Admin read feedbacks</w:t>
       </w:r>
-      <w:bookmarkEnd w:id="110"/>
+      <w:bookmarkEnd w:id="109"/>
     </w:p>
     <w:p>
       <w:pPr>
@@ -21072,7 +21265,7 @@
           <w:szCs w:val="24"/>
         </w:rPr>
       </w:pPr>
-      <w:bookmarkStart w:id="111" w:name="_Toc520818175"/>
+      <w:bookmarkStart w:id="110" w:name="_Toc520818175"/>
       <w:r>
         <w:rPr>
           <w:rFonts w:ascii="Times New Roman" w:eastAsia="Arial" w:hAnsi="Times New Roman"/>
@@ -21082,7 +21275,7 @@
         </w:rPr>
         <w:t>Use cases</w:t>
       </w:r>
-      <w:bookmarkEnd w:id="111"/>
+      <w:bookmarkEnd w:id="110"/>
     </w:p>
     <w:p>
       <w:pPr>
@@ -21461,7 +21654,7 @@
           <w:szCs w:val="28"/>
         </w:rPr>
       </w:pPr>
-      <w:bookmarkStart w:id="112" w:name="_Toc520818176"/>
+      <w:bookmarkStart w:id="111" w:name="_Toc520818176"/>
       <w:r>
         <w:rPr>
           <w:rFonts w:ascii="Times New Roman" w:eastAsia="Arial" w:hAnsi="Times New Roman"/>
@@ -21472,7 +21665,7 @@
         <w:lastRenderedPageBreak/>
         <w:t>Ranking system</w:t>
       </w:r>
-      <w:bookmarkEnd w:id="112"/>
+      <w:bookmarkEnd w:id="111"/>
     </w:p>
     <w:p>
       <w:pPr>
@@ -21490,7 +21683,7 @@
           <w:szCs w:val="24"/>
         </w:rPr>
       </w:pPr>
-      <w:bookmarkStart w:id="113" w:name="_Toc520818177"/>
+      <w:bookmarkStart w:id="112" w:name="_Toc520818177"/>
       <w:r>
         <w:rPr>
           <w:rFonts w:ascii="Times New Roman" w:eastAsia="Arial" w:hAnsi="Times New Roman"/>
@@ -21500,7 +21693,7 @@
         </w:rPr>
         <w:t>User Interface</w:t>
       </w:r>
-      <w:bookmarkEnd w:id="113"/>
+      <w:bookmarkEnd w:id="112"/>
     </w:p>
     <w:p>
       <w:pPr>
@@ -21532,7 +21725,7 @@
           <w:szCs w:val="24"/>
         </w:rPr>
       </w:pPr>
-      <w:bookmarkStart w:id="114" w:name="_Toc520818178"/>
+      <w:bookmarkStart w:id="113" w:name="_Toc520818178"/>
       <w:r>
         <w:rPr>
           <w:rFonts w:ascii="Times New Roman" w:eastAsia="Arial" w:hAnsi="Times New Roman"/>
@@ -21542,7 +21735,7 @@
         </w:rPr>
         <w:t>Business Logic</w:t>
       </w:r>
-      <w:bookmarkEnd w:id="114"/>
+      <w:bookmarkEnd w:id="113"/>
     </w:p>
     <w:p>
       <w:pPr>
@@ -21560,7 +21753,7 @@
           <w:szCs w:val="22"/>
         </w:rPr>
       </w:pPr>
-      <w:bookmarkStart w:id="115" w:name="_Toc520818179"/>
+      <w:bookmarkStart w:id="114" w:name="_Toc520818179"/>
       <w:r>
         <w:rPr>
           <w:rFonts w:ascii="Times New Roman" w:eastAsia="Arial" w:hAnsi="Times New Roman"/>
@@ -21570,7 +21763,7 @@
         </w:rPr>
         <w:t>Ranking system for Giver</w:t>
       </w:r>
-      <w:bookmarkEnd w:id="115"/>
+      <w:bookmarkEnd w:id="114"/>
     </w:p>
     <w:p>
       <w:pPr>
@@ -21647,17 +21840,17 @@
           <w:szCs w:val="22"/>
         </w:rPr>
       </w:pPr>
+      <w:commentRangeStart w:id="115"/>
       <w:commentRangeStart w:id="116"/>
-      <w:commentRangeStart w:id="117"/>
       <w:r>
         <w:rPr>
           <w:rFonts w:eastAsia="Arial" w:cs="Arial"/>
           <w:sz w:val="16"/>
           <w:szCs w:val="16"/>
         </w:rPr>
-        <w:commentReference w:id="118"/>
-      </w:r>
-      <w:commentRangeEnd w:id="116"/>
+        <w:commentReference w:id="117"/>
+      </w:r>
+      <w:commentRangeEnd w:id="115"/>
       <w:r>
         <w:rPr>
           <w:rFonts w:ascii="Times New Roman" w:eastAsia="Arial" w:hAnsi="Times New Roman"/>
@@ -21708,9 +21901,9 @@
           <w:sz w:val="16"/>
           <w:szCs w:val="16"/>
         </w:rPr>
-        <w:commentReference w:id="116"/>
-      </w:r>
-      <w:commentRangeEnd w:id="117"/>
+        <w:commentReference w:id="115"/>
+      </w:r>
+      <w:commentRangeEnd w:id="116"/>
     </w:p>
     <w:p>
       <w:pPr>
@@ -21725,7 +21918,7 @@
         <w:rPr>
           <w:rStyle w:val="CommentReference"/>
         </w:rPr>
-        <w:commentReference w:id="117"/>
+        <w:commentReference w:id="116"/>
       </w:r>
     </w:p>
     <w:tbl>
@@ -21869,34 +22062,14 @@
                 <w:szCs w:val="22"/>
               </w:rPr>
             </w:pPr>
-            <w:proofErr w:type="spellStart"/>
-            <w:r>
-              <w:rPr>
-                <w:rFonts w:ascii="Times New Roman" w:hAnsi="Times New Roman"/>
-                <w:sz w:val="22"/>
-                <w:szCs w:val="22"/>
-              </w:rPr>
-              <w:t>Thành</w:t>
-            </w:r>
-            <w:proofErr w:type="spellEnd"/>
-            <w:r>
-              <w:rPr>
-                <w:rFonts w:ascii="Times New Roman" w:hAnsi="Times New Roman"/>
-                <w:sz w:val="22"/>
-                <w:szCs w:val="22"/>
-              </w:rPr>
-              <w:t xml:space="preserve"> </w:t>
-            </w:r>
-            <w:proofErr w:type="spellStart"/>
-            <w:r>
-              <w:rPr>
-                <w:rFonts w:ascii="Times New Roman" w:hAnsi="Times New Roman"/>
-                <w:sz w:val="22"/>
-                <w:szCs w:val="22"/>
-              </w:rPr>
-              <w:t>viên</w:t>
-            </w:r>
-            <w:proofErr w:type="spellEnd"/>
+            <w:r>
+              <w:rPr>
+                <w:rFonts w:ascii="Times New Roman" w:hAnsi="Times New Roman"/>
+                <w:sz w:val="22"/>
+                <w:szCs w:val="22"/>
+              </w:rPr>
+              <w:t>Thành viên</w:t>
+            </w:r>
           </w:p>
         </w:tc>
         <w:tc>
@@ -21981,52 +22154,14 @@
                 <w:szCs w:val="22"/>
               </w:rPr>
             </w:pPr>
-            <w:proofErr w:type="spellStart"/>
-            <w:r>
-              <w:rPr>
-                <w:rFonts w:ascii="Times New Roman" w:hAnsi="Times New Roman"/>
-                <w:sz w:val="22"/>
-                <w:szCs w:val="22"/>
-              </w:rPr>
-              <w:t>Tấm</w:t>
-            </w:r>
-            <w:proofErr w:type="spellEnd"/>
-            <w:r>
-              <w:rPr>
-                <w:rFonts w:ascii="Times New Roman" w:hAnsi="Times New Roman"/>
-                <w:sz w:val="22"/>
-                <w:szCs w:val="22"/>
-              </w:rPr>
-              <w:t xml:space="preserve"> </w:t>
-            </w:r>
-            <w:proofErr w:type="spellStart"/>
-            <w:r>
-              <w:rPr>
-                <w:rFonts w:ascii="Times New Roman" w:hAnsi="Times New Roman"/>
-                <w:sz w:val="22"/>
-                <w:szCs w:val="22"/>
-              </w:rPr>
-              <w:t>lòng</w:t>
-            </w:r>
-            <w:proofErr w:type="spellEnd"/>
-            <w:r>
-              <w:rPr>
-                <w:rFonts w:ascii="Times New Roman" w:hAnsi="Times New Roman"/>
-                <w:sz w:val="22"/>
-                <w:szCs w:val="22"/>
-              </w:rPr>
-              <w:t xml:space="preserve"> </w:t>
-            </w:r>
-            <w:proofErr w:type="spellStart"/>
-            <w:r>
-              <w:rPr>
-                <w:rFonts w:ascii="Times New Roman" w:hAnsi="Times New Roman"/>
-                <w:sz w:val="22"/>
-                <w:szCs w:val="22"/>
-              </w:rPr>
-              <w:t>bạc</w:t>
-            </w:r>
-            <w:proofErr w:type="spellEnd"/>
+            <w:r>
+              <w:rPr>
+                <w:rFonts w:ascii="Times New Roman" w:hAnsi="Times New Roman"/>
+                <w:sz w:val="22"/>
+                <w:szCs w:val="22"/>
+              </w:rPr>
+              <w:t>Tấm lòng bạc</w:t>
+            </w:r>
           </w:p>
         </w:tc>
         <w:tc>
@@ -22095,52 +22230,14 @@
                 <w:szCs w:val="22"/>
               </w:rPr>
             </w:pPr>
-            <w:proofErr w:type="spellStart"/>
-            <w:r>
-              <w:rPr>
-                <w:rFonts w:ascii="Times New Roman" w:hAnsi="Times New Roman"/>
-                <w:sz w:val="22"/>
-                <w:szCs w:val="22"/>
-              </w:rPr>
-              <w:t>Tấm</w:t>
-            </w:r>
-            <w:proofErr w:type="spellEnd"/>
-            <w:r>
-              <w:rPr>
-                <w:rFonts w:ascii="Times New Roman" w:hAnsi="Times New Roman"/>
-                <w:sz w:val="22"/>
-                <w:szCs w:val="22"/>
-              </w:rPr>
-              <w:t xml:space="preserve"> </w:t>
-            </w:r>
-            <w:proofErr w:type="spellStart"/>
-            <w:r>
-              <w:rPr>
-                <w:rFonts w:ascii="Times New Roman" w:hAnsi="Times New Roman"/>
-                <w:sz w:val="22"/>
-                <w:szCs w:val="22"/>
-              </w:rPr>
-              <w:t>lòng</w:t>
-            </w:r>
-            <w:proofErr w:type="spellEnd"/>
-            <w:r>
-              <w:rPr>
-                <w:rFonts w:ascii="Times New Roman" w:hAnsi="Times New Roman"/>
-                <w:sz w:val="22"/>
-                <w:szCs w:val="22"/>
-              </w:rPr>
-              <w:t xml:space="preserve"> </w:t>
-            </w:r>
-            <w:proofErr w:type="spellStart"/>
-            <w:r>
-              <w:rPr>
-                <w:rFonts w:ascii="Times New Roman" w:hAnsi="Times New Roman"/>
-                <w:sz w:val="22"/>
-                <w:szCs w:val="22"/>
-              </w:rPr>
-              <w:t>vàng</w:t>
-            </w:r>
-            <w:proofErr w:type="spellEnd"/>
+            <w:r>
+              <w:rPr>
+                <w:rFonts w:ascii="Times New Roman" w:hAnsi="Times New Roman"/>
+                <w:sz w:val="22"/>
+                <w:szCs w:val="22"/>
+              </w:rPr>
+              <w:t>Tấm lòng vàng</w:t>
+            </w:r>
           </w:p>
         </w:tc>
         <w:tc>
@@ -22209,70 +22306,14 @@
                 <w:szCs w:val="22"/>
               </w:rPr>
             </w:pPr>
-            <w:proofErr w:type="spellStart"/>
-            <w:r>
-              <w:rPr>
-                <w:rFonts w:ascii="Times New Roman" w:hAnsi="Times New Roman"/>
-                <w:sz w:val="22"/>
-                <w:szCs w:val="22"/>
-              </w:rPr>
-              <w:t>Tấm</w:t>
-            </w:r>
-            <w:proofErr w:type="spellEnd"/>
-            <w:r>
-              <w:rPr>
-                <w:rFonts w:ascii="Times New Roman" w:hAnsi="Times New Roman"/>
-                <w:sz w:val="22"/>
-                <w:szCs w:val="22"/>
-              </w:rPr>
-              <w:t xml:space="preserve"> </w:t>
-            </w:r>
-            <w:proofErr w:type="spellStart"/>
-            <w:r>
-              <w:rPr>
-                <w:rFonts w:ascii="Times New Roman" w:hAnsi="Times New Roman"/>
-                <w:sz w:val="22"/>
-                <w:szCs w:val="22"/>
-              </w:rPr>
-              <w:t>lòng</w:t>
-            </w:r>
-            <w:proofErr w:type="spellEnd"/>
-            <w:r>
-              <w:rPr>
-                <w:rFonts w:ascii="Times New Roman" w:hAnsi="Times New Roman"/>
-                <w:sz w:val="22"/>
-                <w:szCs w:val="22"/>
-              </w:rPr>
-              <w:t xml:space="preserve"> </w:t>
-            </w:r>
-            <w:proofErr w:type="spellStart"/>
-            <w:r>
-              <w:rPr>
-                <w:rFonts w:ascii="Times New Roman" w:hAnsi="Times New Roman"/>
-                <w:sz w:val="22"/>
-                <w:szCs w:val="22"/>
-              </w:rPr>
-              <w:t>bạch</w:t>
-            </w:r>
-            <w:proofErr w:type="spellEnd"/>
-            <w:r>
-              <w:rPr>
-                <w:rFonts w:ascii="Times New Roman" w:hAnsi="Times New Roman"/>
-                <w:sz w:val="22"/>
-                <w:szCs w:val="22"/>
-              </w:rPr>
-              <w:t xml:space="preserve"> </w:t>
-            </w:r>
-            <w:proofErr w:type="spellStart"/>
-            <w:r>
-              <w:rPr>
-                <w:rFonts w:ascii="Times New Roman" w:hAnsi="Times New Roman"/>
-                <w:sz w:val="22"/>
-                <w:szCs w:val="22"/>
-              </w:rPr>
-              <w:t>kim</w:t>
-            </w:r>
-            <w:proofErr w:type="spellEnd"/>
+            <w:r>
+              <w:rPr>
+                <w:rFonts w:ascii="Times New Roman" w:hAnsi="Times New Roman"/>
+                <w:sz w:val="22"/>
+                <w:szCs w:val="22"/>
+              </w:rPr>
+              <w:t>Tấm lòng bạch kim</w:t>
+            </w:r>
           </w:p>
         </w:tc>
         <w:tc>
@@ -22341,70 +22382,14 @@
                 <w:szCs w:val="22"/>
               </w:rPr>
             </w:pPr>
-            <w:proofErr w:type="spellStart"/>
-            <w:r>
-              <w:rPr>
-                <w:rFonts w:ascii="Times New Roman" w:hAnsi="Times New Roman"/>
-                <w:sz w:val="22"/>
-                <w:szCs w:val="22"/>
-              </w:rPr>
-              <w:t>Tấm</w:t>
-            </w:r>
-            <w:proofErr w:type="spellEnd"/>
-            <w:r>
-              <w:rPr>
-                <w:rFonts w:ascii="Times New Roman" w:hAnsi="Times New Roman"/>
-                <w:sz w:val="22"/>
-                <w:szCs w:val="22"/>
-              </w:rPr>
-              <w:t xml:space="preserve"> </w:t>
-            </w:r>
-            <w:proofErr w:type="spellStart"/>
-            <w:r>
-              <w:rPr>
-                <w:rFonts w:ascii="Times New Roman" w:hAnsi="Times New Roman"/>
-                <w:sz w:val="22"/>
-                <w:szCs w:val="22"/>
-              </w:rPr>
-              <w:t>lòng</w:t>
-            </w:r>
-            <w:proofErr w:type="spellEnd"/>
-            <w:r>
-              <w:rPr>
-                <w:rFonts w:ascii="Times New Roman" w:hAnsi="Times New Roman"/>
-                <w:sz w:val="22"/>
-                <w:szCs w:val="22"/>
-              </w:rPr>
-              <w:t xml:space="preserve"> </w:t>
-            </w:r>
-            <w:proofErr w:type="spellStart"/>
-            <w:r>
-              <w:rPr>
-                <w:rFonts w:ascii="Times New Roman" w:hAnsi="Times New Roman"/>
-                <w:sz w:val="22"/>
-                <w:szCs w:val="22"/>
-              </w:rPr>
-              <w:t>kim</w:t>
-            </w:r>
-            <w:proofErr w:type="spellEnd"/>
-            <w:r>
-              <w:rPr>
-                <w:rFonts w:ascii="Times New Roman" w:hAnsi="Times New Roman"/>
-                <w:sz w:val="22"/>
-                <w:szCs w:val="22"/>
-              </w:rPr>
-              <w:t xml:space="preserve"> </w:t>
-            </w:r>
-            <w:proofErr w:type="spellStart"/>
-            <w:r>
-              <w:rPr>
-                <w:rFonts w:ascii="Times New Roman" w:hAnsi="Times New Roman"/>
-                <w:sz w:val="22"/>
-                <w:szCs w:val="22"/>
-              </w:rPr>
-              <w:t>cương</w:t>
-            </w:r>
-            <w:proofErr w:type="spellEnd"/>
+            <w:r>
+              <w:rPr>
+                <w:rFonts w:ascii="Times New Roman" w:hAnsi="Times New Roman"/>
+                <w:sz w:val="22"/>
+                <w:szCs w:val="22"/>
+              </w:rPr>
+              <w:t>Tấm lòng kim cương</w:t>
+            </w:r>
           </w:p>
         </w:tc>
         <w:tc>
@@ -22460,7 +22445,7 @@
           <w:szCs w:val="22"/>
         </w:rPr>
       </w:pPr>
-      <w:bookmarkStart w:id="119" w:name="_Toc520818180"/>
+      <w:bookmarkStart w:id="118" w:name="_Toc520818180"/>
       <w:r>
         <w:rPr>
           <w:rFonts w:ascii="Times New Roman" w:eastAsia="Arial" w:hAnsi="Times New Roman"/>
@@ -22470,7 +22455,7 @@
         </w:rPr>
         <w:t>Ranking system for Post</w:t>
       </w:r>
-      <w:bookmarkEnd w:id="119"/>
+      <w:bookmarkEnd w:id="118"/>
     </w:p>
     <w:p>
       <w:pPr>
@@ -22548,7 +22533,7 @@
           <w:szCs w:val="32"/>
         </w:rPr>
       </w:pPr>
-      <w:bookmarkStart w:id="120" w:name="_Toc520818181"/>
+      <w:bookmarkStart w:id="119" w:name="_Toc520818181"/>
       <w:r>
         <w:rPr>
           <w:rFonts w:ascii="Times New Roman" w:hAnsi="Times New Roman"/>
@@ -22560,7 +22545,7 @@
         <w:lastRenderedPageBreak/>
         <w:t>Non-functional Requirements</w:t>
       </w:r>
-      <w:bookmarkEnd w:id="120"/>
+      <w:bookmarkEnd w:id="119"/>
     </w:p>
     <w:p>
       <w:pPr>
@@ -22578,7 +22563,7 @@
           <w:szCs w:val="28"/>
         </w:rPr>
       </w:pPr>
-      <w:bookmarkStart w:id="121" w:name="_Toc520818182"/>
+      <w:bookmarkStart w:id="120" w:name="_Toc520818182"/>
       <w:r>
         <w:rPr>
           <w:rFonts w:ascii="Times New Roman" w:eastAsia="Arial" w:hAnsi="Times New Roman"/>
@@ -22588,7 +22573,7 @@
         </w:rPr>
         <w:t>Operating System Support</w:t>
       </w:r>
-      <w:bookmarkEnd w:id="121"/>
+      <w:bookmarkEnd w:id="120"/>
     </w:p>
     <w:p>
       <w:pPr>
@@ -22664,7 +22649,7 @@
           <w:szCs w:val="32"/>
         </w:rPr>
       </w:pPr>
-      <w:bookmarkStart w:id="122" w:name="_Toc520818183"/>
+      <w:bookmarkStart w:id="121" w:name="_Toc520818183"/>
       <w:r>
         <w:rPr>
           <w:rFonts w:ascii="Times New Roman" w:hAnsi="Times New Roman"/>
@@ -22676,7 +22661,7 @@
         <w:lastRenderedPageBreak/>
         <w:t>ANALYZE AND DESIGN</w:t>
       </w:r>
-      <w:bookmarkEnd w:id="122"/>
+      <w:bookmarkEnd w:id="121"/>
     </w:p>
     <w:p>
       <w:pPr>
@@ -22694,7 +22679,7 @@
           <w:szCs w:val="28"/>
         </w:rPr>
       </w:pPr>
-      <w:bookmarkStart w:id="123" w:name="_Toc520818184"/>
+      <w:bookmarkStart w:id="122" w:name="_Toc520818184"/>
       <w:r>
         <w:rPr>
           <w:rFonts w:ascii="Times New Roman" w:eastAsia="Arial" w:hAnsi="Times New Roman"/>
@@ -22704,7 +22689,7 @@
         </w:rPr>
         <w:t>Activity Diagram</w:t>
       </w:r>
-      <w:bookmarkEnd w:id="123"/>
+      <w:bookmarkEnd w:id="122"/>
     </w:p>
     <w:p>
       <w:pPr>
@@ -22722,7 +22707,7 @@
           <w:szCs w:val="24"/>
         </w:rPr>
       </w:pPr>
-      <w:bookmarkStart w:id="124" w:name="_Toc520818185"/>
+      <w:bookmarkStart w:id="123" w:name="_Toc520818185"/>
       <w:r>
         <w:rPr>
           <w:rFonts w:ascii="Times New Roman" w:eastAsia="Arial" w:hAnsi="Times New Roman"/>
@@ -22732,7 +22717,7 @@
         </w:rPr>
         <w:t>Login</w:t>
       </w:r>
-      <w:bookmarkEnd w:id="124"/>
+      <w:bookmarkEnd w:id="123"/>
     </w:p>
     <w:p>
       <w:pPr>
@@ -22746,7 +22731,7 @@
         <w:rPr>
           <w:rFonts w:eastAsia="Arial" w:cs="Arial"/>
           <w:noProof/>
-          <w:lang w:val="en-US" w:eastAsia="en-US"/>
+          <w:lang w:val="nl-NL"/>
         </w:rPr>
         <w:drawing>
           <wp:inline distT="0" distB="0" distL="0" distR="0" wp14:anchorId="7A7F4221" wp14:editId="7F18E00C">
@@ -22970,7 +22955,7 @@
         <w:rPr>
           <w:rFonts w:eastAsia="Arial" w:cs="Arial"/>
           <w:noProof/>
-          <w:lang w:val="en-US" w:eastAsia="en-US"/>
+          <w:lang w:val="nl-NL"/>
         </w:rPr>
         <w:lastRenderedPageBreak/>
         <w:drawing>
@@ -23194,7 +23179,7 @@
         <w:rPr>
           <w:rFonts w:eastAsia="Arial" w:cs="Arial"/>
           <w:noProof/>
-          <w:lang w:val="en-US" w:eastAsia="en-US"/>
+          <w:lang w:val="nl-NL"/>
         </w:rPr>
         <w:lastRenderedPageBreak/>
         <w:drawing>
@@ -23423,7 +23408,7 @@
           <w:szCs w:val="24"/>
         </w:rPr>
       </w:pPr>
-      <w:bookmarkStart w:id="125" w:name="_Toc520818186"/>
+      <w:bookmarkStart w:id="124" w:name="_Toc520818186"/>
       <w:r>
         <w:rPr>
           <w:rFonts w:ascii="Times New Roman" w:eastAsia="Arial" w:hAnsi="Times New Roman"/>
@@ -23434,7 +23419,7 @@
         <w:lastRenderedPageBreak/>
         <w:t>Post Management</w:t>
       </w:r>
-      <w:bookmarkEnd w:id="125"/>
+      <w:bookmarkEnd w:id="124"/>
     </w:p>
     <w:p>
       <w:pPr>
@@ -23448,13 +23433,13 @@
         <w:rPr>
           <w:rFonts w:eastAsia="Arial" w:cs="Arial"/>
           <w:noProof/>
-          <w:lang w:val="en-US" w:eastAsia="en-US"/>
+          <w:lang w:val="nl-NL"/>
         </w:rPr>
         <w:drawing>
-          <wp:inline distT="0" distB="0" distL="0" distR="0" wp14:anchorId="76B0B4DB" wp14:editId="74172460">
-            <wp:extent cx="6118860" cy="7078345"/>
-            <wp:effectExtent l="0" t="0" r="0" b="8255"/>
-            <wp:docPr id="10" name="Picture 10"/>
+          <wp:inline distT="0" distB="0" distL="0" distR="0" wp14:anchorId="74F98429" wp14:editId="24C4DA63">
+            <wp:extent cx="5820410" cy="6639339"/>
+            <wp:effectExtent l="0" t="0" r="8890" b="9525"/>
+            <wp:docPr id="3" name="Picture 3" descr="D:\GiveAndTake\Project Documents\SRS\Activity Diagrams\CreatePost.png"/>
             <wp:cNvGraphicFramePr>
               <a:graphicFrameLocks xmlns:a="http://schemas.openxmlformats.org/drawingml/2006/main" noChangeAspect="1"/>
             </wp:cNvGraphicFramePr>
@@ -23462,8 +23447,10 @@
               <a:graphicData uri="http://schemas.openxmlformats.org/drawingml/2006/picture">
                 <pic:pic xmlns:pic="http://schemas.openxmlformats.org/drawingml/2006/picture">
                   <pic:nvPicPr>
-                    <pic:cNvPr id="0" name="createPost.png"/>
-                    <pic:cNvPicPr/>
+                    <pic:cNvPr id="0" name="Picture 3" descr="D:\GiveAndTake\Project Documents\SRS\Activity Diagrams\CreatePost.png"/>
+                    <pic:cNvPicPr>
+                      <a:picLocks noChangeAspect="1" noChangeArrowheads="1"/>
+                    </pic:cNvPicPr>
                   </pic:nvPicPr>
                   <pic:blipFill>
                     <a:blip r:embed="rId17">
@@ -23473,18 +23460,23 @@
                         </a:ext>
                       </a:extLst>
                     </a:blip>
+                    <a:srcRect/>
                     <a:stretch>
                       <a:fillRect/>
                     </a:stretch>
                   </pic:blipFill>
-                  <pic:spPr>
+                  <pic:spPr bwMode="auto">
                     <a:xfrm>
                       <a:off x="0" y="0"/>
-                      <a:ext cx="6143661" cy="7107035"/>
+                      <a:ext cx="5821146" cy="6640178"/>
                     </a:xfrm>
                     <a:prstGeom prst="rect">
                       <a:avLst/>
                     </a:prstGeom>
+                    <a:noFill/>
+                    <a:ln>
+                      <a:noFill/>
+                    </a:ln>
                   </pic:spPr>
                 </pic:pic>
               </a:graphicData>
@@ -23671,14 +23663,14 @@
         <w:rPr>
           <w:rFonts w:eastAsia="Arial" w:cs="Arial"/>
           <w:noProof/>
-          <w:lang w:val="en-US" w:eastAsia="en-US"/>
+          <w:lang w:val="nl-NL"/>
         </w:rPr>
         <w:lastRenderedPageBreak/>
         <w:drawing>
-          <wp:inline distT="0" distB="0" distL="0" distR="0" wp14:anchorId="36DB6997" wp14:editId="1A6EA34B">
-            <wp:extent cx="6118860" cy="7337425"/>
-            <wp:effectExtent l="0" t="0" r="0" b="0"/>
-            <wp:docPr id="11" name="Picture 11"/>
+          <wp:inline distT="0" distB="0" distL="0" distR="0" wp14:anchorId="1BF363C2" wp14:editId="6FA3B0F4">
+            <wp:extent cx="6189345" cy="6822305"/>
+            <wp:effectExtent l="0" t="0" r="1905" b="0"/>
+            <wp:docPr id="7" name="Picture 7" descr="D:\GiveAndTake\Project Documents\SRS\Activity Diagrams\EditPost.png"/>
             <wp:cNvGraphicFramePr>
               <a:graphicFrameLocks xmlns:a="http://schemas.openxmlformats.org/drawingml/2006/main" noChangeAspect="1"/>
             </wp:cNvGraphicFramePr>
@@ -23686,8 +23678,10 @@
               <a:graphicData uri="http://schemas.openxmlformats.org/drawingml/2006/picture">
                 <pic:pic xmlns:pic="http://schemas.openxmlformats.org/drawingml/2006/picture">
                   <pic:nvPicPr>
-                    <pic:cNvPr id="0" name="editPost.png"/>
-                    <pic:cNvPicPr/>
+                    <pic:cNvPr id="0" name="Picture 4" descr="D:\GiveAndTake\Project Documents\SRS\Activity Diagrams\EditPost.png"/>
+                    <pic:cNvPicPr>
+                      <a:picLocks noChangeAspect="1" noChangeArrowheads="1"/>
+                    </pic:cNvPicPr>
                   </pic:nvPicPr>
                   <pic:blipFill>
                     <a:blip r:embed="rId18">
@@ -23697,18 +23691,23 @@
                         </a:ext>
                       </a:extLst>
                     </a:blip>
+                    <a:srcRect/>
                     <a:stretch>
                       <a:fillRect/>
                     </a:stretch>
                   </pic:blipFill>
-                  <pic:spPr>
+                  <pic:spPr bwMode="auto">
                     <a:xfrm>
                       <a:off x="0" y="0"/>
-                      <a:ext cx="6139175" cy="7361786"/>
+                      <a:ext cx="6189345" cy="6822305"/>
                     </a:xfrm>
                     <a:prstGeom prst="rect">
                       <a:avLst/>
                     </a:prstGeom>
+                    <a:noFill/>
+                    <a:ln>
+                      <a:noFill/>
+                    </a:ln>
                   </pic:spPr>
                 </pic:pic>
               </a:graphicData>
@@ -23895,14 +23894,14 @@
         <w:rPr>
           <w:rFonts w:eastAsia="Arial" w:cs="Arial"/>
           <w:noProof/>
-          <w:lang w:val="en-US" w:eastAsia="en-US"/>
+          <w:lang w:val="nl-NL"/>
         </w:rPr>
         <w:lastRenderedPageBreak/>
         <w:drawing>
-          <wp:inline distT="0" distB="0" distL="0" distR="0" wp14:anchorId="217B3B21" wp14:editId="0F983463">
-            <wp:extent cx="6111240" cy="7360285"/>
-            <wp:effectExtent l="0" t="0" r="3810" b="0"/>
-            <wp:docPr id="12" name="Picture 12"/>
+          <wp:inline distT="0" distB="0" distL="0" distR="0" wp14:anchorId="3F2B8D43" wp14:editId="75111461">
+            <wp:extent cx="6189087" cy="6687047"/>
+            <wp:effectExtent l="0" t="0" r="2540" b="0"/>
+            <wp:docPr id="9" name="Picture 9" descr="D:\GiveAndTake\Project Documents\SRS\Activity Diagrams\DeletePost.png"/>
             <wp:cNvGraphicFramePr>
               <a:graphicFrameLocks xmlns:a="http://schemas.openxmlformats.org/drawingml/2006/main" noChangeAspect="1"/>
             </wp:cNvGraphicFramePr>
@@ -23910,8 +23909,10 @@
               <a:graphicData uri="http://schemas.openxmlformats.org/drawingml/2006/picture">
                 <pic:pic xmlns:pic="http://schemas.openxmlformats.org/drawingml/2006/picture">
                   <pic:nvPicPr>
-                    <pic:cNvPr id="0" name="deletePost.png"/>
-                    <pic:cNvPicPr/>
+                    <pic:cNvPr id="0" name="Picture 5" descr="D:\GiveAndTake\Project Documents\SRS\Activity Diagrams\DeletePost.png"/>
+                    <pic:cNvPicPr>
+                      <a:picLocks noChangeAspect="1" noChangeArrowheads="1"/>
+                    </pic:cNvPicPr>
                   </pic:nvPicPr>
                   <pic:blipFill>
                     <a:blip r:embed="rId19">
@@ -23921,18 +23922,23 @@
                         </a:ext>
                       </a:extLst>
                     </a:blip>
+                    <a:srcRect/>
                     <a:stretch>
                       <a:fillRect/>
                     </a:stretch>
                   </pic:blipFill>
-                  <pic:spPr>
+                  <pic:spPr bwMode="auto">
                     <a:xfrm>
                       <a:off x="0" y="0"/>
-                      <a:ext cx="6133866" cy="7387535"/>
+                      <a:ext cx="6194519" cy="6692916"/>
                     </a:xfrm>
                     <a:prstGeom prst="rect">
                       <a:avLst/>
                     </a:prstGeom>
+                    <a:noFill/>
+                    <a:ln>
+                      <a:noFill/>
+                    </a:ln>
                   </pic:spPr>
                 </pic:pic>
               </a:graphicData>
@@ -24124,7 +24130,9 @@
           <w:szCs w:val="24"/>
         </w:rPr>
       </w:pPr>
-      <w:bookmarkStart w:id="126" w:name="_Toc520818187"/>
+      <w:bookmarkStart w:id="125" w:name="_Toc520818187"/>
+      <w:bookmarkStart w:id="126" w:name="_GoBack"/>
+      <w:bookmarkEnd w:id="126"/>
       <w:r>
         <w:rPr>
           <w:rFonts w:ascii="Times New Roman" w:eastAsia="Arial" w:hAnsi="Times New Roman"/>
@@ -24135,7 +24143,7 @@
         <w:lastRenderedPageBreak/>
         <w:t>Request Management</w:t>
       </w:r>
-      <w:bookmarkEnd w:id="126"/>
+      <w:bookmarkEnd w:id="125"/>
     </w:p>
     <w:p>
       <w:pPr>
@@ -24148,13 +24156,13 @@
         <w:rPr>
           <w:rFonts w:eastAsia="Arial" w:cs="Arial"/>
           <w:noProof/>
-          <w:lang w:val="en-US" w:eastAsia="en-US"/>
+          <w:lang w:val="nl-NL"/>
         </w:rPr>
         <w:drawing>
-          <wp:inline distT="0" distB="0" distL="0" distR="0" wp14:anchorId="5D1E73CF" wp14:editId="744DAEBA">
-            <wp:extent cx="6116211" cy="6461760"/>
-            <wp:effectExtent l="0" t="0" r="0" b="0"/>
-            <wp:docPr id="13" name="Picture 13"/>
+          <wp:inline distT="0" distB="0" distL="0" distR="0" wp14:anchorId="184D786A" wp14:editId="266A4006">
+            <wp:extent cx="6189256" cy="7410616"/>
+            <wp:effectExtent l="0" t="0" r="2540" b="0"/>
+            <wp:docPr id="22" name="Picture 22" descr="D:\GiveAndTake\Project Documents\SRS\Activity Diagrams\CreateRequest.png"/>
             <wp:cNvGraphicFramePr>
               <a:graphicFrameLocks xmlns:a="http://schemas.openxmlformats.org/drawingml/2006/main" noChangeAspect="1"/>
             </wp:cNvGraphicFramePr>
@@ -24162,8 +24170,10 @@
               <a:graphicData uri="http://schemas.openxmlformats.org/drawingml/2006/picture">
                 <pic:pic xmlns:pic="http://schemas.openxmlformats.org/drawingml/2006/picture">
                   <pic:nvPicPr>
-                    <pic:cNvPr id="0" name="ActivityDiagram-CreateRequest.png"/>
-                    <pic:cNvPicPr/>
+                    <pic:cNvPr id="0" name="Picture 6" descr="D:\GiveAndTake\Project Documents\SRS\Activity Diagrams\CreateRequest.png"/>
+                    <pic:cNvPicPr>
+                      <a:picLocks noChangeAspect="1" noChangeArrowheads="1"/>
+                    </pic:cNvPicPr>
                   </pic:nvPicPr>
                   <pic:blipFill>
                     <a:blip r:embed="rId20">
@@ -24173,18 +24183,23 @@
                         </a:ext>
                       </a:extLst>
                     </a:blip>
+                    <a:srcRect/>
                     <a:stretch>
                       <a:fillRect/>
                     </a:stretch>
                   </pic:blipFill>
-                  <pic:spPr>
+                  <pic:spPr bwMode="auto">
                     <a:xfrm>
                       <a:off x="0" y="0"/>
-                      <a:ext cx="6116211" cy="6461760"/>
+                      <a:ext cx="6193713" cy="7415953"/>
                     </a:xfrm>
                     <a:prstGeom prst="rect">
                       <a:avLst/>
                     </a:prstGeom>
+                    <a:noFill/>
+                    <a:ln>
+                      <a:noFill/>
+                    </a:ln>
                   </pic:spPr>
                 </pic:pic>
               </a:graphicData>
@@ -24371,7 +24386,7 @@
         <w:rPr>
           <w:rFonts w:eastAsia="Arial" w:cs="Arial"/>
           <w:noProof/>
-          <w:lang w:val="en-US" w:eastAsia="en-US"/>
+          <w:lang w:val="nl-NL"/>
         </w:rPr>
         <w:lastRenderedPageBreak/>
         <w:drawing>
@@ -24595,7 +24610,7 @@
         <w:rPr>
           <w:rFonts w:eastAsia="Arial" w:cs="Arial"/>
           <w:noProof/>
-          <w:lang w:val="en-US" w:eastAsia="en-US"/>
+          <w:lang w:val="nl-NL"/>
         </w:rPr>
         <w:lastRenderedPageBreak/>
         <w:drawing>
@@ -24848,7 +24863,7 @@
         <w:rPr>
           <w:rFonts w:eastAsia="Arial" w:cs="Arial"/>
           <w:noProof/>
-          <w:lang w:val="en-US" w:eastAsia="en-US"/>
+          <w:lang w:val="nl-NL"/>
         </w:rPr>
         <w:drawing>
           <wp:inline distT="0" distB="0" distL="0" distR="0" wp14:anchorId="48E8F5D1" wp14:editId="2C2B1FE1">
@@ -25100,13 +25115,13 @@
         <w:rPr>
           <w:rFonts w:eastAsia="Arial" w:cs="Arial"/>
           <w:noProof/>
-          <w:lang w:val="en-US" w:eastAsia="en-US"/>
+          <w:lang w:val="nl-NL"/>
         </w:rPr>
         <w:drawing>
-          <wp:inline distT="0" distB="0" distL="0" distR="0" wp14:anchorId="0D72C31F" wp14:editId="06B44193">
-            <wp:extent cx="6088380" cy="7067550"/>
-            <wp:effectExtent l="0" t="0" r="7620" b="0"/>
-            <wp:docPr id="17" name="Picture 17"/>
+          <wp:inline distT="0" distB="0" distL="0" distR="0" wp14:anchorId="2066A2CF" wp14:editId="362AD844">
+            <wp:extent cx="5820410" cy="7187979"/>
+            <wp:effectExtent l="0" t="0" r="8890" b="0"/>
+            <wp:docPr id="23" name="Picture 23" descr="D:\GiveAndTake\Project Documents\SRS\Activity Diagrams\CreateCategory.png"/>
             <wp:cNvGraphicFramePr>
               <a:graphicFrameLocks xmlns:a="http://schemas.openxmlformats.org/drawingml/2006/main" noChangeAspect="1"/>
             </wp:cNvGraphicFramePr>
@@ -25114,8 +25129,10 @@
               <a:graphicData uri="http://schemas.openxmlformats.org/drawingml/2006/picture">
                 <pic:pic xmlns:pic="http://schemas.openxmlformats.org/drawingml/2006/picture">
                   <pic:nvPicPr>
-                    <pic:cNvPr id="0" name="CreateCategory.png"/>
-                    <pic:cNvPicPr/>
+                    <pic:cNvPr id="0" name="Picture 7" descr="D:\GiveAndTake\Project Documents\SRS\Activity Diagrams\CreateCategory.png"/>
+                    <pic:cNvPicPr>
+                      <a:picLocks noChangeAspect="1" noChangeArrowheads="1"/>
+                    </pic:cNvPicPr>
                   </pic:nvPicPr>
                   <pic:blipFill>
                     <a:blip r:embed="rId24">
@@ -25125,18 +25142,23 @@
                         </a:ext>
                       </a:extLst>
                     </a:blip>
+                    <a:srcRect/>
                     <a:stretch>
                       <a:fillRect/>
                     </a:stretch>
                   </pic:blipFill>
-                  <pic:spPr>
+                  <pic:spPr bwMode="auto">
                     <a:xfrm>
                       <a:off x="0" y="0"/>
-                      <a:ext cx="6100781" cy="7081945"/>
+                      <a:ext cx="5821918" cy="7189841"/>
                     </a:xfrm>
                     <a:prstGeom prst="rect">
                       <a:avLst/>
                     </a:prstGeom>
+                    <a:noFill/>
+                    <a:ln>
+                      <a:noFill/>
+                    </a:ln>
                   </pic:spPr>
                 </pic:pic>
               </a:graphicData>
@@ -25323,14 +25345,14 @@
         <w:rPr>
           <w:rFonts w:eastAsia="Arial" w:cs="Arial"/>
           <w:noProof/>
-          <w:lang w:val="en-US" w:eastAsia="en-US"/>
+          <w:lang w:val="nl-NL"/>
         </w:rPr>
         <w:lastRenderedPageBreak/>
         <w:drawing>
-          <wp:inline distT="0" distB="0" distL="0" distR="0" wp14:anchorId="4C44588D" wp14:editId="7506033E">
-            <wp:extent cx="6118860" cy="7346950"/>
-            <wp:effectExtent l="0" t="0" r="0" b="6350"/>
-            <wp:docPr id="18" name="Picture 18"/>
+          <wp:inline distT="0" distB="0" distL="0" distR="0" wp14:anchorId="75F480AB" wp14:editId="1753C477">
+            <wp:extent cx="6188742" cy="6599583"/>
+            <wp:effectExtent l="0" t="0" r="2540" b="0"/>
+            <wp:docPr id="24" name="Picture 24" descr="D:\GiveAndTake\Project Documents\SRS\Activity Diagrams\EditCategory.png"/>
             <wp:cNvGraphicFramePr>
               <a:graphicFrameLocks xmlns:a="http://schemas.openxmlformats.org/drawingml/2006/main" noChangeAspect="1"/>
             </wp:cNvGraphicFramePr>
@@ -25338,8 +25360,10 @@
               <a:graphicData uri="http://schemas.openxmlformats.org/drawingml/2006/picture">
                 <pic:pic xmlns:pic="http://schemas.openxmlformats.org/drawingml/2006/picture">
                   <pic:nvPicPr>
-                    <pic:cNvPr id="0" name="EditCategory.png"/>
-                    <pic:cNvPicPr/>
+                    <pic:cNvPr id="0" name="Picture 8" descr="D:\GiveAndTake\Project Documents\SRS\Activity Diagrams\EditCategory.png"/>
+                    <pic:cNvPicPr>
+                      <a:picLocks noChangeAspect="1" noChangeArrowheads="1"/>
+                    </pic:cNvPicPr>
                   </pic:nvPicPr>
                   <pic:blipFill>
                     <a:blip r:embed="rId25">
@@ -25349,18 +25373,23 @@
                         </a:ext>
                       </a:extLst>
                     </a:blip>
+                    <a:srcRect/>
                     <a:stretch>
                       <a:fillRect/>
                     </a:stretch>
                   </pic:blipFill>
-                  <pic:spPr>
+                  <pic:spPr bwMode="auto">
                     <a:xfrm>
                       <a:off x="0" y="0"/>
-                      <a:ext cx="6132883" cy="7363787"/>
+                      <a:ext cx="6194523" cy="6605748"/>
                     </a:xfrm>
                     <a:prstGeom prst="rect">
                       <a:avLst/>
                     </a:prstGeom>
+                    <a:noFill/>
+                    <a:ln>
+                      <a:noFill/>
+                    </a:ln>
                   </pic:spPr>
                 </pic:pic>
               </a:graphicData>
@@ -25547,14 +25576,14 @@
         <w:rPr>
           <w:rFonts w:eastAsia="Arial" w:cs="Arial"/>
           <w:noProof/>
-          <w:lang w:val="en-US" w:eastAsia="en-US"/>
+          <w:lang w:val="nl-NL"/>
         </w:rPr>
         <w:lastRenderedPageBreak/>
         <w:drawing>
-          <wp:inline distT="0" distB="0" distL="0" distR="0" wp14:anchorId="02B7628E" wp14:editId="504C8CF8">
-            <wp:extent cx="6080760" cy="7312025"/>
-            <wp:effectExtent l="0" t="0" r="0" b="3175"/>
-            <wp:docPr id="19" name="Picture 19"/>
+          <wp:inline distT="0" distB="0" distL="0" distR="0" wp14:anchorId="142145BA" wp14:editId="4C75A8A9">
+            <wp:extent cx="6188787" cy="7013050"/>
+            <wp:effectExtent l="0" t="0" r="2540" b="0"/>
+            <wp:docPr id="26" name="Picture 26" descr="D:\GiveAndTake\Project Documents\SRS\Activity Diagrams\DeleteCategory.png"/>
             <wp:cNvGraphicFramePr>
               <a:graphicFrameLocks xmlns:a="http://schemas.openxmlformats.org/drawingml/2006/main" noChangeAspect="1"/>
             </wp:cNvGraphicFramePr>
@@ -25562,8 +25591,10 @@
               <a:graphicData uri="http://schemas.openxmlformats.org/drawingml/2006/picture">
                 <pic:pic xmlns:pic="http://schemas.openxmlformats.org/drawingml/2006/picture">
                   <pic:nvPicPr>
-                    <pic:cNvPr id="0" name="DeleteCategory.png"/>
-                    <pic:cNvPicPr/>
+                    <pic:cNvPr id="0" name="Picture 10" descr="D:\GiveAndTake\Project Documents\SRS\Activity Diagrams\DeleteCategory.png"/>
+                    <pic:cNvPicPr>
+                      <a:picLocks noChangeAspect="1" noChangeArrowheads="1"/>
+                    </pic:cNvPicPr>
                   </pic:nvPicPr>
                   <pic:blipFill>
                     <a:blip r:embed="rId26">
@@ -25573,18 +25604,23 @@
                         </a:ext>
                       </a:extLst>
                     </a:blip>
+                    <a:srcRect/>
                     <a:stretch>
                       <a:fillRect/>
                     </a:stretch>
                   </pic:blipFill>
-                  <pic:spPr>
+                  <pic:spPr bwMode="auto">
                     <a:xfrm>
                       <a:off x="0" y="0"/>
-                      <a:ext cx="6094526" cy="7328579"/>
+                      <a:ext cx="6191806" cy="7016471"/>
                     </a:xfrm>
                     <a:prstGeom prst="rect">
                       <a:avLst/>
                     </a:prstGeom>
+                    <a:noFill/>
+                    <a:ln>
+                      <a:noFill/>
+                    </a:ln>
                   </pic:spPr>
                 </pic:pic>
               </a:graphicData>
@@ -25759,6 +25795,296 @@
         </w:rPr>
         <w:t xml:space="preserve"> Activity Diagram_ Delete Category</w:t>
       </w:r>
+    </w:p>
+    <w:p>
+      <w:pPr>
+        <w:spacing w:after="200"/>
+        <w:jc w:val="center"/>
+        <w:rPr>
+          <w:rFonts w:ascii="Times New Roman" w:eastAsia="Arial" w:hAnsi="Times New Roman" w:cs="Arial"/>
+          <w:bCs/>
+          <w:i/>
+          <w:color w:val="4F81BD"/>
+          <w:sz w:val="22"/>
+          <w:szCs w:val="18"/>
+        </w:rPr>
+      </w:pPr>
+      <w:r>
+        <w:rPr>
+          <w:rFonts w:ascii="Times New Roman" w:eastAsia="Arial" w:hAnsi="Times New Roman" w:cs="Arial"/>
+          <w:bCs/>
+          <w:i/>
+          <w:noProof/>
+          <w:color w:val="4F81BD"/>
+          <w:sz w:val="22"/>
+          <w:szCs w:val="18"/>
+          <w:lang w:val="nl-NL"/>
+        </w:rPr>
+        <w:lastRenderedPageBreak/>
+        <w:drawing>
+          <wp:inline distT="0" distB="0" distL="0" distR="0" wp14:anchorId="5729D4BD" wp14:editId="200F1EF2">
+            <wp:extent cx="6189071" cy="6981245"/>
+            <wp:effectExtent l="0" t="0" r="2540" b="0"/>
+            <wp:docPr id="27" name="Picture 27" descr="D:\GiveAndTake\Project Documents\SRS\Activity Diagrams\DisableCategory.png"/>
+            <wp:cNvGraphicFramePr>
+              <a:graphicFrameLocks xmlns:a="http://schemas.openxmlformats.org/drawingml/2006/main" noChangeAspect="1"/>
+            </wp:cNvGraphicFramePr>
+            <a:graphic xmlns:a="http://schemas.openxmlformats.org/drawingml/2006/main">
+              <a:graphicData uri="http://schemas.openxmlformats.org/drawingml/2006/picture">
+                <pic:pic xmlns:pic="http://schemas.openxmlformats.org/drawingml/2006/picture">
+                  <pic:nvPicPr>
+                    <pic:cNvPr id="0" name="Picture 11" descr="D:\GiveAndTake\Project Documents\SRS\Activity Diagrams\DisableCategory.png"/>
+                    <pic:cNvPicPr>
+                      <a:picLocks noChangeAspect="1" noChangeArrowheads="1"/>
+                    </pic:cNvPicPr>
+                  </pic:nvPicPr>
+                  <pic:blipFill>
+                    <a:blip r:embed="rId27">
+                      <a:extLst>
+                        <a:ext uri="{28A0092B-C50C-407E-A947-70E740481C1C}">
+                          <a14:useLocalDpi xmlns:a14="http://schemas.microsoft.com/office/drawing/2010/main" val="0"/>
+                        </a:ext>
+                      </a:extLst>
+                    </a:blip>
+                    <a:srcRect/>
+                    <a:stretch>
+                      <a:fillRect/>
+                    </a:stretch>
+                  </pic:blipFill>
+                  <pic:spPr bwMode="auto">
+                    <a:xfrm>
+                      <a:off x="0" y="0"/>
+                      <a:ext cx="6193054" cy="6985738"/>
+                    </a:xfrm>
+                    <a:prstGeom prst="rect">
+                      <a:avLst/>
+                    </a:prstGeom>
+                    <a:noFill/>
+                    <a:ln>
+                      <a:noFill/>
+                    </a:ln>
+                  </pic:spPr>
+                </pic:pic>
+              </a:graphicData>
+            </a:graphic>
+          </wp:inline>
+        </w:drawing>
+      </w:r>
+    </w:p>
+    <w:p>
+      <w:pPr>
+        <w:spacing w:after="200"/>
+        <w:jc w:val="center"/>
+        <w:rPr>
+          <w:rFonts w:ascii="Times New Roman" w:eastAsia="Arial" w:hAnsi="Times New Roman" w:cs="Arial"/>
+          <w:bCs/>
+          <w:i/>
+          <w:color w:val="4F81BD"/>
+          <w:sz w:val="22"/>
+          <w:szCs w:val="18"/>
+        </w:rPr>
+      </w:pPr>
+      <w:r>
+        <w:rPr>
+          <w:rFonts w:ascii="Times New Roman" w:eastAsia="Arial" w:hAnsi="Times New Roman" w:cs="Arial"/>
+          <w:bCs/>
+          <w:i/>
+          <w:color w:val="4F81BD"/>
+          <w:sz w:val="22"/>
+          <w:szCs w:val="18"/>
+        </w:rPr>
+        <w:t xml:space="preserve">Figure </w:t>
+      </w:r>
+      <w:r>
+        <w:rPr>
+          <w:rFonts w:ascii="Times New Roman" w:eastAsia="Arial" w:hAnsi="Times New Roman" w:cs="Arial"/>
+          <w:bCs/>
+          <w:i/>
+          <w:noProof/>
+          <w:color w:val="4F81BD"/>
+          <w:sz w:val="22"/>
+          <w:szCs w:val="18"/>
+        </w:rPr>
+        <w:fldChar w:fldCharType="begin"/>
+      </w:r>
+      <w:r>
+        <w:rPr>
+          <w:rFonts w:ascii="Times New Roman" w:eastAsia="Arial" w:hAnsi="Times New Roman" w:cs="Arial"/>
+          <w:bCs/>
+          <w:i/>
+          <w:noProof/>
+          <w:color w:val="4F81BD"/>
+          <w:sz w:val="22"/>
+          <w:szCs w:val="18"/>
+        </w:rPr>
+        <w:instrText xml:space="preserve"> STYLEREF 1 \s </w:instrText>
+      </w:r>
+      <w:r>
+        <w:rPr>
+          <w:rFonts w:ascii="Times New Roman" w:eastAsia="Arial" w:hAnsi="Times New Roman" w:cs="Arial"/>
+          <w:bCs/>
+          <w:i/>
+          <w:noProof/>
+          <w:color w:val="4F81BD"/>
+          <w:sz w:val="22"/>
+          <w:szCs w:val="18"/>
+        </w:rPr>
+        <w:fldChar w:fldCharType="separate"/>
+      </w:r>
+      <w:r>
+        <w:rPr>
+          <w:rFonts w:ascii="Times New Roman" w:eastAsia="Arial" w:hAnsi="Times New Roman" w:cs="Arial"/>
+          <w:bCs/>
+          <w:i/>
+          <w:noProof/>
+          <w:color w:val="4F81BD"/>
+          <w:sz w:val="22"/>
+          <w:szCs w:val="18"/>
+        </w:rPr>
+        <w:t>8</w:t>
+      </w:r>
+      <w:r>
+        <w:rPr>
+          <w:rFonts w:ascii="Times New Roman" w:eastAsia="Arial" w:hAnsi="Times New Roman" w:cs="Arial"/>
+          <w:bCs/>
+          <w:i/>
+          <w:noProof/>
+          <w:color w:val="4F81BD"/>
+          <w:sz w:val="22"/>
+          <w:szCs w:val="18"/>
+        </w:rPr>
+        <w:fldChar w:fldCharType="end"/>
+      </w:r>
+      <w:r>
+        <w:rPr>
+          <w:rFonts w:ascii="Times New Roman" w:eastAsia="Arial" w:hAnsi="Times New Roman" w:cs="Arial"/>
+          <w:bCs/>
+          <w:i/>
+          <w:color w:val="4F81BD"/>
+          <w:sz w:val="22"/>
+          <w:szCs w:val="18"/>
+        </w:rPr>
+        <w:noBreakHyphen/>
+      </w:r>
+      <w:r>
+        <w:rPr>
+          <w:rFonts w:ascii="Times New Roman" w:eastAsia="Arial" w:hAnsi="Times New Roman" w:cs="Arial"/>
+          <w:bCs/>
+          <w:i/>
+          <w:noProof/>
+          <w:color w:val="4F81BD"/>
+          <w:sz w:val="22"/>
+          <w:szCs w:val="18"/>
+        </w:rPr>
+        <w:fldChar w:fldCharType="begin"/>
+      </w:r>
+      <w:r>
+        <w:rPr>
+          <w:rFonts w:ascii="Times New Roman" w:eastAsia="Arial" w:hAnsi="Times New Roman" w:cs="Arial"/>
+          <w:bCs/>
+          <w:i/>
+          <w:noProof/>
+          <w:color w:val="4F81BD"/>
+          <w:sz w:val="22"/>
+          <w:szCs w:val="18"/>
+        </w:rPr>
+        <w:instrText xml:space="preserve"> SEQ Figure \* ARABIC \s 1 </w:instrText>
+      </w:r>
+      <w:r>
+        <w:rPr>
+          <w:rFonts w:ascii="Times New Roman" w:eastAsia="Arial" w:hAnsi="Times New Roman" w:cs="Arial"/>
+          <w:bCs/>
+          <w:i/>
+          <w:noProof/>
+          <w:color w:val="4F81BD"/>
+          <w:sz w:val="22"/>
+          <w:szCs w:val="18"/>
+        </w:rPr>
+        <w:fldChar w:fldCharType="separate"/>
+      </w:r>
+      <w:r>
+        <w:rPr>
+          <w:rFonts w:ascii="Times New Roman" w:eastAsia="Arial" w:hAnsi="Times New Roman" w:cs="Arial"/>
+          <w:bCs/>
+          <w:i/>
+          <w:noProof/>
+          <w:color w:val="4F81BD"/>
+          <w:sz w:val="22"/>
+          <w:szCs w:val="18"/>
+        </w:rPr>
+        <w:t>1</w:t>
+      </w:r>
+      <w:r>
+        <w:rPr>
+          <w:rFonts w:ascii="Times New Roman" w:eastAsia="Arial" w:hAnsi="Times New Roman" w:cs="Arial"/>
+          <w:bCs/>
+          <w:i/>
+          <w:noProof/>
+          <w:color w:val="4F81BD"/>
+          <w:sz w:val="22"/>
+          <w:szCs w:val="18"/>
+        </w:rPr>
+        <w:fldChar w:fldCharType="end"/>
+      </w:r>
+      <w:r>
+        <w:rPr>
+          <w:rFonts w:ascii="Times New Roman" w:eastAsia="Arial" w:hAnsi="Times New Roman" w:cs="Arial"/>
+          <w:bCs/>
+          <w:i/>
+          <w:noProof/>
+          <w:color w:val="4F81BD"/>
+          <w:sz w:val="22"/>
+          <w:szCs w:val="18"/>
+        </w:rPr>
+        <w:t>4</w:t>
+      </w:r>
+      <w:r>
+        <w:rPr>
+          <w:rFonts w:ascii="Times New Roman" w:eastAsia="Arial" w:hAnsi="Times New Roman" w:cs="Arial"/>
+          <w:bCs/>
+          <w:i/>
+          <w:color w:val="4F81BD"/>
+          <w:sz w:val="22"/>
+          <w:szCs w:val="18"/>
+        </w:rPr>
+        <w:t xml:space="preserve"> Activity Diagram_ </w:t>
+      </w:r>
+      <w:r>
+        <w:rPr>
+          <w:rFonts w:ascii="Times New Roman" w:eastAsia="Arial" w:hAnsi="Times New Roman" w:cs="Arial"/>
+          <w:bCs/>
+          <w:i/>
+          <w:color w:val="4F81BD"/>
+          <w:sz w:val="22"/>
+          <w:szCs w:val="18"/>
+        </w:rPr>
+        <w:t>Disable</w:t>
+      </w:r>
+      <w:r>
+        <w:rPr>
+          <w:rFonts w:ascii="Times New Roman" w:eastAsia="Arial" w:hAnsi="Times New Roman" w:cs="Arial"/>
+          <w:bCs/>
+          <w:i/>
+          <w:color w:val="4F81BD"/>
+          <w:sz w:val="22"/>
+          <w:szCs w:val="18"/>
+        </w:rPr>
+        <w:t xml:space="preserve"> Category</w:t>
+      </w:r>
+    </w:p>
+    <w:p>
+      <w:pPr>
+        <w:spacing w:after="200"/>
+        <w:jc w:val="center"/>
+        <w:rPr>
+          <w:rFonts w:ascii="Times New Roman" w:eastAsia="Arial" w:hAnsi="Times New Roman" w:cs="Arial"/>
+          <w:bCs/>
+          <w:i/>
+          <w:color w:val="4F81BD"/>
+          <w:sz w:val="22"/>
+          <w:szCs w:val="18"/>
+        </w:rPr>
+      </w:pPr>
     </w:p>
     <w:p>
       <w:pPr>
@@ -25800,7 +26126,7 @@
         <w:rPr>
           <w:rFonts w:eastAsia="Arial" w:cs="Arial"/>
           <w:noProof/>
-          <w:lang w:val="en-US" w:eastAsia="en-US"/>
+          <w:lang w:val="nl-NL"/>
         </w:rPr>
         <w:drawing>
           <wp:inline distT="0" distB="0" distL="0" distR="0" wp14:anchorId="23C8E675" wp14:editId="6D3DD13F">
@@ -25818,7 +26144,7 @@
                     <pic:cNvPicPr/>
                   </pic:nvPicPr>
                   <pic:blipFill>
-                    <a:blip r:embed="rId27">
+                    <a:blip r:embed="rId28">
                       <a:extLst>
                         <a:ext uri="{28A0092B-C50C-407E-A947-70E740481C1C}">
                           <a14:useLocalDpi xmlns:a14="http://schemas.microsoft.com/office/drawing/2010/main" val="0"/>
@@ -26038,35 +26364,24 @@
       <w:bookmarkStart w:id="130" w:name="_Toc520818191"/>
       <w:r>
         <w:rPr>
-          <w:rFonts w:ascii="Times New Roman" w:eastAsia="Arial" w:hAnsi="Times New Roman"/>
-          <w:b/>
-          <w:sz w:val="28"/>
-          <w:szCs w:val="28"/>
-        </w:rPr>
-        <w:lastRenderedPageBreak/>
-        <w:t>Class Diagram</w:t>
-      </w:r>
-      <w:bookmarkEnd w:id="130"/>
-    </w:p>
-    <w:p>
-      <w:pPr>
-        <w:keepNext/>
-        <w:jc w:val="both"/>
-        <w:rPr>
-          <w:rFonts w:eastAsia="Arial" w:cs="Arial"/>
-        </w:rPr>
-      </w:pPr>
-      <w:r>
-        <w:rPr>
           <w:rFonts w:eastAsia="Arial" w:cs="Arial"/>
           <w:noProof/>
-          <w:lang w:val="en-US" w:eastAsia="en-US"/>
-        </w:rPr>
+          <w:lang w:val="nl-NL"/>
+        </w:rPr>
+        <w:lastRenderedPageBreak/>
         <w:drawing>
-          <wp:inline distT="0" distB="0" distL="0" distR="0" wp14:anchorId="7791474F" wp14:editId="1B69916B">
-            <wp:extent cx="6124575" cy="4524375"/>
-            <wp:effectExtent l="0" t="0" r="9525" b="9525"/>
-            <wp:docPr id="21" name="Picture 21"/>
+          <wp:anchor distT="0" distB="0" distL="114300" distR="114300" simplePos="0" relativeHeight="251660288" behindDoc="1" locked="0" layoutInCell="1" allowOverlap="1" wp14:anchorId="1CF81D0C" wp14:editId="592886B3">
+            <wp:simplePos x="0" y="0"/>
+            <wp:positionH relativeFrom="margin">
+              <wp:align>right</wp:align>
+            </wp:positionH>
+            <wp:positionV relativeFrom="paragraph">
+              <wp:posOffset>333375</wp:posOffset>
+            </wp:positionV>
+            <wp:extent cx="6189345" cy="4015105"/>
+            <wp:effectExtent l="0" t="0" r="1905" b="4445"/>
+            <wp:wrapTopAndBottom/>
+            <wp:docPr id="28" name="Picture 28" descr="D:\GiveAndTake\Project Documents\SRS\Class Diagram\Give and take-class diagram.png"/>
             <wp:cNvGraphicFramePr>
               <a:graphicFrameLocks xmlns:a="http://schemas.openxmlformats.org/drawingml/2006/main" noChangeAspect="1"/>
             </wp:cNvGraphicFramePr>
@@ -26074,19 +26389,20 @@
               <a:graphicData uri="http://schemas.openxmlformats.org/drawingml/2006/picture">
                 <pic:pic xmlns:pic="http://schemas.openxmlformats.org/drawingml/2006/picture">
                   <pic:nvPicPr>
-                    <pic:cNvPr id="0" name="Picture 1" descr="D:\GiveAndTake\Project Documents\SRS\Class Diagram\Give and take-class diagram.png"/>
+                    <pic:cNvPr id="0" name="Picture 12" descr="D:\GiveAndTake\Project Documents\SRS\Class Diagram\Give and take-class diagram.png"/>
                     <pic:cNvPicPr>
                       <a:picLocks noChangeAspect="1" noChangeArrowheads="1"/>
                     </pic:cNvPicPr>
                   </pic:nvPicPr>
                   <pic:blipFill>
-                    <a:blip r:embed="rId28">
+                    <a:blip r:embed="rId29">
                       <a:extLst>
                         <a:ext uri="{28A0092B-C50C-407E-A947-70E740481C1C}">
                           <a14:useLocalDpi xmlns:a14="http://schemas.microsoft.com/office/drawing/2010/main" val="0"/>
                         </a:ext>
                       </a:extLst>
                     </a:blip>
+                    <a:srcRect/>
                     <a:stretch>
                       <a:fillRect/>
                     </a:stretch>
@@ -26094,7 +26410,7 @@
                   <pic:spPr bwMode="auto">
                     <a:xfrm>
                       <a:off x="0" y="0"/>
-                      <a:ext cx="6126037" cy="4525455"/>
+                      <a:ext cx="6198560" cy="4021386"/>
                     </a:xfrm>
                     <a:prstGeom prst="rect">
                       <a:avLst/>
@@ -26107,9 +26423,31 @@
                 </pic:pic>
               </a:graphicData>
             </a:graphic>
-          </wp:inline>
+            <wp14:sizeRelV relativeFrom="margin">
+              <wp14:pctHeight>0</wp14:pctHeight>
+            </wp14:sizeRelV>
+          </wp:anchor>
         </w:drawing>
       </w:r>
+      <w:r>
+        <w:rPr>
+          <w:rFonts w:ascii="Times New Roman" w:eastAsia="Arial" w:hAnsi="Times New Roman"/>
+          <w:b/>
+          <w:sz w:val="28"/>
+          <w:szCs w:val="28"/>
+        </w:rPr>
+        <w:t>Class Diagram</w:t>
+      </w:r>
+      <w:bookmarkEnd w:id="130"/>
+    </w:p>
+    <w:p>
+      <w:pPr>
+        <w:keepNext/>
+        <w:jc w:val="both"/>
+        <w:rPr>
+          <w:rFonts w:eastAsia="Arial" w:cs="Arial"/>
+        </w:rPr>
+      </w:pPr>
     </w:p>
     <w:p>
       <w:pPr>
@@ -26414,8 +26752,8 @@
     </w:p>
     <w:p/>
     <w:sectPr>
-      <w:headerReference w:type="default" r:id="rId29"/>
-      <w:footerReference w:type="default" r:id="rId30"/>
+      <w:headerReference w:type="default" r:id="rId30"/>
+      <w:footerReference w:type="default" r:id="rId31"/>
       <w:pgSz w:w="11907" w:h="16840" w:code="9"/>
       <w:pgMar w:top="2880" w:right="576" w:bottom="1440" w:left="1584" w:header="346" w:footer="850" w:gutter="0"/>
       <w:pgNumType w:start="1"/>
@@ -26427,7 +26765,7 @@
 </file>
 
 <file path=word/comments.xml><?xml version="1.0" encoding="utf-8"?>
-<w:comments xmlns:wpc="http://schemas.microsoft.com/office/word/2010/wordprocessingCanvas" xmlns:cx="http://schemas.microsoft.com/office/drawing/2014/chartex" xmlns:cx1="http://schemas.microsoft.com/office/drawing/2015/9/8/chartex" xmlns:mc="http://schemas.openxmlformats.org/markup-compatibility/2006" xmlns:o="urn:schemas-microsoft-com:office:office" xmlns:r="http://schemas.openxmlformats.org/officeDocument/2006/relationships" xmlns:m="http://schemas.openxmlformats.org/officeDocument/2006/math" xmlns:v="urn:schemas-microsoft-com:vml" xmlns:wp14="http://schemas.microsoft.com/office/word/2010/wordprocessingDrawing" xmlns:wp="http://schemas.openxmlformats.org/drawingml/2006/wordprocessingDrawing" xmlns:w10="urn:schemas-microsoft-com:office:word" xmlns:w="http://schemas.openxmlformats.org/wordprocessingml/2006/main" xmlns:w14="http://schemas.microsoft.com/office/word/2010/wordml" xmlns:w15="http://schemas.microsoft.com/office/word/2012/wordml" xmlns:w16se="http://schemas.microsoft.com/office/word/2015/wordml/symex" xmlns:wpg="http://schemas.microsoft.com/office/word/2010/wordprocessingGroup" xmlns:wpi="http://schemas.microsoft.com/office/word/2010/wordprocessingInk" xmlns:wne="http://schemas.microsoft.com/office/word/2006/wordml" xmlns:wps="http://schemas.microsoft.com/office/word/2010/wordprocessingShape" mc:Ignorable="w14 w15 w16se wp14">
+<w:comments xmlns:wpc="http://schemas.microsoft.com/office/word/2010/wordprocessingCanvas" xmlns:mc="http://schemas.openxmlformats.org/markup-compatibility/2006" xmlns:o="urn:schemas-microsoft-com:office:office" xmlns:r="http://schemas.openxmlformats.org/officeDocument/2006/relationships" xmlns:m="http://schemas.openxmlformats.org/officeDocument/2006/math" xmlns:v="urn:schemas-microsoft-com:vml" xmlns:wp14="http://schemas.microsoft.com/office/word/2010/wordprocessingDrawing" xmlns:wp="http://schemas.openxmlformats.org/drawingml/2006/wordprocessingDrawing" xmlns:w10="urn:schemas-microsoft-com:office:word" xmlns:w="http://schemas.openxmlformats.org/wordprocessingml/2006/main" xmlns:w14="http://schemas.microsoft.com/office/word/2010/wordml" xmlns:w15="http://schemas.microsoft.com/office/word/2012/wordml" xmlns:wpg="http://schemas.microsoft.com/office/word/2010/wordprocessingGroup" xmlns:wpi="http://schemas.microsoft.com/office/word/2010/wordprocessingInk" xmlns:wne="http://schemas.microsoft.com/office/word/2006/wordml" xmlns:wps="http://schemas.microsoft.com/office/word/2010/wordprocessingShape" mc:Ignorable="w14 w15 wp14">
   <w:comment w:id="3" w:author="Huy Nguyen" w:date="2018-07-30T14:30:00Z" w:initials="HN">
     <w:p>
       <w:pPr>
@@ -26507,15 +26845,7 @@
         <w:annotationRef/>
       </w:r>
       <w:r>
-        <w:t xml:space="preserve">Later on this document, it mentions: Give and Take. We should stick with one name. Is it Give and take or </w:t>
-      </w:r>
-      <w:bookmarkStart w:id="7" w:name="_GoBack"/>
-      <w:r>
-        <w:t>Give and Receive</w:t>
-      </w:r>
-      <w:bookmarkEnd w:id="7"/>
-      <w:r>
-        <w:t>?</w:t>
+        <w:t>Later on this document, it mentions: Give and Take. We should stick with one name. Is it Give and take or Give and Receive?</w:t>
       </w:r>
     </w:p>
   </w:comment>
@@ -26535,7 +26865,7 @@
       </w:r>
     </w:p>
   </w:comment>
-  <w:comment w:id="12" w:author="Huy Nguyen" w:date="2018-07-30T14:31:00Z" w:initials="HN">
+  <w:comment w:id="11" w:author="Huy Nguyen" w:date="2018-07-30T14:31:00Z" w:initials="HN">
     <w:p>
       <w:pPr>
         <w:pStyle w:val="CommentText"/>
@@ -26546,17 +26876,12 @@
         </w:rPr>
         <w:annotationRef/>
       </w:r>
-      <w:proofErr w:type="spellStart"/>
-      <w:r>
-        <w:t>Parg</w:t>
-      </w:r>
-      <w:proofErr w:type="spellEnd"/>
-      <w:r>
-        <w:t xml:space="preserve">. 1.1 is mentioning Give and Take and this one is Give and Receive. </w:t>
+      <w:r>
+        <w:t xml:space="preserve">Parg. 1.1 is mentioning Give and Take and this one is Give and Receive. </w:t>
       </w:r>
     </w:p>
   </w:comment>
-  <w:comment w:id="13" w:author="Lam Nguyen" w:date="2018-07-31T11:30:00Z" w:initials="LN">
+  <w:comment w:id="12" w:author="Lam Nguyen" w:date="2018-07-31T11:30:00Z" w:initials="LN">
     <w:p>
       <w:pPr>
         <w:pStyle w:val="CommentText"/>
@@ -26572,7 +26897,7 @@
       </w:r>
     </w:p>
   </w:comment>
-  <w:comment w:id="17" w:author="Huy Nguyen" w:date="2018-07-30T14:34:00Z" w:initials="HN">
+  <w:comment w:id="16" w:author="Huy Nguyen" w:date="2018-07-30T14:34:00Z" w:initials="HN">
     <w:p>
       <w:pPr>
         <w:pStyle w:val="CommentText"/>
@@ -26588,7 +26913,7 @@
       </w:r>
     </w:p>
   </w:comment>
-  <w:comment w:id="18" w:author="Lam Nguyen" w:date="2018-07-31T11:31:00Z" w:initials="LN">
+  <w:comment w:id="17" w:author="Lam Nguyen" w:date="2018-07-31T11:31:00Z" w:initials="LN">
     <w:p>
       <w:pPr>
         <w:pStyle w:val="CommentText"/>
@@ -26604,7 +26929,7 @@
       </w:r>
     </w:p>
   </w:comment>
-  <w:comment w:id="24" w:author="Huy Nguyen" w:date="2018-07-30T14:34:00Z" w:initials="HN">
+  <w:comment w:id="23" w:author="Huy Nguyen" w:date="2018-07-30T14:34:00Z" w:initials="HN">
     <w:p>
       <w:pPr>
         <w:pStyle w:val="CommentText"/>
@@ -26620,7 +26945,7 @@
       </w:r>
     </w:p>
   </w:comment>
-  <w:comment w:id="25" w:author="Lam Nguyen" w:date="2018-07-31T11:32:00Z" w:initials="LN">
+  <w:comment w:id="24" w:author="Lam Nguyen" w:date="2018-07-31T11:32:00Z" w:initials="LN">
     <w:p>
       <w:pPr>
         <w:pStyle w:val="CommentText"/>
@@ -26636,7 +26961,7 @@
       </w:r>
     </w:p>
   </w:comment>
-  <w:comment w:id="29" w:author="Huy Nguyen" w:date="2018-07-30T14:36:00Z" w:initials="HN">
+  <w:comment w:id="28" w:author="Huy Nguyen" w:date="2018-07-30T14:36:00Z" w:initials="HN">
     <w:p>
       <w:pPr>
         <w:pStyle w:val="CommentText"/>
@@ -26652,7 +26977,7 @@
       </w:r>
     </w:p>
   </w:comment>
-  <w:comment w:id="31" w:author="Huy Nguyen" w:date="2018-07-30T14:36:00Z" w:initials="HN">
+  <w:comment w:id="30" w:author="Huy Nguyen" w:date="2018-07-30T14:36:00Z" w:initials="HN">
     <w:p>
       <w:pPr>
         <w:pStyle w:val="CommentText"/>
@@ -26668,7 +26993,7 @@
       </w:r>
     </w:p>
   </w:comment>
-  <w:comment w:id="32" w:author="Lam Nguyen" w:date="2018-07-31T14:39:00Z" w:initials="LN">
+  <w:comment w:id="31" w:author="Lam Nguyen" w:date="2018-07-31T14:39:00Z" w:initials="LN">
     <w:p>
       <w:pPr>
         <w:pStyle w:val="CommentText"/>
@@ -26684,7 +27009,7 @@
       </w:r>
     </w:p>
   </w:comment>
-  <w:comment w:id="33" w:author="Huy Nguyen" w:date="2018-07-30T14:36:00Z" w:initials="HN">
+  <w:comment w:id="32" w:author="Huy Nguyen" w:date="2018-07-30T14:36:00Z" w:initials="HN">
     <w:p>
       <w:pPr>
         <w:pStyle w:val="CommentText"/>
@@ -26700,7 +27025,7 @@
       </w:r>
     </w:p>
   </w:comment>
-  <w:comment w:id="34" w:author="Lam Nguyen" w:date="2018-07-31T15:43:00Z" w:initials="LN">
+  <w:comment w:id="33" w:author="Lam Nguyen" w:date="2018-07-31T15:43:00Z" w:initials="LN">
     <w:p>
       <w:pPr>
         <w:pStyle w:val="CommentText"/>
@@ -26716,7 +27041,7 @@
       </w:r>
     </w:p>
   </w:comment>
-  <w:comment w:id="37" w:author="Huy Nguyen" w:date="2018-07-30T14:37:00Z" w:initials="HN">
+  <w:comment w:id="36" w:author="Huy Nguyen" w:date="2018-07-30T14:37:00Z" w:initials="HN">
     <w:p>
       <w:pPr>
         <w:pStyle w:val="CommentText"/>
@@ -26763,7 +27088,7 @@
       </w:r>
     </w:p>
   </w:comment>
-  <w:comment w:id="38" w:author="Lam Nguyen" w:date="2018-07-31T14:50:00Z" w:initials="LN">
+  <w:comment w:id="37" w:author="Lam Nguyen" w:date="2018-07-31T14:50:00Z" w:initials="LN">
     <w:p>
       <w:pPr>
         <w:pStyle w:val="CommentText"/>
@@ -26779,7 +27104,7 @@
       </w:r>
     </w:p>
   </w:comment>
-  <w:comment w:id="43" w:author="Huy Nguyen" w:date="2018-07-30T14:38:00Z" w:initials="HN">
+  <w:comment w:id="42" w:author="Huy Nguyen" w:date="2018-07-30T14:38:00Z" w:initials="HN">
     <w:p>
       <w:pPr>
         <w:pStyle w:val="CommentText"/>
@@ -26795,7 +27120,7 @@
       </w:r>
     </w:p>
   </w:comment>
-  <w:comment w:id="44" w:author="Lam Nguyen" w:date="2018-07-31T16:17:00Z" w:initials="LN">
+  <w:comment w:id="43" w:author="Lam Nguyen" w:date="2018-07-31T16:17:00Z" w:initials="LN">
     <w:p>
       <w:pPr>
         <w:pStyle w:val="CommentText"/>
@@ -26811,7 +27136,7 @@
       </w:r>
     </w:p>
   </w:comment>
-  <w:comment w:id="45" w:author="Thanh Vo" w:date="2018-07-31T17:56:00Z" w:initials="TV">
+  <w:comment w:id="44" w:author="Thanh Vo" w:date="2018-07-31T17:56:00Z" w:initials="TV">
     <w:p>
       <w:pPr>
         <w:pStyle w:val="CommentText"/>
@@ -26825,14 +27150,14 @@
       <w:r>
         <w:t xml:space="preserve">We change it to opening post. </w:t>
       </w:r>
-      <w:bookmarkStart w:id="46" w:name="OLE_LINK6"/>
+      <w:bookmarkStart w:id="45" w:name="OLE_LINK6"/>
       <w:r>
         <w:t>Opening post is the post which is created by giver and contains items which giver want to give needed people. Everyone can request this post.</w:t>
       </w:r>
     </w:p>
-    <w:bookmarkEnd w:id="46"/>
+    <w:bookmarkEnd w:id="45"/>
   </w:comment>
-  <w:comment w:id="64" w:author="Huy Nguyen" w:date="2018-07-30T14:38:00Z" w:initials="HN">
+  <w:comment w:id="63" w:author="Huy Nguyen" w:date="2018-07-30T14:38:00Z" w:initials="HN">
     <w:p>
       <w:pPr>
         <w:pStyle w:val="CommentText"/>
@@ -26844,19 +27169,11 @@
         <w:annotationRef/>
       </w:r>
       <w:r>
-        <w:t xml:space="preserve">For at least the first year, we have only 1 location of </w:t>
-      </w:r>
-      <w:proofErr w:type="spellStart"/>
-      <w:r>
-        <w:t>Danang</w:t>
-      </w:r>
-      <w:proofErr w:type="spellEnd"/>
-      <w:r>
-        <w:t xml:space="preserve">. For the time being of this development, it is good to design the system of using different locations, for default and we don’t allow the users to select at the moment of different locations. </w:t>
+        <w:t xml:space="preserve">For at least the first year, we have only 1 location of Danang. For the time being of this development, it is good to design the system of using different locations, for default and we don’t allow the users to select at the moment of different locations. </w:t>
       </w:r>
     </w:p>
   </w:comment>
-  <w:comment w:id="65" w:author="Lam Nguyen" w:date="2018-07-31T15:56:00Z" w:initials="LN">
+  <w:comment w:id="64" w:author="Lam Nguyen" w:date="2018-07-31T15:56:00Z" w:initials="LN">
     <w:p>
       <w:pPr>
         <w:pStyle w:val="CommentText"/>
@@ -26872,7 +27189,7 @@
       </w:r>
     </w:p>
   </w:comment>
-  <w:comment w:id="79" w:author="Thanh Vo" w:date="2018-07-20T09:26:00Z" w:initials="TV">
+  <w:comment w:id="78" w:author="Thanh Vo" w:date="2018-07-20T09:26:00Z" w:initials="TV">
     <w:p>
       <w:pPr>
         <w:pStyle w:val="CommentText"/>
@@ -26888,7 +27205,7 @@
       </w:r>
     </w:p>
   </w:comment>
-  <w:comment w:id="80" w:author="Lam Nguyen" w:date="2018-07-20T10:17:00Z" w:initials="LN">
+  <w:comment w:id="79" w:author="Lam Nguyen" w:date="2018-07-20T10:17:00Z" w:initials="LN">
     <w:p>
       <w:pPr>
         <w:pStyle w:val="CommentText"/>
@@ -26904,7 +27221,7 @@
       </w:r>
     </w:p>
   </w:comment>
-  <w:comment w:id="81" w:author="Thanh Vo" w:date="2018-07-23T11:08:00Z" w:initials="TV">
+  <w:comment w:id="80" w:author="Thanh Vo" w:date="2018-07-23T11:08:00Z" w:initials="TV">
     <w:p>
       <w:pPr>
         <w:pStyle w:val="CommentText"/>
@@ -26920,7 +27237,7 @@
       </w:r>
     </w:p>
   </w:comment>
-  <w:comment w:id="82" w:author="Lam Nguyen" w:date="2018-07-24T08:27:00Z" w:initials="LN">
+  <w:comment w:id="81" w:author="Lam Nguyen" w:date="2018-07-24T08:27:00Z" w:initials="LN">
     <w:p>
       <w:pPr>
         <w:pStyle w:val="CommentText"/>
@@ -26936,7 +27253,7 @@
       </w:r>
     </w:p>
   </w:comment>
-  <w:comment w:id="83" w:author="Thanh Vo" w:date="2018-07-25T09:02:00Z" w:initials="TV">
+  <w:comment w:id="82" w:author="Thanh Vo" w:date="2018-07-25T09:02:00Z" w:initials="TV">
     <w:p>
       <w:pPr>
         <w:pStyle w:val="CommentText"/>
@@ -26950,14 +27267,14 @@
       <w:r>
         <w:t xml:space="preserve">Look like we are thinking about design UI. The question: </w:t>
       </w:r>
-      <w:bookmarkStart w:id="86" w:name="OLE_LINK8"/>
+      <w:bookmarkStart w:id="85" w:name="OLE_LINK8"/>
       <w:r>
         <w:t>Everyone can send message to giver or just takers whose request are accepted? Because If everyone can send the message to giver, it will be annoying because everyone try to contact giver to get accept from him</w:t>
       </w:r>
-      <w:bookmarkEnd w:id="86"/>
+      <w:bookmarkEnd w:id="85"/>
     </w:p>
   </w:comment>
-  <w:comment w:id="84" w:author="Lam Nguyen" w:date="2018-07-25T11:33:00Z" w:initials="LN">
+  <w:comment w:id="83" w:author="Lam Nguyen" w:date="2018-07-25T11:33:00Z" w:initials="LN">
     <w:p>
       <w:pPr>
         <w:pStyle w:val="CommentText"/>
@@ -26973,7 +27290,7 @@
       </w:r>
     </w:p>
   </w:comment>
-  <w:comment w:id="85" w:author="Lam Nguyen" w:date="2018-07-31T16:19:00Z" w:initials="LN">
+  <w:comment w:id="84" w:author="Lam Nguyen" w:date="2018-07-31T16:19:00Z" w:initials="LN">
     <w:p>
       <w:pPr>
         <w:pStyle w:val="CommentText"/>
@@ -26985,19 +27302,11 @@
         <w:annotationRef/>
       </w:r>
       <w:r>
-        <w:t xml:space="preserve">Updated Mr. </w:t>
-      </w:r>
-      <w:proofErr w:type="spellStart"/>
-      <w:r>
-        <w:t>Huy’s</w:t>
-      </w:r>
-      <w:proofErr w:type="spellEnd"/>
-      <w:r>
-        <w:t xml:space="preserve"> feedback</w:t>
+        <w:t>Updated Mr. Huy’s feedback</w:t>
       </w:r>
     </w:p>
   </w:comment>
-  <w:comment w:id="100" w:author="Thanh Vo" w:date="2018-07-25T09:15:00Z" w:initials="TV">
+  <w:comment w:id="99" w:author="Thanh Vo" w:date="2018-07-25T09:15:00Z" w:initials="TV">
     <w:p>
       <w:pPr>
         <w:pStyle w:val="CommentText"/>
@@ -27074,7 +27383,7 @@
       </w:r>
     </w:p>
   </w:comment>
-  <w:comment w:id="101" w:author="Lam Nguyen" w:date="2018-07-25T11:21:00Z" w:initials="LN">
+  <w:comment w:id="100" w:author="Lam Nguyen" w:date="2018-07-25T11:21:00Z" w:initials="LN">
     <w:p>
       <w:pPr>
         <w:pStyle w:val="CommentText"/>
@@ -27140,7 +27449,7 @@
       </w:r>
     </w:p>
   </w:comment>
-  <w:comment w:id="102" w:author="Lam Nguyen" w:date="2018-07-31T16:19:00Z" w:initials="LN">
+  <w:comment w:id="101" w:author="Lam Nguyen" w:date="2018-07-31T16:19:00Z" w:initials="LN">
     <w:p>
       <w:pPr>
         <w:pStyle w:val="CommentText"/>
@@ -27152,19 +27461,11 @@
         <w:annotationRef/>
       </w:r>
       <w:r>
-        <w:t xml:space="preserve">Updated Mr. </w:t>
-      </w:r>
-      <w:proofErr w:type="spellStart"/>
-      <w:r>
-        <w:t>Huy’s</w:t>
-      </w:r>
-      <w:proofErr w:type="spellEnd"/>
-      <w:r>
-        <w:t xml:space="preserve"> feedbacks</w:t>
+        <w:t>Updated Mr. Huy’s feedbacks</w:t>
       </w:r>
     </w:p>
   </w:comment>
-  <w:comment w:id="118" w:author="Lam Nguyen" w:date="2018-07-30T09:27:00Z" w:initials="LN">
+  <w:comment w:id="117" w:author="Lam Nguyen" w:date="2018-07-30T09:27:00Z" w:initials="LN">
     <w:p>
       <w:pPr>
         <w:pStyle w:val="CommentText"/>
@@ -27239,7 +27540,7 @@
       <w:r>
         <w:rPr>
           <w:noProof/>
-          <w:lang w:val="en-US" w:eastAsia="en-US"/>
+          <w:lang w:val="nl-NL"/>
         </w:rPr>
         <w:drawing>
           <wp:inline distT="0" distB="0" distL="0" distR="0" wp14:anchorId="31091059" wp14:editId="43C4FCE0">
@@ -27279,7 +27580,7 @@
       </w:r>
     </w:p>
   </w:comment>
-  <w:comment w:id="116" w:author="Huy Nguyen" w:date="2018-07-30T14:41:00Z" w:initials="HN">
+  <w:comment w:id="115" w:author="Huy Nguyen" w:date="2018-07-30T14:41:00Z" w:initials="HN">
     <w:p>
       <w:pPr>
         <w:pStyle w:val="CommentText"/>
@@ -27291,139 +27592,11 @@
         <w:annotationRef/>
       </w:r>
       <w:r>
-        <w:t>No, we should not do it like this. Otherwise, it gives a feeling we are giving a rank of the givers. Any givers give anything, the takers should appreciate with it. Therefore, we should make it different levels like “</w:t>
-      </w:r>
-      <w:proofErr w:type="spellStart"/>
-      <w:r>
-        <w:t>Quân</w:t>
-      </w:r>
-      <w:proofErr w:type="spellEnd"/>
-      <w:r>
-        <w:t xml:space="preserve"> </w:t>
-      </w:r>
-      <w:proofErr w:type="spellStart"/>
-      <w:r>
-        <w:t>đội</w:t>
-      </w:r>
-      <w:proofErr w:type="spellEnd"/>
-      <w:r>
-        <w:t xml:space="preserve"> </w:t>
-      </w:r>
-      <w:proofErr w:type="spellStart"/>
-      <w:r>
-        <w:t>có</w:t>
-      </w:r>
-      <w:proofErr w:type="spellEnd"/>
-      <w:r>
-        <w:t xml:space="preserve"> </w:t>
-      </w:r>
-      <w:proofErr w:type="spellStart"/>
-      <w:r>
-        <w:t>nhiều</w:t>
-      </w:r>
-      <w:proofErr w:type="spellEnd"/>
-      <w:r>
-        <w:t xml:space="preserve"> levels </w:t>
-      </w:r>
-      <w:proofErr w:type="spellStart"/>
-      <w:r>
-        <w:t>và</w:t>
-      </w:r>
-      <w:proofErr w:type="spellEnd"/>
-      <w:r>
-        <w:t xml:space="preserve"> </w:t>
-      </w:r>
-      <w:proofErr w:type="spellStart"/>
-      <w:r>
-        <w:t>chúng</w:t>
-      </w:r>
-      <w:proofErr w:type="spellEnd"/>
-      <w:r>
-        <w:t xml:space="preserve"> ta </w:t>
-      </w:r>
-      <w:proofErr w:type="spellStart"/>
-      <w:r>
-        <w:t>sẽ</w:t>
-      </w:r>
-      <w:proofErr w:type="spellEnd"/>
-      <w:r>
-        <w:t xml:space="preserve"> </w:t>
-      </w:r>
-      <w:proofErr w:type="spellStart"/>
-      <w:r>
-        <w:t>thăng</w:t>
-      </w:r>
-      <w:proofErr w:type="spellEnd"/>
-      <w:r>
-        <w:t xml:space="preserve"> </w:t>
-      </w:r>
-      <w:proofErr w:type="spellStart"/>
-      <w:r>
-        <w:t>hạn</w:t>
-      </w:r>
-      <w:proofErr w:type="spellEnd"/>
-      <w:r>
-        <w:t xml:space="preserve"> </w:t>
-      </w:r>
-      <w:proofErr w:type="spellStart"/>
-      <w:r>
-        <w:t>cho</w:t>
-      </w:r>
-      <w:proofErr w:type="spellEnd"/>
-      <w:r>
-        <w:t xml:space="preserve"> </w:t>
-      </w:r>
-      <w:proofErr w:type="spellStart"/>
-      <w:r>
-        <w:t>người</w:t>
-      </w:r>
-      <w:proofErr w:type="spellEnd"/>
-      <w:r>
-        <w:t xml:space="preserve"> dung </w:t>
-      </w:r>
-      <w:proofErr w:type="spellStart"/>
-      <w:r>
-        <w:t>sau</w:t>
-      </w:r>
-      <w:proofErr w:type="spellEnd"/>
-      <w:r>
-        <w:t xml:space="preserve"> (vi du) </w:t>
-      </w:r>
-      <w:proofErr w:type="spellStart"/>
-      <w:r>
-        <w:t>sau</w:t>
-      </w:r>
-      <w:proofErr w:type="spellEnd"/>
-      <w:r>
-        <w:t xml:space="preserve"> </w:t>
-      </w:r>
-      <w:proofErr w:type="spellStart"/>
-      <w:r>
-        <w:t>mỗi</w:t>
-      </w:r>
-      <w:proofErr w:type="spellEnd"/>
-      <w:r>
-        <w:t xml:space="preserve"> 50 </w:t>
-      </w:r>
-      <w:proofErr w:type="spellStart"/>
-      <w:r>
-        <w:t>lần</w:t>
-      </w:r>
-      <w:proofErr w:type="spellEnd"/>
-      <w:r>
-        <w:t xml:space="preserve"> </w:t>
-      </w:r>
-      <w:proofErr w:type="spellStart"/>
-      <w:r>
-        <w:t>cho</w:t>
-      </w:r>
-      <w:proofErr w:type="spellEnd"/>
-      <w:r>
-        <w:t>).</w:t>
+        <w:t>No, we should not do it like this. Otherwise, it gives a feeling we are giving a rank of the givers. Any givers give anything, the takers should appreciate with it. Therefore, we should make it different levels like “Quân đội có nhiều levels và chúng ta sẽ thăng hạn cho người dung sau (vi du) sau mỗi 50 lần cho).</w:t>
       </w:r>
     </w:p>
   </w:comment>
-  <w:comment w:id="117" w:author="Lam Nguyen" w:date="2018-07-31T16:01:00Z" w:initials="LN">
+  <w:comment w:id="116" w:author="Lam Nguyen" w:date="2018-07-31T16:01:00Z" w:initials="LN">
     <w:p>
       <w:pPr>
         <w:pStyle w:val="CommentText"/>
@@ -27435,15 +27608,7 @@
         <w:annotationRef/>
       </w:r>
       <w:r>
-        <w:t xml:space="preserve">Update Mr. </w:t>
-      </w:r>
-      <w:proofErr w:type="spellStart"/>
-      <w:r>
-        <w:t>Huy’s</w:t>
-      </w:r>
-      <w:proofErr w:type="spellEnd"/>
-      <w:r>
-        <w:t xml:space="preserve"> feedback</w:t>
+        <w:t>Update Mr. Huy’s feedback</w:t>
       </w:r>
     </w:p>
   </w:comment>
@@ -27451,7 +27616,7 @@
 </file>
 
 <file path=word/commentsExtended.xml><?xml version="1.0" encoding="utf-8"?>
-<w15:commentsEx xmlns:wpc="http://schemas.microsoft.com/office/word/2010/wordprocessingCanvas" xmlns:cx="http://schemas.microsoft.com/office/drawing/2014/chartex" xmlns:cx1="http://schemas.microsoft.com/office/drawing/2015/9/8/chartex" xmlns:mc="http://schemas.openxmlformats.org/markup-compatibility/2006" xmlns:o="urn:schemas-microsoft-com:office:office" xmlns:r="http://schemas.openxmlformats.org/officeDocument/2006/relationships" xmlns:m="http://schemas.openxmlformats.org/officeDocument/2006/math" xmlns:v="urn:schemas-microsoft-com:vml" xmlns:wp14="http://schemas.microsoft.com/office/word/2010/wordprocessingDrawing" xmlns:wp="http://schemas.openxmlformats.org/drawingml/2006/wordprocessingDrawing" xmlns:w10="urn:schemas-microsoft-com:office:word" xmlns:w="http://schemas.openxmlformats.org/wordprocessingml/2006/main" xmlns:w14="http://schemas.microsoft.com/office/word/2010/wordml" xmlns:w15="http://schemas.microsoft.com/office/word/2012/wordml" xmlns:w16se="http://schemas.microsoft.com/office/word/2015/wordml/symex" xmlns:wpg="http://schemas.microsoft.com/office/word/2010/wordprocessingGroup" xmlns:wpi="http://schemas.microsoft.com/office/word/2010/wordprocessingInk" xmlns:wne="http://schemas.microsoft.com/office/word/2006/wordml" xmlns:wps="http://schemas.microsoft.com/office/word/2010/wordprocessingShape" mc:Ignorable="w14 w15 w16se wp14">
+<w15:commentsEx xmlns:wpc="http://schemas.microsoft.com/office/word/2010/wordprocessingCanvas" xmlns:mc="http://schemas.openxmlformats.org/markup-compatibility/2006" xmlns:o="urn:schemas-microsoft-com:office:office" xmlns:r="http://schemas.openxmlformats.org/officeDocument/2006/relationships" xmlns:m="http://schemas.openxmlformats.org/officeDocument/2006/math" xmlns:v="urn:schemas-microsoft-com:vml" xmlns:wp14="http://schemas.microsoft.com/office/word/2010/wordprocessingDrawing" xmlns:wp="http://schemas.openxmlformats.org/drawingml/2006/wordprocessingDrawing" xmlns:w10="urn:schemas-microsoft-com:office:word" xmlns:w="http://schemas.openxmlformats.org/wordprocessingml/2006/main" xmlns:w14="http://schemas.microsoft.com/office/word/2010/wordml" xmlns:w15="http://schemas.microsoft.com/office/word/2012/wordml" xmlns:wpg="http://schemas.microsoft.com/office/word/2010/wordprocessingGroup" xmlns:wpi="http://schemas.microsoft.com/office/word/2010/wordprocessingInk" xmlns:wne="http://schemas.microsoft.com/office/word/2006/wordml" xmlns:wps="http://schemas.microsoft.com/office/word/2010/wordprocessingShape" mc:Ignorable="w14 w15 wp14">
   <w15:commentEx w15:paraId="3BFC891E" w15:done="0"/>
   <w15:commentEx w15:paraId="6225162B" w15:paraIdParent="3BFC891E" w15:done="0"/>
   <w15:commentEx w15:paraId="43D05A65" w15:done="0"/>
@@ -27493,7 +27658,7 @@
 </file>
 
 <file path=word/endnotes.xml><?xml version="1.0" encoding="utf-8"?>
-<w:endnotes xmlns:wpc="http://schemas.microsoft.com/office/word/2010/wordprocessingCanvas" xmlns:cx="http://schemas.microsoft.com/office/drawing/2014/chartex" xmlns:cx1="http://schemas.microsoft.com/office/drawing/2015/9/8/chartex" xmlns:mc="http://schemas.openxmlformats.org/markup-compatibility/2006" xmlns:o="urn:schemas-microsoft-com:office:office" xmlns:r="http://schemas.openxmlformats.org/officeDocument/2006/relationships" xmlns:m="http://schemas.openxmlformats.org/officeDocument/2006/math" xmlns:v="urn:schemas-microsoft-com:vml" xmlns:wp14="http://schemas.microsoft.com/office/word/2010/wordprocessingDrawing" xmlns:wp="http://schemas.openxmlformats.org/drawingml/2006/wordprocessingDrawing" xmlns:w10="urn:schemas-microsoft-com:office:word" xmlns:w="http://schemas.openxmlformats.org/wordprocessingml/2006/main" xmlns:w14="http://schemas.microsoft.com/office/word/2010/wordml" xmlns:w15="http://schemas.microsoft.com/office/word/2012/wordml" xmlns:w16se="http://schemas.microsoft.com/office/word/2015/wordml/symex" xmlns:wpg="http://schemas.microsoft.com/office/word/2010/wordprocessingGroup" xmlns:wpi="http://schemas.microsoft.com/office/word/2010/wordprocessingInk" xmlns:wne="http://schemas.microsoft.com/office/word/2006/wordml" xmlns:wps="http://schemas.microsoft.com/office/word/2010/wordprocessingShape" mc:Ignorable="w14 w15 w16se wp14">
+<w:endnotes xmlns:wpc="http://schemas.microsoft.com/office/word/2010/wordprocessingCanvas" xmlns:mc="http://schemas.openxmlformats.org/markup-compatibility/2006" xmlns:o="urn:schemas-microsoft-com:office:office" xmlns:r="http://schemas.openxmlformats.org/officeDocument/2006/relationships" xmlns:m="http://schemas.openxmlformats.org/officeDocument/2006/math" xmlns:v="urn:schemas-microsoft-com:vml" xmlns:wp14="http://schemas.microsoft.com/office/word/2010/wordprocessingDrawing" xmlns:wp="http://schemas.openxmlformats.org/drawingml/2006/wordprocessingDrawing" xmlns:w10="urn:schemas-microsoft-com:office:word" xmlns:w="http://schemas.openxmlformats.org/wordprocessingml/2006/main" xmlns:w14="http://schemas.microsoft.com/office/word/2010/wordml" xmlns:w15="http://schemas.microsoft.com/office/word/2012/wordml" xmlns:wpg="http://schemas.microsoft.com/office/word/2010/wordprocessingGroup" xmlns:wpi="http://schemas.microsoft.com/office/word/2010/wordprocessingInk" xmlns:wne="http://schemas.microsoft.com/office/word/2006/wordml" xmlns:wps="http://schemas.microsoft.com/office/word/2010/wordprocessingShape" mc:Ignorable="w14 w15 wp14">
   <w:endnote w:type="separator" w:id="-1">
     <w:p>
       <w:r>
@@ -27512,7 +27677,7 @@
 </file>
 
 <file path=word/footer1.xml><?xml version="1.0" encoding="utf-8"?>
-<w:ftr xmlns:wpc="http://schemas.microsoft.com/office/word/2010/wordprocessingCanvas" xmlns:cx="http://schemas.microsoft.com/office/drawing/2014/chartex" xmlns:cx1="http://schemas.microsoft.com/office/drawing/2015/9/8/chartex" xmlns:mc="http://schemas.openxmlformats.org/markup-compatibility/2006" xmlns:o="urn:schemas-microsoft-com:office:office" xmlns:r="http://schemas.openxmlformats.org/officeDocument/2006/relationships" xmlns:m="http://schemas.openxmlformats.org/officeDocument/2006/math" xmlns:v="urn:schemas-microsoft-com:vml" xmlns:wp14="http://schemas.microsoft.com/office/word/2010/wordprocessingDrawing" xmlns:wp="http://schemas.openxmlformats.org/drawingml/2006/wordprocessingDrawing" xmlns:w10="urn:schemas-microsoft-com:office:word" xmlns:w="http://schemas.openxmlformats.org/wordprocessingml/2006/main" xmlns:w14="http://schemas.microsoft.com/office/word/2010/wordml" xmlns:w15="http://schemas.microsoft.com/office/word/2012/wordml" xmlns:w16se="http://schemas.microsoft.com/office/word/2015/wordml/symex" xmlns:wpg="http://schemas.microsoft.com/office/word/2010/wordprocessingGroup" xmlns:wpi="http://schemas.microsoft.com/office/word/2010/wordprocessingInk" xmlns:wne="http://schemas.microsoft.com/office/word/2006/wordml" xmlns:wps="http://schemas.microsoft.com/office/word/2010/wordprocessingShape" mc:Ignorable="w14 w15 w16se wp14">
+<w:ftr xmlns:wpc="http://schemas.microsoft.com/office/word/2010/wordprocessingCanvas" xmlns:mc="http://schemas.openxmlformats.org/markup-compatibility/2006" xmlns:o="urn:schemas-microsoft-com:office:office" xmlns:r="http://schemas.openxmlformats.org/officeDocument/2006/relationships" xmlns:m="http://schemas.openxmlformats.org/officeDocument/2006/math" xmlns:v="urn:schemas-microsoft-com:vml" xmlns:wp14="http://schemas.microsoft.com/office/word/2010/wordprocessingDrawing" xmlns:wp="http://schemas.openxmlformats.org/drawingml/2006/wordprocessingDrawing" xmlns:w10="urn:schemas-microsoft-com:office:word" xmlns:w="http://schemas.openxmlformats.org/wordprocessingml/2006/main" xmlns:w14="http://schemas.microsoft.com/office/word/2010/wordml" xmlns:w15="http://schemas.microsoft.com/office/word/2012/wordml" xmlns:wpg="http://schemas.microsoft.com/office/word/2010/wordprocessingGroup" xmlns:wpi="http://schemas.microsoft.com/office/word/2010/wordprocessingInk" xmlns:wne="http://schemas.microsoft.com/office/word/2006/wordml" xmlns:wps="http://schemas.microsoft.com/office/word/2010/wordprocessingShape" mc:Ignorable="w14 w15 wp14">
   <w:p>
     <w:pPr>
       <w:pStyle w:val="Footer"/>
@@ -27523,7 +27688,7 @@
 </file>
 
 <file path=word/footer2.xml><?xml version="1.0" encoding="utf-8"?>
-<w:ftr xmlns:wpc="http://schemas.microsoft.com/office/word/2010/wordprocessingCanvas" xmlns:cx="http://schemas.microsoft.com/office/drawing/2014/chartex" xmlns:cx1="http://schemas.microsoft.com/office/drawing/2015/9/8/chartex" xmlns:mc="http://schemas.openxmlformats.org/markup-compatibility/2006" xmlns:o="urn:schemas-microsoft-com:office:office" xmlns:r="http://schemas.openxmlformats.org/officeDocument/2006/relationships" xmlns:m="http://schemas.openxmlformats.org/officeDocument/2006/math" xmlns:v="urn:schemas-microsoft-com:vml" xmlns:wp14="http://schemas.microsoft.com/office/word/2010/wordprocessingDrawing" xmlns:wp="http://schemas.openxmlformats.org/drawingml/2006/wordprocessingDrawing" xmlns:w10="urn:schemas-microsoft-com:office:word" xmlns:w="http://schemas.openxmlformats.org/wordprocessingml/2006/main" xmlns:w14="http://schemas.microsoft.com/office/word/2010/wordml" xmlns:w15="http://schemas.microsoft.com/office/word/2012/wordml" xmlns:w16se="http://schemas.microsoft.com/office/word/2015/wordml/symex" xmlns:wpg="http://schemas.microsoft.com/office/word/2010/wordprocessingGroup" xmlns:wpi="http://schemas.microsoft.com/office/word/2010/wordprocessingInk" xmlns:wne="http://schemas.microsoft.com/office/word/2006/wordml" xmlns:wps="http://schemas.microsoft.com/office/word/2010/wordprocessingShape" mc:Ignorable="w14 w15 w16se wp14">
+<w:ftr xmlns:wpc="http://schemas.microsoft.com/office/word/2010/wordprocessingCanvas" xmlns:mc="http://schemas.openxmlformats.org/markup-compatibility/2006" xmlns:o="urn:schemas-microsoft-com:office:office" xmlns:r="http://schemas.openxmlformats.org/officeDocument/2006/relationships" xmlns:m="http://schemas.openxmlformats.org/officeDocument/2006/math" xmlns:v="urn:schemas-microsoft-com:vml" xmlns:wp14="http://schemas.microsoft.com/office/word/2010/wordprocessingDrawing" xmlns:wp="http://schemas.openxmlformats.org/drawingml/2006/wordprocessingDrawing" xmlns:w10="urn:schemas-microsoft-com:office:word" xmlns:w="http://schemas.openxmlformats.org/wordprocessingml/2006/main" xmlns:w14="http://schemas.microsoft.com/office/word/2010/wordml" xmlns:w15="http://schemas.microsoft.com/office/word/2012/wordml" xmlns:wpg="http://schemas.microsoft.com/office/word/2010/wordprocessingGroup" xmlns:wpi="http://schemas.microsoft.com/office/word/2010/wordprocessingInk" xmlns:wne="http://schemas.microsoft.com/office/word/2006/wordml" xmlns:wps="http://schemas.microsoft.com/office/word/2010/wordprocessingShape" mc:Ignorable="w14 w15 wp14">
   <w:p>
     <w:pPr>
       <w:framePr w:w="1837" w:h="3277" w:hRule="exact" w:hSpace="181" w:wrap="around" w:vAnchor="page" w:hAnchor="page" w:x="313" w:y="12384" w:anchorLock="1"/>
@@ -28547,7 +28712,7 @@
 </file>
 
 <file path=word/footer3.xml><?xml version="1.0" encoding="utf-8"?>
-<w:ftr xmlns:wpc="http://schemas.microsoft.com/office/word/2010/wordprocessingCanvas" xmlns:cx="http://schemas.microsoft.com/office/drawing/2014/chartex" xmlns:cx1="http://schemas.microsoft.com/office/drawing/2015/9/8/chartex" xmlns:mc="http://schemas.openxmlformats.org/markup-compatibility/2006" xmlns:o="urn:schemas-microsoft-com:office:office" xmlns:r="http://schemas.openxmlformats.org/officeDocument/2006/relationships" xmlns:m="http://schemas.openxmlformats.org/officeDocument/2006/math" xmlns:v="urn:schemas-microsoft-com:vml" xmlns:wp14="http://schemas.microsoft.com/office/word/2010/wordprocessingDrawing" xmlns:wp="http://schemas.openxmlformats.org/drawingml/2006/wordprocessingDrawing" xmlns:w10="urn:schemas-microsoft-com:office:word" xmlns:w="http://schemas.openxmlformats.org/wordprocessingml/2006/main" xmlns:w14="http://schemas.microsoft.com/office/word/2010/wordml" xmlns:w15="http://schemas.microsoft.com/office/word/2012/wordml" xmlns:w16se="http://schemas.microsoft.com/office/word/2015/wordml/symex" xmlns:wpg="http://schemas.microsoft.com/office/word/2010/wordprocessingGroup" xmlns:wpi="http://schemas.microsoft.com/office/word/2010/wordprocessingInk" xmlns:wne="http://schemas.microsoft.com/office/word/2006/wordml" xmlns:wps="http://schemas.microsoft.com/office/word/2010/wordprocessingShape" mc:Ignorable="w14 w15 w16se wp14">
+<w:ftr xmlns:wpc="http://schemas.microsoft.com/office/word/2010/wordprocessingCanvas" xmlns:mc="http://schemas.openxmlformats.org/markup-compatibility/2006" xmlns:o="urn:schemas-microsoft-com:office:office" xmlns:r="http://schemas.openxmlformats.org/officeDocument/2006/relationships" xmlns:m="http://schemas.openxmlformats.org/officeDocument/2006/math" xmlns:v="urn:schemas-microsoft-com:vml" xmlns:wp14="http://schemas.microsoft.com/office/word/2010/wordprocessingDrawing" xmlns:wp="http://schemas.openxmlformats.org/drawingml/2006/wordprocessingDrawing" xmlns:w10="urn:schemas-microsoft-com:office:word" xmlns:w="http://schemas.openxmlformats.org/wordprocessingml/2006/main" xmlns:w14="http://schemas.microsoft.com/office/word/2010/wordml" xmlns:w15="http://schemas.microsoft.com/office/word/2012/wordml" xmlns:wpg="http://schemas.microsoft.com/office/word/2010/wordprocessingGroup" xmlns:wpi="http://schemas.microsoft.com/office/word/2010/wordprocessingInk" xmlns:wne="http://schemas.microsoft.com/office/word/2006/wordml" xmlns:wps="http://schemas.microsoft.com/office/word/2010/wordprocessingShape" mc:Ignorable="w14 w15 wp14">
   <w:p>
     <w:pPr>
       <w:pStyle w:val="Footer"/>
@@ -28566,7 +28731,7 @@
       <w:rPr>
         <w:noProof/>
       </w:rPr>
-      <w:t>15</w:t>
+      <w:t>35</w:t>
     </w:r>
     <w:r>
       <w:fldChar w:fldCharType="end"/>
@@ -28576,7 +28741,7 @@
 </file>
 
 <file path=word/footnotes.xml><?xml version="1.0" encoding="utf-8"?>
-<w:footnotes xmlns:wpc="http://schemas.microsoft.com/office/word/2010/wordprocessingCanvas" xmlns:cx="http://schemas.microsoft.com/office/drawing/2014/chartex" xmlns:cx1="http://schemas.microsoft.com/office/drawing/2015/9/8/chartex" xmlns:mc="http://schemas.openxmlformats.org/markup-compatibility/2006" xmlns:o="urn:schemas-microsoft-com:office:office" xmlns:r="http://schemas.openxmlformats.org/officeDocument/2006/relationships" xmlns:m="http://schemas.openxmlformats.org/officeDocument/2006/math" xmlns:v="urn:schemas-microsoft-com:vml" xmlns:wp14="http://schemas.microsoft.com/office/word/2010/wordprocessingDrawing" xmlns:wp="http://schemas.openxmlformats.org/drawingml/2006/wordprocessingDrawing" xmlns:w10="urn:schemas-microsoft-com:office:word" xmlns:w="http://schemas.openxmlformats.org/wordprocessingml/2006/main" xmlns:w14="http://schemas.microsoft.com/office/word/2010/wordml" xmlns:w15="http://schemas.microsoft.com/office/word/2012/wordml" xmlns:w16se="http://schemas.microsoft.com/office/word/2015/wordml/symex" xmlns:wpg="http://schemas.microsoft.com/office/word/2010/wordprocessingGroup" xmlns:wpi="http://schemas.microsoft.com/office/word/2010/wordprocessingInk" xmlns:wne="http://schemas.microsoft.com/office/word/2006/wordml" xmlns:wps="http://schemas.microsoft.com/office/word/2010/wordprocessingShape" mc:Ignorable="w14 w15 w16se wp14">
+<w:footnotes xmlns:wpc="http://schemas.microsoft.com/office/word/2010/wordprocessingCanvas" xmlns:mc="http://schemas.openxmlformats.org/markup-compatibility/2006" xmlns:o="urn:schemas-microsoft-com:office:office" xmlns:r="http://schemas.openxmlformats.org/officeDocument/2006/relationships" xmlns:m="http://schemas.openxmlformats.org/officeDocument/2006/math" xmlns:v="urn:schemas-microsoft-com:vml" xmlns:wp14="http://schemas.microsoft.com/office/word/2010/wordprocessingDrawing" xmlns:wp="http://schemas.openxmlformats.org/drawingml/2006/wordprocessingDrawing" xmlns:w10="urn:schemas-microsoft-com:office:word" xmlns:w="http://schemas.openxmlformats.org/wordprocessingml/2006/main" xmlns:w14="http://schemas.microsoft.com/office/word/2010/wordml" xmlns:w15="http://schemas.microsoft.com/office/word/2012/wordml" xmlns:wpg="http://schemas.microsoft.com/office/word/2010/wordprocessingGroup" xmlns:wpi="http://schemas.microsoft.com/office/word/2010/wordprocessingInk" xmlns:wne="http://schemas.microsoft.com/office/word/2006/wordml" xmlns:wps="http://schemas.microsoft.com/office/word/2010/wordprocessingShape" mc:Ignorable="w14 w15 wp14">
   <w:footnote w:type="separator" w:id="-1">
     <w:p>
       <w:r>
@@ -28595,7 +28760,7 @@
 </file>
 
 <file path=word/header1.xml><?xml version="1.0" encoding="utf-8"?>
-<w:hdr xmlns:wpc="http://schemas.microsoft.com/office/word/2010/wordprocessingCanvas" xmlns:cx="http://schemas.microsoft.com/office/drawing/2014/chartex" xmlns:cx1="http://schemas.microsoft.com/office/drawing/2015/9/8/chartex" xmlns:mc="http://schemas.openxmlformats.org/markup-compatibility/2006" xmlns:o="urn:schemas-microsoft-com:office:office" xmlns:r="http://schemas.openxmlformats.org/officeDocument/2006/relationships" xmlns:m="http://schemas.openxmlformats.org/officeDocument/2006/math" xmlns:v="urn:schemas-microsoft-com:vml" xmlns:wp14="http://schemas.microsoft.com/office/word/2010/wordprocessingDrawing" xmlns:wp="http://schemas.openxmlformats.org/drawingml/2006/wordprocessingDrawing" xmlns:w10="urn:schemas-microsoft-com:office:word" xmlns:w="http://schemas.openxmlformats.org/wordprocessingml/2006/main" xmlns:w14="http://schemas.microsoft.com/office/word/2010/wordml" xmlns:w15="http://schemas.microsoft.com/office/word/2012/wordml" xmlns:w16se="http://schemas.microsoft.com/office/word/2015/wordml/symex" xmlns:wpg="http://schemas.microsoft.com/office/word/2010/wordprocessingGroup" xmlns:wpi="http://schemas.microsoft.com/office/word/2010/wordprocessingInk" xmlns:wne="http://schemas.microsoft.com/office/word/2006/wordml" xmlns:wps="http://schemas.microsoft.com/office/word/2010/wordprocessingShape" mc:Ignorable="w14 w15 w16se wp14">
+<w:hdr xmlns:wpc="http://schemas.microsoft.com/office/word/2010/wordprocessingCanvas" xmlns:mc="http://schemas.openxmlformats.org/markup-compatibility/2006" xmlns:o="urn:schemas-microsoft-com:office:office" xmlns:r="http://schemas.openxmlformats.org/officeDocument/2006/relationships" xmlns:m="http://schemas.openxmlformats.org/officeDocument/2006/math" xmlns:v="urn:schemas-microsoft-com:vml" xmlns:wp14="http://schemas.microsoft.com/office/word/2010/wordprocessingDrawing" xmlns:wp="http://schemas.openxmlformats.org/drawingml/2006/wordprocessingDrawing" xmlns:w10="urn:schemas-microsoft-com:office:word" xmlns:w="http://schemas.openxmlformats.org/wordprocessingml/2006/main" xmlns:w14="http://schemas.microsoft.com/office/word/2010/wordml" xmlns:w15="http://schemas.microsoft.com/office/word/2012/wordml" xmlns:wpg="http://schemas.microsoft.com/office/word/2010/wordprocessingGroup" xmlns:wpi="http://schemas.microsoft.com/office/word/2010/wordprocessingInk" xmlns:wne="http://schemas.microsoft.com/office/word/2006/wordml" xmlns:wps="http://schemas.microsoft.com/office/word/2010/wordprocessingShape" mc:Ignorable="w14 w15 wp14">
   <w:p>
     <w:pPr>
       <w:pStyle w:val="Header"/>
@@ -28603,7 +28768,7 @@
     <w:r>
       <w:rPr>
         <w:noProof/>
-        <w:lang w:val="en-US" w:eastAsia="en-US"/>
+        <w:lang w:val="nl-NL"/>
       </w:rPr>
       <w:drawing>
         <wp:anchor distT="0" distB="0" distL="114300" distR="114300" simplePos="0" relativeHeight="251658240" behindDoc="1" locked="0" layoutInCell="1" allowOverlap="1" wp14:anchorId="666B36C5" wp14:editId="3A210C51">
@@ -28673,7 +28838,7 @@
 </file>
 
 <file path=word/header2.xml><?xml version="1.0" encoding="utf-8"?>
-<w:hdr xmlns:wpc="http://schemas.microsoft.com/office/word/2010/wordprocessingCanvas" xmlns:cx="http://schemas.microsoft.com/office/drawing/2014/chartex" xmlns:cx1="http://schemas.microsoft.com/office/drawing/2015/9/8/chartex" xmlns:mc="http://schemas.openxmlformats.org/markup-compatibility/2006" xmlns:o="urn:schemas-microsoft-com:office:office" xmlns:r="http://schemas.openxmlformats.org/officeDocument/2006/relationships" xmlns:m="http://schemas.openxmlformats.org/officeDocument/2006/math" xmlns:v="urn:schemas-microsoft-com:vml" xmlns:wp14="http://schemas.microsoft.com/office/word/2010/wordprocessingDrawing" xmlns:wp="http://schemas.openxmlformats.org/drawingml/2006/wordprocessingDrawing" xmlns:w10="urn:schemas-microsoft-com:office:word" xmlns:w="http://schemas.openxmlformats.org/wordprocessingml/2006/main" xmlns:w14="http://schemas.microsoft.com/office/word/2010/wordml" xmlns:w15="http://schemas.microsoft.com/office/word/2012/wordml" xmlns:w16se="http://schemas.microsoft.com/office/word/2015/wordml/symex" xmlns:wpg="http://schemas.microsoft.com/office/word/2010/wordprocessingGroup" xmlns:wpi="http://schemas.microsoft.com/office/word/2010/wordprocessingInk" xmlns:wne="http://schemas.microsoft.com/office/word/2006/wordml" xmlns:wps="http://schemas.microsoft.com/office/word/2010/wordprocessingShape" mc:Ignorable="w14 w15 w16se wp14">
+<w:hdr xmlns:wpc="http://schemas.microsoft.com/office/word/2010/wordprocessingCanvas" xmlns:mc="http://schemas.openxmlformats.org/markup-compatibility/2006" xmlns:o="urn:schemas-microsoft-com:office:office" xmlns:r="http://schemas.openxmlformats.org/officeDocument/2006/relationships" xmlns:m="http://schemas.openxmlformats.org/officeDocument/2006/math" xmlns:v="urn:schemas-microsoft-com:vml" xmlns:wp14="http://schemas.microsoft.com/office/word/2010/wordprocessingDrawing" xmlns:wp="http://schemas.openxmlformats.org/drawingml/2006/wordprocessingDrawing" xmlns:w10="urn:schemas-microsoft-com:office:word" xmlns:w="http://schemas.openxmlformats.org/wordprocessingml/2006/main" xmlns:w14="http://schemas.microsoft.com/office/word/2010/wordml" xmlns:w15="http://schemas.microsoft.com/office/word/2012/wordml" xmlns:wpg="http://schemas.microsoft.com/office/word/2010/wordprocessingGroup" xmlns:wpi="http://schemas.microsoft.com/office/word/2010/wordprocessingInk" xmlns:wne="http://schemas.microsoft.com/office/word/2006/wordml" xmlns:wps="http://schemas.microsoft.com/office/word/2010/wordprocessingShape" mc:Ignorable="w14 w15 wp14">
   <w:p>
     <w:pPr>
       <w:pStyle w:val="Header"/>
@@ -28681,7 +28846,7 @@
     <w:r>
       <w:rPr>
         <w:noProof/>
-        <w:lang w:val="en-US" w:eastAsia="en-US"/>
+        <w:lang w:val="nl-NL"/>
       </w:rPr>
       <w:drawing>
         <wp:anchor distT="0" distB="0" distL="114300" distR="114300" simplePos="0" relativeHeight="251660288" behindDoc="1" locked="0" layoutInCell="1" allowOverlap="1" wp14:anchorId="522DC8D9" wp14:editId="417F1FFF">
@@ -28751,7 +28916,7 @@
 </file>
 
 <file path=word/numbering.xml><?xml version="1.0" encoding="utf-8"?>
-<w:numbering xmlns:wpc="http://schemas.microsoft.com/office/word/2010/wordprocessingCanvas" xmlns:cx="http://schemas.microsoft.com/office/drawing/2014/chartex" xmlns:cx1="http://schemas.microsoft.com/office/drawing/2015/9/8/chartex" xmlns:mc="http://schemas.openxmlformats.org/markup-compatibility/2006" xmlns:o="urn:schemas-microsoft-com:office:office" xmlns:r="http://schemas.openxmlformats.org/officeDocument/2006/relationships" xmlns:m="http://schemas.openxmlformats.org/officeDocument/2006/math" xmlns:v="urn:schemas-microsoft-com:vml" xmlns:wp14="http://schemas.microsoft.com/office/word/2010/wordprocessingDrawing" xmlns:wp="http://schemas.openxmlformats.org/drawingml/2006/wordprocessingDrawing" xmlns:w10="urn:schemas-microsoft-com:office:word" xmlns:w="http://schemas.openxmlformats.org/wordprocessingml/2006/main" xmlns:w14="http://schemas.microsoft.com/office/word/2010/wordml" xmlns:w15="http://schemas.microsoft.com/office/word/2012/wordml" xmlns:w16se="http://schemas.microsoft.com/office/word/2015/wordml/symex" xmlns:wpg="http://schemas.microsoft.com/office/word/2010/wordprocessingGroup" xmlns:wpi="http://schemas.microsoft.com/office/word/2010/wordprocessingInk" xmlns:wne="http://schemas.microsoft.com/office/word/2006/wordml" xmlns:wps="http://schemas.microsoft.com/office/word/2010/wordprocessingShape" mc:Ignorable="w14 w15 w16se wp14">
+<w:numbering xmlns:wpc="http://schemas.microsoft.com/office/word/2010/wordprocessingCanvas" xmlns:mc="http://schemas.openxmlformats.org/markup-compatibility/2006" xmlns:o="urn:schemas-microsoft-com:office:office" xmlns:r="http://schemas.openxmlformats.org/officeDocument/2006/relationships" xmlns:m="http://schemas.openxmlformats.org/officeDocument/2006/math" xmlns:v="urn:schemas-microsoft-com:vml" xmlns:wp14="http://schemas.microsoft.com/office/word/2010/wordprocessingDrawing" xmlns:wp="http://schemas.openxmlformats.org/drawingml/2006/wordprocessingDrawing" xmlns:w10="urn:schemas-microsoft-com:office:word" xmlns:w="http://schemas.openxmlformats.org/wordprocessingml/2006/main" xmlns:w14="http://schemas.microsoft.com/office/word/2010/wordml" xmlns:w15="http://schemas.microsoft.com/office/word/2012/wordml" xmlns:wpg="http://schemas.microsoft.com/office/word/2010/wordprocessingGroup" xmlns:wpi="http://schemas.microsoft.com/office/word/2010/wordprocessingInk" xmlns:wne="http://schemas.microsoft.com/office/word/2006/wordml" xmlns:wps="http://schemas.microsoft.com/office/word/2010/wordprocessingShape" mc:Ignorable="w14 w15 wp14">
   <w:abstractNum w:abstractNumId="0" w15:restartNumberingAfterBreak="0">
     <w:nsid w:val="009C158E"/>
     <w:multiLevelType w:val="hybridMultilevel"/>
@@ -32731,7 +32896,7 @@
 </file>
 
 <file path=word/people.xml><?xml version="1.0" encoding="utf-8"?>
-<w15:people xmlns:wpc="http://schemas.microsoft.com/office/word/2010/wordprocessingCanvas" xmlns:cx="http://schemas.microsoft.com/office/drawing/2014/chartex" xmlns:cx1="http://schemas.microsoft.com/office/drawing/2015/9/8/chartex" xmlns:mc="http://schemas.openxmlformats.org/markup-compatibility/2006" xmlns:o="urn:schemas-microsoft-com:office:office" xmlns:r="http://schemas.openxmlformats.org/officeDocument/2006/relationships" xmlns:m="http://schemas.openxmlformats.org/officeDocument/2006/math" xmlns:v="urn:schemas-microsoft-com:vml" xmlns:wp14="http://schemas.microsoft.com/office/word/2010/wordprocessingDrawing" xmlns:wp="http://schemas.openxmlformats.org/drawingml/2006/wordprocessingDrawing" xmlns:w10="urn:schemas-microsoft-com:office:word" xmlns:w="http://schemas.openxmlformats.org/wordprocessingml/2006/main" xmlns:w14="http://schemas.microsoft.com/office/word/2010/wordml" xmlns:w15="http://schemas.microsoft.com/office/word/2012/wordml" xmlns:w16se="http://schemas.microsoft.com/office/word/2015/wordml/symex" xmlns:wpg="http://schemas.microsoft.com/office/word/2010/wordprocessingGroup" xmlns:wpi="http://schemas.microsoft.com/office/word/2010/wordprocessingInk" xmlns:wne="http://schemas.microsoft.com/office/word/2006/wordml" xmlns:wps="http://schemas.microsoft.com/office/word/2010/wordprocessingShape" mc:Ignorable="w14 w15 w16se wp14">
+<w15:people xmlns:wpc="http://schemas.microsoft.com/office/word/2010/wordprocessingCanvas" xmlns:mc="http://schemas.openxmlformats.org/markup-compatibility/2006" xmlns:o="urn:schemas-microsoft-com:office:office" xmlns:r="http://schemas.openxmlformats.org/officeDocument/2006/relationships" xmlns:m="http://schemas.openxmlformats.org/officeDocument/2006/math" xmlns:v="urn:schemas-microsoft-com:vml" xmlns:wp14="http://schemas.microsoft.com/office/word/2010/wordprocessingDrawing" xmlns:wp="http://schemas.openxmlformats.org/drawingml/2006/wordprocessingDrawing" xmlns:w10="urn:schemas-microsoft-com:office:word" xmlns:w="http://schemas.openxmlformats.org/wordprocessingml/2006/main" xmlns:w14="http://schemas.microsoft.com/office/word/2010/wordml" xmlns:w15="http://schemas.microsoft.com/office/word/2012/wordml" xmlns:wpg="http://schemas.microsoft.com/office/word/2010/wordprocessingGroup" xmlns:wpi="http://schemas.microsoft.com/office/word/2010/wordprocessingInk" xmlns:wne="http://schemas.microsoft.com/office/word/2006/wordml" xmlns:wps="http://schemas.microsoft.com/office/word/2010/wordprocessingShape" mc:Ignorable="w14 w15 wp14">
   <w15:person w15:author="Huy Nguyen">
     <w15:presenceInfo w15:providerId="AD" w15:userId="S-1-5-21-581464020-2900766906-1530316622-1001"/>
   </w15:person>
@@ -32745,7 +32910,7 @@
 </file>
 
 <file path=word/styles.xml><?xml version="1.0" encoding="utf-8"?>
-<w:styles xmlns:mc="http://schemas.openxmlformats.org/markup-compatibility/2006" xmlns:r="http://schemas.openxmlformats.org/officeDocument/2006/relationships" xmlns:w="http://schemas.openxmlformats.org/wordprocessingml/2006/main" xmlns:w14="http://schemas.microsoft.com/office/word/2010/wordml" xmlns:w15="http://schemas.microsoft.com/office/word/2012/wordml" xmlns:w16se="http://schemas.microsoft.com/office/word/2015/wordml/symex" mc:Ignorable="w14 w15 w16se">
+<w:styles xmlns:mc="http://schemas.openxmlformats.org/markup-compatibility/2006" xmlns:r="http://schemas.openxmlformats.org/officeDocument/2006/relationships" xmlns:w="http://schemas.openxmlformats.org/wordprocessingml/2006/main" xmlns:w14="http://schemas.microsoft.com/office/word/2010/wordml" xmlns:w15="http://schemas.microsoft.com/office/word/2012/wordml" mc:Ignorable="w14 w15">
   <w:docDefaults>
     <w:rPrDefault>
       <w:rPr>
@@ -33249,6 +33414,7 @@
   <w:style w:type="character" w:default="1" w:styleId="DefaultParagraphFont">
     <w:name w:val="Default Paragraph Font"/>
     <w:uiPriority w:val="1"/>
+    <w:semiHidden/>
     <w:unhideWhenUsed/>
   </w:style>
   <w:style w:type="table" w:default="1" w:styleId="TableNormal">
@@ -35758,7 +35924,7 @@
 </file>
 
 <file path=customXml/itemProps1.xml><?xml version="1.0" encoding="utf-8"?>
-<ds:datastoreItem xmlns:ds="http://schemas.openxmlformats.org/officeDocument/2006/customXml" ds:itemID="{6ADA7F14-89B9-4E1F-8FB0-0E5F83A12D20}">
+<ds:datastoreItem xmlns:ds="http://schemas.openxmlformats.org/officeDocument/2006/customXml" ds:itemID="{07CB56BD-C4DF-417D-B572-B39ED8A10B67}">
   <ds:schemaRefs>
     <ds:schemaRef ds:uri="http://schemas.openxmlformats.org/officeDocument/2006/bibliography"/>
   </ds:schemaRefs>

</xml_diff>

<commit_message>
50_ Clarify requirement + Delete all comments in SRS file
</commit_message>
<xml_diff>
--- a/Project Documents/SRS/Give and Take [SRS] (Mobile).docx
+++ b/Project Documents/SRS/Give and Take [SRS] (Mobile).docx
@@ -900,40 +900,6 @@
           </mc:Fallback>
         </mc:AlternateContent>
       </w:r>
-      <w:commentRangeStart w:id="1"/>
-      <w:commentRangeStart w:id="2"/>
-      <w:r>
-        <w:rPr>
-          <w:rFonts w:eastAsia="Arial" w:cs="Arial"/>
-          <w:sz w:val="16"/>
-          <w:szCs w:val="16"/>
-        </w:rPr>
-        <w:commentReference w:id="3"/>
-      </w:r>
-      <w:commentRangeEnd w:id="1"/>
-      <w:commentRangeEnd w:id="2"/>
-      <w:r>
-        <w:rPr>
-          <w:rFonts w:eastAsia="Arial" w:cs="Arial"/>
-          <w:sz w:val="16"/>
-          <w:szCs w:val="16"/>
-        </w:rPr>
-        <w:commentReference w:id="4"/>
-      </w:r>
-      <w:r>
-        <w:rPr>
-          <w:rFonts w:eastAsia="Arial" w:cs="Arial"/>
-          <w:sz w:val="16"/>
-          <w:szCs w:val="16"/>
-        </w:rPr>
-        <w:commentReference w:id="1"/>
-      </w:r>
-      <w:r>
-        <w:rPr>
-          <w:rStyle w:val="CommentReference"/>
-        </w:rPr>
-        <w:commentReference w:id="2"/>
-      </w:r>
     </w:p>
     <w:tbl>
       <w:tblPr>
@@ -1276,41 +1242,13 @@
                 <w:szCs w:val="26"/>
               </w:rPr>
             </w:pPr>
-            <w:commentRangeStart w:id="5"/>
-            <w:commentRangeStart w:id="6"/>
             <w:r>
               <w:rPr>
                 <w:rFonts w:ascii="Times New Roman" w:eastAsia="Arial" w:hAnsi="Times New Roman"/>
                 <w:sz w:val="26"/>
                 <w:szCs w:val="26"/>
               </w:rPr>
-              <w:t xml:space="preserve">Give and Take </w:t>
-            </w:r>
-            <w:commentRangeEnd w:id="5"/>
-            <w:r>
-              <w:rPr>
-                <w:rFonts w:cs="Arial"/>
-                <w:sz w:val="16"/>
-                <w:szCs w:val="16"/>
-              </w:rPr>
-              <w:commentReference w:id="5"/>
-            </w:r>
-            <w:commentRangeEnd w:id="6"/>
-            <w:r>
-              <w:rPr>
-                <w:rFonts w:cs="Arial"/>
-                <w:sz w:val="16"/>
-                <w:szCs w:val="16"/>
-              </w:rPr>
-              <w:commentReference w:id="6"/>
-            </w:r>
-            <w:r>
-              <w:rPr>
-                <w:rFonts w:ascii="Times New Roman" w:eastAsia="Arial" w:hAnsi="Times New Roman"/>
-                <w:sz w:val="26"/>
-                <w:szCs w:val="26"/>
-              </w:rPr>
-              <w:t>Application</w:t>
+              <w:t>Give and Take Application</w:t>
             </w:r>
           </w:p>
         </w:tc>
@@ -1326,8 +1264,8 @@
           <w:szCs w:val="32"/>
         </w:rPr>
       </w:pPr>
-      <w:bookmarkStart w:id="7" w:name="_30j0zll" w:colFirst="0" w:colLast="0"/>
-      <w:bookmarkEnd w:id="7"/>
+      <w:bookmarkStart w:id="1" w:name="_30j0zll" w:colFirst="0" w:colLast="0"/>
+      <w:bookmarkEnd w:id="1"/>
       <w:r>
         <w:rPr>
           <w:rFonts w:ascii="Times New Roman" w:eastAsia="Arial" w:hAnsi="Times New Roman"/>
@@ -1357,9 +1295,9 @@
           <w:szCs w:val="32"/>
         </w:rPr>
         <w:sectPr>
-          <w:headerReference w:type="default" r:id="rId10"/>
-          <w:footerReference w:type="default" r:id="rId11"/>
-          <w:footerReference w:type="first" r:id="rId12"/>
+          <w:headerReference w:type="default" r:id="rId8"/>
+          <w:footerReference w:type="default" r:id="rId9"/>
+          <w:footerReference w:type="first" r:id="rId10"/>
           <w:type w:val="continuous"/>
           <w:pgSz w:w="11907" w:h="16840" w:code="9"/>
           <w:pgMar w:top="2880" w:right="576" w:bottom="1440" w:left="1584" w:header="346" w:footer="850" w:gutter="0"/>
@@ -9573,7 +9511,7 @@
           <w:szCs w:val="32"/>
         </w:rPr>
       </w:pPr>
-      <w:bookmarkStart w:id="8" w:name="_Toc520818126"/>
+      <w:bookmarkStart w:id="2" w:name="_Toc520818126"/>
       <w:r>
         <w:rPr>
           <w:rFonts w:ascii="Times New Roman" w:hAnsi="Times New Roman"/>
@@ -9584,7 +9522,7 @@
         </w:rPr>
         <w:t>INTRODUCTION</w:t>
       </w:r>
-      <w:bookmarkEnd w:id="8"/>
+      <w:bookmarkEnd w:id="2"/>
     </w:p>
     <w:p>
       <w:pPr>
@@ -9602,7 +9540,7 @@
           <w:szCs w:val="28"/>
         </w:rPr>
       </w:pPr>
-      <w:bookmarkStart w:id="9" w:name="_Toc520818127"/>
+      <w:bookmarkStart w:id="3" w:name="_Toc520818127"/>
       <w:r>
         <w:rPr>
           <w:rFonts w:ascii="Times New Roman" w:eastAsia="Arial" w:hAnsi="Times New Roman"/>
@@ -9612,7 +9550,7 @@
         </w:rPr>
         <w:t>Purpose</w:t>
       </w:r>
-      <w:bookmarkEnd w:id="9"/>
+      <w:bookmarkEnd w:id="3"/>
     </w:p>
     <w:p>
       <w:pPr>
@@ -9648,7 +9586,7 @@
           <w:szCs w:val="28"/>
         </w:rPr>
       </w:pPr>
-      <w:bookmarkStart w:id="10" w:name="_Toc520818128"/>
+      <w:bookmarkStart w:id="4" w:name="_Toc520818128"/>
       <w:r>
         <w:rPr>
           <w:rFonts w:ascii="Times New Roman" w:eastAsia="Arial" w:hAnsi="Times New Roman"/>
@@ -9658,7 +9596,7 @@
         </w:rPr>
         <w:t>Scope</w:t>
       </w:r>
-      <w:bookmarkEnd w:id="10"/>
+      <w:bookmarkEnd w:id="4"/>
     </w:p>
     <w:p>
       <w:pPr>
@@ -9684,45 +9622,7 @@
           <w:sz w:val="22"/>
           <w:szCs w:val="22"/>
         </w:rPr>
-        <w:t xml:space="preserve">This document is intended for anyone in direct relation to the </w:t>
-      </w:r>
-      <w:commentRangeStart w:id="11"/>
-      <w:commentRangeStart w:id="12"/>
-      <w:r>
-        <w:rPr>
-          <w:rFonts w:ascii="Times New Roman" w:eastAsia="Arial" w:hAnsi="Times New Roman"/>
-          <w:color w:val="000000"/>
-          <w:sz w:val="22"/>
-          <w:szCs w:val="22"/>
-        </w:rPr>
-        <w:t xml:space="preserve">Give and Take </w:t>
-      </w:r>
-      <w:commentRangeEnd w:id="11"/>
-      <w:r>
-        <w:rPr>
-          <w:rFonts w:eastAsia="Arial" w:cs="Arial"/>
-          <w:sz w:val="16"/>
-          <w:szCs w:val="16"/>
-        </w:rPr>
-        <w:commentReference w:id="11"/>
-      </w:r>
-      <w:commentRangeEnd w:id="12"/>
-      <w:r>
-        <w:rPr>
-          <w:rFonts w:eastAsia="Arial" w:cs="Arial"/>
-          <w:sz w:val="16"/>
-          <w:szCs w:val="16"/>
-        </w:rPr>
-        <w:commentReference w:id="12"/>
-      </w:r>
-      <w:r>
-        <w:rPr>
-          <w:rFonts w:ascii="Times New Roman" w:eastAsia="Arial" w:hAnsi="Times New Roman"/>
-          <w:color w:val="000000"/>
-          <w:sz w:val="22"/>
-          <w:szCs w:val="22"/>
-        </w:rPr>
-        <w:t>application.</w:t>
+        <w:t>This document is intended for anyone in direct relation to the Give and Take application.</w:t>
       </w:r>
     </w:p>
     <w:p>
@@ -9741,7 +9641,7 @@
           <w:szCs w:val="28"/>
         </w:rPr>
       </w:pPr>
-      <w:bookmarkStart w:id="13" w:name="_Toc520818129"/>
+      <w:bookmarkStart w:id="5" w:name="_Toc520818129"/>
       <w:r>
         <w:rPr>
           <w:rFonts w:ascii="Times New Roman" w:eastAsia="Arial" w:hAnsi="Times New Roman"/>
@@ -9751,7 +9651,7 @@
         </w:rPr>
         <w:t>Abbreviation</w:t>
       </w:r>
-      <w:bookmarkEnd w:id="13"/>
+      <w:bookmarkEnd w:id="5"/>
     </w:p>
     <w:tbl>
       <w:tblPr>
@@ -10041,7 +9941,7 @@
           <w:szCs w:val="32"/>
         </w:rPr>
       </w:pPr>
-      <w:bookmarkStart w:id="14" w:name="_Toc520818130"/>
+      <w:bookmarkStart w:id="6" w:name="_Toc520818130"/>
       <w:r>
         <w:rPr>
           <w:rFonts w:ascii="Times New Roman" w:hAnsi="Times New Roman"/>
@@ -10052,7 +9952,7 @@
         </w:rPr>
         <w:t>REFERENCED DOCUMENTS</w:t>
       </w:r>
-      <w:bookmarkEnd w:id="14"/>
+      <w:bookmarkEnd w:id="6"/>
     </w:p>
     <w:p>
       <w:pPr>
@@ -10070,7 +9970,7 @@
           <w:szCs w:val="28"/>
         </w:rPr>
       </w:pPr>
-      <w:bookmarkStart w:id="15" w:name="_Toc520818131"/>
+      <w:bookmarkStart w:id="7" w:name="_Toc520818131"/>
       <w:r>
         <w:rPr>
           <w:rFonts w:ascii="Times New Roman" w:eastAsia="Arial" w:hAnsi="Times New Roman"/>
@@ -10080,7 +9980,7 @@
         </w:rPr>
         <w:t>Controlling Documents</w:t>
       </w:r>
-      <w:bookmarkEnd w:id="15"/>
+      <w:bookmarkEnd w:id="7"/>
     </w:p>
     <w:p>
       <w:pPr>
@@ -10107,22 +10007,6 @@
         </w:rPr>
         <w:t>No dependencies</w:t>
       </w:r>
-      <w:r>
-        <w:rPr>
-          <w:rFonts w:ascii="Times New Roman" w:eastAsia="Arial" w:hAnsi="Times New Roman"/>
-          <w:sz w:val="22"/>
-          <w:szCs w:val="22"/>
-        </w:rPr>
-        <w:commentReference w:id="16"/>
-      </w:r>
-      <w:r>
-        <w:rPr>
-          <w:rFonts w:ascii="Times New Roman" w:eastAsia="Arial" w:hAnsi="Times New Roman"/>
-          <w:sz w:val="22"/>
-          <w:szCs w:val="22"/>
-        </w:rPr>
-        <w:commentReference w:id="17"/>
-      </w:r>
     </w:p>
     <w:p>
       <w:pPr>
@@ -10138,8 +10022,8 @@
           <w:color w:val="000000"/>
         </w:rPr>
       </w:pPr>
-      <w:bookmarkStart w:id="18" w:name="_1t3h5sf" w:colFirst="0" w:colLast="0"/>
-      <w:bookmarkEnd w:id="18"/>
+      <w:bookmarkStart w:id="8" w:name="_1t3h5sf" w:colFirst="0" w:colLast="0"/>
+      <w:bookmarkEnd w:id="8"/>
     </w:p>
     <w:tbl>
       <w:tblPr>
@@ -10183,12 +10067,12 @@
                 <w:rFonts w:ascii="Times New Roman" w:eastAsia="Arial" w:hAnsi="Times New Roman"/>
               </w:rPr>
             </w:pPr>
-            <w:bookmarkStart w:id="19" w:name="2s8eyo1" w:colFirst="0" w:colLast="0"/>
-            <w:bookmarkStart w:id="20" w:name="4d34og8" w:colFirst="0" w:colLast="0"/>
-            <w:bookmarkStart w:id="21" w:name="_17dp8vu" w:colFirst="0" w:colLast="0"/>
-            <w:bookmarkEnd w:id="19"/>
-            <w:bookmarkEnd w:id="20"/>
-            <w:bookmarkEnd w:id="21"/>
+            <w:bookmarkStart w:id="9" w:name="2s8eyo1" w:colFirst="0" w:colLast="0"/>
+            <w:bookmarkStart w:id="10" w:name="4d34og8" w:colFirst="0" w:colLast="0"/>
+            <w:bookmarkStart w:id="11" w:name="_17dp8vu" w:colFirst="0" w:colLast="0"/>
+            <w:bookmarkEnd w:id="9"/>
+            <w:bookmarkEnd w:id="10"/>
+            <w:bookmarkEnd w:id="11"/>
             <w:r>
               <w:rPr>
                 <w:rFonts w:ascii="Times New Roman" w:eastAsia="Arial" w:hAnsi="Times New Roman"/>
@@ -10682,9 +10566,7 @@
           <w:szCs w:val="28"/>
         </w:rPr>
       </w:pPr>
-      <w:bookmarkStart w:id="22" w:name="_Toc520818132"/>
-      <w:commentRangeStart w:id="23"/>
-      <w:commentRangeStart w:id="24"/>
+      <w:bookmarkStart w:id="12" w:name="_Toc520818132"/>
       <w:r>
         <w:rPr>
           <w:rFonts w:ascii="Times New Roman" w:eastAsia="Arial" w:hAnsi="Times New Roman"/>
@@ -10694,25 +10576,7 @@
         </w:rPr>
         <w:t>Controlled Documents</w:t>
       </w:r>
-      <w:commentRangeEnd w:id="23"/>
-      <w:r>
-        <w:rPr>
-          <w:rFonts w:eastAsia="Arial" w:cs="Arial"/>
-          <w:sz w:val="16"/>
-          <w:szCs w:val="16"/>
-        </w:rPr>
-        <w:commentReference w:id="23"/>
-      </w:r>
-      <w:commentRangeEnd w:id="24"/>
-      <w:r>
-        <w:rPr>
-          <w:rFonts w:eastAsia="Arial" w:cs="Arial"/>
-          <w:sz w:val="16"/>
-          <w:szCs w:val="16"/>
-        </w:rPr>
-        <w:commentReference w:id="24"/>
-      </w:r>
-      <w:bookmarkEnd w:id="22"/>
+      <w:bookmarkEnd w:id="12"/>
     </w:p>
     <w:p>
       <w:pPr>
@@ -10963,7 +10827,7 @@
           <w:szCs w:val="28"/>
         </w:rPr>
       </w:pPr>
-      <w:bookmarkStart w:id="25" w:name="_Toc520818133"/>
+      <w:bookmarkStart w:id="13" w:name="_Toc520818133"/>
       <w:r>
         <w:rPr>
           <w:rFonts w:ascii="Times New Roman" w:eastAsia="Arial" w:hAnsi="Times New Roman"/>
@@ -10973,7 +10837,7 @@
         </w:rPr>
         <w:t>Background Information</w:t>
       </w:r>
-      <w:bookmarkEnd w:id="25"/>
+      <w:bookmarkEnd w:id="13"/>
     </w:p>
     <w:p>
       <w:pPr>
@@ -11038,8 +10902,8 @@
           <w:szCs w:val="22"/>
         </w:rPr>
       </w:pPr>
-      <w:bookmarkStart w:id="26" w:name="lnxbz9" w:colFirst="0" w:colLast="0"/>
-      <w:bookmarkEnd w:id="26"/>
+      <w:bookmarkStart w:id="14" w:name="lnxbz9" w:colFirst="0" w:colLast="0"/>
+      <w:bookmarkEnd w:id="14"/>
       <w:r>
         <w:rPr>
           <w:rFonts w:ascii="Times New Roman" w:eastAsia="Arial" w:hAnsi="Times New Roman"/>
@@ -11148,7 +11012,7 @@
           <w:szCs w:val="32"/>
         </w:rPr>
       </w:pPr>
-      <w:bookmarkStart w:id="27" w:name="_Toc520818134"/>
+      <w:bookmarkStart w:id="15" w:name="_Toc520818134"/>
       <w:r>
         <w:rPr>
           <w:rFonts w:ascii="Times New Roman" w:hAnsi="Times New Roman"/>
@@ -11159,7 +11023,7 @@
         </w:rPr>
         <w:t>OVERVIEW</w:t>
       </w:r>
-      <w:bookmarkEnd w:id="27"/>
+      <w:bookmarkEnd w:id="15"/>
     </w:p>
     <w:p>
       <w:pPr>
@@ -11170,14 +11034,6 @@
           <w:szCs w:val="22"/>
         </w:rPr>
       </w:pPr>
-      <w:r>
-        <w:rPr>
-          <w:rFonts w:eastAsia="Arial" w:cs="Arial"/>
-          <w:sz w:val="16"/>
-          <w:szCs w:val="16"/>
-        </w:rPr>
-        <w:commentReference w:id="28"/>
-      </w:r>
       <w:r>
         <w:rPr>
           <w:rFonts w:ascii="Times New Roman" w:eastAsia="Arial" w:hAnsi="Times New Roman"/>
@@ -11381,7 +11237,7 @@
                     </pic:cNvPicPr>
                   </pic:nvPicPr>
                   <pic:blipFill>
-                    <a:blip r:embed="rId13">
+                    <a:blip r:embed="rId11">
                       <a:extLst>
                         <a:ext uri="{28A0092B-C50C-407E-A947-70E740481C1C}">
                           <a14:useLocalDpi xmlns:a14="http://schemas.microsoft.com/office/drawing/2010/main" val="0"/>
@@ -11799,7 +11655,7 @@
           <w:szCs w:val="28"/>
         </w:rPr>
       </w:pPr>
-      <w:bookmarkStart w:id="29" w:name="_Toc520818135"/>
+      <w:bookmarkStart w:id="16" w:name="_Toc520818135"/>
       <w:r>
         <w:rPr>
           <w:rFonts w:ascii="Times New Roman" w:eastAsia="Arial" w:hAnsi="Times New Roman"/>
@@ -11809,7 +11665,7 @@
         </w:rPr>
         <w:t>Actors</w:t>
       </w:r>
-      <w:bookmarkEnd w:id="29"/>
+      <w:bookmarkEnd w:id="16"/>
     </w:p>
     <w:p>
       <w:pPr>
@@ -11987,40 +11843,7 @@
               <w:rPr>
                 <w:rFonts w:ascii="Times New Roman" w:hAnsi="Times New Roman"/>
               </w:rPr>
-              <w:t xml:space="preserve">Who control </w:t>
-            </w:r>
-            <w:commentRangeStart w:id="30"/>
-            <w:commentRangeStart w:id="31"/>
-            <w:r>
-              <w:rPr>
-                <w:rFonts w:ascii="Times New Roman" w:hAnsi="Times New Roman"/>
-              </w:rPr>
-              <w:t xml:space="preserve">CMS </w:t>
-            </w:r>
-            <w:commentRangeEnd w:id="30"/>
-            <w:r>
-              <w:rPr>
-                <w:rFonts w:cs="Arial"/>
-                <w:sz w:val="16"/>
-                <w:szCs w:val="16"/>
-              </w:rPr>
-              <w:commentReference w:id="30"/>
-            </w:r>
-            <w:commentRangeEnd w:id="31"/>
-            <w:r>
-              <w:rPr>
-                <w:rStyle w:val="CommentReference"/>
-                <w:rFonts w:eastAsia="Times New Roman" w:cs="Times New Roman"/>
-                <w:color w:val="auto"/>
-                <w:szCs w:val="20"/>
-              </w:rPr>
-              <w:commentReference w:id="31"/>
-            </w:r>
-            <w:r>
-              <w:rPr>
-                <w:rFonts w:ascii="Times New Roman" w:hAnsi="Times New Roman"/>
-              </w:rPr>
-              <w:t>administration page</w:t>
+              <w:t>Who control CMS administration page</w:t>
             </w:r>
           </w:p>
         </w:tc>
@@ -12084,40 +11907,7 @@
               <w:rPr>
                 <w:rFonts w:ascii="Times New Roman" w:hAnsi="Times New Roman"/>
               </w:rPr>
-              <w:t xml:space="preserve">The user who can be both Giver and </w:t>
-            </w:r>
-            <w:commentRangeStart w:id="32"/>
-            <w:commentRangeStart w:id="33"/>
-            <w:r>
-              <w:rPr>
-                <w:rFonts w:ascii="Times New Roman" w:hAnsi="Times New Roman"/>
-              </w:rPr>
-              <w:t xml:space="preserve">Taker </w:t>
-            </w:r>
-            <w:commentRangeEnd w:id="32"/>
-            <w:r>
-              <w:rPr>
-                <w:rFonts w:cs="Arial"/>
-                <w:sz w:val="16"/>
-                <w:szCs w:val="16"/>
-              </w:rPr>
-              <w:commentReference w:id="32"/>
-            </w:r>
-            <w:commentRangeEnd w:id="33"/>
-            <w:r>
-              <w:rPr>
-                <w:rStyle w:val="CommentReference"/>
-                <w:rFonts w:eastAsia="Times New Roman" w:cs="Times New Roman"/>
-                <w:color w:val="auto"/>
-                <w:szCs w:val="20"/>
-              </w:rPr>
-              <w:commentReference w:id="33"/>
-            </w:r>
-            <w:r>
-              <w:rPr>
-                <w:rFonts w:ascii="Times New Roman" w:hAnsi="Times New Roman"/>
-              </w:rPr>
-              <w:t>in system</w:t>
+              <w:t>The user who can be both Giver and Taker in system</w:t>
             </w:r>
           </w:p>
         </w:tc>
@@ -12205,7 +11995,7 @@
           <w:szCs w:val="32"/>
         </w:rPr>
       </w:pPr>
-      <w:bookmarkStart w:id="34" w:name="_Toc520818136"/>
+      <w:bookmarkStart w:id="17" w:name="_Toc520818136"/>
       <w:r>
         <w:rPr>
           <w:rFonts w:ascii="Times New Roman" w:hAnsi="Times New Roman"/>
@@ -12216,7 +12006,7 @@
         </w:rPr>
         <w:t>FEATURES</w:t>
       </w:r>
-      <w:bookmarkEnd w:id="34"/>
+      <w:bookmarkEnd w:id="17"/>
     </w:p>
     <w:p>
       <w:pPr>
@@ -12234,7 +12024,7 @@
           <w:szCs w:val="28"/>
         </w:rPr>
       </w:pPr>
-      <w:bookmarkStart w:id="35" w:name="_Toc520818137"/>
+      <w:bookmarkStart w:id="18" w:name="_Toc520818137"/>
       <w:r>
         <w:rPr>
           <w:rFonts w:ascii="Times New Roman" w:eastAsia="Arial" w:hAnsi="Times New Roman"/>
@@ -12244,7 +12034,7 @@
         </w:rPr>
         <w:t>Device Orientation</w:t>
       </w:r>
-      <w:bookmarkEnd w:id="35"/>
+      <w:bookmarkEnd w:id="18"/>
     </w:p>
     <w:p>
       <w:pPr>
@@ -12263,8 +12053,6 @@
           <w:szCs w:val="22"/>
         </w:rPr>
       </w:pPr>
-      <w:commentRangeStart w:id="36"/>
-      <w:commentRangeStart w:id="37"/>
       <w:r>
         <w:rPr>
           <w:rFonts w:ascii="Times New Roman" w:eastAsia="Arial" w:hAnsi="Times New Roman"/>
@@ -12301,7 +12089,7 @@
         </w:rPr>
         <w:t xml:space="preserve">supports Portrait mode for </w:t>
       </w:r>
-      <w:bookmarkStart w:id="38" w:name="OLE_LINK9"/>
+      <w:bookmarkStart w:id="19" w:name="OLE_LINK9"/>
       <w:r>
         <w:rPr>
           <w:rFonts w:ascii="Times New Roman" w:eastAsia="Arial" w:hAnsi="Times New Roman"/>
@@ -12311,7 +12099,7 @@
         </w:rPr>
         <w:t>supported devices</w:t>
       </w:r>
-      <w:bookmarkEnd w:id="38"/>
+      <w:bookmarkEnd w:id="19"/>
       <w:r>
         <w:rPr>
           <w:rFonts w:ascii="Times New Roman" w:eastAsia="Arial" w:hAnsi="Times New Roman"/>
@@ -12636,22 +12424,6 @@
         </w:rPr>
         <w:t>.</w:t>
       </w:r>
-      <w:commentRangeEnd w:id="36"/>
-      <w:r>
-        <w:rPr>
-          <w:rFonts w:eastAsia="Arial" w:cs="Arial"/>
-          <w:sz w:val="16"/>
-          <w:szCs w:val="16"/>
-        </w:rPr>
-        <w:commentReference w:id="36"/>
-      </w:r>
-      <w:commentRangeEnd w:id="37"/>
-      <w:r>
-        <w:rPr>
-          <w:rStyle w:val="CommentReference"/>
-        </w:rPr>
-        <w:commentReference w:id="37"/>
-      </w:r>
     </w:p>
     <w:p>
       <w:pPr>
@@ -12669,7 +12441,7 @@
           <w:szCs w:val="28"/>
         </w:rPr>
       </w:pPr>
-      <w:bookmarkStart w:id="39" w:name="_Toc520818138"/>
+      <w:bookmarkStart w:id="20" w:name="_Toc520818138"/>
       <w:r>
         <w:rPr>
           <w:rFonts w:ascii="Times New Roman" w:eastAsia="Arial" w:hAnsi="Times New Roman"/>
@@ -12679,7 +12451,7 @@
         </w:rPr>
         <w:t>Start up</w:t>
       </w:r>
-      <w:bookmarkEnd w:id="39"/>
+      <w:bookmarkEnd w:id="20"/>
     </w:p>
     <w:p>
       <w:pPr>
@@ -12697,7 +12469,7 @@
           <w:szCs w:val="24"/>
         </w:rPr>
       </w:pPr>
-      <w:bookmarkStart w:id="40" w:name="_Toc520818139"/>
+      <w:bookmarkStart w:id="21" w:name="_Toc520818139"/>
       <w:r>
         <w:rPr>
           <w:rFonts w:ascii="Times New Roman" w:eastAsia="Arial" w:hAnsi="Times New Roman"/>
@@ -12707,7 +12479,7 @@
         </w:rPr>
         <w:t>User Interface</w:t>
       </w:r>
-      <w:bookmarkEnd w:id="40"/>
+      <w:bookmarkEnd w:id="21"/>
     </w:p>
     <w:p>
       <w:pPr>
@@ -12879,7 +12651,7 @@
           <w:szCs w:val="24"/>
         </w:rPr>
       </w:pPr>
-      <w:bookmarkStart w:id="41" w:name="_Toc520818140"/>
+      <w:bookmarkStart w:id="22" w:name="_Toc520818140"/>
       <w:r>
         <w:rPr>
           <w:rFonts w:ascii="Times New Roman" w:eastAsia="Arial" w:hAnsi="Times New Roman"/>
@@ -12889,7 +12661,7 @@
         </w:rPr>
         <w:t>Business Logic</w:t>
       </w:r>
-      <w:bookmarkEnd w:id="41"/>
+      <w:bookmarkEnd w:id="22"/>
     </w:p>
     <w:p>
       <w:pPr>
@@ -12976,20 +12748,7 @@
           <w:szCs w:val="22"/>
           <w:highlight w:val="white"/>
         </w:rPr>
-        <w:t xml:space="preserve">Once the app is finished loading, it will show </w:t>
-      </w:r>
-      <w:commentRangeStart w:id="42"/>
-      <w:commentRangeStart w:id="43"/>
-      <w:commentRangeStart w:id="44"/>
-      <w:r>
-        <w:rPr>
-          <w:rFonts w:ascii="Times New Roman" w:eastAsia="Arial" w:hAnsi="Times New Roman"/>
-          <w:color w:val="333333"/>
-          <w:sz w:val="22"/>
-          <w:szCs w:val="22"/>
-          <w:highlight w:val="white"/>
-        </w:rPr>
-        <w:t xml:space="preserve">the </w:t>
+        <w:t xml:space="preserve">Once the app is finished loading, it will show the </w:t>
       </w:r>
       <w:r>
         <w:rPr>
@@ -12998,29 +12757,6 @@
           <w:szCs w:val="22"/>
         </w:rPr>
         <w:t>new feeds</w:t>
-      </w:r>
-      <w:commentRangeEnd w:id="42"/>
-      <w:r>
-        <w:rPr>
-          <w:rFonts w:eastAsia="Arial" w:cs="Arial"/>
-          <w:sz w:val="16"/>
-          <w:szCs w:val="16"/>
-        </w:rPr>
-        <w:commentReference w:id="42"/>
-      </w:r>
-      <w:commentRangeEnd w:id="43"/>
-      <w:r>
-        <w:rPr>
-          <w:rStyle w:val="CommentReference"/>
-        </w:rPr>
-        <w:commentReference w:id="43"/>
-      </w:r>
-      <w:commentRangeEnd w:id="44"/>
-      <w:r>
-        <w:rPr>
-          <w:rStyle w:val="CommentReference"/>
-        </w:rPr>
-        <w:commentReference w:id="44"/>
       </w:r>
       <w:r>
         <w:rPr>
@@ -13104,7 +12840,7 @@
           <w:szCs w:val="28"/>
         </w:rPr>
       </w:pPr>
-      <w:bookmarkStart w:id="46" w:name="_Toc520818141"/>
+      <w:bookmarkStart w:id="23" w:name="_Toc520818141"/>
       <w:r>
         <w:rPr>
           <w:rFonts w:ascii="Times New Roman" w:eastAsia="Arial" w:hAnsi="Times New Roman"/>
@@ -13115,7 +12851,7 @@
         <w:lastRenderedPageBreak/>
         <w:t>Login</w:t>
       </w:r>
-      <w:bookmarkEnd w:id="46"/>
+      <w:bookmarkEnd w:id="23"/>
     </w:p>
     <w:p>
       <w:pPr>
@@ -13133,7 +12869,7 @@
           <w:szCs w:val="24"/>
         </w:rPr>
       </w:pPr>
-      <w:bookmarkStart w:id="47" w:name="_Toc520818142"/>
+      <w:bookmarkStart w:id="24" w:name="_Toc520818142"/>
       <w:r>
         <w:rPr>
           <w:rFonts w:ascii="Times New Roman" w:eastAsia="Arial" w:hAnsi="Times New Roman"/>
@@ -13143,7 +12879,7 @@
         </w:rPr>
         <w:t>User Interface</w:t>
       </w:r>
-      <w:bookmarkEnd w:id="47"/>
+      <w:bookmarkEnd w:id="24"/>
     </w:p>
     <w:p>
       <w:pPr>
@@ -13324,7 +13060,7 @@
           <w:szCs w:val="24"/>
         </w:rPr>
       </w:pPr>
-      <w:bookmarkStart w:id="48" w:name="_Toc520818143"/>
+      <w:bookmarkStart w:id="25" w:name="_Toc520818143"/>
       <w:r>
         <w:rPr>
           <w:rFonts w:ascii="Times New Roman" w:eastAsia="Arial" w:hAnsi="Times New Roman"/>
@@ -13334,7 +13070,7 @@
         </w:rPr>
         <w:t>Business Logic</w:t>
       </w:r>
-      <w:bookmarkEnd w:id="48"/>
+      <w:bookmarkEnd w:id="25"/>
     </w:p>
     <w:p>
       <w:pPr>
@@ -13386,9 +13122,9 @@
           <w:szCs w:val="22"/>
         </w:rPr>
       </w:pPr>
-      <w:bookmarkStart w:id="49" w:name="_qkbol2dnjlt6" w:colFirst="0" w:colLast="0"/>
-      <w:bookmarkStart w:id="50" w:name="_Toc520818144"/>
-      <w:bookmarkEnd w:id="49"/>
+      <w:bookmarkStart w:id="26" w:name="_qkbol2dnjlt6" w:colFirst="0" w:colLast="0"/>
+      <w:bookmarkStart w:id="27" w:name="_Toc520818144"/>
+      <w:bookmarkEnd w:id="26"/>
       <w:r>
         <w:rPr>
           <w:rFonts w:ascii="Times New Roman" w:eastAsia="Arial" w:hAnsi="Times New Roman"/>
@@ -13398,7 +13134,7 @@
         </w:rPr>
         <w:t>Login using Facebook account</w:t>
       </w:r>
-      <w:bookmarkEnd w:id="50"/>
+      <w:bookmarkEnd w:id="27"/>
     </w:p>
     <w:p>
       <w:pPr>
@@ -13503,9 +13239,9 @@
           <w:szCs w:val="22"/>
         </w:rPr>
       </w:pPr>
-      <w:bookmarkStart w:id="51" w:name="_su8j1pp0qwqk" w:colFirst="0" w:colLast="0"/>
-      <w:bookmarkStart w:id="52" w:name="_Toc520818145"/>
-      <w:bookmarkEnd w:id="51"/>
+      <w:bookmarkStart w:id="28" w:name="_su8j1pp0qwqk" w:colFirst="0" w:colLast="0"/>
+      <w:bookmarkStart w:id="29" w:name="_Toc520818145"/>
+      <w:bookmarkEnd w:id="28"/>
       <w:r>
         <w:rPr>
           <w:rFonts w:ascii="Times New Roman" w:eastAsia="Arial" w:hAnsi="Times New Roman"/>
@@ -13515,7 +13251,7 @@
         </w:rPr>
         <w:t>Login using Google+ account</w:t>
       </w:r>
-      <w:bookmarkEnd w:id="52"/>
+      <w:bookmarkEnd w:id="29"/>
     </w:p>
     <w:p>
       <w:pPr>
@@ -13620,7 +13356,7 @@
           <w:szCs w:val="22"/>
         </w:rPr>
       </w:pPr>
-      <w:bookmarkStart w:id="53" w:name="_Toc520818146"/>
+      <w:bookmarkStart w:id="30" w:name="_Toc520818146"/>
       <w:r>
         <w:rPr>
           <w:rFonts w:ascii="Times New Roman" w:eastAsia="Arial" w:hAnsi="Times New Roman"/>
@@ -13630,7 +13366,7 @@
         </w:rPr>
         <w:t>Remember credentials</w:t>
       </w:r>
-      <w:bookmarkEnd w:id="53"/>
+      <w:bookmarkEnd w:id="30"/>
     </w:p>
     <w:p>
       <w:pPr>
@@ -13684,7 +13420,7 @@
           <w:szCs w:val="24"/>
         </w:rPr>
       </w:pPr>
-      <w:bookmarkStart w:id="54" w:name="_Toc520818147"/>
+      <w:bookmarkStart w:id="31" w:name="_Toc520818147"/>
       <w:r>
         <w:rPr>
           <w:rFonts w:ascii="Times New Roman" w:eastAsia="Arial" w:hAnsi="Times New Roman"/>
@@ -13695,7 +13431,7 @@
         <w:lastRenderedPageBreak/>
         <w:t>Use Cases</w:t>
       </w:r>
-      <w:bookmarkEnd w:id="54"/>
+      <w:bookmarkEnd w:id="31"/>
     </w:p>
     <w:p>
       <w:pPr>
@@ -13703,10 +13439,10 @@
           <w:rFonts w:ascii="Times New Roman" w:eastAsia="Arial" w:hAnsi="Times New Roman"/>
         </w:rPr>
       </w:pPr>
-      <w:bookmarkStart w:id="55" w:name="_s5rjm5qq7qcc" w:colFirst="0" w:colLast="0"/>
-      <w:bookmarkStart w:id="56" w:name="_3o7alnk" w:colFirst="0" w:colLast="0"/>
-      <w:bookmarkEnd w:id="55"/>
-      <w:bookmarkEnd w:id="56"/>
+      <w:bookmarkStart w:id="32" w:name="_s5rjm5qq7qcc" w:colFirst="0" w:colLast="0"/>
+      <w:bookmarkStart w:id="33" w:name="_3o7alnk" w:colFirst="0" w:colLast="0"/>
+      <w:bookmarkEnd w:id="32"/>
+      <w:bookmarkEnd w:id="33"/>
     </w:p>
     <w:tbl>
       <w:tblPr>
@@ -14401,8 +14137,8 @@
           <w:rFonts w:ascii="Times New Roman" w:eastAsia="Arial" w:hAnsi="Times New Roman"/>
         </w:rPr>
       </w:pPr>
-      <w:bookmarkStart w:id="57" w:name="_23ckvvd" w:colFirst="0" w:colLast="0"/>
-      <w:bookmarkEnd w:id="57"/>
+      <w:bookmarkStart w:id="34" w:name="_23ckvvd" w:colFirst="0" w:colLast="0"/>
+      <w:bookmarkEnd w:id="34"/>
     </w:p>
     <w:tbl>
       <w:tblPr>
@@ -14881,8 +14617,8 @@
                 <w:rFonts w:ascii="Times New Roman" w:hAnsi="Times New Roman"/>
               </w:rPr>
             </w:pPr>
-            <w:bookmarkStart w:id="58" w:name="_ihv636" w:colFirst="0" w:colLast="0"/>
-            <w:bookmarkEnd w:id="58"/>
+            <w:bookmarkStart w:id="35" w:name="_ihv636" w:colFirst="0" w:colLast="0"/>
+            <w:bookmarkEnd w:id="35"/>
             <w:r>
               <w:rPr>
                 <w:rFonts w:ascii="Times New Roman" w:hAnsi="Times New Roman"/>
@@ -15091,9 +14827,9 @@
           <w:szCs w:val="28"/>
         </w:rPr>
       </w:pPr>
-      <w:bookmarkStart w:id="59" w:name="_3tbugp1" w:colFirst="0" w:colLast="0"/>
-      <w:bookmarkStart w:id="60" w:name="_Toc520818148"/>
-      <w:bookmarkEnd w:id="59"/>
+      <w:bookmarkStart w:id="36" w:name="_3tbugp1" w:colFirst="0" w:colLast="0"/>
+      <w:bookmarkStart w:id="37" w:name="_Toc520818148"/>
+      <w:bookmarkEnd w:id="36"/>
       <w:r>
         <w:rPr>
           <w:rFonts w:ascii="Times New Roman" w:eastAsia="Arial" w:hAnsi="Times New Roman"/>
@@ -15103,7 +14839,7 @@
         </w:rPr>
         <w:t>Post Management</w:t>
       </w:r>
-      <w:bookmarkEnd w:id="60"/>
+      <w:bookmarkEnd w:id="37"/>
     </w:p>
     <w:p>
       <w:pPr>
@@ -15121,7 +14857,7 @@
           <w:szCs w:val="24"/>
         </w:rPr>
       </w:pPr>
-      <w:bookmarkStart w:id="61" w:name="_Toc520818149"/>
+      <w:bookmarkStart w:id="38" w:name="_Toc520818149"/>
       <w:r>
         <w:rPr>
           <w:rFonts w:ascii="Times New Roman" w:eastAsia="Arial" w:hAnsi="Times New Roman"/>
@@ -15131,7 +14867,7 @@
         </w:rPr>
         <w:t>User Interface</w:t>
       </w:r>
-      <w:bookmarkEnd w:id="61"/>
+      <w:bookmarkEnd w:id="38"/>
     </w:p>
     <w:p>
       <w:pPr>
@@ -15149,7 +14885,7 @@
           <w:szCs w:val="24"/>
         </w:rPr>
       </w:pPr>
-      <w:bookmarkStart w:id="62" w:name="_Toc520818150"/>
+      <w:bookmarkStart w:id="39" w:name="_Toc520818150"/>
       <w:r>
         <w:rPr>
           <w:rFonts w:ascii="Times New Roman" w:eastAsia="Arial" w:hAnsi="Times New Roman"/>
@@ -15159,7 +14895,7 @@
         </w:rPr>
         <w:t>Business Logic</w:t>
       </w:r>
-      <w:bookmarkEnd w:id="62"/>
+      <w:bookmarkEnd w:id="39"/>
     </w:p>
     <w:p>
       <w:pPr>
@@ -15247,8 +14983,6 @@
           <w:szCs w:val="22"/>
         </w:rPr>
       </w:pPr>
-      <w:commentRangeStart w:id="63"/>
-      <w:commentRangeStart w:id="64"/>
       <w:r>
         <w:rPr>
           <w:rFonts w:ascii="Times New Roman" w:eastAsia="Arial" w:hAnsi="Times New Roman"/>
@@ -15257,8 +14991,6 @@
         </w:rPr>
         <w:t>Location (default is “Da Nang”)</w:t>
       </w:r>
-      <w:commentRangeEnd w:id="63"/>
-      <w:commentRangeEnd w:id="64"/>
       <w:r>
         <w:rPr>
           <w:rFonts w:ascii="Times New Roman" w:eastAsia="Arial" w:hAnsi="Times New Roman"/>
@@ -15266,20 +14998,6 @@
           <w:szCs w:val="22"/>
         </w:rPr>
         <w:t xml:space="preserve"> (In the first version, we don’t allow users to select this filter)</w:t>
-      </w:r>
-      <w:r>
-        <w:rPr>
-          <w:rFonts w:eastAsia="Arial" w:cs="Arial"/>
-          <w:sz w:val="16"/>
-          <w:szCs w:val="16"/>
-        </w:rPr>
-        <w:commentReference w:id="63"/>
-      </w:r>
-      <w:r>
-        <w:rPr>
-          <w:rStyle w:val="CommentReference"/>
-        </w:rPr>
-        <w:commentReference w:id="64"/>
       </w:r>
       <w:r>
         <w:rPr>
@@ -15366,8 +15084,8 @@
           <w:szCs w:val="22"/>
         </w:rPr>
       </w:pPr>
-      <w:bookmarkStart w:id="65" w:name="_Giver_modify_a"/>
-      <w:bookmarkEnd w:id="65"/>
+      <w:bookmarkStart w:id="40" w:name="_Giver_modify_a"/>
+      <w:bookmarkEnd w:id="40"/>
       <w:r>
         <w:rPr>
           <w:rFonts w:ascii="Times New Roman" w:eastAsia="Arial" w:hAnsi="Times New Roman"/>
@@ -15376,7 +15094,7 @@
         </w:rPr>
         <w:t>Givers modify their posts by changing post’s fields: title, description, location, state, add or remove photos. Givers can update description, image, location, and category to inform the status of items in the post to Takers. Besides that, after Givers send all their giving items to takers, Givers can update the status of their post to “Closed”, so Takers can aware that the post is no longer opening to send a request. After they submit the changes, a notification will be sent to all takers who sent the r</w:t>
       </w:r>
-      <w:bookmarkStart w:id="66" w:name="OLE_LINK2"/>
+      <w:bookmarkStart w:id="41" w:name="OLE_LINK2"/>
       <w:r>
         <w:rPr>
           <w:rFonts w:ascii="Times New Roman" w:eastAsia="Arial" w:hAnsi="Times New Roman"/>
@@ -15385,7 +15103,7 @@
         </w:rPr>
         <w:t>eques</w:t>
       </w:r>
-      <w:bookmarkEnd w:id="66"/>
+      <w:bookmarkEnd w:id="41"/>
       <w:r>
         <w:rPr>
           <w:rFonts w:ascii="Times New Roman" w:eastAsia="Arial" w:hAnsi="Times New Roman"/>
@@ -15489,7 +15207,7 @@
           <w:szCs w:val="22"/>
         </w:rPr>
       </w:pPr>
-      <w:bookmarkStart w:id="67" w:name="OLE_LINK1"/>
+      <w:bookmarkStart w:id="42" w:name="OLE_LINK1"/>
       <w:r>
         <w:rPr>
           <w:rFonts w:ascii="Times New Roman" w:eastAsia="Arial" w:hAnsi="Times New Roman"/>
@@ -15499,7 +15217,7 @@
         <w:t>Users can delete their posts. If users want to delete a post which is in “Opening” status and has requests, they must confirm a warning: “This post has been requested by takers. Are you sure you want to delete this post? ”.</w:t>
       </w:r>
     </w:p>
-    <w:bookmarkEnd w:id="67"/>
+    <w:bookmarkEnd w:id="42"/>
     <w:p>
       <w:pPr>
         <w:jc w:val="both"/>
@@ -15580,7 +15298,7 @@
           <w:szCs w:val="24"/>
         </w:rPr>
       </w:pPr>
-      <w:bookmarkStart w:id="68" w:name="_Toc520818151"/>
+      <w:bookmarkStart w:id="43" w:name="_Toc520818151"/>
       <w:r>
         <w:rPr>
           <w:rFonts w:ascii="Times New Roman" w:eastAsia="Arial" w:hAnsi="Times New Roman"/>
@@ -15591,7 +15309,7 @@
         <w:lastRenderedPageBreak/>
         <w:t>Use Cases</w:t>
       </w:r>
-      <w:bookmarkEnd w:id="68"/>
+      <w:bookmarkEnd w:id="43"/>
     </w:p>
     <w:p>
       <w:pPr>
@@ -16798,9 +16516,9 @@
           <w:szCs w:val="28"/>
         </w:rPr>
       </w:pPr>
-      <w:bookmarkStart w:id="69" w:name="_206ipza" w:colFirst="0" w:colLast="0"/>
-      <w:bookmarkStart w:id="70" w:name="_Toc520818152"/>
-      <w:bookmarkEnd w:id="69"/>
+      <w:bookmarkStart w:id="44" w:name="_206ipza" w:colFirst="0" w:colLast="0"/>
+      <w:bookmarkStart w:id="45" w:name="_Toc520818152"/>
+      <w:bookmarkEnd w:id="44"/>
       <w:r>
         <w:rPr>
           <w:rFonts w:ascii="Times New Roman" w:eastAsia="Arial" w:hAnsi="Times New Roman"/>
@@ -16811,7 +16529,7 @@
         <w:lastRenderedPageBreak/>
         <w:t>Request Management</w:t>
       </w:r>
-      <w:bookmarkEnd w:id="70"/>
+      <w:bookmarkEnd w:id="45"/>
     </w:p>
     <w:p>
       <w:pPr>
@@ -16829,7 +16547,7 @@
           <w:szCs w:val="24"/>
         </w:rPr>
       </w:pPr>
-      <w:bookmarkStart w:id="71" w:name="_Toc520818153"/>
+      <w:bookmarkStart w:id="46" w:name="_Toc520818153"/>
       <w:r>
         <w:rPr>
           <w:rFonts w:ascii="Times New Roman" w:eastAsia="Arial" w:hAnsi="Times New Roman"/>
@@ -16839,7 +16557,7 @@
         </w:rPr>
         <w:t>User Interface</w:t>
       </w:r>
-      <w:bookmarkEnd w:id="71"/>
+      <w:bookmarkEnd w:id="46"/>
     </w:p>
     <w:p>
       <w:pPr>
@@ -16857,7 +16575,7 @@
           <w:szCs w:val="24"/>
         </w:rPr>
       </w:pPr>
-      <w:bookmarkStart w:id="72" w:name="_Toc520818154"/>
+      <w:bookmarkStart w:id="47" w:name="_Toc520818154"/>
       <w:r>
         <w:rPr>
           <w:rFonts w:ascii="Times New Roman" w:eastAsia="Arial" w:hAnsi="Times New Roman"/>
@@ -16867,7 +16585,7 @@
         </w:rPr>
         <w:t>Business Logic</w:t>
       </w:r>
-      <w:bookmarkEnd w:id="72"/>
+      <w:bookmarkEnd w:id="47"/>
     </w:p>
     <w:p>
       <w:pPr>
@@ -16971,7 +16689,7 @@
         </w:rPr>
         <w:t xml:space="preserve">Givers can see all the requests of their posts including the request’s message and requester’s profile. Givers decide who they want to give. Givers accept the request by sending </w:t>
       </w:r>
-      <w:bookmarkStart w:id="73" w:name="OLE_LINK3"/>
+      <w:bookmarkStart w:id="48" w:name="OLE_LINK3"/>
       <w:r>
         <w:rPr>
           <w:rFonts w:ascii="Times New Roman" w:eastAsia="Arial" w:hAnsi="Times New Roman"/>
@@ -16980,7 +16698,7 @@
         </w:rPr>
         <w:t xml:space="preserve">contact information </w:t>
       </w:r>
-      <w:bookmarkEnd w:id="73"/>
+      <w:bookmarkEnd w:id="48"/>
       <w:r>
         <w:rPr>
           <w:rFonts w:ascii="Times New Roman" w:eastAsia="Arial" w:hAnsi="Times New Roman"/>
@@ -17032,7 +16750,7 @@
           <w:szCs w:val="24"/>
         </w:rPr>
       </w:pPr>
-      <w:bookmarkStart w:id="74" w:name="_Toc520818155"/>
+      <w:bookmarkStart w:id="49" w:name="_Toc520818155"/>
       <w:r>
         <w:rPr>
           <w:rFonts w:ascii="Times New Roman" w:eastAsia="Arial" w:hAnsi="Times New Roman"/>
@@ -17042,7 +16760,7 @@
         </w:rPr>
         <w:t>Use Cases</w:t>
       </w:r>
-      <w:bookmarkEnd w:id="74"/>
+      <w:bookmarkEnd w:id="49"/>
     </w:p>
     <w:tbl>
       <w:tblPr>
@@ -18385,7 +18103,7 @@
           <w:szCs w:val="28"/>
         </w:rPr>
       </w:pPr>
-      <w:bookmarkStart w:id="75" w:name="_Toc520818156"/>
+      <w:bookmarkStart w:id="50" w:name="_Toc520818156"/>
       <w:r>
         <w:rPr>
           <w:rFonts w:ascii="Times New Roman" w:eastAsia="Arial" w:hAnsi="Times New Roman"/>
@@ -18396,7 +18114,7 @@
         <w:lastRenderedPageBreak/>
         <w:t>Conversation Management</w:t>
       </w:r>
-      <w:bookmarkEnd w:id="75"/>
+      <w:bookmarkEnd w:id="50"/>
     </w:p>
     <w:p>
       <w:pPr>
@@ -18414,7 +18132,7 @@
           <w:szCs w:val="24"/>
         </w:rPr>
       </w:pPr>
-      <w:bookmarkStart w:id="76" w:name="_Toc520818157"/>
+      <w:bookmarkStart w:id="51" w:name="_Toc520818157"/>
       <w:r>
         <w:rPr>
           <w:rFonts w:ascii="Times New Roman" w:eastAsia="Arial" w:hAnsi="Times New Roman"/>
@@ -18424,7 +18142,7 @@
         </w:rPr>
         <w:t>User Interface</w:t>
       </w:r>
-      <w:bookmarkEnd w:id="76"/>
+      <w:bookmarkEnd w:id="51"/>
     </w:p>
     <w:p>
       <w:pPr>
@@ -18442,7 +18160,7 @@
           <w:szCs w:val="24"/>
         </w:rPr>
       </w:pPr>
-      <w:bookmarkStart w:id="77" w:name="_Toc520818158"/>
+      <w:bookmarkStart w:id="52" w:name="_Toc520818158"/>
       <w:r>
         <w:rPr>
           <w:rFonts w:ascii="Times New Roman" w:eastAsia="Arial" w:hAnsi="Times New Roman"/>
@@ -18452,7 +18170,7 @@
         </w:rPr>
         <w:t>Business Logic</w:t>
       </w:r>
-      <w:bookmarkEnd w:id="77"/>
+      <w:bookmarkEnd w:id="52"/>
     </w:p>
     <w:p>
       <w:pPr>
@@ -18494,91 +18212,7 @@
           <w:sz w:val="22"/>
           <w:szCs w:val="22"/>
         </w:rPr>
-        <w:t xml:space="preserve">A user </w:t>
-      </w:r>
-      <w:commentRangeStart w:id="78"/>
-      <w:commentRangeStart w:id="79"/>
-      <w:commentRangeStart w:id="80"/>
-      <w:commentRangeStart w:id="81"/>
-      <w:commentRangeStart w:id="82"/>
-      <w:commentRangeStart w:id="83"/>
-      <w:commentRangeStart w:id="84"/>
-      <w:r>
-        <w:rPr>
-          <w:rFonts w:ascii="Times New Roman" w:eastAsia="Arial" w:hAnsi="Times New Roman"/>
-          <w:sz w:val="22"/>
-          <w:szCs w:val="22"/>
-        </w:rPr>
-        <w:t xml:space="preserve">can go to another user’s profile </w:t>
-      </w:r>
-      <w:commentRangeEnd w:id="78"/>
-      <w:r>
-        <w:rPr>
-          <w:rFonts w:eastAsia="Arial" w:cs="Arial"/>
-          <w:sz w:val="16"/>
-          <w:szCs w:val="16"/>
-        </w:rPr>
-        <w:commentReference w:id="78"/>
-      </w:r>
-      <w:commentRangeEnd w:id="79"/>
-      <w:r>
-        <w:rPr>
-          <w:rFonts w:eastAsia="Arial" w:cs="Arial"/>
-          <w:sz w:val="16"/>
-          <w:szCs w:val="16"/>
-        </w:rPr>
-        <w:commentReference w:id="79"/>
-      </w:r>
-      <w:commentRangeEnd w:id="80"/>
-      <w:r>
-        <w:rPr>
-          <w:rFonts w:eastAsia="Arial" w:cs="Arial"/>
-          <w:sz w:val="16"/>
-          <w:szCs w:val="16"/>
-        </w:rPr>
-        <w:commentReference w:id="80"/>
-      </w:r>
-      <w:commentRangeEnd w:id="81"/>
-      <w:r>
-        <w:rPr>
-          <w:rFonts w:eastAsia="Arial" w:cs="Arial"/>
-          <w:sz w:val="16"/>
-          <w:szCs w:val="16"/>
-        </w:rPr>
-        <w:commentReference w:id="81"/>
-      </w:r>
-      <w:commentRangeEnd w:id="82"/>
-      <w:r>
-        <w:rPr>
-          <w:rFonts w:eastAsia="Arial" w:cs="Arial"/>
-          <w:sz w:val="16"/>
-          <w:szCs w:val="16"/>
-        </w:rPr>
-        <w:commentReference w:id="82"/>
-      </w:r>
-      <w:commentRangeEnd w:id="83"/>
-      <w:r>
-        <w:rPr>
-          <w:rFonts w:eastAsia="Arial" w:cs="Arial"/>
-          <w:sz w:val="16"/>
-          <w:szCs w:val="16"/>
-        </w:rPr>
-        <w:commentReference w:id="83"/>
-      </w:r>
-      <w:commentRangeEnd w:id="84"/>
-      <w:r>
-        <w:rPr>
-          <w:rStyle w:val="CommentReference"/>
-        </w:rPr>
-        <w:commentReference w:id="84"/>
-      </w:r>
-      <w:r>
-        <w:rPr>
-          <w:rFonts w:ascii="Times New Roman" w:eastAsia="Arial" w:hAnsi="Times New Roman"/>
-          <w:sz w:val="22"/>
-          <w:szCs w:val="22"/>
-        </w:rPr>
-        <w:t xml:space="preserve"> start conversation with him/ her. Besides that, there is a quick way for a user to send a message to anothe</w:t>
+        <w:t>A user can go to another user’s profile  start conversation with him/ her. Besides that, there is a quick way for a user to send a message to anothe</w:t>
       </w:r>
       <w:r>
         <w:rPr>
@@ -18722,7 +18356,7 @@
           <w:szCs w:val="28"/>
         </w:rPr>
       </w:pPr>
-      <w:bookmarkStart w:id="86" w:name="_Toc520818159"/>
+      <w:bookmarkStart w:id="53" w:name="_Toc520818159"/>
       <w:r>
         <w:rPr>
           <w:rFonts w:ascii="Times New Roman" w:eastAsia="Arial" w:hAnsi="Times New Roman"/>
@@ -18732,7 +18366,7 @@
         </w:rPr>
         <w:t>Report management</w:t>
       </w:r>
-      <w:bookmarkEnd w:id="86"/>
+      <w:bookmarkEnd w:id="53"/>
     </w:p>
     <w:p>
       <w:pPr>
@@ -18750,7 +18384,7 @@
           <w:szCs w:val="24"/>
         </w:rPr>
       </w:pPr>
-      <w:bookmarkStart w:id="87" w:name="_Toc520818160"/>
+      <w:bookmarkStart w:id="54" w:name="_Toc520818160"/>
       <w:r>
         <w:rPr>
           <w:rFonts w:ascii="Times New Roman" w:eastAsia="Arial" w:hAnsi="Times New Roman"/>
@@ -18760,7 +18394,7 @@
         </w:rPr>
         <w:t>User Interface</w:t>
       </w:r>
-      <w:bookmarkEnd w:id="87"/>
+      <w:bookmarkEnd w:id="54"/>
     </w:p>
     <w:p>
       <w:pPr>
@@ -18778,7 +18412,7 @@
           <w:szCs w:val="24"/>
         </w:rPr>
       </w:pPr>
-      <w:bookmarkStart w:id="88" w:name="_Toc520818161"/>
+      <w:bookmarkStart w:id="55" w:name="_Toc520818161"/>
       <w:r>
         <w:rPr>
           <w:rFonts w:ascii="Times New Roman" w:eastAsia="Arial" w:hAnsi="Times New Roman"/>
@@ -18788,7 +18422,7 @@
         </w:rPr>
         <w:t>Business Logic</w:t>
       </w:r>
-      <w:bookmarkEnd w:id="88"/>
+      <w:bookmarkEnd w:id="55"/>
     </w:p>
     <w:p>
       <w:pPr>
@@ -18806,7 +18440,7 @@
           <w:szCs w:val="22"/>
         </w:rPr>
       </w:pPr>
-      <w:bookmarkStart w:id="89" w:name="_Toc520818162"/>
+      <w:bookmarkStart w:id="56" w:name="_Toc520818162"/>
       <w:r>
         <w:rPr>
           <w:rFonts w:ascii="Times New Roman" w:eastAsia="Arial" w:hAnsi="Times New Roman"/>
@@ -18816,7 +18450,7 @@
         </w:rPr>
         <w:t>User report a post</w:t>
       </w:r>
-      <w:bookmarkEnd w:id="89"/>
+      <w:bookmarkEnd w:id="56"/>
     </w:p>
     <w:p>
       <w:pPr>
@@ -18852,7 +18486,7 @@
           <w:szCs w:val="22"/>
         </w:rPr>
       </w:pPr>
-      <w:bookmarkStart w:id="90" w:name="_Toc520818163"/>
+      <w:bookmarkStart w:id="57" w:name="_Toc520818163"/>
       <w:r>
         <w:rPr>
           <w:rFonts w:ascii="Times New Roman" w:eastAsia="Arial" w:hAnsi="Times New Roman"/>
@@ -18862,7 +18496,7 @@
         </w:rPr>
         <w:t>Admin manage a list of reported posts</w:t>
       </w:r>
-      <w:bookmarkEnd w:id="90"/>
+      <w:bookmarkEnd w:id="57"/>
     </w:p>
     <w:p>
       <w:pPr>
@@ -19116,7 +18750,7 @@
           <w:szCs w:val="24"/>
         </w:rPr>
       </w:pPr>
-      <w:bookmarkStart w:id="91" w:name="_Toc520818164"/>
+      <w:bookmarkStart w:id="58" w:name="_Toc520818164"/>
       <w:r>
         <w:rPr>
           <w:rFonts w:ascii="Times New Roman" w:eastAsia="Arial" w:hAnsi="Times New Roman"/>
@@ -19127,9 +18761,9 @@
         <w:lastRenderedPageBreak/>
         <w:t>Use cases</w:t>
       </w:r>
-      <w:bookmarkStart w:id="92" w:name="_m0kv5q50l6g" w:colFirst="0" w:colLast="0"/>
-      <w:bookmarkEnd w:id="91"/>
-      <w:bookmarkEnd w:id="92"/>
+      <w:bookmarkStart w:id="59" w:name="_m0kv5q50l6g" w:colFirst="0" w:colLast="0"/>
+      <w:bookmarkEnd w:id="58"/>
+      <w:bookmarkEnd w:id="59"/>
     </w:p>
     <w:p>
       <w:pPr>
@@ -19137,8 +18771,8 @@
           <w:rFonts w:ascii="Times New Roman" w:eastAsia="Arial" w:hAnsi="Times New Roman"/>
         </w:rPr>
       </w:pPr>
-      <w:bookmarkStart w:id="93" w:name="_1664s55" w:colFirst="0" w:colLast="0"/>
-      <w:bookmarkEnd w:id="93"/>
+      <w:bookmarkStart w:id="60" w:name="_1664s55" w:colFirst="0" w:colLast="0"/>
+      <w:bookmarkEnd w:id="60"/>
     </w:p>
     <w:tbl>
       <w:tblPr>
@@ -19550,8 +19184,8 @@
           <w:rFonts w:ascii="Times New Roman" w:eastAsia="Arial" w:hAnsi="Times New Roman"/>
         </w:rPr>
       </w:pPr>
-      <w:bookmarkStart w:id="94" w:name="_3q5sasy" w:colFirst="0" w:colLast="0"/>
-      <w:bookmarkEnd w:id="94"/>
+      <w:bookmarkStart w:id="61" w:name="_3q5sasy" w:colFirst="0" w:colLast="0"/>
+      <w:bookmarkEnd w:id="61"/>
     </w:p>
     <w:tbl>
       <w:tblPr>
@@ -20388,7 +20022,7 @@
           <w:szCs w:val="28"/>
         </w:rPr>
       </w:pPr>
-      <w:bookmarkStart w:id="95" w:name="_Toc520818165"/>
+      <w:bookmarkStart w:id="62" w:name="_Toc520818165"/>
       <w:r>
         <w:rPr>
           <w:rFonts w:ascii="Times New Roman" w:eastAsia="Arial" w:hAnsi="Times New Roman"/>
@@ -20399,7 +20033,7 @@
         <w:lastRenderedPageBreak/>
         <w:t>Category Management</w:t>
       </w:r>
-      <w:bookmarkEnd w:id="95"/>
+      <w:bookmarkEnd w:id="62"/>
     </w:p>
     <w:p>
       <w:pPr>
@@ -20417,7 +20051,7 @@
           <w:szCs w:val="24"/>
         </w:rPr>
       </w:pPr>
-      <w:bookmarkStart w:id="96" w:name="_Toc520818166"/>
+      <w:bookmarkStart w:id="63" w:name="_Toc520818166"/>
       <w:r>
         <w:rPr>
           <w:rFonts w:ascii="Times New Roman" w:eastAsia="Arial" w:hAnsi="Times New Roman"/>
@@ -20427,7 +20061,7 @@
         </w:rPr>
         <w:t>User Interface</w:t>
       </w:r>
-      <w:bookmarkEnd w:id="96"/>
+      <w:bookmarkEnd w:id="63"/>
     </w:p>
     <w:p>
       <w:pPr>
@@ -20460,7 +20094,7 @@
           <w:szCs w:val="24"/>
         </w:rPr>
       </w:pPr>
-      <w:bookmarkStart w:id="97" w:name="_Toc520818167"/>
+      <w:bookmarkStart w:id="64" w:name="_Toc520818167"/>
       <w:r>
         <w:rPr>
           <w:rFonts w:ascii="Times New Roman" w:eastAsia="Arial" w:hAnsi="Times New Roman"/>
@@ -20470,7 +20104,7 @@
         </w:rPr>
         <w:t>Business Logic</w:t>
       </w:r>
-      <w:bookmarkEnd w:id="97"/>
+      <w:bookmarkEnd w:id="64"/>
     </w:p>
     <w:p>
       <w:pPr>
@@ -20488,7 +20122,7 @@
           <w:szCs w:val="22"/>
         </w:rPr>
       </w:pPr>
-      <w:bookmarkStart w:id="98" w:name="_Toc520818168"/>
+      <w:bookmarkStart w:id="65" w:name="_Toc520818168"/>
       <w:r>
         <w:rPr>
           <w:rFonts w:ascii="Times New Roman" w:eastAsia="Arial" w:hAnsi="Times New Roman"/>
@@ -20498,7 +20132,7 @@
         </w:rPr>
         <w:t>Admin manage category</w:t>
       </w:r>
-      <w:bookmarkEnd w:id="98"/>
+      <w:bookmarkEnd w:id="65"/>
     </w:p>
     <w:p>
       <w:pPr>
@@ -20509,9 +20143,6 @@
           <w:szCs w:val="22"/>
         </w:rPr>
       </w:pPr>
-      <w:commentRangeStart w:id="99"/>
-      <w:commentRangeStart w:id="100"/>
-      <w:commentRangeStart w:id="101"/>
       <w:r>
         <w:rPr>
           <w:rFonts w:ascii="Times New Roman" w:eastAsia="Arial" w:hAnsi="Times New Roman"/>
@@ -20535,7 +20166,7 @@
           <w:szCs w:val="22"/>
         </w:rPr>
       </w:pPr>
-      <w:bookmarkStart w:id="102" w:name="OLE_LINK5"/>
+      <w:bookmarkStart w:id="66" w:name="OLE_LINK5"/>
       <w:r>
         <w:rPr>
           <w:rFonts w:ascii="Times New Roman" w:eastAsia="Arial" w:hAnsi="Times New Roman"/>
@@ -20567,17 +20198,7 @@
         </w:rPr>
         <w:t>Category’s name</w:t>
       </w:r>
-      <w:bookmarkEnd w:id="102"/>
-      <w:commentRangeEnd w:id="99"/>
-      <w:r>
-        <w:rPr>
-          <w:rFonts w:eastAsia="Arial" w:cs="Arial"/>
-          <w:sz w:val="16"/>
-          <w:szCs w:val="16"/>
-        </w:rPr>
-        <w:commentReference w:id="99"/>
-      </w:r>
-      <w:commentRangeEnd w:id="100"/>
+      <w:bookmarkEnd w:id="66"/>
     </w:p>
     <w:p>
       <w:pPr>
@@ -20600,21 +20221,6 @@
           <w:szCs w:val="22"/>
         </w:rPr>
         <w:t>Category image</w:t>
-      </w:r>
-      <w:r>
-        <w:rPr>
-          <w:rFonts w:eastAsia="Arial" w:cs="Arial"/>
-          <w:sz w:val="16"/>
-          <w:szCs w:val="16"/>
-        </w:rPr>
-        <w:commentReference w:id="100"/>
-      </w:r>
-      <w:commentRangeEnd w:id="101"/>
-      <w:r>
-        <w:rPr>
-          <w:rStyle w:val="CommentReference"/>
-        </w:rPr>
-        <w:commentReference w:id="101"/>
       </w:r>
     </w:p>
     <w:p>
@@ -20917,7 +20523,7 @@
           <w:szCs w:val="22"/>
         </w:rPr>
       </w:pPr>
-      <w:bookmarkStart w:id="103" w:name="_Toc520818169"/>
+      <w:bookmarkStart w:id="67" w:name="_Toc520818169"/>
       <w:r>
         <w:rPr>
           <w:rFonts w:ascii="Times New Roman" w:eastAsia="Arial" w:hAnsi="Times New Roman"/>
@@ -20927,7 +20533,7 @@
         </w:rPr>
         <w:t xml:space="preserve">User choose a category to </w:t>
       </w:r>
-      <w:bookmarkStart w:id="104" w:name="OLE_LINK7"/>
+      <w:bookmarkStart w:id="68" w:name="OLE_LINK7"/>
       <w:r>
         <w:rPr>
           <w:rFonts w:ascii="Times New Roman" w:eastAsia="Arial" w:hAnsi="Times New Roman"/>
@@ -20937,7 +20543,7 @@
         </w:rPr>
         <w:t xml:space="preserve">filtrate </w:t>
       </w:r>
-      <w:bookmarkEnd w:id="104"/>
+      <w:bookmarkEnd w:id="68"/>
       <w:r>
         <w:rPr>
           <w:rFonts w:ascii="Times New Roman" w:eastAsia="Arial" w:hAnsi="Times New Roman"/>
@@ -20947,7 +20553,7 @@
         </w:rPr>
         <w:t>the posts</w:t>
       </w:r>
-      <w:bookmarkEnd w:id="103"/>
+      <w:bookmarkEnd w:id="67"/>
     </w:p>
     <w:p>
       <w:pPr>
@@ -21047,7 +20653,7 @@
           <w:szCs w:val="28"/>
         </w:rPr>
       </w:pPr>
-      <w:bookmarkStart w:id="105" w:name="_Toc520818170"/>
+      <w:bookmarkStart w:id="69" w:name="_Toc520818170"/>
       <w:r>
         <w:rPr>
           <w:rFonts w:ascii="Times New Roman" w:eastAsia="Arial" w:hAnsi="Times New Roman"/>
@@ -21058,7 +20664,7 @@
         <w:lastRenderedPageBreak/>
         <w:t>Feedbacks Management</w:t>
       </w:r>
-      <w:bookmarkEnd w:id="105"/>
+      <w:bookmarkEnd w:id="69"/>
     </w:p>
     <w:p>
       <w:pPr>
@@ -21076,7 +20682,7 @@
           <w:szCs w:val="24"/>
         </w:rPr>
       </w:pPr>
-      <w:bookmarkStart w:id="106" w:name="_Toc520818171"/>
+      <w:bookmarkStart w:id="70" w:name="_Toc520818171"/>
       <w:r>
         <w:rPr>
           <w:rFonts w:ascii="Times New Roman" w:eastAsia="Arial" w:hAnsi="Times New Roman"/>
@@ -21086,7 +20692,7 @@
         </w:rPr>
         <w:t>User Interface</w:t>
       </w:r>
-      <w:bookmarkEnd w:id="106"/>
+      <w:bookmarkEnd w:id="70"/>
     </w:p>
     <w:p>
       <w:pPr>
@@ -21118,7 +20724,7 @@
           <w:szCs w:val="24"/>
         </w:rPr>
       </w:pPr>
-      <w:bookmarkStart w:id="107" w:name="_Toc520818172"/>
+      <w:bookmarkStart w:id="71" w:name="_Toc520818172"/>
       <w:r>
         <w:rPr>
           <w:rFonts w:ascii="Times New Roman" w:eastAsia="Arial" w:hAnsi="Times New Roman"/>
@@ -21128,7 +20734,7 @@
         </w:rPr>
         <w:t>Business Logic</w:t>
       </w:r>
-      <w:bookmarkEnd w:id="107"/>
+      <w:bookmarkEnd w:id="71"/>
     </w:p>
     <w:p>
       <w:pPr>
@@ -21146,7 +20752,7 @@
           <w:szCs w:val="22"/>
         </w:rPr>
       </w:pPr>
-      <w:bookmarkStart w:id="108" w:name="_Toc520818173"/>
+      <w:bookmarkStart w:id="72" w:name="_Toc520818173"/>
       <w:r>
         <w:rPr>
           <w:rFonts w:ascii="Times New Roman" w:eastAsia="Arial" w:hAnsi="Times New Roman"/>
@@ -21156,7 +20762,7 @@
         </w:rPr>
         <w:t>Quest create feedbacks</w:t>
       </w:r>
-      <w:bookmarkEnd w:id="108"/>
+      <w:bookmarkEnd w:id="72"/>
     </w:p>
     <w:p>
       <w:pPr>
@@ -21220,7 +20826,7 @@
           <w:szCs w:val="22"/>
         </w:rPr>
       </w:pPr>
-      <w:bookmarkStart w:id="109" w:name="_Toc520818174"/>
+      <w:bookmarkStart w:id="73" w:name="_Toc520818174"/>
       <w:r>
         <w:rPr>
           <w:rFonts w:ascii="Times New Roman" w:eastAsia="Arial" w:hAnsi="Times New Roman"/>
@@ -21230,7 +20836,7 @@
         </w:rPr>
         <w:t>Admin read feedbacks</w:t>
       </w:r>
-      <w:bookmarkEnd w:id="109"/>
+      <w:bookmarkEnd w:id="73"/>
     </w:p>
     <w:p>
       <w:pPr>
@@ -21266,7 +20872,7 @@
           <w:szCs w:val="24"/>
         </w:rPr>
       </w:pPr>
-      <w:bookmarkStart w:id="110" w:name="_Toc520818175"/>
+      <w:bookmarkStart w:id="74" w:name="_Toc520818175"/>
       <w:r>
         <w:rPr>
           <w:rFonts w:ascii="Times New Roman" w:eastAsia="Arial" w:hAnsi="Times New Roman"/>
@@ -21276,7 +20882,7 @@
         </w:rPr>
         <w:t>Use cases</w:t>
       </w:r>
-      <w:bookmarkEnd w:id="110"/>
+      <w:bookmarkEnd w:id="74"/>
     </w:p>
     <w:p>
       <w:pPr>
@@ -21655,7 +21261,7 @@
           <w:szCs w:val="28"/>
         </w:rPr>
       </w:pPr>
-      <w:bookmarkStart w:id="111" w:name="_Toc520818176"/>
+      <w:bookmarkStart w:id="75" w:name="_Toc520818176"/>
       <w:r>
         <w:rPr>
           <w:rFonts w:ascii="Times New Roman" w:eastAsia="Arial" w:hAnsi="Times New Roman"/>
@@ -21666,7 +21272,7 @@
         <w:lastRenderedPageBreak/>
         <w:t>Ranking system</w:t>
       </w:r>
-      <w:bookmarkEnd w:id="111"/>
+      <w:bookmarkEnd w:id="75"/>
     </w:p>
     <w:p>
       <w:pPr>
@@ -21684,7 +21290,7 @@
           <w:szCs w:val="24"/>
         </w:rPr>
       </w:pPr>
-      <w:bookmarkStart w:id="112" w:name="_Toc520818177"/>
+      <w:bookmarkStart w:id="76" w:name="_Toc520818177"/>
       <w:r>
         <w:rPr>
           <w:rFonts w:ascii="Times New Roman" w:eastAsia="Arial" w:hAnsi="Times New Roman"/>
@@ -21694,7 +21300,7 @@
         </w:rPr>
         <w:t>User Interface</w:t>
       </w:r>
-      <w:bookmarkEnd w:id="112"/>
+      <w:bookmarkEnd w:id="76"/>
     </w:p>
     <w:p>
       <w:pPr>
@@ -21726,7 +21332,7 @@
           <w:szCs w:val="24"/>
         </w:rPr>
       </w:pPr>
-      <w:bookmarkStart w:id="113" w:name="_Toc520818178"/>
+      <w:bookmarkStart w:id="77" w:name="_Toc520818178"/>
       <w:r>
         <w:rPr>
           <w:rFonts w:ascii="Times New Roman" w:eastAsia="Arial" w:hAnsi="Times New Roman"/>
@@ -21736,7 +21342,7 @@
         </w:rPr>
         <w:t>Business Logic</w:t>
       </w:r>
-      <w:bookmarkEnd w:id="113"/>
+      <w:bookmarkEnd w:id="77"/>
     </w:p>
     <w:p>
       <w:pPr>
@@ -21754,7 +21360,7 @@
           <w:szCs w:val="22"/>
         </w:rPr>
       </w:pPr>
-      <w:bookmarkStart w:id="114" w:name="_Toc520818179"/>
+      <w:bookmarkStart w:id="78" w:name="_Toc520818179"/>
       <w:r>
         <w:rPr>
           <w:rFonts w:ascii="Times New Roman" w:eastAsia="Arial" w:hAnsi="Times New Roman"/>
@@ -21764,7 +21370,7 @@
         </w:rPr>
         <w:t>Ranking system for Giver</w:t>
       </w:r>
-      <w:bookmarkEnd w:id="114"/>
+      <w:bookmarkEnd w:id="78"/>
     </w:p>
     <w:p>
       <w:pPr>
@@ -21841,17 +21447,6 @@
           <w:szCs w:val="22"/>
         </w:rPr>
       </w:pPr>
-      <w:commentRangeStart w:id="115"/>
-      <w:commentRangeStart w:id="116"/>
-      <w:r>
-        <w:rPr>
-          <w:rFonts w:eastAsia="Arial" w:cs="Arial"/>
-          <w:sz w:val="16"/>
-          <w:szCs w:val="16"/>
-        </w:rPr>
-        <w:commentReference w:id="117"/>
-      </w:r>
-      <w:commentRangeEnd w:id="115"/>
       <w:r>
         <w:rPr>
           <w:rFonts w:ascii="Times New Roman" w:eastAsia="Arial" w:hAnsi="Times New Roman"/>
@@ -21896,15 +21491,8 @@
         </w:rPr>
         <w:t>The levels of ranking can be:</w:t>
       </w:r>
-      <w:r>
-        <w:rPr>
-          <w:rFonts w:eastAsia="Arial" w:cs="Arial"/>
-          <w:sz w:val="16"/>
-          <w:szCs w:val="16"/>
-        </w:rPr>
-        <w:commentReference w:id="115"/>
-      </w:r>
-      <w:commentRangeEnd w:id="116"/>
+      <w:bookmarkStart w:id="79" w:name="_GoBack"/>
+      <w:bookmarkEnd w:id="79"/>
     </w:p>
     <w:p>
       <w:pPr>
@@ -21915,12 +21503,6 @@
           <w:szCs w:val="22"/>
         </w:rPr>
       </w:pPr>
-      <w:r>
-        <w:rPr>
-          <w:rStyle w:val="CommentReference"/>
-        </w:rPr>
-        <w:commentReference w:id="116"/>
-      </w:r>
     </w:p>
     <w:tbl>
       <w:tblPr>
@@ -22446,7 +22028,7 @@
           <w:szCs w:val="22"/>
         </w:rPr>
       </w:pPr>
-      <w:bookmarkStart w:id="118" w:name="_Toc520818180"/>
+      <w:bookmarkStart w:id="80" w:name="_Toc520818180"/>
       <w:r>
         <w:rPr>
           <w:rFonts w:ascii="Times New Roman" w:eastAsia="Arial" w:hAnsi="Times New Roman"/>
@@ -22456,7 +22038,7 @@
         </w:rPr>
         <w:t>Ranking system for Post</w:t>
       </w:r>
-      <w:bookmarkEnd w:id="118"/>
+      <w:bookmarkEnd w:id="80"/>
     </w:p>
     <w:p>
       <w:pPr>
@@ -22534,7 +22116,7 @@
           <w:szCs w:val="32"/>
         </w:rPr>
       </w:pPr>
-      <w:bookmarkStart w:id="119" w:name="_Toc520818181"/>
+      <w:bookmarkStart w:id="81" w:name="_Toc520818181"/>
       <w:r>
         <w:rPr>
           <w:rFonts w:ascii="Times New Roman" w:hAnsi="Times New Roman"/>
@@ -22546,7 +22128,7 @@
         <w:lastRenderedPageBreak/>
         <w:t>Non-functional Requirements</w:t>
       </w:r>
-      <w:bookmarkEnd w:id="119"/>
+      <w:bookmarkEnd w:id="81"/>
     </w:p>
     <w:p>
       <w:pPr>
@@ -22564,7 +22146,7 @@
           <w:szCs w:val="28"/>
         </w:rPr>
       </w:pPr>
-      <w:bookmarkStart w:id="120" w:name="_Toc520818182"/>
+      <w:bookmarkStart w:id="82" w:name="_Toc520818182"/>
       <w:r>
         <w:rPr>
           <w:rFonts w:ascii="Times New Roman" w:eastAsia="Arial" w:hAnsi="Times New Roman"/>
@@ -22574,7 +22156,7 @@
         </w:rPr>
         <w:t>Operating System Support</w:t>
       </w:r>
-      <w:bookmarkEnd w:id="120"/>
+      <w:bookmarkEnd w:id="82"/>
     </w:p>
     <w:p>
       <w:pPr>
@@ -22650,7 +22232,7 @@
           <w:szCs w:val="32"/>
         </w:rPr>
       </w:pPr>
-      <w:bookmarkStart w:id="121" w:name="_Toc520818183"/>
+      <w:bookmarkStart w:id="83" w:name="_Toc520818183"/>
       <w:r>
         <w:rPr>
           <w:rFonts w:ascii="Times New Roman" w:hAnsi="Times New Roman"/>
@@ -22662,7 +22244,7 @@
         <w:lastRenderedPageBreak/>
         <w:t>ANALYZE AND DESIGN</w:t>
       </w:r>
-      <w:bookmarkEnd w:id="121"/>
+      <w:bookmarkEnd w:id="83"/>
     </w:p>
     <w:p>
       <w:pPr>
@@ -22680,7 +22262,7 @@
           <w:szCs w:val="28"/>
         </w:rPr>
       </w:pPr>
-      <w:bookmarkStart w:id="122" w:name="_Toc520818184"/>
+      <w:bookmarkStart w:id="84" w:name="_Toc520818184"/>
       <w:r>
         <w:rPr>
           <w:rFonts w:ascii="Times New Roman" w:eastAsia="Arial" w:hAnsi="Times New Roman"/>
@@ -22690,7 +22272,7 @@
         </w:rPr>
         <w:t>Activity Diagram</w:t>
       </w:r>
-      <w:bookmarkEnd w:id="122"/>
+      <w:bookmarkEnd w:id="84"/>
     </w:p>
     <w:p>
       <w:pPr>
@@ -22708,9 +22290,7 @@
           <w:szCs w:val="24"/>
         </w:rPr>
       </w:pPr>
-      <w:bookmarkStart w:id="123" w:name="_Toc520818185"/>
-      <w:bookmarkStart w:id="124" w:name="_GoBack"/>
-      <w:bookmarkEnd w:id="124"/>
+      <w:bookmarkStart w:id="85" w:name="_Toc520818185"/>
       <w:r>
         <w:rPr>
           <w:rFonts w:ascii="Times New Roman" w:eastAsia="Arial" w:hAnsi="Times New Roman"/>
@@ -22720,7 +22300,7 @@
         </w:rPr>
         <w:t>Login</w:t>
       </w:r>
-      <w:bookmarkEnd w:id="123"/>
+      <w:bookmarkEnd w:id="85"/>
     </w:p>
     <w:p>
       <w:pPr>
@@ -22752,7 +22332,7 @@
                     <pic:cNvPicPr/>
                   </pic:nvPicPr>
                   <pic:blipFill>
-                    <a:blip r:embed="rId14" cstate="print">
+                    <a:blip r:embed="rId12" cstate="print">
                       <a:extLst>
                         <a:ext uri="{28A0092B-C50C-407E-A947-70E740481C1C}">
                           <a14:useLocalDpi xmlns:a14="http://schemas.microsoft.com/office/drawing/2010/main" val="0"/>
@@ -22977,7 +22557,7 @@
                     <pic:cNvPicPr/>
                   </pic:nvPicPr>
                   <pic:blipFill>
-                    <a:blip r:embed="rId15" cstate="print">
+                    <a:blip r:embed="rId13" cstate="print">
                       <a:extLst>
                         <a:ext uri="{28A0092B-C50C-407E-A947-70E740481C1C}">
                           <a14:useLocalDpi xmlns:a14="http://schemas.microsoft.com/office/drawing/2010/main" val="0"/>
@@ -23201,7 +22781,7 @@
                     <pic:cNvPicPr/>
                   </pic:nvPicPr>
                   <pic:blipFill>
-                    <a:blip r:embed="rId16" cstate="print">
+                    <a:blip r:embed="rId14" cstate="print">
                       <a:extLst>
                         <a:ext uri="{28A0092B-C50C-407E-A947-70E740481C1C}">
                           <a14:useLocalDpi xmlns:a14="http://schemas.microsoft.com/office/drawing/2010/main" val="0"/>
@@ -23411,7 +22991,7 @@
           <w:szCs w:val="24"/>
         </w:rPr>
       </w:pPr>
-      <w:bookmarkStart w:id="125" w:name="_Toc520818186"/>
+      <w:bookmarkStart w:id="86" w:name="_Toc520818186"/>
       <w:r>
         <w:rPr>
           <w:rFonts w:ascii="Times New Roman" w:eastAsia="Arial" w:hAnsi="Times New Roman"/>
@@ -23422,7 +23002,7 @@
         <w:lastRenderedPageBreak/>
         <w:t>Post Management</w:t>
       </w:r>
-      <w:bookmarkEnd w:id="125"/>
+      <w:bookmarkEnd w:id="86"/>
     </w:p>
     <w:p>
       <w:pPr>
@@ -23456,7 +23036,7 @@
                     </pic:cNvPicPr>
                   </pic:nvPicPr>
                   <pic:blipFill>
-                    <a:blip r:embed="rId17">
+                    <a:blip r:embed="rId15">
                       <a:extLst>
                         <a:ext uri="{28A0092B-C50C-407E-A947-70E740481C1C}">
                           <a14:useLocalDpi xmlns:a14="http://schemas.microsoft.com/office/drawing/2010/main" val="0"/>
@@ -23687,7 +23267,7 @@
                     </pic:cNvPicPr>
                   </pic:nvPicPr>
                   <pic:blipFill>
-                    <a:blip r:embed="rId18">
+                    <a:blip r:embed="rId16">
                       <a:extLst>
                         <a:ext uri="{28A0092B-C50C-407E-A947-70E740481C1C}">
                           <a14:useLocalDpi xmlns:a14="http://schemas.microsoft.com/office/drawing/2010/main" val="0"/>
@@ -23918,7 +23498,7 @@
                     </pic:cNvPicPr>
                   </pic:nvPicPr>
                   <pic:blipFill>
-                    <a:blip r:embed="rId19">
+                    <a:blip r:embed="rId17">
                       <a:extLst>
                         <a:ext uri="{28A0092B-C50C-407E-A947-70E740481C1C}">
                           <a14:useLocalDpi xmlns:a14="http://schemas.microsoft.com/office/drawing/2010/main" val="0"/>
@@ -24133,7 +23713,7 @@
           <w:szCs w:val="24"/>
         </w:rPr>
       </w:pPr>
-      <w:bookmarkStart w:id="126" w:name="_Toc520818187"/>
+      <w:bookmarkStart w:id="87" w:name="_Toc520818187"/>
       <w:r>
         <w:rPr>
           <w:rFonts w:ascii="Times New Roman" w:eastAsia="Arial" w:hAnsi="Times New Roman"/>
@@ -24144,7 +23724,7 @@
         <w:lastRenderedPageBreak/>
         <w:t>Request Management</w:t>
       </w:r>
-      <w:bookmarkEnd w:id="126"/>
+      <w:bookmarkEnd w:id="87"/>
     </w:p>
     <w:p>
       <w:pPr>
@@ -24177,7 +23757,7 @@
                     </pic:cNvPicPr>
                   </pic:nvPicPr>
                   <pic:blipFill>
-                    <a:blip r:embed="rId20">
+                    <a:blip r:embed="rId18">
                       <a:extLst>
                         <a:ext uri="{28A0092B-C50C-407E-A947-70E740481C1C}">
                           <a14:useLocalDpi xmlns:a14="http://schemas.microsoft.com/office/drawing/2010/main" val="0"/>
@@ -24406,7 +23986,7 @@
                     <pic:cNvPicPr/>
                   </pic:nvPicPr>
                   <pic:blipFill>
-                    <a:blip r:embed="rId21">
+                    <a:blip r:embed="rId19">
                       <a:extLst>
                         <a:ext uri="{28A0092B-C50C-407E-A947-70E740481C1C}">
                           <a14:useLocalDpi xmlns:a14="http://schemas.microsoft.com/office/drawing/2010/main" val="0"/>
@@ -24630,7 +24210,7 @@
                     <pic:cNvPicPr/>
                   </pic:nvPicPr>
                   <pic:blipFill>
-                    <a:blip r:embed="rId22">
+                    <a:blip r:embed="rId20">
                       <a:extLst>
                         <a:ext uri="{28A0092B-C50C-407E-A947-70E740481C1C}">
                           <a14:useLocalDpi xmlns:a14="http://schemas.microsoft.com/office/drawing/2010/main" val="0"/>
@@ -24840,7 +24420,7 @@
           <w:szCs w:val="24"/>
         </w:rPr>
       </w:pPr>
-      <w:bookmarkStart w:id="127" w:name="_Toc520818188"/>
+      <w:bookmarkStart w:id="88" w:name="_Toc520818188"/>
       <w:r>
         <w:rPr>
           <w:rFonts w:ascii="Times New Roman" w:eastAsia="Arial" w:hAnsi="Times New Roman"/>
@@ -24851,7 +24431,7 @@
         <w:lastRenderedPageBreak/>
         <w:t>Report Management</w:t>
       </w:r>
-      <w:bookmarkEnd w:id="127"/>
+      <w:bookmarkEnd w:id="88"/>
     </w:p>
     <w:p>
       <w:pPr>
@@ -24882,7 +24462,7 @@
                     <pic:cNvPicPr/>
                   </pic:nvPicPr>
                   <pic:blipFill>
-                    <a:blip r:embed="rId23" cstate="print">
+                    <a:blip r:embed="rId21" cstate="print">
                       <a:extLst>
                         <a:ext uri="{28A0092B-C50C-407E-A947-70E740481C1C}">
                           <a14:useLocalDpi xmlns:a14="http://schemas.microsoft.com/office/drawing/2010/main" val="0"/>
@@ -25092,7 +24672,7 @@
           <w:szCs w:val="24"/>
         </w:rPr>
       </w:pPr>
-      <w:bookmarkStart w:id="128" w:name="_Toc520818189"/>
+      <w:bookmarkStart w:id="89" w:name="_Toc520818189"/>
       <w:r>
         <w:rPr>
           <w:rFonts w:ascii="Times New Roman" w:eastAsia="Arial" w:hAnsi="Times New Roman"/>
@@ -25103,7 +24683,7 @@
         <w:lastRenderedPageBreak/>
         <w:t>Category Management</w:t>
       </w:r>
-      <w:bookmarkEnd w:id="128"/>
+      <w:bookmarkEnd w:id="89"/>
     </w:p>
     <w:p>
       <w:pPr>
@@ -25136,7 +24716,7 @@
                     </pic:cNvPicPr>
                   </pic:nvPicPr>
                   <pic:blipFill>
-                    <a:blip r:embed="rId24">
+                    <a:blip r:embed="rId22">
                       <a:extLst>
                         <a:ext uri="{28A0092B-C50C-407E-A947-70E740481C1C}">
                           <a14:useLocalDpi xmlns:a14="http://schemas.microsoft.com/office/drawing/2010/main" val="0"/>
@@ -25367,7 +24947,7 @@
                     </pic:cNvPicPr>
                   </pic:nvPicPr>
                   <pic:blipFill>
-                    <a:blip r:embed="rId25">
+                    <a:blip r:embed="rId23">
                       <a:extLst>
                         <a:ext uri="{28A0092B-C50C-407E-A947-70E740481C1C}">
                           <a14:useLocalDpi xmlns:a14="http://schemas.microsoft.com/office/drawing/2010/main" val="0"/>
@@ -25598,7 +25178,7 @@
                     </pic:cNvPicPr>
                   </pic:nvPicPr>
                   <pic:blipFill>
-                    <a:blip r:embed="rId26">
+                    <a:blip r:embed="rId24">
                       <a:extLst>
                         <a:ext uri="{28A0092B-C50C-407E-A947-70E740481C1C}">
                           <a14:useLocalDpi xmlns:a14="http://schemas.microsoft.com/office/drawing/2010/main" val="0"/>
@@ -25840,7 +25420,7 @@
                     </pic:cNvPicPr>
                   </pic:nvPicPr>
                   <pic:blipFill>
-                    <a:blip r:embed="rId27">
+                    <a:blip r:embed="rId25">
                       <a:extLst>
                         <a:ext uri="{28A0092B-C50C-407E-A947-70E740481C1C}">
                           <a14:useLocalDpi xmlns:a14="http://schemas.microsoft.com/office/drawing/2010/main" val="0"/>
@@ -26103,7 +25683,7 @@
           <w:szCs w:val="24"/>
         </w:rPr>
       </w:pPr>
-      <w:bookmarkStart w:id="129" w:name="_Toc520818190"/>
+      <w:bookmarkStart w:id="90" w:name="_Toc520818190"/>
       <w:r>
         <w:rPr>
           <w:rFonts w:ascii="Times New Roman" w:eastAsia="Arial" w:hAnsi="Times New Roman"/>
@@ -26114,7 +25694,7 @@
         <w:lastRenderedPageBreak/>
         <w:t>Feedbacks Management</w:t>
       </w:r>
-      <w:bookmarkEnd w:id="129"/>
+      <w:bookmarkEnd w:id="90"/>
     </w:p>
     <w:p>
       <w:pPr>
@@ -26145,7 +25725,7 @@
                     <pic:cNvPicPr/>
                   </pic:nvPicPr>
                   <pic:blipFill>
-                    <a:blip r:embed="rId28">
+                    <a:blip r:embed="rId26">
                       <a:extLst>
                         <a:ext uri="{28A0092B-C50C-407E-A947-70E740481C1C}">
                           <a14:useLocalDpi xmlns:a14="http://schemas.microsoft.com/office/drawing/2010/main" val="0"/>
@@ -26362,7 +25942,7 @@
           <w:szCs w:val="28"/>
         </w:rPr>
       </w:pPr>
-      <w:bookmarkStart w:id="130" w:name="_Toc520818191"/>
+      <w:bookmarkStart w:id="91" w:name="_Toc520818191"/>
       <w:r>
         <w:rPr>
           <w:rFonts w:ascii="Times New Roman" w:eastAsia="Arial" w:hAnsi="Times New Roman"/>
@@ -26373,7 +25953,7 @@
         <w:lastRenderedPageBreak/>
         <w:t>Class Diagram</w:t>
       </w:r>
-      <w:bookmarkEnd w:id="130"/>
+      <w:bookmarkEnd w:id="91"/>
     </w:p>
     <w:p>
       <w:pPr>
@@ -26407,7 +25987,7 @@
                     </pic:cNvPicPr>
                   </pic:nvPicPr>
                   <pic:blipFill>
-                    <a:blip r:embed="rId29">
+                    <a:blip r:embed="rId27">
                       <a:extLst>
                         <a:ext uri="{28A0092B-C50C-407E-A947-70E740481C1C}">
                           <a14:useLocalDpi xmlns:a14="http://schemas.microsoft.com/office/drawing/2010/main" val="0"/>
@@ -26646,7 +26226,7 @@
           <w:szCs w:val="28"/>
         </w:rPr>
       </w:pPr>
-      <w:bookmarkStart w:id="131" w:name="_Toc520818192"/>
+      <w:bookmarkStart w:id="92" w:name="_Toc520818192"/>
       <w:r>
         <w:rPr>
           <w:rFonts w:ascii="Times New Roman" w:eastAsia="Arial" w:hAnsi="Times New Roman"/>
@@ -26656,7 +26236,7 @@
         </w:rPr>
         <w:t>Database</w:t>
       </w:r>
-      <w:bookmarkEnd w:id="131"/>
+      <w:bookmarkEnd w:id="92"/>
     </w:p>
     <w:p>
       <w:pPr>
@@ -26712,7 +26292,7 @@
           <w:szCs w:val="32"/>
         </w:rPr>
       </w:pPr>
-      <w:bookmarkStart w:id="132" w:name="_Toc520818193"/>
+      <w:bookmarkStart w:id="93" w:name="_Toc520818193"/>
       <w:r>
         <w:rPr>
           <w:rFonts w:ascii="Times New Roman" w:hAnsi="Times New Roman"/>
@@ -26723,7 +26303,7 @@
         </w:rPr>
         <w:t>APPENDIX A: [TBD]</w:t>
       </w:r>
-      <w:bookmarkEnd w:id="132"/>
+      <w:bookmarkEnd w:id="93"/>
     </w:p>
     <w:p>
       <w:pPr>
@@ -26742,8 +26322,8 @@
     </w:p>
     <w:p/>
     <w:sectPr>
-      <w:headerReference w:type="default" r:id="rId30"/>
-      <w:footerReference w:type="default" r:id="rId31"/>
+      <w:headerReference w:type="default" r:id="rId28"/>
+      <w:footerReference w:type="default" r:id="rId29"/>
       <w:pgSz w:w="11907" w:h="16840" w:code="9"/>
       <w:pgMar w:top="2880" w:right="576" w:bottom="1440" w:left="1584" w:header="346" w:footer="850" w:gutter="0"/>
       <w:pgNumType w:start="1"/>
@@ -26752,899 +26332,6 @@
     </w:sectPr>
   </w:body>
 </w:document>
-</file>
-
-<file path=word/comments.xml><?xml version="1.0" encoding="utf-8"?>
-<w:comments xmlns:wpc="http://schemas.microsoft.com/office/word/2010/wordprocessingCanvas" xmlns:mc="http://schemas.openxmlformats.org/markup-compatibility/2006" xmlns:o="urn:schemas-microsoft-com:office:office" xmlns:r="http://schemas.openxmlformats.org/officeDocument/2006/relationships" xmlns:m="http://schemas.openxmlformats.org/officeDocument/2006/math" xmlns:v="urn:schemas-microsoft-com:vml" xmlns:wp14="http://schemas.microsoft.com/office/word/2010/wordprocessingDrawing" xmlns:wp="http://schemas.openxmlformats.org/drawingml/2006/wordprocessingDrawing" xmlns:w10="urn:schemas-microsoft-com:office:word" xmlns:w="http://schemas.openxmlformats.org/wordprocessingml/2006/main" xmlns:w14="http://schemas.microsoft.com/office/word/2010/wordml" xmlns:w15="http://schemas.microsoft.com/office/word/2012/wordml" xmlns:wpg="http://schemas.microsoft.com/office/word/2010/wordprocessingGroup" xmlns:wpi="http://schemas.microsoft.com/office/word/2010/wordprocessingInk" xmlns:wne="http://schemas.microsoft.com/office/word/2006/wordml" xmlns:wps="http://schemas.microsoft.com/office/word/2010/wordprocessingShape" mc:Ignorable="w14 w15 wp14">
-  <w:comment w:id="3" w:author="Huy Nguyen" w:date="2018-07-30T14:30:00Z" w:initials="HN">
-    <w:p>
-      <w:pPr>
-        <w:pStyle w:val="CommentText"/>
-      </w:pPr>
-      <w:r>
-        <w:rPr>
-          <w:rStyle w:val="CommentReference"/>
-        </w:rPr>
-        <w:annotationRef/>
-      </w:r>
-      <w:r>
-        <w:t>SRS = Try to write this in full text for a public audience as not many people are familiar with SRS</w:t>
-      </w:r>
-    </w:p>
-  </w:comment>
-  <w:comment w:id="4" w:author="Lam Nguyen" w:date="2018-07-31T11:23:00Z" w:initials="LN">
-    <w:p>
-      <w:pPr>
-        <w:pStyle w:val="CommentText"/>
-      </w:pPr>
-      <w:r>
-        <w:rPr>
-          <w:rStyle w:val="CommentReference"/>
-        </w:rPr>
-        <w:annotationRef/>
-      </w:r>
-      <w:r>
-        <w:t xml:space="preserve">Done! And I also made a table </w:t>
-      </w:r>
-      <w:r>
-        <w:t>abbreviation</w:t>
-      </w:r>
-    </w:p>
-  </w:comment>
-  <w:comment w:id="1" w:author="Huy Nguyen" w:date="2018-07-30T14:31:00Z" w:initials="HN">
-    <w:p>
-      <w:pPr>
-        <w:pStyle w:val="CommentText"/>
-      </w:pPr>
-      <w:r>
-        <w:rPr>
-          <w:rStyle w:val="CommentReference"/>
-        </w:rPr>
-        <w:annotationRef/>
-      </w:r>
-      <w:r>
-        <w:t>The style of this document is old. Please contact Thuy Dinh for getting an update of Sioux office house style.</w:t>
-      </w:r>
-    </w:p>
-  </w:comment>
-  <w:comment w:id="2" w:author="Lam Nguyen" w:date="2018-07-31T14:26:00Z" w:initials="LN">
-    <w:p>
-      <w:pPr>
-        <w:pStyle w:val="CommentText"/>
-      </w:pPr>
-      <w:r>
-        <w:rPr>
-          <w:rStyle w:val="CommentReference"/>
-        </w:rPr>
-        <w:annotationRef/>
-      </w:r>
-      <w:r>
-        <w:t>Done! Please check</w:t>
-      </w:r>
-    </w:p>
-  </w:comment>
-  <w:comment w:id="5" w:author="Huy Nguyen" w:date="2018-07-30T14:30:00Z" w:initials="HN">
-    <w:p>
-      <w:pPr>
-        <w:pStyle w:val="CommentText"/>
-      </w:pPr>
-      <w:r>
-        <w:rPr>
-          <w:rStyle w:val="CommentReference"/>
-        </w:rPr>
-        <w:annotationRef/>
-      </w:r>
-      <w:r>
-        <w:t>Later on this document, it mentions: Give and Take. We should stick with one name. Is it Give and take or Give and Receive?</w:t>
-      </w:r>
-    </w:p>
-  </w:comment>
-  <w:comment w:id="6" w:author="Lam Nguyen" w:date="2018-07-31T11:29:00Z" w:initials="LN">
-    <w:p>
-      <w:pPr>
-        <w:pStyle w:val="CommentText"/>
-      </w:pPr>
-      <w:r>
-        <w:rPr>
-          <w:rStyle w:val="CommentReference"/>
-        </w:rPr>
-        <w:annotationRef/>
-      </w:r>
-      <w:r>
-        <w:t>Done! I changed all phrases into “Give and Take”</w:t>
-      </w:r>
-    </w:p>
-  </w:comment>
-  <w:comment w:id="11" w:author="Huy Nguyen" w:date="2018-07-30T14:31:00Z" w:initials="HN">
-    <w:p>
-      <w:pPr>
-        <w:pStyle w:val="CommentText"/>
-      </w:pPr>
-      <w:r>
-        <w:rPr>
-          <w:rStyle w:val="CommentReference"/>
-        </w:rPr>
-        <w:annotationRef/>
-      </w:r>
-      <w:r>
-        <w:t xml:space="preserve">Parg. 1.1 is mentioning Give and Take and this one is Give and Receive. </w:t>
-      </w:r>
-    </w:p>
-  </w:comment>
-  <w:comment w:id="12" w:author="Lam Nguyen" w:date="2018-07-31T11:30:00Z" w:initials="LN">
-    <w:p>
-      <w:pPr>
-        <w:pStyle w:val="CommentText"/>
-      </w:pPr>
-      <w:r>
-        <w:rPr>
-          <w:rStyle w:val="CommentReference"/>
-        </w:rPr>
-        <w:annotationRef/>
-      </w:r>
-      <w:r>
-        <w:t>Done</w:t>
-      </w:r>
-    </w:p>
-  </w:comment>
-  <w:comment w:id="16" w:author="Huy Nguyen" w:date="2018-07-30T14:34:00Z" w:initials="HN">
-    <w:p>
-      <w:pPr>
-        <w:pStyle w:val="CommentText"/>
-      </w:pPr>
-      <w:r>
-        <w:rPr>
-          <w:rStyle w:val="CommentReference"/>
-        </w:rPr>
-        <w:annotationRef/>
-      </w:r>
-      <w:r>
-        <w:t>If there is no, then mentioning “No dependencies”</w:t>
-      </w:r>
-    </w:p>
-  </w:comment>
-  <w:comment w:id="17" w:author="Lam Nguyen" w:date="2018-07-31T11:31:00Z" w:initials="LN">
-    <w:p>
-      <w:pPr>
-        <w:pStyle w:val="CommentText"/>
-      </w:pPr>
-      <w:r>
-        <w:rPr>
-          <w:rStyle w:val="CommentReference"/>
-        </w:rPr>
-        <w:annotationRef/>
-      </w:r>
-      <w:r>
-        <w:t>Done</w:t>
-      </w:r>
-    </w:p>
-  </w:comment>
-  <w:comment w:id="23" w:author="Huy Nguyen" w:date="2018-07-30T14:34:00Z" w:initials="HN">
-    <w:p>
-      <w:pPr>
-        <w:pStyle w:val="CommentText"/>
-      </w:pPr>
-      <w:r>
-        <w:rPr>
-          <w:rStyle w:val="CommentReference"/>
-        </w:rPr>
-        <w:annotationRef/>
-      </w:r>
-      <w:r>
-        <w:t xml:space="preserve">Don’t send to the customer with an empty paragraph </w:t>
-      </w:r>
-    </w:p>
-  </w:comment>
-  <w:comment w:id="24" w:author="Lam Nguyen" w:date="2018-07-31T11:32:00Z" w:initials="LN">
-    <w:p>
-      <w:pPr>
-        <w:pStyle w:val="CommentText"/>
-      </w:pPr>
-      <w:r>
-        <w:rPr>
-          <w:rStyle w:val="CommentReference"/>
-        </w:rPr>
-        <w:annotationRef/>
-      </w:r>
-      <w:r>
-        <w:t>Done! I added some columns for the table! If you want me to remove the empty table or the whole session! Please let me know! Thanks!</w:t>
-      </w:r>
-    </w:p>
-  </w:comment>
-  <w:comment w:id="28" w:author="Huy Nguyen" w:date="2018-07-30T14:36:00Z" w:initials="HN">
-    <w:p>
-      <w:pPr>
-        <w:pStyle w:val="CommentText"/>
-      </w:pPr>
-      <w:r>
-        <w:rPr>
-          <w:rStyle w:val="CommentReference"/>
-        </w:rPr>
-        <w:annotationRef/>
-      </w:r>
-      <w:r>
-        <w:t>Empty?</w:t>
-      </w:r>
-    </w:p>
-  </w:comment>
-  <w:comment w:id="30" w:author="Huy Nguyen" w:date="2018-07-30T14:36:00Z" w:initials="HN">
-    <w:p>
-      <w:pPr>
-        <w:pStyle w:val="CommentText"/>
-      </w:pPr>
-      <w:r>
-        <w:rPr>
-          <w:rStyle w:val="CommentReference"/>
-        </w:rPr>
-        <w:annotationRef/>
-      </w:r>
-      <w:r>
-        <w:t>CMS should be mentioned with it full name before using.</w:t>
-      </w:r>
-    </w:p>
-  </w:comment>
-  <w:comment w:id="31" w:author="Lam Nguyen" w:date="2018-07-31T14:39:00Z" w:initials="LN">
-    <w:p>
-      <w:pPr>
-        <w:pStyle w:val="CommentText"/>
-      </w:pPr>
-      <w:r>
-        <w:rPr>
-          <w:rStyle w:val="CommentReference"/>
-        </w:rPr>
-        <w:annotationRef/>
-      </w:r>
-      <w:r>
-        <w:t>Done! I added it in Abbreviation</w:t>
-      </w:r>
-    </w:p>
-  </w:comment>
-  <w:comment w:id="32" w:author="Huy Nguyen" w:date="2018-07-30T14:36:00Z" w:initials="HN">
-    <w:p>
-      <w:pPr>
-        <w:pStyle w:val="CommentText"/>
-      </w:pPr>
-      <w:r>
-        <w:rPr>
-          <w:rStyle w:val="CommentReference"/>
-        </w:rPr>
-        <w:annotationRef/>
-      </w:r>
-      <w:r>
-        <w:t>We should have definitions of Giver and Taker before using this</w:t>
-      </w:r>
-    </w:p>
-  </w:comment>
-  <w:comment w:id="33" w:author="Lam Nguyen" w:date="2018-07-31T15:43:00Z" w:initials="LN">
-    <w:p>
-      <w:pPr>
-        <w:pStyle w:val="CommentText"/>
-      </w:pPr>
-      <w:r>
-        <w:rPr>
-          <w:rStyle w:val="CommentReference"/>
-        </w:rPr>
-        <w:annotationRef/>
-      </w:r>
-      <w:r>
-        <w:t>Done! I have definitions of Giver and Taker in overview</w:t>
-      </w:r>
-    </w:p>
-  </w:comment>
-  <w:comment w:id="36" w:author="Huy Nguyen" w:date="2018-07-30T14:37:00Z" w:initials="HN">
-    <w:p>
-      <w:pPr>
-        <w:pStyle w:val="CommentText"/>
-      </w:pPr>
-      <w:r>
-        <w:rPr>
-          <w:rStyle w:val="CommentReference"/>
-        </w:rPr>
-        <w:annotationRef/>
-      </w:r>
-      <w:r>
-        <w:t>For saving time, I would propose:</w:t>
-      </w:r>
-    </w:p>
-    <w:p>
-      <w:pPr>
-        <w:pStyle w:val="CommentText"/>
-      </w:pPr>
-    </w:p>
-    <w:p>
-      <w:pPr>
-        <w:pStyle w:val="CommentText"/>
-        <w:numPr>
-          <w:ilvl w:val="0"/>
-          <w:numId w:val="31"/>
-        </w:numPr>
-        <w:spacing w:after="0"/>
-      </w:pPr>
-      <w:r>
-        <w:t xml:space="preserve"> We only support Portrait mode</w:t>
-      </w:r>
-    </w:p>
-    <w:p>
-      <w:pPr>
-        <w:pStyle w:val="CommentText"/>
-        <w:numPr>
-          <w:ilvl w:val="0"/>
-          <w:numId w:val="31"/>
-        </w:numPr>
-        <w:spacing w:after="0"/>
-      </w:pPr>
-      <w:r>
-        <w:t xml:space="preserve">We only support Phones (no Tablets) </w:t>
-      </w:r>
-    </w:p>
-  </w:comment>
-  <w:comment w:id="37" w:author="Lam Nguyen" w:date="2018-07-31T14:50:00Z" w:initials="LN">
-    <w:p>
-      <w:pPr>
-        <w:pStyle w:val="CommentText"/>
-      </w:pPr>
-      <w:r>
-        <w:rPr>
-          <w:rStyle w:val="CommentReference"/>
-        </w:rPr>
-        <w:annotationRef/>
-      </w:r>
-      <w:r>
-        <w:t>Done!</w:t>
-      </w:r>
-    </w:p>
-  </w:comment>
-  <w:comment w:id="42" w:author="Huy Nguyen" w:date="2018-07-30T14:38:00Z" w:initials="HN">
-    <w:p>
-      <w:pPr>
-        <w:pStyle w:val="CommentText"/>
-      </w:pPr>
-      <w:r>
-        <w:rPr>
-          <w:rStyle w:val="CommentReference"/>
-        </w:rPr>
-        <w:annotationRef/>
-      </w:r>
-      <w:r>
-        <w:t>What is this “the public posts”?</w:t>
-      </w:r>
-    </w:p>
-  </w:comment>
-  <w:comment w:id="43" w:author="Lam Nguyen" w:date="2018-07-31T16:17:00Z" w:initials="LN">
-    <w:p>
-      <w:pPr>
-        <w:pStyle w:val="CommentText"/>
-      </w:pPr>
-      <w:r>
-        <w:rPr>
-          <w:rStyle w:val="CommentReference"/>
-        </w:rPr>
-        <w:annotationRef/>
-      </w:r>
-      <w:r>
-        <w:t>Done! I added it into 3. Overview</w:t>
-      </w:r>
-    </w:p>
-  </w:comment>
-  <w:comment w:id="44" w:author="Thanh Vo" w:date="2018-07-31T17:56:00Z" w:initials="TV">
-    <w:p>
-      <w:pPr>
-        <w:pStyle w:val="CommentText"/>
-      </w:pPr>
-      <w:r>
-        <w:rPr>
-          <w:rStyle w:val="CommentReference"/>
-        </w:rPr>
-        <w:annotationRef/>
-      </w:r>
-      <w:r>
-        <w:t xml:space="preserve">We change it to opening post. </w:t>
-      </w:r>
-      <w:bookmarkStart w:id="45" w:name="OLE_LINK6"/>
-      <w:r>
-        <w:t>Opening post is the post which is created by giver and contains items which giver want to give needed people. Everyone can request this post.</w:t>
-      </w:r>
-    </w:p>
-    <w:bookmarkEnd w:id="45"/>
-  </w:comment>
-  <w:comment w:id="63" w:author="Huy Nguyen" w:date="2018-07-30T14:38:00Z" w:initials="HN">
-    <w:p>
-      <w:pPr>
-        <w:pStyle w:val="CommentText"/>
-      </w:pPr>
-      <w:r>
-        <w:rPr>
-          <w:rStyle w:val="CommentReference"/>
-        </w:rPr>
-        <w:annotationRef/>
-      </w:r>
-      <w:r>
-        <w:t xml:space="preserve">For at least the first year, we have only 1 location of Danang. For the time being of this development, it is good to design the system of using different locations, for default and we don’t allow the users to select at the moment of different locations. </w:t>
-      </w:r>
-    </w:p>
-  </w:comment>
-  <w:comment w:id="64" w:author="Lam Nguyen" w:date="2018-07-31T15:56:00Z" w:initials="LN">
-    <w:p>
-      <w:pPr>
-        <w:pStyle w:val="CommentText"/>
-      </w:pPr>
-      <w:r>
-        <w:rPr>
-          <w:rStyle w:val="CommentReference"/>
-        </w:rPr>
-        <w:annotationRef/>
-      </w:r>
-      <w:r>
-        <w:t>Done! Please check!</w:t>
-      </w:r>
-    </w:p>
-  </w:comment>
-  <w:comment w:id="78" w:author="Thanh Vo" w:date="2018-07-20T09:26:00Z" w:initials="TV">
-    <w:p>
-      <w:pPr>
-        <w:pStyle w:val="CommentText"/>
-      </w:pPr>
-      <w:r>
-        <w:rPr>
-          <w:rStyle w:val="CommentReference"/>
-        </w:rPr>
-        <w:annotationRef/>
-      </w:r>
-      <w:r>
-        <w:t>Or having quickly way to send message to give in the post</w:t>
-      </w:r>
-    </w:p>
-  </w:comment>
-  <w:comment w:id="79" w:author="Lam Nguyen" w:date="2018-07-20T10:17:00Z" w:initials="LN">
-    <w:p>
-      <w:pPr>
-        <w:pStyle w:val="CommentText"/>
-      </w:pPr>
-      <w:r>
-        <w:rPr>
-          <w:rStyle w:val="CommentReference"/>
-        </w:rPr>
-        <w:annotationRef/>
-      </w:r>
-      <w:r>
-        <w:t>I think it is the case of ‘Create Request’, the conversation is different!</w:t>
-      </w:r>
-    </w:p>
-  </w:comment>
-  <w:comment w:id="80" w:author="Thanh Vo" w:date="2018-07-23T11:08:00Z" w:initials="TV">
-    <w:p>
-      <w:pPr>
-        <w:pStyle w:val="CommentText"/>
-      </w:pPr>
-      <w:r>
-        <w:rPr>
-          <w:rStyle w:val="CommentReference"/>
-        </w:rPr>
-        <w:annotationRef/>
-      </w:r>
-      <w:r>
-        <w:t>It is not related. It mean app have quick way for taker to send a message to giver without go to his profile</w:t>
-      </w:r>
-    </w:p>
-  </w:comment>
-  <w:comment w:id="81" w:author="Lam Nguyen" w:date="2018-07-24T08:27:00Z" w:initials="LN">
-    <w:p>
-      <w:pPr>
-        <w:pStyle w:val="CommentText"/>
-      </w:pPr>
-      <w:r>
-        <w:rPr>
-          <w:rStyle w:val="CommentReference"/>
-        </w:rPr>
-        <w:annotationRef/>
-      </w:r>
-      <w:r>
-        <w:t>Done</w:t>
-      </w:r>
-    </w:p>
-  </w:comment>
-  <w:comment w:id="82" w:author="Thanh Vo" w:date="2018-07-25T09:02:00Z" w:initials="TV">
-    <w:p>
-      <w:pPr>
-        <w:pStyle w:val="CommentText"/>
-      </w:pPr>
-      <w:r>
-        <w:rPr>
-          <w:rStyle w:val="CommentReference"/>
-        </w:rPr>
-        <w:annotationRef/>
-      </w:r>
-      <w:r>
-        <w:t xml:space="preserve">Look like we are thinking about design UI. The question: </w:t>
-      </w:r>
-      <w:bookmarkStart w:id="85" w:name="OLE_LINK8"/>
-      <w:r>
-        <w:t>Everyone can send message to giver or just takers whose request are accepted? Because If everyone can send the message to giver, it will be annoying because everyone try to contact giver to get accept from him</w:t>
-      </w:r>
-      <w:bookmarkEnd w:id="85"/>
-    </w:p>
-  </w:comment>
-  <w:comment w:id="83" w:author="Lam Nguyen" w:date="2018-07-25T11:33:00Z" w:initials="LN">
-    <w:p>
-      <w:pPr>
-        <w:pStyle w:val="CommentText"/>
-      </w:pPr>
-      <w:r>
-        <w:rPr>
-          <w:rStyle w:val="CommentReference"/>
-        </w:rPr>
-        <w:annotationRef/>
-      </w:r>
-      <w:r>
-        <w:t>Ask Mr. Huy: Which one you prefer: “User can create chat with any user, or just Takers who is accepted by Giver can chat with the Giver”.</w:t>
-      </w:r>
-    </w:p>
-  </w:comment>
-  <w:comment w:id="84" w:author="Lam Nguyen" w:date="2018-07-31T16:19:00Z" w:initials="LN">
-    <w:p>
-      <w:pPr>
-        <w:pStyle w:val="CommentText"/>
-      </w:pPr>
-      <w:r>
-        <w:rPr>
-          <w:rStyle w:val="CommentReference"/>
-        </w:rPr>
-        <w:annotationRef/>
-      </w:r>
-      <w:r>
-        <w:t>Updated Mr. Huy’s feedback</w:t>
-      </w:r>
-    </w:p>
-  </w:comment>
-  <w:comment w:id="99" w:author="Thanh Vo" w:date="2018-07-25T09:15:00Z" w:initials="TV">
-    <w:p>
-      <w:pPr>
-        <w:pStyle w:val="CommentText"/>
-      </w:pPr>
-      <w:r>
-        <w:rPr>
-          <w:rStyle w:val="CommentReference"/>
-        </w:rPr>
-        <w:annotationRef/>
-      </w:r>
-      <w:r>
-        <w:t>Business logic does not have row and action (edit/delete) here.</w:t>
-      </w:r>
-      <w:r>
-        <w:br/>
-        <w:t>Instead of you can describe:</w:t>
-      </w:r>
-    </w:p>
-    <w:p>
-      <w:pPr>
-        <w:pStyle w:val="CommentText"/>
-        <w:numPr>
-          <w:ilvl w:val="0"/>
-          <w:numId w:val="30"/>
-        </w:numPr>
-        <w:spacing w:after="0"/>
-      </w:pPr>
-      <w:r>
-        <w:t>Category include below information:</w:t>
-      </w:r>
-    </w:p>
-    <w:p>
-      <w:pPr>
-        <w:pStyle w:val="CommentText"/>
-      </w:pPr>
-      <w:r>
-        <w:t>+Category name</w:t>
-      </w:r>
-    </w:p>
-    <w:p>
-      <w:pPr>
-        <w:pStyle w:val="CommentText"/>
-      </w:pPr>
-      <w:r>
-        <w:t>+ Category image</w:t>
-      </w:r>
-    </w:p>
-    <w:p>
-      <w:pPr>
-        <w:pStyle w:val="CommentText"/>
-      </w:pPr>
-      <w:r>
-        <w:t>+ Category description</w:t>
-      </w:r>
-      <w:r>
-        <w:br/>
-        <w:t>Admin can create category in CMS and this category will be available in app.</w:t>
-      </w:r>
-    </w:p>
-    <w:p>
-      <w:pPr>
-        <w:pStyle w:val="CommentText"/>
-      </w:pPr>
-      <w:r>
-        <w:t>Admin can delete category in CMS and this category will be invisible in App.</w:t>
-      </w:r>
-    </w:p>
-    <w:p>
-      <w:pPr>
-        <w:pStyle w:val="CommentText"/>
-      </w:pPr>
-      <w:r>
-        <w:t>p/s: delete not mean we will delete it from DB, just update status of category</w:t>
-      </w:r>
-    </w:p>
-  </w:comment>
-  <w:comment w:id="100" w:author="Lam Nguyen" w:date="2018-07-25T11:21:00Z" w:initials="LN">
-    <w:p>
-      <w:pPr>
-        <w:pStyle w:val="CommentText"/>
-      </w:pPr>
-      <w:r>
-        <w:rPr>
-          <w:rStyle w:val="CommentReference"/>
-        </w:rPr>
-        <w:annotationRef/>
-      </w:r>
-      <w:r>
-        <w:t>Ask Mr. Huy: “Can admin delete a category which has posts and requests”, and:” If admin can do this, what will happen to posts in this category”.</w:t>
-      </w:r>
-    </w:p>
-    <w:p>
-      <w:pPr>
-        <w:pStyle w:val="CommentText"/>
-      </w:pPr>
-    </w:p>
-    <w:p>
-      <w:pPr>
-        <w:spacing w:line="330" w:lineRule="atLeast"/>
-        <w:rPr>
-          <w:color w:val="FFFFFF"/>
-          <w:spacing w:val="-3"/>
-          <w:sz w:val="21"/>
-          <w:szCs w:val="21"/>
-          <w:lang w:val="en-US"/>
-        </w:rPr>
-      </w:pPr>
-      <w:r>
-        <w:t>Our proposal: “</w:t>
-      </w:r>
-      <w:r>
-        <w:rPr>
-          <w:color w:val="FFFFFF"/>
-          <w:spacing w:val="-3"/>
-          <w:sz w:val="21"/>
-          <w:szCs w:val="21"/>
-          <w:lang w:val="en-US"/>
-        </w:rPr>
-        <w:t>Admin can disable category, this category will be invisible in app and all posts are belong to the category will be invisible too. The owner post will receive a notification that all his/her posts of this category will be not available anymore. Admin can enable category. This c</w:t>
-      </w:r>
-      <w:r>
-        <w:rPr>
-          <w:color w:val="FFFFFF"/>
-          <w:spacing w:val="-3"/>
-          <w:sz w:val="21"/>
-          <w:szCs w:val="21"/>
-          <w:lang w:val="en-US"/>
-        </w:rPr>
-        <w:t xml:space="preserve">ategory will be visible in app. </w:t>
-      </w:r>
-      <w:r>
-        <w:rPr>
-          <w:color w:val="FFFFFF"/>
-          <w:spacing w:val="-3"/>
-          <w:sz w:val="21"/>
-          <w:szCs w:val="21"/>
-          <w:lang w:val="en-US"/>
-        </w:rPr>
-        <w:t>A notification will be sent to all users”</w:t>
-      </w:r>
-    </w:p>
-  </w:comment>
-  <w:comment w:id="101" w:author="Lam Nguyen" w:date="2018-07-31T16:19:00Z" w:initials="LN">
-    <w:p>
-      <w:pPr>
-        <w:pStyle w:val="CommentText"/>
-      </w:pPr>
-      <w:r>
-        <w:rPr>
-          <w:rStyle w:val="CommentReference"/>
-        </w:rPr>
-        <w:annotationRef/>
-      </w:r>
-      <w:r>
-        <w:t>Updated Mr. Huy’s feedbacks</w:t>
-      </w:r>
-    </w:p>
-  </w:comment>
-  <w:comment w:id="117" w:author="Lam Nguyen" w:date="2018-07-30T09:27:00Z" w:initials="LN">
-    <w:p>
-      <w:pPr>
-        <w:pStyle w:val="CommentText"/>
-        <w:rPr>
-          <w:color w:val="FFFFFF"/>
-          <w:spacing w:val="-3"/>
-          <w:sz w:val="21"/>
-          <w:szCs w:val="21"/>
-          <w:shd w:val="clear" w:color="auto" w:fill="FFFFFF"/>
-        </w:rPr>
-      </w:pPr>
-      <w:r>
-        <w:rPr>
-          <w:rStyle w:val="CommentReference"/>
-        </w:rPr>
-        <w:annotationRef/>
-      </w:r>
-      <w:r>
-        <w:rPr>
-          <w:color w:val="FFFFFF"/>
-          <w:spacing w:val="-3"/>
-          <w:sz w:val="21"/>
-          <w:szCs w:val="21"/>
-          <w:shd w:val="clear" w:color="auto" w:fill="FFFFFF"/>
-        </w:rPr>
-        <w:t>Ask Mr. Huy: In the user’s profile, there are 2 options of showing the rank:</w:t>
-      </w:r>
-    </w:p>
-    <w:p>
-      <w:pPr>
-        <w:pStyle w:val="CommentText"/>
-        <w:rPr>
-          <w:color w:val="FFFFFF"/>
-          <w:spacing w:val="-3"/>
-          <w:sz w:val="21"/>
-          <w:szCs w:val="21"/>
-          <w:shd w:val="clear" w:color="auto" w:fill="FFFFFF"/>
-        </w:rPr>
-      </w:pPr>
-      <w:r>
-        <w:rPr>
-          <w:color w:val="FFFFFF"/>
-          <w:spacing w:val="-3"/>
-          <w:sz w:val="21"/>
-          <w:szCs w:val="21"/>
-          <w:shd w:val="clear" w:color="auto" w:fill="FFFFFF"/>
-        </w:rPr>
-        <w:t>- Just show the average ranking number</w:t>
-      </w:r>
-    </w:p>
-    <w:p>
-      <w:pPr>
-        <w:pStyle w:val="CommentText"/>
-        <w:rPr>
-          <w:color w:val="FFFFFF"/>
-          <w:spacing w:val="-3"/>
-          <w:sz w:val="21"/>
-          <w:szCs w:val="21"/>
-          <w:shd w:val="clear" w:color="auto" w:fill="FFFFFF"/>
-        </w:rPr>
-      </w:pPr>
-      <w:r>
-        <w:rPr>
-          <w:color w:val="FFFFFF"/>
-          <w:spacing w:val="-3"/>
-          <w:sz w:val="21"/>
-          <w:szCs w:val="21"/>
-          <w:shd w:val="clear" w:color="auto" w:fill="FFFFFF"/>
-        </w:rPr>
-        <w:t xml:space="preserve">- Show the detailed ranks including each rank’s number and message like the app store, like the image:  </w:t>
-      </w:r>
-      <w:r>
-        <w:rPr>
-          <w:noProof/>
-          <w:lang w:val="nl-NL"/>
-        </w:rPr>
-        <w:drawing>
-          <wp:inline distT="0" distB="0" distL="0" distR="0" wp14:anchorId="31091059" wp14:editId="43C4FCE0">
-            <wp:extent cx="2378865" cy="2233256"/>
-            <wp:effectExtent l="0" t="0" r="2540" b="0"/>
-            <wp:docPr id="8" name="Picture 8"/>
-            <wp:cNvGraphicFramePr>
-              <a:graphicFrameLocks xmlns:a="http://schemas.openxmlformats.org/drawingml/2006/main" noChangeAspect="1"/>
-            </wp:cNvGraphicFramePr>
-            <a:graphic xmlns:a="http://schemas.openxmlformats.org/drawingml/2006/main">
-              <a:graphicData uri="http://schemas.openxmlformats.org/drawingml/2006/picture">
-                <pic:pic xmlns:pic="http://schemas.openxmlformats.org/drawingml/2006/picture">
-                  <pic:nvPicPr>
-                    <pic:cNvPr id="1" name=""/>
-                    <pic:cNvPicPr/>
-                  </pic:nvPicPr>
-                  <pic:blipFill>
-                    <a:blip r:embed="rId1"/>
-                    <a:stretch>
-                      <a:fillRect/>
-                    </a:stretch>
-                  </pic:blipFill>
-                  <pic:spPr>
-                    <a:xfrm>
-                      <a:off x="0" y="0"/>
-                      <a:ext cx="2397189" cy="2250459"/>
-                    </a:xfrm>
-                    <a:prstGeom prst="rect">
-                      <a:avLst/>
-                    </a:prstGeom>
-                  </pic:spPr>
-                </pic:pic>
-              </a:graphicData>
-            </a:graphic>
-          </wp:inline>
-        </w:drawing>
-      </w:r>
-    </w:p>
-  </w:comment>
-  <w:comment w:id="115" w:author="Huy Nguyen" w:date="2018-07-30T14:41:00Z" w:initials="HN">
-    <w:p>
-      <w:pPr>
-        <w:pStyle w:val="CommentText"/>
-      </w:pPr>
-      <w:r>
-        <w:rPr>
-          <w:rStyle w:val="CommentReference"/>
-        </w:rPr>
-        <w:annotationRef/>
-      </w:r>
-      <w:r>
-        <w:t>No, we should not do it like this. Otherwise, it gives a feeling we are giving a rank of the givers. Any givers give anything, the takers should appreciate with it. Therefore, we should make it different levels like “Quân đội có nhiều levels và chúng ta sẽ thăng hạn cho người dung sau (vi du) sau mỗi 50 lần cho).</w:t>
-      </w:r>
-    </w:p>
-  </w:comment>
-  <w:comment w:id="116" w:author="Lam Nguyen" w:date="2018-07-31T16:01:00Z" w:initials="LN">
-    <w:p>
-      <w:pPr>
-        <w:pStyle w:val="CommentText"/>
-      </w:pPr>
-      <w:r>
-        <w:rPr>
-          <w:rStyle w:val="CommentReference"/>
-        </w:rPr>
-        <w:annotationRef/>
-      </w:r>
-      <w:r>
-        <w:t>Update Mr. Huy’s feedback</w:t>
-      </w:r>
-    </w:p>
-  </w:comment>
-</w:comments>
-</file>
-
-<file path=word/commentsExtended.xml><?xml version="1.0" encoding="utf-8"?>
-<w15:commentsEx xmlns:wpc="http://schemas.microsoft.com/office/word/2010/wordprocessingCanvas" xmlns:mc="http://schemas.openxmlformats.org/markup-compatibility/2006" xmlns:o="urn:schemas-microsoft-com:office:office" xmlns:r="http://schemas.openxmlformats.org/officeDocument/2006/relationships" xmlns:m="http://schemas.openxmlformats.org/officeDocument/2006/math" xmlns:v="urn:schemas-microsoft-com:vml" xmlns:wp14="http://schemas.microsoft.com/office/word/2010/wordprocessingDrawing" xmlns:wp="http://schemas.openxmlformats.org/drawingml/2006/wordprocessingDrawing" xmlns:w10="urn:schemas-microsoft-com:office:word" xmlns:w="http://schemas.openxmlformats.org/wordprocessingml/2006/main" xmlns:w14="http://schemas.microsoft.com/office/word/2010/wordml" xmlns:w15="http://schemas.microsoft.com/office/word/2012/wordml" xmlns:wpg="http://schemas.microsoft.com/office/word/2010/wordprocessingGroup" xmlns:wpi="http://schemas.microsoft.com/office/word/2010/wordprocessingInk" xmlns:wne="http://schemas.microsoft.com/office/word/2006/wordml" xmlns:wps="http://schemas.microsoft.com/office/word/2010/wordprocessingShape" mc:Ignorable="w14 w15 wp14">
-  <w15:commentEx w15:paraId="3BFC891E" w15:done="0"/>
-  <w15:commentEx w15:paraId="6225162B" w15:paraIdParent="3BFC891E" w15:done="0"/>
-  <w15:commentEx w15:paraId="43D05A65" w15:done="0"/>
-  <w15:commentEx w15:paraId="66AA8D64" w15:paraIdParent="43D05A65" w15:done="0"/>
-  <w15:commentEx w15:paraId="2B28A850" w15:done="0"/>
-  <w15:commentEx w15:paraId="51CDD3D0" w15:paraIdParent="2B28A850" w15:done="0"/>
-  <w15:commentEx w15:paraId="6043A8BA" w15:done="0"/>
-  <w15:commentEx w15:paraId="1EACE36E" w15:paraIdParent="6043A8BA" w15:done="0"/>
-  <w15:commentEx w15:paraId="699DB01A" w15:done="0"/>
-  <w15:commentEx w15:paraId="6179B7AD" w15:paraIdParent="699DB01A" w15:done="0"/>
-  <w15:commentEx w15:paraId="158846B6" w15:done="0"/>
-  <w15:commentEx w15:paraId="280D65F2" w15:paraIdParent="158846B6" w15:done="0"/>
-  <w15:commentEx w15:paraId="0006DA77" w15:done="0"/>
-  <w15:commentEx w15:paraId="446B4DA8" w15:done="0"/>
-  <w15:commentEx w15:paraId="638F100E" w15:paraIdParent="446B4DA8" w15:done="0"/>
-  <w15:commentEx w15:paraId="61DCC668" w15:done="0"/>
-  <w15:commentEx w15:paraId="56EB7BB3" w15:paraIdParent="61DCC668" w15:done="0"/>
-  <w15:commentEx w15:paraId="731E4D96" w15:done="0"/>
-  <w15:commentEx w15:paraId="0518C9C4" w15:paraIdParent="731E4D96" w15:done="0"/>
-  <w15:commentEx w15:paraId="4EFF1A34" w15:done="0"/>
-  <w15:commentEx w15:paraId="31377BA2" w15:paraIdParent="4EFF1A34" w15:done="0"/>
-  <w15:commentEx w15:paraId="639FFCC1" w15:paraIdParent="4EFF1A34" w15:done="0"/>
-  <w15:commentEx w15:paraId="3387B83E" w15:done="0"/>
-  <w15:commentEx w15:paraId="72FADE9B" w15:paraIdParent="3387B83E" w15:done="0"/>
-  <w15:commentEx w15:paraId="457ACA3A" w15:done="0"/>
-  <w15:commentEx w15:paraId="12ACDB14" w15:paraIdParent="457ACA3A" w15:done="0"/>
-  <w15:commentEx w15:paraId="0C5D5719" w15:paraIdParent="457ACA3A" w15:done="0"/>
-  <w15:commentEx w15:paraId="73E322D6" w15:paraIdParent="457ACA3A" w15:done="0"/>
-  <w15:commentEx w15:paraId="6BBC53E4" w15:paraIdParent="457ACA3A" w15:done="0"/>
-  <w15:commentEx w15:paraId="32EB3E40" w15:paraIdParent="457ACA3A" w15:done="0"/>
-  <w15:commentEx w15:paraId="43EF0CF8" w15:paraIdParent="457ACA3A" w15:done="0"/>
-  <w15:commentEx w15:paraId="0478CCAC" w15:done="0"/>
-  <w15:commentEx w15:paraId="48462B61" w15:paraIdParent="0478CCAC" w15:done="0"/>
-  <w15:commentEx w15:paraId="7908C63D" w15:paraIdParent="0478CCAC" w15:done="0"/>
-  <w15:commentEx w15:paraId="3927E952" w15:done="0"/>
-  <w15:commentEx w15:paraId="4B2EBBD1" w15:done="0"/>
-  <w15:commentEx w15:paraId="4CF90A40" w15:paraIdParent="4B2EBBD1" w15:done="0"/>
-</w15:commentsEx>
 </file>
 
 <file path=word/endnotes.xml><?xml version="1.0" encoding="utf-8"?>
@@ -28721,7 +27408,7 @@
       <w:rPr>
         <w:noProof/>
       </w:rPr>
-      <w:t>20</w:t>
+      <w:t>28</w:t>
     </w:r>
     <w:r>
       <w:fldChar w:fldCharType="end"/>
@@ -32883,20 +31570,6 @@
   </w:num>
   <w:numIdMacAtCleanup w:val="31"/>
 </w:numbering>
-</file>
-
-<file path=word/people.xml><?xml version="1.0" encoding="utf-8"?>
-<w15:people xmlns:wpc="http://schemas.microsoft.com/office/word/2010/wordprocessingCanvas" xmlns:mc="http://schemas.openxmlformats.org/markup-compatibility/2006" xmlns:o="urn:schemas-microsoft-com:office:office" xmlns:r="http://schemas.openxmlformats.org/officeDocument/2006/relationships" xmlns:m="http://schemas.openxmlformats.org/officeDocument/2006/math" xmlns:v="urn:schemas-microsoft-com:vml" xmlns:wp14="http://schemas.microsoft.com/office/word/2010/wordprocessingDrawing" xmlns:wp="http://schemas.openxmlformats.org/drawingml/2006/wordprocessingDrawing" xmlns:w10="urn:schemas-microsoft-com:office:word" xmlns:w="http://schemas.openxmlformats.org/wordprocessingml/2006/main" xmlns:w14="http://schemas.microsoft.com/office/word/2010/wordml" xmlns:w15="http://schemas.microsoft.com/office/word/2012/wordml" xmlns:wpg="http://schemas.microsoft.com/office/word/2010/wordprocessingGroup" xmlns:wpi="http://schemas.microsoft.com/office/word/2010/wordprocessingInk" xmlns:wne="http://schemas.microsoft.com/office/word/2006/wordml" xmlns:wps="http://schemas.microsoft.com/office/word/2010/wordprocessingShape" mc:Ignorable="w14 w15 wp14">
-  <w15:person w15:author="Huy Nguyen">
-    <w15:presenceInfo w15:providerId="AD" w15:userId="S-1-5-21-581464020-2900766906-1530316622-1001"/>
-  </w15:person>
-  <w15:person w15:author="Lam Nguyen">
-    <w15:presenceInfo w15:providerId="AD" w15:userId="S-1-5-21-2099073174-2474172591-3531711215-17206"/>
-  </w15:person>
-  <w15:person w15:author="Thanh Vo">
-    <w15:presenceInfo w15:providerId="AD" w15:userId="S-1-5-21-2099073174-2474172591-3531711215-7712"/>
-  </w15:person>
-</w15:people>
 </file>
 
 <file path=word/styles.xml><?xml version="1.0" encoding="utf-8"?>
@@ -35914,7 +34587,7 @@
 </file>
 
 <file path=customXml/itemProps1.xml><?xml version="1.0" encoding="utf-8"?>
-<ds:datastoreItem xmlns:ds="http://schemas.openxmlformats.org/officeDocument/2006/customXml" ds:itemID="{4F476036-DD74-4EED-9BA2-DA07861A8B5E}">
+<ds:datastoreItem xmlns:ds="http://schemas.openxmlformats.org/officeDocument/2006/customXml" ds:itemID="{4C24074A-8B7B-478B-A5C2-EE2D8B7005AB}">
   <ds:schemaRefs>
     <ds:schemaRef ds:uri="http://schemas.openxmlformats.org/officeDocument/2006/bibliography"/>
   </ds:schemaRefs>

</xml_diff>